<commit_message>
Add normal texture for wave detail
</commit_message>
<xml_diff>
--- a/OceanSimulation/Docs/McKean_TDD.docx
+++ b/OceanSimulation/Docs/McKean_TDD.docx
@@ -490,6 +490,7 @@
           <w:docPartUnique/>
         </w:docPartObj>
       </w:sdtPr>
+      <w:sdtEndPr/>
       <w:sdtContent>
         <w:p>
           <w:pPr>
@@ -2183,8 +2184,6 @@
               </w:rPr>
               <w:t>Architecture</w:t>
             </w:r>
-            <w:bookmarkStart w:id="0" w:name="_GoBack"/>
-            <w:bookmarkEnd w:id="0"/>
             <w:r>
               <w:rPr>
                 <w:noProof/>
@@ -2744,12 +2743,12 @@
       <w:pPr>
         <w:pStyle w:val="Heading1"/>
       </w:pPr>
-      <w:bookmarkStart w:id="1" w:name="_Toc63766779"/>
+      <w:bookmarkStart w:id="0" w:name="_Toc63766779"/>
       <w:r>
         <w:lastRenderedPageBreak/>
         <w:t>Table of Figures</w:t>
       </w:r>
-      <w:bookmarkEnd w:id="1"/>
+      <w:bookmarkEnd w:id="0"/>
     </w:p>
     <w:p/>
     <w:p/>
@@ -2762,12 +2761,12 @@
       <w:pPr>
         <w:pStyle w:val="Heading1"/>
       </w:pPr>
-      <w:bookmarkStart w:id="2" w:name="_Toc63766780"/>
+      <w:bookmarkStart w:id="1" w:name="_Toc63766780"/>
       <w:r>
         <w:lastRenderedPageBreak/>
         <w:t>Introduction</w:t>
       </w:r>
-      <w:bookmarkEnd w:id="2"/>
+      <w:bookmarkEnd w:id="1"/>
     </w:p>
     <w:p>
       <w:pPr>
@@ -2853,12 +2852,12 @@
       <w:pPr>
         <w:pStyle w:val="Heading1"/>
       </w:pPr>
-      <w:bookmarkStart w:id="3" w:name="_Toc63766781"/>
+      <w:bookmarkStart w:id="2" w:name="_Toc63766781"/>
       <w:r>
         <w:lastRenderedPageBreak/>
         <w:t>Overview</w:t>
       </w:r>
-      <w:bookmarkEnd w:id="3"/>
+      <w:bookmarkEnd w:id="2"/>
     </w:p>
     <w:p>
       <w:pPr>
@@ -2893,13 +2892,13 @@
       <w:pPr>
         <w:pStyle w:val="Heading2"/>
       </w:pPr>
-      <w:bookmarkStart w:id="4" w:name="_Toc285545203"/>
-      <w:bookmarkStart w:id="5" w:name="_Toc63766782"/>
+      <w:bookmarkStart w:id="3" w:name="_Toc285545203"/>
+      <w:bookmarkStart w:id="4" w:name="_Toc63766782"/>
       <w:r>
         <w:t>Scope</w:t>
       </w:r>
+      <w:bookmarkEnd w:id="3"/>
       <w:bookmarkEnd w:id="4"/>
-      <w:bookmarkEnd w:id="5"/>
     </w:p>
     <w:p>
       <w:pPr>
@@ -2920,13 +2919,13 @@
       <w:pPr>
         <w:pStyle w:val="Heading2"/>
       </w:pPr>
-      <w:bookmarkStart w:id="6" w:name="_Toc285545204"/>
-      <w:bookmarkStart w:id="7" w:name="_Toc63766783"/>
+      <w:bookmarkStart w:id="5" w:name="_Toc285545204"/>
+      <w:bookmarkStart w:id="6" w:name="_Toc63766783"/>
       <w:r>
         <w:t>End Product</w:t>
       </w:r>
+      <w:bookmarkEnd w:id="5"/>
       <w:bookmarkEnd w:id="6"/>
-      <w:bookmarkEnd w:id="7"/>
     </w:p>
     <w:p>
       <w:pPr>
@@ -3279,14 +3278,14 @@
       <w:pPr>
         <w:pStyle w:val="Heading1"/>
       </w:pPr>
-      <w:bookmarkStart w:id="8" w:name="_Toc285545206"/>
-      <w:bookmarkStart w:id="9" w:name="_Toc63766784"/>
+      <w:bookmarkStart w:id="7" w:name="_Toc285545206"/>
+      <w:bookmarkStart w:id="8" w:name="_Toc63766784"/>
       <w:r>
         <w:lastRenderedPageBreak/>
         <w:t>System Requirements</w:t>
       </w:r>
+      <w:bookmarkEnd w:id="7"/>
       <w:bookmarkEnd w:id="8"/>
-      <w:bookmarkEnd w:id="9"/>
     </w:p>
     <w:p>
       <w:r>
@@ -3306,25 +3305,25 @@
       <w:pPr>
         <w:pStyle w:val="Heading2"/>
       </w:pPr>
-      <w:bookmarkStart w:id="10" w:name="_Toc285545207"/>
-      <w:bookmarkStart w:id="11" w:name="_Toc63766785"/>
+      <w:bookmarkStart w:id="9" w:name="_Toc285545207"/>
+      <w:bookmarkStart w:id="10" w:name="_Toc63766785"/>
       <w:r>
         <w:t>Target System</w:t>
       </w:r>
+      <w:bookmarkEnd w:id="9"/>
       <w:bookmarkEnd w:id="10"/>
-      <w:bookmarkEnd w:id="11"/>
     </w:p>
     <w:p>
       <w:pPr>
         <w:pStyle w:val="Heading3"/>
       </w:pPr>
-      <w:bookmarkStart w:id="12" w:name="_Toc285545208"/>
-      <w:bookmarkStart w:id="13" w:name="_Toc63766786"/>
+      <w:bookmarkStart w:id="11" w:name="_Toc285545208"/>
+      <w:bookmarkStart w:id="12" w:name="_Toc63766786"/>
       <w:r>
         <w:t>Minimum</w:t>
       </w:r>
+      <w:bookmarkEnd w:id="11"/>
       <w:bookmarkEnd w:id="12"/>
-      <w:bookmarkEnd w:id="13"/>
     </w:p>
     <w:p>
       <w:pPr>
@@ -3414,13 +3413,13 @@
       <w:pPr>
         <w:pStyle w:val="Heading3"/>
       </w:pPr>
-      <w:bookmarkStart w:id="14" w:name="_Toc285545209"/>
-      <w:bookmarkStart w:id="15" w:name="_Toc63766787"/>
+      <w:bookmarkStart w:id="13" w:name="_Toc285545209"/>
+      <w:bookmarkStart w:id="14" w:name="_Toc63766787"/>
       <w:r>
         <w:t>Recommended</w:t>
       </w:r>
+      <w:bookmarkEnd w:id="13"/>
       <w:bookmarkEnd w:id="14"/>
-      <w:bookmarkEnd w:id="15"/>
     </w:p>
     <w:p>
       <w:pPr>
@@ -3510,13 +3509,13 @@
       <w:pPr>
         <w:pStyle w:val="Heading3"/>
       </w:pPr>
-      <w:bookmarkStart w:id="16" w:name="_Toc285545210"/>
-      <w:bookmarkStart w:id="17" w:name="_Toc63766788"/>
+      <w:bookmarkStart w:id="15" w:name="_Toc285545210"/>
+      <w:bookmarkStart w:id="16" w:name="_Toc63766788"/>
       <w:r>
         <w:t>Development System</w:t>
       </w:r>
+      <w:bookmarkEnd w:id="15"/>
       <w:bookmarkEnd w:id="16"/>
-      <w:bookmarkEnd w:id="17"/>
     </w:p>
     <w:p>
       <w:pPr>
@@ -3621,14 +3620,14 @@
       <w:pPr>
         <w:pStyle w:val="Heading1"/>
       </w:pPr>
-      <w:bookmarkStart w:id="18" w:name="_Toc285545216"/>
-      <w:bookmarkStart w:id="19" w:name="_Toc63766789"/>
+      <w:bookmarkStart w:id="17" w:name="_Toc285545216"/>
+      <w:bookmarkStart w:id="18" w:name="_Toc63766789"/>
       <w:r>
         <w:lastRenderedPageBreak/>
         <w:t>Technology Sources</w:t>
       </w:r>
+      <w:bookmarkEnd w:id="17"/>
       <w:bookmarkEnd w:id="18"/>
-      <w:bookmarkEnd w:id="19"/>
     </w:p>
     <w:p>
       <w:pPr>
@@ -3667,7 +3666,7 @@
           <w:color w:val="365F91" w:themeColor="accent1" w:themeShade="BF"/>
         </w:rPr>
       </w:pPr>
-      <w:bookmarkStart w:id="20" w:name="_Toc63766790"/>
+      <w:bookmarkStart w:id="19" w:name="_Toc63766790"/>
       <w:r>
         <w:rPr>
           <w:rStyle w:val="IntenseEmphasis"/>
@@ -3678,7 +3677,7 @@
         <w:lastRenderedPageBreak/>
         <w:t>Theory</w:t>
       </w:r>
-      <w:bookmarkEnd w:id="20"/>
+      <w:bookmarkEnd w:id="19"/>
     </w:p>
     <w:p>
       <w:pPr>
@@ -3689,7 +3688,7 @@
           <w:iCs w:val="0"/>
         </w:rPr>
       </w:pPr>
-      <w:bookmarkStart w:id="21" w:name="_Toc63766791"/>
+      <w:bookmarkStart w:id="20" w:name="_Toc63766791"/>
       <w:proofErr w:type="spellStart"/>
       <w:r>
         <w:rPr>
@@ -3716,7 +3715,7 @@
         </w:rPr>
         <w:t xml:space="preserve"> Equation</w:t>
       </w:r>
-      <w:bookmarkEnd w:id="21"/>
+      <w:bookmarkEnd w:id="20"/>
     </w:p>
     <w:p>
       <w:r>
@@ -3776,6 +3775,7 @@
           <w:id w:val="616022480"/>
           <w:citation/>
         </w:sdtPr>
+        <w:sdtEndPr/>
         <w:sdtContent>
           <w:r>
             <w:fldChar w:fldCharType="begin"/>
@@ -3958,6 +3958,7 @@
           <w:id w:val="1688253913"/>
           <w:citation/>
         </w:sdtPr>
+        <w:sdtEndPr/>
         <w:sdtContent>
           <w:r>
             <w:fldChar w:fldCharType="begin"/>
@@ -4128,6 +4129,7 @@
           <w:id w:val="-37749304"/>
           <w:citation/>
         </w:sdtPr>
+        <w:sdtEndPr/>
         <w:sdtContent>
           <w:r>
             <w:rPr>
@@ -4259,16 +4261,7 @@
                 <w:rPr>
                   <w:rFonts w:ascii="Cambria Math" w:hAnsi="Cambria Math"/>
                 </w:rPr>
-                <m:t>(</m:t>
-              </m:r>
-              <m:r>
-                <m:rPr>
-                  <m:sty m:val="p"/>
-                </m:rPr>
-                <w:rPr>
-                  <w:rFonts w:ascii="Cambria Math" w:hAnsi="Cambria Math"/>
-                </w:rPr>
-                <m:t>∇</m:t>
+                <m:t>(∇</m:t>
               </m:r>
               <m:r>
                 <w:rPr>
@@ -4319,11 +4312,11 @@
       <w:pPr>
         <w:pStyle w:val="Heading3"/>
       </w:pPr>
-      <w:bookmarkStart w:id="22" w:name="_Toc63766792"/>
+      <w:bookmarkStart w:id="21" w:name="_Toc63766792"/>
       <w:r>
         <w:t>Dispersion Relation</w:t>
       </w:r>
-      <w:bookmarkEnd w:id="22"/>
+      <w:bookmarkEnd w:id="21"/>
     </w:p>
     <w:p>
       <w:r>
@@ -4397,11 +4390,11 @@
       <w:pPr>
         <w:pStyle w:val="Heading3"/>
       </w:pPr>
-      <w:bookmarkStart w:id="23" w:name="_Toc63766793"/>
+      <w:bookmarkStart w:id="22" w:name="_Toc63766793"/>
       <w:r>
         <w:t>Gerstner Waves</w:t>
       </w:r>
-      <w:bookmarkEnd w:id="23"/>
+      <w:bookmarkEnd w:id="22"/>
     </w:p>
     <w:p>
       <w:r>
@@ -4412,6 +4405,7 @@
           <w:id w:val="-1921020529"/>
           <w:citation/>
         </w:sdtPr>
+        <w:sdtEndPr/>
         <w:sdtContent>
           <w:r>
             <w:fldChar w:fldCharType="begin"/>
@@ -5452,7 +5446,7 @@
           <w:iCs w:val="0"/>
         </w:rPr>
       </w:pPr>
-      <w:bookmarkStart w:id="24" w:name="_Toc63766794"/>
+      <w:bookmarkStart w:id="23" w:name="_Toc63766794"/>
       <w:r>
         <w:rPr>
           <w:rStyle w:val="IntenseEmphasis"/>
@@ -5461,7 +5455,7 @@
         </w:rPr>
         <w:t>Fourier Transform</w:t>
       </w:r>
-      <w:bookmarkEnd w:id="24"/>
+      <w:bookmarkEnd w:id="23"/>
     </w:p>
     <w:p>
       <w:pPr>
@@ -5488,7 +5482,7 @@
           <w:iCs w:val="0"/>
         </w:rPr>
       </w:pPr>
-      <w:bookmarkStart w:id="25" w:name="_Toc63766795"/>
+      <w:bookmarkStart w:id="24" w:name="_Toc63766795"/>
       <w:proofErr w:type="spellStart"/>
       <w:proofErr w:type="gramStart"/>
       <w:r>
@@ -5499,7 +5493,7 @@
         </w:rPr>
         <w:t>iWave</w:t>
       </w:r>
-      <w:bookmarkEnd w:id="25"/>
+      <w:bookmarkEnd w:id="24"/>
       <w:proofErr w:type="spellEnd"/>
       <w:proofErr w:type="gramEnd"/>
     </w:p>
@@ -5545,7 +5539,7 @@
           <w:color w:val="365F91" w:themeColor="accent1" w:themeShade="BF"/>
         </w:rPr>
       </w:pPr>
-      <w:bookmarkStart w:id="26" w:name="_Toc63766796"/>
+      <w:bookmarkStart w:id="25" w:name="_Toc63766796"/>
       <w:r>
         <w:rPr>
           <w:rStyle w:val="IntenseEmphasis"/>
@@ -5556,15 +5550,40 @@
         <w:lastRenderedPageBreak/>
         <w:t>Artifact</w:t>
       </w:r>
+      <w:bookmarkEnd w:id="25"/>
+    </w:p>
+    <w:p>
+      <w:pPr>
+        <w:pStyle w:val="Heading3"/>
+      </w:pPr>
+      <w:bookmarkStart w:id="26" w:name="_Toc63766797"/>
+      <w:r>
+        <w:t>Gerstner Waves</w:t>
+      </w:r>
       <w:bookmarkEnd w:id="26"/>
     </w:p>
     <w:p>
       <w:pPr>
         <w:pStyle w:val="Heading3"/>
       </w:pPr>
-      <w:bookmarkStart w:id="27" w:name="_Toc63766797"/>
-      <w:r>
-        <w:t>Gerstner Waves</w:t>
+      <w:bookmarkStart w:id="27" w:name="_Toc63766798"/>
+      <w:r>
+        <w:t>D</w:t>
+      </w:r>
+      <w:r>
+        <w:t xml:space="preserve">iscrete </w:t>
+      </w:r>
+      <w:r>
+        <w:t>F</w:t>
+      </w:r>
+      <w:r>
+        <w:t xml:space="preserve">ourier </w:t>
+      </w:r>
+      <w:r>
+        <w:t>T</w:t>
+      </w:r>
+      <w:r>
+        <w:t>ransform</w:t>
       </w:r>
       <w:bookmarkEnd w:id="27"/>
     </w:p>
@@ -5572,12 +5591,12 @@
       <w:pPr>
         <w:pStyle w:val="Heading3"/>
       </w:pPr>
-      <w:bookmarkStart w:id="28" w:name="_Toc63766798"/>
-      <w:r>
-        <w:t>D</w:t>
-      </w:r>
-      <w:r>
-        <w:t xml:space="preserve">iscrete </w:t>
+      <w:bookmarkStart w:id="28" w:name="_Toc63766799"/>
+      <w:r>
+        <w:t>F</w:t>
+      </w:r>
+      <w:r>
+        <w:t xml:space="preserve">ast </w:t>
       </w:r>
       <w:r>
         <w:t>F</w:t>
@@ -5597,47 +5616,22 @@
       <w:pPr>
         <w:pStyle w:val="Heading3"/>
       </w:pPr>
-      <w:bookmarkStart w:id="29" w:name="_Toc63766799"/>
-      <w:r>
-        <w:t>F</w:t>
-      </w:r>
-      <w:r>
-        <w:t xml:space="preserve">ast </w:t>
-      </w:r>
-      <w:r>
-        <w:t>F</w:t>
-      </w:r>
-      <w:r>
-        <w:t xml:space="preserve">ourier </w:t>
-      </w:r>
-      <w:r>
-        <w:t>T</w:t>
-      </w:r>
-      <w:r>
-        <w:t>ransform</w:t>
+      <w:bookmarkStart w:id="29" w:name="_Toc63766800"/>
+      <w:r>
+        <w:t>Reflections and Skybox</w:t>
       </w:r>
       <w:bookmarkEnd w:id="29"/>
     </w:p>
     <w:p>
       <w:pPr>
         <w:pStyle w:val="Heading3"/>
-      </w:pPr>
-      <w:bookmarkStart w:id="30" w:name="_Toc63766800"/>
-      <w:r>
-        <w:t>Reflections and Skybox</w:t>
-      </w:r>
-      <w:bookmarkEnd w:id="30"/>
-    </w:p>
-    <w:p>
-      <w:pPr>
-        <w:pStyle w:val="Heading3"/>
         <w:rPr>
           <w:rStyle w:val="IntenseEmphasis"/>
           <w:i w:val="0"/>
           <w:iCs w:val="0"/>
         </w:rPr>
       </w:pPr>
-      <w:bookmarkStart w:id="31" w:name="_Toc63766801"/>
+      <w:bookmarkStart w:id="30" w:name="_Toc63766801"/>
       <w:proofErr w:type="spellStart"/>
       <w:proofErr w:type="gramStart"/>
       <w:r>
@@ -5658,7 +5652,7 @@
         </w:rPr>
         <w:t xml:space="preserve"> Implementation</w:t>
       </w:r>
-      <w:bookmarkEnd w:id="31"/>
+      <w:bookmarkEnd w:id="30"/>
     </w:p>
     <w:p>
       <w:pPr>
@@ -5701,7 +5695,7 @@
           <w:color w:val="365F91" w:themeColor="accent1" w:themeShade="BF"/>
         </w:rPr>
       </w:pPr>
-      <w:bookmarkStart w:id="32" w:name="_Toc63766802"/>
+      <w:bookmarkStart w:id="31" w:name="_Toc63766802"/>
       <w:r>
         <w:rPr>
           <w:rStyle w:val="IntenseEmphasis"/>
@@ -5711,7 +5705,7 @@
         </w:rPr>
         <w:t>Implementation</w:t>
       </w:r>
-      <w:bookmarkEnd w:id="32"/>
+      <w:bookmarkEnd w:id="31"/>
     </w:p>
     <w:p>
       <w:r>
@@ -5731,7 +5725,7 @@
           <w:color w:val="365F91" w:themeColor="accent1" w:themeShade="BF"/>
         </w:rPr>
       </w:pPr>
-      <w:bookmarkStart w:id="33" w:name="_Toc63766803"/>
+      <w:bookmarkStart w:id="32" w:name="_Toc63766803"/>
       <w:r>
         <w:rPr>
           <w:rStyle w:val="IntenseEmphasis"/>
@@ -5741,7 +5735,7 @@
         </w:rPr>
         <w:t>Architecture</w:t>
       </w:r>
-      <w:bookmarkEnd w:id="33"/>
+      <w:bookmarkEnd w:id="32"/>
     </w:p>
     <w:p>
       <w:pPr>
@@ -5788,7 +5782,7 @@
           <w:color w:val="365F91" w:themeColor="accent1" w:themeShade="BF"/>
         </w:rPr>
       </w:pPr>
-      <w:bookmarkStart w:id="34" w:name="_Toc63766804"/>
+      <w:bookmarkStart w:id="33" w:name="_Toc63766804"/>
       <w:r>
         <w:rPr>
           <w:rStyle w:val="IntenseEmphasis"/>
@@ -5799,39 +5793,51 @@
         <w:lastRenderedPageBreak/>
         <w:t>Results</w:t>
       </w:r>
+      <w:bookmarkEnd w:id="33"/>
+    </w:p>
+    <w:p>
+      <w:pPr>
+        <w:pStyle w:val="Heading3"/>
+      </w:pPr>
+      <w:bookmarkStart w:id="34" w:name="_Toc63766805"/>
+      <w:r>
+        <w:t>DFT v</w:t>
+      </w:r>
+      <w:r>
+        <w:t>ersus</w:t>
+      </w:r>
+      <w:r>
+        <w:t xml:space="preserve"> FFT</w:t>
+      </w:r>
       <w:bookmarkEnd w:id="34"/>
     </w:p>
     <w:p>
       <w:pPr>
         <w:pStyle w:val="Heading3"/>
       </w:pPr>
-      <w:bookmarkStart w:id="35" w:name="_Toc63766805"/>
-      <w:r>
-        <w:t>DFT vs FFT</w:t>
+      <w:bookmarkStart w:id="35" w:name="_Toc63766806"/>
+      <w:r>
+        <w:t>Not Threaded v</w:t>
+      </w:r>
+      <w:r>
+        <w:t>ersus</w:t>
+      </w:r>
+      <w:r>
+        <w:t xml:space="preserve"> Threaded v</w:t>
+      </w:r>
+      <w:r>
+        <w:t>ersu</w:t>
+      </w:r>
+      <w:bookmarkStart w:id="36" w:name="_GoBack"/>
+      <w:bookmarkEnd w:id="36"/>
+      <w:r>
+        <w:t xml:space="preserve">s Compute </w:t>
+      </w:r>
+      <w:proofErr w:type="spellStart"/>
+      <w:r>
+        <w:t>Shader</w:t>
       </w:r>
       <w:bookmarkEnd w:id="35"/>
-    </w:p>
-    <w:p>
-      <w:pPr>
-        <w:pStyle w:val="Heading3"/>
-      </w:pPr>
-      <w:bookmarkStart w:id="36" w:name="_Toc63766806"/>
-      <w:r>
-        <w:t xml:space="preserve">Not </w:t>
-      </w:r>
-      <w:proofErr w:type="gramStart"/>
-      <w:r>
-        <w:t>Threaded</w:t>
-      </w:r>
-      <w:proofErr w:type="gramEnd"/>
-      <w:r>
-        <w:t xml:space="preserve"> vs Threaded vs Compute </w:t>
-      </w:r>
-      <w:proofErr w:type="spellStart"/>
-      <w:r>
-        <w:t>Shader</w:t>
-      </w:r>
-      <w:bookmarkEnd w:id="36"/>
       <w:proofErr w:type="spellEnd"/>
     </w:p>
     <w:p>
@@ -5943,6 +5949,7 @@
           <w:docPartUnique/>
         </w:docPartObj>
       </w:sdtPr>
+      <w:sdtEndPr/>
       <w:sdtContent>
         <w:p>
           <w:pPr>
@@ -5958,6 +5965,7 @@
             <w:id w:val="111145805"/>
             <w:bibliography/>
           </w:sdtPr>
+          <w:sdtEndPr/>
           <w:sdtContent>
             <w:p>
               <w:pPr>
@@ -5988,12 +5996,12 @@
                 <w:tblLook w:val="04A0" w:firstRow="1" w:lastRow="0" w:firstColumn="1" w:lastColumn="0" w:noHBand="0" w:noVBand="1"/>
               </w:tblPr>
               <w:tblGrid>
-                <w:gridCol w:w="433"/>
-                <w:gridCol w:w="9017"/>
+                <w:gridCol w:w="322"/>
+                <w:gridCol w:w="9128"/>
               </w:tblGrid>
               <w:tr>
                 <w:trPr>
-                  <w:divId w:val="1907064249"/>
+                  <w:divId w:val="860557537"/>
                   <w:tblCellSpacing w:w="15" w:type="dxa"/>
                 </w:trPr>
                 <w:tc>
@@ -6034,14 +6042,14 @@
                       <w:rPr>
                         <w:noProof/>
                       </w:rPr>
-                      <w:t>"An Interactive Guide To The Fourier Transform," Better Explained, [Online]. Available: https://betterexplained.com/articles/an-interactive-guide-to-the-fourier-transform/. [Accessed 09 July 2020].</w:t>
+                      <w:t>"Navier-Stokes Equations," Comsol, 22 February 2017. [Online]. Available: https://www.comsol.com/multiphysics/navier-stokes-equations. [Accessed 9 July 2020].</w:t>
                     </w:r>
                   </w:p>
                 </w:tc>
               </w:tr>
               <w:tr>
                 <w:trPr>
-                  <w:divId w:val="1907064249"/>
+                  <w:divId w:val="860557537"/>
                   <w:tblCellSpacing w:w="15" w:type="dxa"/>
                 </w:trPr>
                 <w:tc>
@@ -6080,786 +6088,7 @@
                       <w:rPr>
                         <w:noProof/>
                       </w:rPr>
-                      <w:t>"Navier-Stokes Equations," Comsol, 22 February 2017. [Online]. Available: https://www.comsol.com/multiphysics/navier-stokes-equations. [Accessed 9 July 2020].</w:t>
-                    </w:r>
-                  </w:p>
-                </w:tc>
-              </w:tr>
-              <w:tr>
-                <w:trPr>
-                  <w:divId w:val="1907064249"/>
-                  <w:tblCellSpacing w:w="15" w:type="dxa"/>
-                </w:trPr>
-                <w:tc>
-                  <w:tcPr>
-                    <w:tcW w:w="50" w:type="pct"/>
-                    <w:hideMark/>
-                  </w:tcPr>
-                  <w:p>
-                    <w:pPr>
-                      <w:pStyle w:val="Bibliography"/>
-                      <w:rPr>
-                        <w:noProof/>
-                      </w:rPr>
-                    </w:pPr>
-                    <w:r>
-                      <w:rPr>
-                        <w:noProof/>
-                      </w:rPr>
-                      <w:t xml:space="preserve">[3] </w:t>
-                    </w:r>
-                  </w:p>
-                </w:tc>
-                <w:tc>
-                  <w:tcPr>
-                    <w:tcW w:w="0" w:type="auto"/>
-                    <w:hideMark/>
-                  </w:tcPr>
-                  <w:p>
-                    <w:pPr>
-                      <w:pStyle w:val="Bibliography"/>
-                      <w:rPr>
-                        <w:noProof/>
-                      </w:rPr>
-                    </w:pPr>
-                    <w:r>
-                      <w:rPr>
-                        <w:noProof/>
-                      </w:rPr>
-                      <w:t>"Snell’s Window," [Online]. Available: https://deskarati.com/2014/06/20/snells-window/. [Accessed 19 July 2020].</w:t>
-                    </w:r>
-                  </w:p>
-                </w:tc>
-              </w:tr>
-              <w:tr>
-                <w:trPr>
-                  <w:divId w:val="1907064249"/>
-                  <w:tblCellSpacing w:w="15" w:type="dxa"/>
-                </w:trPr>
-                <w:tc>
-                  <w:tcPr>
-                    <w:tcW w:w="50" w:type="pct"/>
-                    <w:hideMark/>
-                  </w:tcPr>
-                  <w:p>
-                    <w:pPr>
-                      <w:pStyle w:val="Bibliography"/>
-                      <w:rPr>
-                        <w:noProof/>
-                      </w:rPr>
-                    </w:pPr>
-                    <w:r>
-                      <w:rPr>
-                        <w:noProof/>
-                      </w:rPr>
-                      <w:t xml:space="preserve">[4] </w:t>
-                    </w:r>
-                  </w:p>
-                </w:tc>
-                <w:tc>
-                  <w:tcPr>
-                    <w:tcW w:w="0" w:type="auto"/>
-                    <w:hideMark/>
-                  </w:tcPr>
-                  <w:p>
-                    <w:pPr>
-                      <w:pStyle w:val="Bibliography"/>
-                      <w:rPr>
-                        <w:noProof/>
-                      </w:rPr>
-                    </w:pPr>
-                    <w:r>
-                      <w:rPr>
-                        <w:noProof/>
-                      </w:rPr>
-                      <w:t>"The Discrete Fourier Transform," [Online]. Available: http://www.robots.ox.ac.uk/~sjrob/Teaching/SP/l7.pdf. [Accessed 09 July 2020].</w:t>
-                    </w:r>
-                  </w:p>
-                </w:tc>
-              </w:tr>
-              <w:tr>
-                <w:trPr>
-                  <w:divId w:val="1907064249"/>
-                  <w:tblCellSpacing w:w="15" w:type="dxa"/>
-                </w:trPr>
-                <w:tc>
-                  <w:tcPr>
-                    <w:tcW w:w="50" w:type="pct"/>
-                    <w:hideMark/>
-                  </w:tcPr>
-                  <w:p>
-                    <w:pPr>
-                      <w:pStyle w:val="Bibliography"/>
-                      <w:rPr>
-                        <w:noProof/>
-                      </w:rPr>
-                    </w:pPr>
-                    <w:r>
-                      <w:rPr>
-                        <w:noProof/>
-                      </w:rPr>
-                      <w:t xml:space="preserve">[5] </w:t>
-                    </w:r>
-                  </w:p>
-                </w:tc>
-                <w:tc>
-                  <w:tcPr>
-                    <w:tcW w:w="0" w:type="auto"/>
-                    <w:hideMark/>
-                  </w:tcPr>
-                  <w:p>
-                    <w:pPr>
-                      <w:pStyle w:val="Bibliography"/>
-                      <w:rPr>
-                        <w:noProof/>
-                      </w:rPr>
-                    </w:pPr>
-                    <w:r>
-                      <w:rPr>
-                        <w:noProof/>
-                      </w:rPr>
-                      <w:t>3Blue1Brown, "But what is the Fourier Transform? A visual introduction.," 26 January 2018. [Online]. Available: https://www.youtube.com/watch?v=spUNpyF58BY&amp;t=562s. [Accessed 9 July 2020].</w:t>
-                    </w:r>
-                  </w:p>
-                </w:tc>
-              </w:tr>
-              <w:tr>
-                <w:trPr>
-                  <w:divId w:val="1907064249"/>
-                  <w:tblCellSpacing w:w="15" w:type="dxa"/>
-                </w:trPr>
-                <w:tc>
-                  <w:tcPr>
-                    <w:tcW w:w="50" w:type="pct"/>
-                    <w:hideMark/>
-                  </w:tcPr>
-                  <w:p>
-                    <w:pPr>
-                      <w:pStyle w:val="Bibliography"/>
-                      <w:rPr>
-                        <w:noProof/>
-                      </w:rPr>
-                    </w:pPr>
-                    <w:r>
-                      <w:rPr>
-                        <w:noProof/>
-                      </w:rPr>
-                      <w:t xml:space="preserve">[6] </w:t>
-                    </w:r>
-                  </w:p>
-                </w:tc>
-                <w:tc>
-                  <w:tcPr>
-                    <w:tcW w:w="0" w:type="auto"/>
-                    <w:hideMark/>
-                  </w:tcPr>
-                  <w:p>
-                    <w:pPr>
-                      <w:pStyle w:val="Bibliography"/>
-                      <w:rPr>
-                        <w:noProof/>
-                      </w:rPr>
-                    </w:pPr>
-                    <w:r>
-                      <w:rPr>
-                        <w:noProof/>
-                      </w:rPr>
-                      <w:t>3Blue1Brown, "Euler's formula with introductory group theory," 3 March 2017. [Online]. Available: https://www.youtube.com/watch?v=mvmuCPvRoWQ. [Accessed 9 July 2020].</w:t>
-                    </w:r>
-                  </w:p>
-                </w:tc>
-              </w:tr>
-              <w:tr>
-                <w:trPr>
-                  <w:divId w:val="1907064249"/>
-                  <w:tblCellSpacing w:w="15" w:type="dxa"/>
-                </w:trPr>
-                <w:tc>
-                  <w:tcPr>
-                    <w:tcW w:w="50" w:type="pct"/>
-                    <w:hideMark/>
-                  </w:tcPr>
-                  <w:p>
-                    <w:pPr>
-                      <w:pStyle w:val="Bibliography"/>
-                      <w:rPr>
-                        <w:noProof/>
-                      </w:rPr>
-                    </w:pPr>
-                    <w:r>
-                      <w:rPr>
-                        <w:noProof/>
-                      </w:rPr>
-                      <w:t xml:space="preserve">[7] </w:t>
-                    </w:r>
-                  </w:p>
-                </w:tc>
-                <w:tc>
-                  <w:tcPr>
-                    <w:tcW w:w="0" w:type="auto"/>
-                    <w:hideMark/>
-                  </w:tcPr>
-                  <w:p>
-                    <w:pPr>
-                      <w:pStyle w:val="Bibliography"/>
-                      <w:rPr>
-                        <w:noProof/>
-                      </w:rPr>
-                    </w:pPr>
-                    <w:r>
-                      <w:rPr>
-                        <w:noProof/>
-                      </w:rPr>
-                      <w:t xml:space="preserve">N. Ang, A. Catling, F. C. Ciardi and K. Valentine, "The Technical Art of Sea of Thieves," in </w:t>
-                    </w:r>
-                    <w:r>
-                      <w:rPr>
-                        <w:i/>
-                        <w:iCs/>
-                        <w:noProof/>
-                      </w:rPr>
-                      <w:t>SIGGRAPH '18</w:t>
-                    </w:r>
-                    <w:r>
-                      <w:rPr>
-                        <w:noProof/>
-                      </w:rPr>
-                      <w:t xml:space="preserve">, 2018. </w:t>
-                    </w:r>
-                  </w:p>
-                </w:tc>
-              </w:tr>
-              <w:tr>
-                <w:trPr>
-                  <w:divId w:val="1907064249"/>
-                  <w:tblCellSpacing w:w="15" w:type="dxa"/>
-                </w:trPr>
-                <w:tc>
-                  <w:tcPr>
-                    <w:tcW w:w="50" w:type="pct"/>
-                    <w:hideMark/>
-                  </w:tcPr>
-                  <w:p>
-                    <w:pPr>
-                      <w:pStyle w:val="Bibliography"/>
-                      <w:rPr>
-                        <w:noProof/>
-                      </w:rPr>
-                    </w:pPr>
-                    <w:r>
-                      <w:rPr>
-                        <w:noProof/>
-                      </w:rPr>
-                      <w:t xml:space="preserve">[8] </w:t>
-                    </w:r>
-                  </w:p>
-                </w:tc>
-                <w:tc>
-                  <w:tcPr>
-                    <w:tcW w:w="0" w:type="auto"/>
-                    <w:hideMark/>
-                  </w:tcPr>
-                  <w:p>
-                    <w:pPr>
-                      <w:pStyle w:val="Bibliography"/>
-                      <w:rPr>
-                        <w:noProof/>
-                      </w:rPr>
-                    </w:pPr>
-                    <w:r>
-                      <w:rPr>
-                        <w:noProof/>
-                      </w:rPr>
-                      <w:t xml:space="preserve">B. Karis, "Real Shading in Unreal Engine 4," in </w:t>
-                    </w:r>
-                    <w:r>
-                      <w:rPr>
-                        <w:i/>
-                        <w:iCs/>
-                        <w:noProof/>
-                      </w:rPr>
-                      <w:t>SIGGRAPH '13</w:t>
-                    </w:r>
-                    <w:r>
-                      <w:rPr>
-                        <w:noProof/>
-                      </w:rPr>
-                      <w:t xml:space="preserve">, 2013. </w:t>
-                    </w:r>
-                  </w:p>
-                </w:tc>
-              </w:tr>
-              <w:tr>
-                <w:trPr>
-                  <w:divId w:val="1907064249"/>
-                  <w:tblCellSpacing w:w="15" w:type="dxa"/>
-                </w:trPr>
-                <w:tc>
-                  <w:tcPr>
-                    <w:tcW w:w="50" w:type="pct"/>
-                    <w:hideMark/>
-                  </w:tcPr>
-                  <w:p>
-                    <w:pPr>
-                      <w:pStyle w:val="Bibliography"/>
-                      <w:rPr>
-                        <w:noProof/>
-                      </w:rPr>
-                    </w:pPr>
-                    <w:r>
-                      <w:rPr>
-                        <w:noProof/>
-                      </w:rPr>
-                      <w:t xml:space="preserve">[9] </w:t>
-                    </w:r>
-                  </w:p>
-                </w:tc>
-                <w:tc>
-                  <w:tcPr>
-                    <w:tcW w:w="0" w:type="auto"/>
-                    <w:hideMark/>
-                  </w:tcPr>
-                  <w:p>
-                    <w:pPr>
-                      <w:pStyle w:val="Bibliography"/>
-                      <w:rPr>
-                        <w:noProof/>
-                      </w:rPr>
-                    </w:pPr>
-                    <w:r>
-                      <w:rPr>
-                        <w:noProof/>
-                      </w:rPr>
-                      <w:t>D. Knight, "Refraction &amp; Snell's Law," g3ynh.info, [Online]. Available: http://g3ynh.info/photography/articles/refraction.html. [Accessed 9 July 2020].</w:t>
-                    </w:r>
-                  </w:p>
-                </w:tc>
-              </w:tr>
-              <w:tr>
-                <w:trPr>
-                  <w:divId w:val="1907064249"/>
-                  <w:tblCellSpacing w:w="15" w:type="dxa"/>
-                </w:trPr>
-                <w:tc>
-                  <w:tcPr>
-                    <w:tcW w:w="50" w:type="pct"/>
-                    <w:hideMark/>
-                  </w:tcPr>
-                  <w:p>
-                    <w:pPr>
-                      <w:pStyle w:val="Bibliography"/>
-                      <w:rPr>
-                        <w:noProof/>
-                      </w:rPr>
-                    </w:pPr>
-                    <w:r>
-                      <w:rPr>
-                        <w:noProof/>
-                      </w:rPr>
-                      <w:t xml:space="preserve">[10] </w:t>
-                    </w:r>
-                  </w:p>
-                </w:tc>
-                <w:tc>
-                  <w:tcPr>
-                    <w:tcW w:w="0" w:type="auto"/>
-                    <w:hideMark/>
-                  </w:tcPr>
-                  <w:p>
-                    <w:pPr>
-                      <w:pStyle w:val="Bibliography"/>
-                      <w:rPr>
-                        <w:noProof/>
-                      </w:rPr>
-                    </w:pPr>
-                    <w:r>
-                      <w:rPr>
-                        <w:noProof/>
-                      </w:rPr>
-                      <w:t xml:space="preserve">A. Maltie IV, "Technical Material Creation in Unreal Engine 4," in </w:t>
-                    </w:r>
-                    <w:r>
-                      <w:rPr>
-                        <w:i/>
-                        <w:iCs/>
-                        <w:noProof/>
-                      </w:rPr>
-                      <w:t>Southern Methodist University Guildhall</w:t>
-                    </w:r>
-                    <w:r>
-                      <w:rPr>
-                        <w:noProof/>
-                      </w:rPr>
-                      <w:t xml:space="preserve">, Cohort 25 Thesis, 2017. </w:t>
-                    </w:r>
-                  </w:p>
-                </w:tc>
-              </w:tr>
-              <w:tr>
-                <w:trPr>
-                  <w:divId w:val="1907064249"/>
-                  <w:tblCellSpacing w:w="15" w:type="dxa"/>
-                </w:trPr>
-                <w:tc>
-                  <w:tcPr>
-                    <w:tcW w:w="50" w:type="pct"/>
-                    <w:hideMark/>
-                  </w:tcPr>
-                  <w:p>
-                    <w:pPr>
-                      <w:pStyle w:val="Bibliography"/>
-                      <w:rPr>
-                        <w:noProof/>
-                      </w:rPr>
-                    </w:pPr>
-                    <w:r>
-                      <w:rPr>
-                        <w:noProof/>
-                      </w:rPr>
-                      <w:t xml:space="preserve">[11] </w:t>
-                    </w:r>
-                  </w:p>
-                </w:tc>
-                <w:tc>
-                  <w:tcPr>
-                    <w:tcW w:w="0" w:type="auto"/>
-                    <w:hideMark/>
-                  </w:tcPr>
-                  <w:p>
-                    <w:pPr>
-                      <w:pStyle w:val="Bibliography"/>
-                      <w:rPr>
-                        <w:noProof/>
-                      </w:rPr>
-                    </w:pPr>
-                    <w:r>
-                      <w:rPr>
-                        <w:noProof/>
-                      </w:rPr>
-                      <w:t>M. Martin, "Sea of Thieves Reviews Round-up – All the Scores for Rare’s Wonky Pirate Adventure," 22 March 2018. [Online]. Available: https://www.vg247.com/2018/03/22/sea-of-thieves-reviews-scores/. [Accessed 19 July 2020].</w:t>
-                    </w:r>
-                  </w:p>
-                </w:tc>
-              </w:tr>
-              <w:tr>
-                <w:trPr>
-                  <w:divId w:val="1907064249"/>
-                  <w:tblCellSpacing w:w="15" w:type="dxa"/>
-                </w:trPr>
-                <w:tc>
-                  <w:tcPr>
-                    <w:tcW w:w="50" w:type="pct"/>
-                    <w:hideMark/>
-                  </w:tcPr>
-                  <w:p>
-                    <w:pPr>
-                      <w:pStyle w:val="Bibliography"/>
-                      <w:rPr>
-                        <w:noProof/>
-                      </w:rPr>
-                    </w:pPr>
-                    <w:r>
-                      <w:rPr>
-                        <w:noProof/>
-                      </w:rPr>
-                      <w:t xml:space="preserve">[12] </w:t>
-                    </w:r>
-                  </w:p>
-                </w:tc>
-                <w:tc>
-                  <w:tcPr>
-                    <w:tcW w:w="0" w:type="auto"/>
-                    <w:hideMark/>
-                  </w:tcPr>
-                  <w:p>
-                    <w:pPr>
-                      <w:pStyle w:val="Bibliography"/>
-                      <w:rPr>
-                        <w:noProof/>
-                      </w:rPr>
-                    </w:pPr>
-                    <w:r>
-                      <w:rPr>
-                        <w:noProof/>
-                      </w:rPr>
-                      <w:t>Numberphile, "Navier-Stokes Equations - Numberphile," 27 August 2019. [Online]. Available: https://www.youtube.com/watch?v=ERBVFcutl3M&amp;vl=en. [Accessed 9 July 2020].</w:t>
-                    </w:r>
-                  </w:p>
-                </w:tc>
-              </w:tr>
-              <w:tr>
-                <w:trPr>
-                  <w:divId w:val="1907064249"/>
-                  <w:tblCellSpacing w:w="15" w:type="dxa"/>
-                </w:trPr>
-                <w:tc>
-                  <w:tcPr>
-                    <w:tcW w:w="50" w:type="pct"/>
-                    <w:hideMark/>
-                  </w:tcPr>
-                  <w:p>
-                    <w:pPr>
-                      <w:pStyle w:val="Bibliography"/>
-                      <w:rPr>
-                        <w:noProof/>
-                      </w:rPr>
-                    </w:pPr>
-                    <w:r>
-                      <w:rPr>
-                        <w:noProof/>
-                      </w:rPr>
-                      <w:t xml:space="preserve">[13] </w:t>
-                    </w:r>
-                  </w:p>
-                </w:tc>
-                <w:tc>
-                  <w:tcPr>
-                    <w:tcW w:w="0" w:type="auto"/>
-                    <w:hideMark/>
-                  </w:tcPr>
-                  <w:p>
-                    <w:pPr>
-                      <w:pStyle w:val="Bibliography"/>
-                      <w:rPr>
-                        <w:noProof/>
-                      </w:rPr>
-                    </w:pPr>
-                    <w:r>
-                      <w:rPr>
-                        <w:noProof/>
-                      </w:rPr>
-                      <w:t>M. Ruiz, "Sea of Thieves Review — A Whole Lot of Booty," 29 March 2018. [Online]. Available: https://www.dualshockers.com/sea-of-thieves-review-xbox-one/. [Accessed 19 July 2020].</w:t>
-                    </w:r>
-                  </w:p>
-                </w:tc>
-              </w:tr>
-              <w:tr>
-                <w:trPr>
-                  <w:divId w:val="1907064249"/>
-                  <w:tblCellSpacing w:w="15" w:type="dxa"/>
-                </w:trPr>
-                <w:tc>
-                  <w:tcPr>
-                    <w:tcW w:w="50" w:type="pct"/>
-                    <w:hideMark/>
-                  </w:tcPr>
-                  <w:p>
-                    <w:pPr>
-                      <w:pStyle w:val="Bibliography"/>
-                      <w:rPr>
-                        <w:noProof/>
-                      </w:rPr>
-                    </w:pPr>
-                    <w:r>
-                      <w:rPr>
-                        <w:noProof/>
-                      </w:rPr>
-                      <w:lastRenderedPageBreak/>
-                      <w:t xml:space="preserve">[14] </w:t>
-                    </w:r>
-                  </w:p>
-                </w:tc>
-                <w:tc>
-                  <w:tcPr>
-                    <w:tcW w:w="0" w:type="auto"/>
-                    <w:hideMark/>
-                  </w:tcPr>
-                  <w:p>
-                    <w:pPr>
-                      <w:pStyle w:val="Bibliography"/>
-                      <w:rPr>
-                        <w:noProof/>
-                      </w:rPr>
-                    </w:pPr>
-                    <w:r>
-                      <w:rPr>
-                        <w:noProof/>
-                      </w:rPr>
-                      <w:t>K. Stuart, "Sea of Thieves: How Rare Silenced the Cannons and Brought Peace to the Seas," 18 July 2018. [Online]. Available: https://www.theguardian.com/games/2018/jul/18/sea-of-thieves-rare-games-update-the-hungering-deep-cursed-sails-forsaken-shores. [Accessed 19 July 2020].</w:t>
-                    </w:r>
-                  </w:p>
-                </w:tc>
-              </w:tr>
-              <w:tr>
-                <w:trPr>
-                  <w:divId w:val="1907064249"/>
-                  <w:tblCellSpacing w:w="15" w:type="dxa"/>
-                </w:trPr>
-                <w:tc>
-                  <w:tcPr>
-                    <w:tcW w:w="50" w:type="pct"/>
-                    <w:hideMark/>
-                  </w:tcPr>
-                  <w:p>
-                    <w:pPr>
-                      <w:pStyle w:val="Bibliography"/>
-                      <w:rPr>
-                        <w:noProof/>
-                      </w:rPr>
-                    </w:pPr>
-                    <w:r>
-                      <w:rPr>
-                        <w:noProof/>
-                      </w:rPr>
-                      <w:t xml:space="preserve">[15] </w:t>
-                    </w:r>
-                  </w:p>
-                </w:tc>
-                <w:tc>
-                  <w:tcPr>
-                    <w:tcW w:w="0" w:type="auto"/>
-                    <w:hideMark/>
-                  </w:tcPr>
-                  <w:p>
-                    <w:pPr>
-                      <w:pStyle w:val="Bibliography"/>
-                      <w:rPr>
-                        <w:noProof/>
-                      </w:rPr>
-                    </w:pPr>
-                    <w:r>
-                      <w:rPr>
-                        <w:noProof/>
-                      </w:rPr>
-                      <w:t>J. Tessendorf, "Interactive Water Surfaces," 2004. [Online]. Available: https://people.cs.clemson.edu/~jtessen/reports/papers_files/Interactive_Water_Surfaces.pdf.</w:t>
-                    </w:r>
-                  </w:p>
-                </w:tc>
-              </w:tr>
-              <w:tr>
-                <w:trPr>
-                  <w:divId w:val="1907064249"/>
-                  <w:tblCellSpacing w:w="15" w:type="dxa"/>
-                </w:trPr>
-                <w:tc>
-                  <w:tcPr>
-                    <w:tcW w:w="50" w:type="pct"/>
-                    <w:hideMark/>
-                  </w:tcPr>
-                  <w:p>
-                    <w:pPr>
-                      <w:pStyle w:val="Bibliography"/>
-                      <w:rPr>
-                        <w:noProof/>
-                      </w:rPr>
-                    </w:pPr>
-                    <w:r>
-                      <w:rPr>
-                        <w:noProof/>
-                      </w:rPr>
-                      <w:t xml:space="preserve">[16] </w:t>
-                    </w:r>
-                  </w:p>
-                </w:tc>
-                <w:tc>
-                  <w:tcPr>
-                    <w:tcW w:w="0" w:type="auto"/>
-                    <w:hideMark/>
-                  </w:tcPr>
-                  <w:p>
-                    <w:pPr>
-                      <w:pStyle w:val="Bibliography"/>
-                      <w:rPr>
-                        <w:noProof/>
-                      </w:rPr>
-                    </w:pPr>
-                    <w:r>
-                      <w:rPr>
-                        <w:noProof/>
-                      </w:rPr>
                       <w:t>J. Tessendorf, "Simulating Ocean Water," 2004. [Online]. Available: https://people.cs.clemson.edu/~jtessen/reports/papers_files/coursenotes2004.pdf.</w:t>
-                    </w:r>
-                  </w:p>
-                </w:tc>
-              </w:tr>
-              <w:tr>
-                <w:trPr>
-                  <w:divId w:val="1907064249"/>
-                  <w:tblCellSpacing w:w="15" w:type="dxa"/>
-                </w:trPr>
-                <w:tc>
-                  <w:tcPr>
-                    <w:tcW w:w="50" w:type="pct"/>
-                    <w:hideMark/>
-                  </w:tcPr>
-                  <w:p>
-                    <w:pPr>
-                      <w:pStyle w:val="Bibliography"/>
-                      <w:rPr>
-                        <w:noProof/>
-                      </w:rPr>
-                    </w:pPr>
-                    <w:r>
-                      <w:rPr>
-                        <w:noProof/>
-                      </w:rPr>
-                      <w:t xml:space="preserve">[17] </w:t>
-                    </w:r>
-                  </w:p>
-                </w:tc>
-                <w:tc>
-                  <w:tcPr>
-                    <w:tcW w:w="0" w:type="auto"/>
-                    <w:hideMark/>
-                  </w:tcPr>
-                  <w:p>
-                    <w:pPr>
-                      <w:pStyle w:val="Bibliography"/>
-                      <w:rPr>
-                        <w:noProof/>
-                      </w:rPr>
-                    </w:pPr>
-                    <w:r>
-                      <w:rPr>
-                        <w:noProof/>
-                      </w:rPr>
-                      <w:t>J. VanderPlas, "Understanding the FFT Algorithm," 28 August 2013. [Online]. Available: https://jakevdp.github.io/blog/2013/08/28/understanding-the-fft/. [Accessed 9 July 2020].</w:t>
-                    </w:r>
-                  </w:p>
-                </w:tc>
-              </w:tr>
-              <w:tr>
-                <w:trPr>
-                  <w:divId w:val="1907064249"/>
-                  <w:tblCellSpacing w:w="15" w:type="dxa"/>
-                </w:trPr>
-                <w:tc>
-                  <w:tcPr>
-                    <w:tcW w:w="50" w:type="pct"/>
-                    <w:hideMark/>
-                  </w:tcPr>
-                  <w:p>
-                    <w:pPr>
-                      <w:pStyle w:val="Bibliography"/>
-                      <w:rPr>
-                        <w:noProof/>
-                      </w:rPr>
-                    </w:pPr>
-                    <w:r>
-                      <w:rPr>
-                        <w:noProof/>
-                      </w:rPr>
-                      <w:t xml:space="preserve">[18] </w:t>
-                    </w:r>
-                  </w:p>
-                </w:tc>
-                <w:tc>
-                  <w:tcPr>
-                    <w:tcW w:w="0" w:type="auto"/>
-                    <w:hideMark/>
-                  </w:tcPr>
-                  <w:p>
-                    <w:pPr>
-                      <w:pStyle w:val="Bibliography"/>
-                      <w:rPr>
-                        <w:noProof/>
-                      </w:rPr>
-                    </w:pPr>
-                    <w:r>
-                      <w:rPr>
-                        <w:noProof/>
-                      </w:rPr>
-                      <w:t>S. Xu, "Discrete Fourier Transform - Simple Step by Step," 3 August 2015. [Online]. Available: https://www.youtube.com/watch?v=mkGsMWi_j4Q. [Accessed 9 July 2020].</w:t>
                     </w:r>
                   </w:p>
                 </w:tc>
@@ -6867,7 +6096,7 @@
             </w:tbl>
             <w:p>
               <w:pPr>
-                <w:divId w:val="1907064249"/>
+                <w:divId w:val="860557537"/>
                 <w:rPr>
                   <w:rFonts w:eastAsia="Times New Roman"/>
                   <w:noProof/>
@@ -6942,6 +6171,7 @@
         <w:docPartUnique/>
       </w:docPartObj>
     </w:sdtPr>
+    <w:sdtEndPr/>
     <w:sdtContent>
       <w:sdt>
         <w:sdtPr>
@@ -6951,6 +6181,7 @@
             <w:docPartUnique/>
           </w:docPartObj>
         </w:sdtPr>
+        <w:sdtEndPr/>
         <w:sdtContent>
           <w:p>
             <w:pPr>
@@ -6996,7 +6227,7 @@
                 <w:b/>
                 <w:noProof/>
               </w:rPr>
-              <w:t>2</w:t>
+              <w:t>13</w:t>
             </w:r>
             <w:r>
               <w:rPr>
@@ -7036,7 +6267,7 @@
                 <w:b/>
                 <w:noProof/>
               </w:rPr>
-              <w:t>14</w:t>
+              <w:t>13</w:t>
             </w:r>
             <w:r>
               <w:rPr>
@@ -12747,564 +11978,6 @@
 </w:styles>
 </file>
 
-<file path=word/glossary/document.xml><?xml version="1.0" encoding="utf-8"?>
-<w:glossaryDocument xmlns:wpc="http://schemas.microsoft.com/office/word/2010/wordprocessingCanvas" xmlns:mc="http://schemas.openxmlformats.org/markup-compatibility/2006" xmlns:o="urn:schemas-microsoft-com:office:office" xmlns:r="http://schemas.openxmlformats.org/officeDocument/2006/relationships" xmlns:m="http://schemas.openxmlformats.org/officeDocument/2006/math" xmlns:v="urn:schemas-microsoft-com:vml" xmlns:wp14="http://schemas.microsoft.com/office/word/2010/wordprocessingDrawing" xmlns:wp="http://schemas.openxmlformats.org/drawingml/2006/wordprocessingDrawing" xmlns:w10="urn:schemas-microsoft-com:office:word" xmlns:w="http://schemas.openxmlformats.org/wordprocessingml/2006/main" xmlns:w14="http://schemas.microsoft.com/office/word/2010/wordml" xmlns:w15="http://schemas.microsoft.com/office/word/2012/wordml" xmlns:wpg="http://schemas.microsoft.com/office/word/2010/wordprocessingGroup" xmlns:wpi="http://schemas.microsoft.com/office/word/2010/wordprocessingInk" xmlns:wne="http://schemas.microsoft.com/office/word/2006/wordml" xmlns:wps="http://schemas.microsoft.com/office/word/2010/wordprocessingShape" mc:Ignorable="w14 w15 wp14"/>
-</file>
-
-<file path=word/glossary/fontTable.xml><?xml version="1.0" encoding="utf-8"?>
-<w:fonts xmlns:mc="http://schemas.openxmlformats.org/markup-compatibility/2006" xmlns:r="http://schemas.openxmlformats.org/officeDocument/2006/relationships" xmlns:w="http://schemas.openxmlformats.org/wordprocessingml/2006/main" xmlns:w14="http://schemas.microsoft.com/office/word/2010/wordml" xmlns:w15="http://schemas.microsoft.com/office/word/2012/wordml" mc:Ignorable="w14 w15">
-  <w:font w:name="Symbol">
-    <w:panose1 w:val="05050102010706020507"/>
-    <w:charset w:val="02"/>
-    <w:family w:val="roman"/>
-    <w:pitch w:val="variable"/>
-    <w:sig w:usb0="00000000" w:usb1="10000000" w:usb2="00000000" w:usb3="00000000" w:csb0="80000000" w:csb1="00000000"/>
-  </w:font>
-  <w:font w:name="Times New Roman">
-    <w:panose1 w:val="02020603050405020304"/>
-    <w:charset w:val="00"/>
-    <w:family w:val="roman"/>
-    <w:pitch w:val="variable"/>
-    <w:sig w:usb0="E0002EFF" w:usb1="C000785B" w:usb2="00000009" w:usb3="00000000" w:csb0="000001FF" w:csb1="00000000"/>
-  </w:font>
-  <w:font w:name="Courier New">
-    <w:panose1 w:val="02070309020205020404"/>
-    <w:charset w:val="00"/>
-    <w:family w:val="modern"/>
-    <w:pitch w:val="fixed"/>
-    <w:sig w:usb0="E0002EFF" w:usb1="C0007843" w:usb2="00000009" w:usb3="00000000" w:csb0="000001FF" w:csb1="00000000"/>
-  </w:font>
-  <w:font w:name="Wingdings">
-    <w:panose1 w:val="05000000000000000000"/>
-    <w:charset w:val="02"/>
-    <w:family w:val="auto"/>
-    <w:pitch w:val="variable"/>
-    <w:sig w:usb0="00000000" w:usb1="10000000" w:usb2="00000000" w:usb3="00000000" w:csb0="80000000" w:csb1="00000000"/>
-  </w:font>
-  <w:font w:name="Calibri">
-    <w:panose1 w:val="020F0502020204030204"/>
-    <w:charset w:val="00"/>
-    <w:family w:val="swiss"/>
-    <w:pitch w:val="variable"/>
-    <w:sig w:usb0="E4002EFF" w:usb1="C000247B" w:usb2="00000009" w:usb3="00000000" w:csb0="000001FF" w:csb1="00000000"/>
-  </w:font>
-  <w:font w:name="Cambria">
-    <w:panose1 w:val="02040503050406030204"/>
-    <w:charset w:val="00"/>
-    <w:family w:val="roman"/>
-    <w:pitch w:val="variable"/>
-    <w:sig w:usb0="E00006FF" w:usb1="420024FF" w:usb2="02000000" w:usb3="00000000" w:csb0="0000019F" w:csb1="00000000"/>
-  </w:font>
-  <w:font w:name="Tahoma">
-    <w:panose1 w:val="020B0604030504040204"/>
-    <w:charset w:val="00"/>
-    <w:family w:val="swiss"/>
-    <w:pitch w:val="variable"/>
-    <w:sig w:usb0="E1002EFF" w:usb1="C000605B" w:usb2="00000029" w:usb3="00000000" w:csb0="000101FF" w:csb1="00000000"/>
-  </w:font>
-  <w:font w:name="Arial">
-    <w:panose1 w:val="020B0604020202020204"/>
-    <w:charset w:val="00"/>
-    <w:family w:val="swiss"/>
-    <w:pitch w:val="variable"/>
-    <w:sig w:usb0="E0002EFF" w:usb1="C000785B" w:usb2="00000009" w:usb3="00000000" w:csb0="000001FF" w:csb1="00000000"/>
-  </w:font>
-  <w:font w:name="Cambria Math">
-    <w:panose1 w:val="02040503050406030204"/>
-    <w:charset w:val="00"/>
-    <w:family w:val="roman"/>
-    <w:pitch w:val="variable"/>
-    <w:sig w:usb0="E00006FF" w:usb1="420024FF" w:usb2="02000000" w:usb3="00000000" w:csb0="0000019F" w:csb1="00000000"/>
-  </w:font>
-  <w:font w:name="Calibri Light">
-    <w:panose1 w:val="020F0302020204030204"/>
-    <w:charset w:val="00"/>
-    <w:family w:val="swiss"/>
-    <w:pitch w:val="variable"/>
-    <w:sig w:usb0="E4002EFF" w:usb1="C000247B" w:usb2="00000009" w:usb3="00000000" w:csb0="000001FF" w:csb1="00000000"/>
-  </w:font>
-</w:fonts>
-</file>
-
-<file path=word/glossary/settings.xml><?xml version="1.0" encoding="utf-8"?>
-<w:settings xmlns:mc="http://schemas.openxmlformats.org/markup-compatibility/2006" xmlns:o="urn:schemas-microsoft-com:office:office" xmlns:r="http://schemas.openxmlformats.org/officeDocument/2006/relationships" xmlns:m="http://schemas.openxmlformats.org/officeDocument/2006/math" xmlns:v="urn:schemas-microsoft-com:vml" xmlns:w10="urn:schemas-microsoft-com:office:word" xmlns:w="http://schemas.openxmlformats.org/wordprocessingml/2006/main" xmlns:w14="http://schemas.microsoft.com/office/word/2010/wordml" xmlns:w15="http://schemas.microsoft.com/office/word/2012/wordml" xmlns:sl="http://schemas.openxmlformats.org/schemaLibrary/2006/main" mc:Ignorable="w14 w15">
-  <w:view w:val="normal"/>
-  <w:defaultTabStop w:val="720"/>
-  <w:characterSpacingControl w:val="doNotCompress"/>
-  <w:compat>
-    <w:useFELayout/>
-    <w:compatSetting w:name="compatibilityMode" w:uri="http://schemas.microsoft.com/office/word" w:val="15"/>
-    <w:compatSetting w:name="overrideTableStyleFontSizeAndJustification" w:uri="http://schemas.microsoft.com/office/word" w:val="1"/>
-    <w:compatSetting w:name="enableOpenTypeFeatures" w:uri="http://schemas.microsoft.com/office/word" w:val="1"/>
-    <w:compatSetting w:name="doNotFlipMirrorIndents" w:uri="http://schemas.microsoft.com/office/word" w:val="1"/>
-    <w:compatSetting w:name="differentiateMultirowTableHeaders" w:uri="http://schemas.microsoft.com/office/word" w:val="1"/>
-  </w:compat>
-  <w:rsids>
-    <w:rsidRoot w:val="00B94533"/>
-    <w:rsid w:val="00B94533"/>
-  </w:rsids>
-  <m:mathPr>
-    <m:mathFont m:val="Cambria Math"/>
-    <m:brkBin m:val="before"/>
-    <m:brkBinSub m:val="--"/>
-    <m:smallFrac m:val="0"/>
-    <m:dispDef/>
-    <m:lMargin m:val="0"/>
-    <m:rMargin m:val="0"/>
-    <m:defJc m:val="centerGroup"/>
-    <m:wrapIndent m:val="1440"/>
-    <m:intLim m:val="subSup"/>
-    <m:naryLim m:val="undOvr"/>
-  </m:mathPr>
-  <w:themeFontLang w:val="en-US"/>
-  <w:clrSchemeMapping w:bg1="light1" w:t1="dark1" w:bg2="light2" w:t2="dark2" w:accent1="accent1" w:accent2="accent2" w:accent3="accent3" w:accent4="accent4" w:accent5="accent5" w:accent6="accent6" w:hyperlink="hyperlink" w:followedHyperlink="followedHyperlink"/>
-  <w:decimalSymbol w:val="."/>
-  <w:listSeparator w:val=","/>
-  <w15:chartTrackingRefBased/>
-</w:settings>
-</file>
-
-<file path=word/glossary/styles.xml><?xml version="1.0" encoding="utf-8"?>
-<w:styles xmlns:mc="http://schemas.openxmlformats.org/markup-compatibility/2006" xmlns:r="http://schemas.openxmlformats.org/officeDocument/2006/relationships" xmlns:w="http://schemas.openxmlformats.org/wordprocessingml/2006/main" xmlns:w14="http://schemas.microsoft.com/office/word/2010/wordml" xmlns:w15="http://schemas.microsoft.com/office/word/2012/wordml" mc:Ignorable="w14 w15">
-  <w:docDefaults>
-    <w:rPrDefault>
-      <w:rPr>
-        <w:rFonts w:asciiTheme="minorHAnsi" w:eastAsiaTheme="minorEastAsia" w:hAnsiTheme="minorHAnsi" w:cstheme="minorBidi"/>
-        <w:sz w:val="22"/>
-        <w:szCs w:val="22"/>
-        <w:lang w:val="en-US" w:eastAsia="en-US" w:bidi="ar-SA"/>
-      </w:rPr>
-    </w:rPrDefault>
-    <w:pPrDefault>
-      <w:pPr>
-        <w:spacing w:after="160" w:line="259" w:lineRule="auto"/>
-      </w:pPr>
-    </w:pPrDefault>
-  </w:docDefaults>
-  <w:latentStyles w:defLockedState="0" w:defUIPriority="99" w:defSemiHidden="0" w:defUnhideWhenUsed="0" w:defQFormat="0" w:count="371">
-    <w:lsdException w:name="Normal" w:uiPriority="0" w:qFormat="1"/>
-    <w:lsdException w:name="heading 1" w:uiPriority="9" w:qFormat="1"/>
-    <w:lsdException w:name="heading 2" w:semiHidden="1" w:uiPriority="9" w:unhideWhenUsed="1" w:qFormat="1"/>
-    <w:lsdException w:name="heading 3" w:semiHidden="1" w:uiPriority="9" w:unhideWhenUsed="1" w:qFormat="1"/>
-    <w:lsdException w:name="heading 4" w:semiHidden="1" w:uiPriority="9" w:unhideWhenUsed="1" w:qFormat="1"/>
-    <w:lsdException w:name="heading 5" w:semiHidden="1" w:uiPriority="9" w:unhideWhenUsed="1" w:qFormat="1"/>
-    <w:lsdException w:name="heading 6" w:semiHidden="1" w:uiPriority="9" w:unhideWhenUsed="1" w:qFormat="1"/>
-    <w:lsdException w:name="heading 7" w:semiHidden="1" w:uiPriority="9" w:unhideWhenUsed="1" w:qFormat="1"/>
-    <w:lsdException w:name="heading 8" w:semiHidden="1" w:uiPriority="9" w:unhideWhenUsed="1" w:qFormat="1"/>
-    <w:lsdException w:name="heading 9" w:semiHidden="1" w:uiPriority="9" w:unhideWhenUsed="1" w:qFormat="1"/>
-    <w:lsdException w:name="index 1" w:semiHidden="1" w:unhideWhenUsed="1"/>
-    <w:lsdException w:name="index 2" w:semiHidden="1" w:unhideWhenUsed="1"/>
-    <w:lsdException w:name="index 3" w:semiHidden="1" w:unhideWhenUsed="1"/>
-    <w:lsdException w:name="index 4" w:semiHidden="1" w:unhideWhenUsed="1"/>
-    <w:lsdException w:name="index 5" w:semiHidden="1" w:unhideWhenUsed="1"/>
-    <w:lsdException w:name="index 6" w:semiHidden="1" w:unhideWhenUsed="1"/>
-    <w:lsdException w:name="index 7" w:semiHidden="1" w:unhideWhenUsed="1"/>
-    <w:lsdException w:name="index 8" w:semiHidden="1" w:unhideWhenUsed="1"/>
-    <w:lsdException w:name="index 9" w:semiHidden="1" w:unhideWhenUsed="1"/>
-    <w:lsdException w:name="toc 1" w:semiHidden="1" w:uiPriority="39" w:unhideWhenUsed="1"/>
-    <w:lsdException w:name="toc 2" w:semiHidden="1" w:uiPriority="39" w:unhideWhenUsed="1"/>
-    <w:lsdException w:name="toc 3" w:semiHidden="1" w:uiPriority="39" w:unhideWhenUsed="1"/>
-    <w:lsdException w:name="toc 4" w:semiHidden="1" w:uiPriority="39" w:unhideWhenUsed="1"/>
-    <w:lsdException w:name="toc 5" w:semiHidden="1" w:uiPriority="39" w:unhideWhenUsed="1"/>
-    <w:lsdException w:name="toc 6" w:semiHidden="1" w:uiPriority="39" w:unhideWhenUsed="1"/>
-    <w:lsdException w:name="toc 7" w:semiHidden="1" w:uiPriority="39" w:unhideWhenUsed="1"/>
-    <w:lsdException w:name="toc 8" w:semiHidden="1" w:uiPriority="39" w:unhideWhenUsed="1"/>
-    <w:lsdException w:name="toc 9" w:semiHidden="1" w:uiPriority="39" w:unhideWhenUsed="1"/>
-    <w:lsdException w:name="Normal Indent" w:semiHidden="1" w:unhideWhenUsed="1"/>
-    <w:lsdException w:name="footnote text" w:semiHidden="1" w:unhideWhenUsed="1"/>
-    <w:lsdException w:name="annotation text" w:semiHidden="1" w:unhideWhenUsed="1"/>
-    <w:lsdException w:name="header" w:semiHidden="1" w:unhideWhenUsed="1"/>
-    <w:lsdException w:name="footer" w:semiHidden="1" w:unhideWhenUsed="1"/>
-    <w:lsdException w:name="index heading" w:semiHidden="1" w:unhideWhenUsed="1"/>
-    <w:lsdException w:name="caption" w:semiHidden="1" w:uiPriority="35" w:unhideWhenUsed="1" w:qFormat="1"/>
-    <w:lsdException w:name="table of figures" w:semiHidden="1" w:unhideWhenUsed="1"/>
-    <w:lsdException w:name="envelope address" w:semiHidden="1" w:unhideWhenUsed="1"/>
-    <w:lsdException w:name="envelope return" w:semiHidden="1" w:unhideWhenUsed="1"/>
-    <w:lsdException w:name="footnote reference" w:semiHidden="1" w:unhideWhenUsed="1"/>
-    <w:lsdException w:name="annotation reference" w:semiHidden="1" w:unhideWhenUsed="1"/>
-    <w:lsdException w:name="line number" w:semiHidden="1" w:unhideWhenUsed="1"/>
-    <w:lsdException w:name="page number" w:semiHidden="1" w:unhideWhenUsed="1"/>
-    <w:lsdException w:name="endnote reference" w:semiHidden="1" w:unhideWhenUsed="1"/>
-    <w:lsdException w:name="endnote text" w:semiHidden="1" w:unhideWhenUsed="1"/>
-    <w:lsdException w:name="table of authorities" w:semiHidden="1" w:unhideWhenUsed="1"/>
-    <w:lsdException w:name="macro" w:semiHidden="1" w:unhideWhenUsed="1"/>
-    <w:lsdException w:name="toa heading" w:semiHidden="1" w:unhideWhenUsed="1"/>
-    <w:lsdException w:name="List" w:semiHidden="1" w:unhideWhenUsed="1"/>
-    <w:lsdException w:name="List Bullet" w:semiHidden="1" w:unhideWhenUsed="1"/>
-    <w:lsdException w:name="List Number" w:semiHidden="1" w:unhideWhenUsed="1"/>
-    <w:lsdException w:name="List 2" w:semiHidden="1" w:unhideWhenUsed="1"/>
-    <w:lsdException w:name="List 3" w:semiHidden="1" w:unhideWhenUsed="1"/>
-    <w:lsdException w:name="List 4" w:semiHidden="1" w:unhideWhenUsed="1"/>
-    <w:lsdException w:name="List 5" w:semiHidden="1" w:unhideWhenUsed="1"/>
-    <w:lsdException w:name="List Bullet 2" w:semiHidden="1" w:unhideWhenUsed="1"/>
-    <w:lsdException w:name="List Bullet 3" w:semiHidden="1" w:unhideWhenUsed="1"/>
-    <w:lsdException w:name="List Bullet 4" w:semiHidden="1" w:unhideWhenUsed="1"/>
-    <w:lsdException w:name="List Bullet 5" w:semiHidden="1" w:unhideWhenUsed="1"/>
-    <w:lsdException w:name="List Number 2" w:semiHidden="1" w:unhideWhenUsed="1"/>
-    <w:lsdException w:name="List Number 3" w:semiHidden="1" w:unhideWhenUsed="1"/>
-    <w:lsdException w:name="List Number 4" w:semiHidden="1" w:unhideWhenUsed="1"/>
-    <w:lsdException w:name="List Number 5" w:semiHidden="1" w:unhideWhenUsed="1"/>
-    <w:lsdException w:name="Title" w:uiPriority="10" w:qFormat="1"/>
-    <w:lsdException w:name="Closing" w:semiHidden="1" w:unhideWhenUsed="1"/>
-    <w:lsdException w:name="Signature" w:semiHidden="1" w:unhideWhenUsed="1"/>
-    <w:lsdException w:name="Default Paragraph Font" w:semiHidden="1" w:uiPriority="1" w:unhideWhenUsed="1"/>
-    <w:lsdException w:name="Body Text" w:semiHidden="1" w:unhideWhenUsed="1"/>
-    <w:lsdException w:name="Body Text Indent" w:semiHidden="1" w:unhideWhenUsed="1"/>
-    <w:lsdException w:name="List Continue" w:semiHidden="1" w:unhideWhenUsed="1"/>
-    <w:lsdException w:name="List Continue 2" w:semiHidden="1" w:unhideWhenUsed="1"/>
-    <w:lsdException w:name="List Continue 3" w:semiHidden="1" w:unhideWhenUsed="1"/>
-    <w:lsdException w:name="List Continue 4" w:semiHidden="1" w:unhideWhenUsed="1"/>
-    <w:lsdException w:name="List Continue 5" w:semiHidden="1" w:unhideWhenUsed="1"/>
-    <w:lsdException w:name="Message Header" w:semiHidden="1" w:unhideWhenUsed="1"/>
-    <w:lsdException w:name="Subtitle" w:uiPriority="11" w:qFormat="1"/>
-    <w:lsdException w:name="Salutation" w:semiHidden="1" w:unhideWhenUsed="1"/>
-    <w:lsdException w:name="Date" w:semiHidden="1" w:unhideWhenUsed="1"/>
-    <w:lsdException w:name="Body Text First Indent" w:semiHidden="1" w:unhideWhenUsed="1"/>
-    <w:lsdException w:name="Body Text First Indent 2" w:semiHidden="1" w:unhideWhenUsed="1"/>
-    <w:lsdException w:name="Note Heading" w:semiHidden="1" w:unhideWhenUsed="1"/>
-    <w:lsdException w:name="Body Text 2" w:semiHidden="1" w:unhideWhenUsed="1"/>
-    <w:lsdException w:name="Body Text 3" w:semiHidden="1" w:unhideWhenUsed="1"/>
-    <w:lsdException w:name="Body Text Indent 2" w:semiHidden="1" w:unhideWhenUsed="1"/>
-    <w:lsdException w:name="Body Text Indent 3" w:semiHidden="1" w:unhideWhenUsed="1"/>
-    <w:lsdException w:name="Block Text" w:semiHidden="1" w:unhideWhenUsed="1"/>
-    <w:lsdException w:name="Hyperlink" w:semiHidden="1" w:unhideWhenUsed="1"/>
-    <w:lsdException w:name="FollowedHyperlink" w:semiHidden="1" w:unhideWhenUsed="1"/>
-    <w:lsdException w:name="Strong" w:uiPriority="22" w:qFormat="1"/>
-    <w:lsdException w:name="Emphasis" w:uiPriority="20" w:qFormat="1"/>
-    <w:lsdException w:name="Document Map" w:semiHidden="1" w:unhideWhenUsed="1"/>
-    <w:lsdException w:name="Plain Text" w:semiHidden="1" w:unhideWhenUsed="1"/>
-    <w:lsdException w:name="E-mail Signature" w:semiHidden="1" w:unhideWhenUsed="1"/>
-    <w:lsdException w:name="HTML Top of Form" w:semiHidden="1" w:unhideWhenUsed="1"/>
-    <w:lsdException w:name="HTML Bottom of Form" w:semiHidden="1" w:unhideWhenUsed="1"/>
-    <w:lsdException w:name="Normal (Web)" w:semiHidden="1" w:unhideWhenUsed="1"/>
-    <w:lsdException w:name="HTML Acronym" w:semiHidden="1" w:unhideWhenUsed="1"/>
-    <w:lsdException w:name="HTML Address" w:semiHidden="1" w:unhideWhenUsed="1"/>
-    <w:lsdException w:name="HTML Cite" w:semiHidden="1" w:unhideWhenUsed="1"/>
-    <w:lsdException w:name="HTML Code" w:semiHidden="1" w:unhideWhenUsed="1"/>
-    <w:lsdException w:name="HTML Definition" w:semiHidden="1" w:unhideWhenUsed="1"/>
-    <w:lsdException w:name="HTML Keyboard" w:semiHidden="1" w:unhideWhenUsed="1"/>
-    <w:lsdException w:name="HTML Preformatted" w:semiHidden="1" w:unhideWhenUsed="1"/>
-    <w:lsdException w:name="HTML Sample" w:semiHidden="1" w:unhideWhenUsed="1"/>
-    <w:lsdException w:name="HTML Typewriter" w:semiHidden="1" w:unhideWhenUsed="1"/>
-    <w:lsdException w:name="HTML Variable" w:semiHidden="1" w:unhideWhenUsed="1"/>
-    <w:lsdException w:name="Normal Table" w:semiHidden="1" w:unhideWhenUsed="1"/>
-    <w:lsdException w:name="annotation subject" w:semiHidden="1" w:unhideWhenUsed="1"/>
-    <w:lsdException w:name="No List" w:semiHidden="1" w:unhideWhenUsed="1"/>
-    <w:lsdException w:name="Outline List 1" w:semiHidden="1" w:unhideWhenUsed="1"/>
-    <w:lsdException w:name="Outline List 2" w:semiHidden="1" w:unhideWhenUsed="1"/>
-    <w:lsdException w:name="Outline List 3" w:semiHidden="1" w:unhideWhenUsed="1"/>
-    <w:lsdException w:name="Table Simple 1" w:semiHidden="1" w:unhideWhenUsed="1"/>
-    <w:lsdException w:name="Table Simple 2" w:semiHidden="1" w:unhideWhenUsed="1"/>
-    <w:lsdException w:name="Table Simple 3" w:semiHidden="1" w:unhideWhenUsed="1"/>
-    <w:lsdException w:name="Table Classic 1" w:semiHidden="1" w:unhideWhenUsed="1"/>
-    <w:lsdException w:name="Table Classic 2" w:semiHidden="1" w:unhideWhenUsed="1"/>
-    <w:lsdException w:name="Table Classic 3" w:semiHidden="1" w:unhideWhenUsed="1"/>
-    <w:lsdException w:name="Table Classic 4" w:semiHidden="1" w:unhideWhenUsed="1"/>
-    <w:lsdException w:name="Table Colorful 1" w:semiHidden="1" w:unhideWhenUsed="1"/>
-    <w:lsdException w:name="Table Colorful 2" w:semiHidden="1" w:unhideWhenUsed="1"/>
-    <w:lsdException w:name="Table Colorful 3" w:semiHidden="1" w:unhideWhenUsed="1"/>
-    <w:lsdException w:name="Table Columns 1" w:semiHidden="1" w:unhideWhenUsed="1"/>
-    <w:lsdException w:name="Table Columns 2" w:semiHidden="1" w:unhideWhenUsed="1"/>
-    <w:lsdException w:name="Table Columns 3" w:semiHidden="1" w:unhideWhenUsed="1"/>
-    <w:lsdException w:name="Table Columns 4" w:semiHidden="1" w:unhideWhenUsed="1"/>
-    <w:lsdException w:name="Table Columns 5" w:semiHidden="1" w:unhideWhenUsed="1"/>
-    <w:lsdException w:name="Table Grid 1" w:semiHidden="1" w:unhideWhenUsed="1"/>
-    <w:lsdException w:name="Table Grid 2" w:semiHidden="1" w:unhideWhenUsed="1"/>
-    <w:lsdException w:name="Table Grid 3" w:semiHidden="1" w:unhideWhenUsed="1"/>
-    <w:lsdException w:name="Table Grid 4" w:semiHidden="1" w:unhideWhenUsed="1"/>
-    <w:lsdException w:name="Table Grid 5" w:semiHidden="1" w:unhideWhenUsed="1"/>
-    <w:lsdException w:name="Table Grid 6" w:semiHidden="1" w:unhideWhenUsed="1"/>
-    <w:lsdException w:name="Table Grid 7" w:semiHidden="1" w:unhideWhenUsed="1"/>
-    <w:lsdException w:name="Table Grid 8" w:semiHidden="1" w:unhideWhenUsed="1"/>
-    <w:lsdException w:name="Table List 1" w:semiHidden="1" w:unhideWhenUsed="1"/>
-    <w:lsdException w:name="Table List 2" w:semiHidden="1" w:unhideWhenUsed="1"/>
-    <w:lsdException w:name="Table List 3" w:semiHidden="1" w:unhideWhenUsed="1"/>
-    <w:lsdException w:name="Table List 4" w:semiHidden="1" w:unhideWhenUsed="1"/>
-    <w:lsdException w:name="Table List 5" w:semiHidden="1" w:unhideWhenUsed="1"/>
-    <w:lsdException w:name="Table List 6" w:semiHidden="1" w:unhideWhenUsed="1"/>
-    <w:lsdException w:name="Table List 7" w:semiHidden="1" w:unhideWhenUsed="1"/>
-    <w:lsdException w:name="Table List 8" w:semiHidden="1" w:unhideWhenUsed="1"/>
-    <w:lsdException w:name="Table 3D effects 1" w:semiHidden="1" w:unhideWhenUsed="1"/>
-    <w:lsdException w:name="Table 3D effects 2" w:semiHidden="1" w:unhideWhenUsed="1"/>
-    <w:lsdException w:name="Table 3D effects 3" w:semiHidden="1" w:unhideWhenUsed="1"/>
-    <w:lsdException w:name="Table Contemporary" w:semiHidden="1" w:unhideWhenUsed="1"/>
-    <w:lsdException w:name="Table Elegant" w:semiHidden="1" w:unhideWhenUsed="1"/>
-    <w:lsdException w:name="Table Professional" w:semiHidden="1" w:unhideWhenUsed="1"/>
-    <w:lsdException w:name="Table Subtle 1" w:semiHidden="1" w:unhideWhenUsed="1"/>
-    <w:lsdException w:name="Table Subtle 2" w:semiHidden="1" w:unhideWhenUsed="1"/>
-    <w:lsdException w:name="Table Web 1" w:semiHidden="1" w:unhideWhenUsed="1"/>
-    <w:lsdException w:name="Table Web 2" w:semiHidden="1" w:unhideWhenUsed="1"/>
-    <w:lsdException w:name="Table Web 3" w:semiHidden="1" w:unhideWhenUsed="1"/>
-    <w:lsdException w:name="Balloon Text" w:semiHidden="1" w:unhideWhenUsed="1"/>
-    <w:lsdException w:name="Table Grid" w:uiPriority="39"/>
-    <w:lsdException w:name="Table Theme" w:semiHidden="1" w:unhideWhenUsed="1"/>
-    <w:lsdException w:name="Placeholder Text" w:semiHidden="1"/>
-    <w:lsdException w:name="No Spacing" w:uiPriority="1" w:qFormat="1"/>
-    <w:lsdException w:name="Light Shading" w:uiPriority="60"/>
-    <w:lsdException w:name="Light List" w:uiPriority="61"/>
-    <w:lsdException w:name="Light Grid" w:uiPriority="62"/>
-    <w:lsdException w:name="Medium Shading 1" w:uiPriority="63"/>
-    <w:lsdException w:name="Medium Shading 2" w:uiPriority="64"/>
-    <w:lsdException w:name="Medium List 1" w:uiPriority="65"/>
-    <w:lsdException w:name="Medium List 2" w:uiPriority="66"/>
-    <w:lsdException w:name="Medium Grid 1" w:uiPriority="67"/>
-    <w:lsdException w:name="Medium Grid 2" w:uiPriority="68"/>
-    <w:lsdException w:name="Medium Grid 3" w:uiPriority="69"/>
-    <w:lsdException w:name="Dark List" w:uiPriority="70"/>
-    <w:lsdException w:name="Colorful Shading" w:uiPriority="71"/>
-    <w:lsdException w:name="Colorful List" w:uiPriority="72"/>
-    <w:lsdException w:name="Colorful Grid" w:uiPriority="73"/>
-    <w:lsdException w:name="Light Shading Accent 1" w:uiPriority="60"/>
-    <w:lsdException w:name="Light List Accent 1" w:uiPriority="61"/>
-    <w:lsdException w:name="Light Grid Accent 1" w:uiPriority="62"/>
-    <w:lsdException w:name="Medium Shading 1 Accent 1" w:uiPriority="63"/>
-    <w:lsdException w:name="Medium Shading 2 Accent 1" w:uiPriority="64"/>
-    <w:lsdException w:name="Medium List 1 Accent 1" w:uiPriority="65"/>
-    <w:lsdException w:name="Revision" w:semiHidden="1"/>
-    <w:lsdException w:name="List Paragraph" w:uiPriority="34" w:qFormat="1"/>
-    <w:lsdException w:name="Quote" w:uiPriority="29" w:qFormat="1"/>
-    <w:lsdException w:name="Intense Quote" w:uiPriority="30" w:qFormat="1"/>
-    <w:lsdException w:name="Medium List 2 Accent 1" w:uiPriority="66"/>
-    <w:lsdException w:name="Medium Grid 1 Accent 1" w:uiPriority="67"/>
-    <w:lsdException w:name="Medium Grid 2 Accent 1" w:uiPriority="68"/>
-    <w:lsdException w:name="Medium Grid 3 Accent 1" w:uiPriority="69"/>
-    <w:lsdException w:name="Dark List Accent 1" w:uiPriority="70"/>
-    <w:lsdException w:name="Colorful Shading Accent 1" w:uiPriority="71"/>
-    <w:lsdException w:name="Colorful List Accent 1" w:uiPriority="72"/>
-    <w:lsdException w:name="Colorful Grid Accent 1" w:uiPriority="73"/>
-    <w:lsdException w:name="Light Shading Accent 2" w:uiPriority="60"/>
-    <w:lsdException w:name="Light List Accent 2" w:uiPriority="61"/>
-    <w:lsdException w:name="Light Grid Accent 2" w:uiPriority="62"/>
-    <w:lsdException w:name="Medium Shading 1 Accent 2" w:uiPriority="63"/>
-    <w:lsdException w:name="Medium Shading 2 Accent 2" w:uiPriority="64"/>
-    <w:lsdException w:name="Medium List 1 Accent 2" w:uiPriority="65"/>
-    <w:lsdException w:name="Medium List 2 Accent 2" w:uiPriority="66"/>
-    <w:lsdException w:name="Medium Grid 1 Accent 2" w:uiPriority="67"/>
-    <w:lsdException w:name="Medium Grid 2 Accent 2" w:uiPriority="68"/>
-    <w:lsdException w:name="Medium Grid 3 Accent 2" w:uiPriority="69"/>
-    <w:lsdException w:name="Dark List Accent 2" w:uiPriority="70"/>
-    <w:lsdException w:name="Colorful Shading Accent 2" w:uiPriority="71"/>
-    <w:lsdException w:name="Colorful List Accent 2" w:uiPriority="72"/>
-    <w:lsdException w:name="Colorful Grid Accent 2" w:uiPriority="73"/>
-    <w:lsdException w:name="Light Shading Accent 3" w:uiPriority="60"/>
-    <w:lsdException w:name="Light List Accent 3" w:uiPriority="61"/>
-    <w:lsdException w:name="Light Grid Accent 3" w:uiPriority="62"/>
-    <w:lsdException w:name="Medium Shading 1 Accent 3" w:uiPriority="63"/>
-    <w:lsdException w:name="Medium Shading 2 Accent 3" w:uiPriority="64"/>
-    <w:lsdException w:name="Medium List 1 Accent 3" w:uiPriority="65"/>
-    <w:lsdException w:name="Medium List 2 Accent 3" w:uiPriority="66"/>
-    <w:lsdException w:name="Medium Grid 1 Accent 3" w:uiPriority="67"/>
-    <w:lsdException w:name="Medium Grid 2 Accent 3" w:uiPriority="68"/>
-    <w:lsdException w:name="Medium Grid 3 Accent 3" w:uiPriority="69"/>
-    <w:lsdException w:name="Dark List Accent 3" w:uiPriority="70"/>
-    <w:lsdException w:name="Colorful Shading Accent 3" w:uiPriority="71"/>
-    <w:lsdException w:name="Colorful List Accent 3" w:uiPriority="72"/>
-    <w:lsdException w:name="Colorful Grid Accent 3" w:uiPriority="73"/>
-    <w:lsdException w:name="Light Shading Accent 4" w:uiPriority="60"/>
-    <w:lsdException w:name="Light List Accent 4" w:uiPriority="61"/>
-    <w:lsdException w:name="Light Grid Accent 4" w:uiPriority="62"/>
-    <w:lsdException w:name="Medium Shading 1 Accent 4" w:uiPriority="63"/>
-    <w:lsdException w:name="Medium Shading 2 Accent 4" w:uiPriority="64"/>
-    <w:lsdException w:name="Medium List 1 Accent 4" w:uiPriority="65"/>
-    <w:lsdException w:name="Medium List 2 Accent 4" w:uiPriority="66"/>
-    <w:lsdException w:name="Medium Grid 1 Accent 4" w:uiPriority="67"/>
-    <w:lsdException w:name="Medium Grid 2 Accent 4" w:uiPriority="68"/>
-    <w:lsdException w:name="Medium Grid 3 Accent 4" w:uiPriority="69"/>
-    <w:lsdException w:name="Dark List Accent 4" w:uiPriority="70"/>
-    <w:lsdException w:name="Colorful Shading Accent 4" w:uiPriority="71"/>
-    <w:lsdException w:name="Colorful List Accent 4" w:uiPriority="72"/>
-    <w:lsdException w:name="Colorful Grid Accent 4" w:uiPriority="73"/>
-    <w:lsdException w:name="Light Shading Accent 5" w:uiPriority="60"/>
-    <w:lsdException w:name="Light List Accent 5" w:uiPriority="61"/>
-    <w:lsdException w:name="Light Grid Accent 5" w:uiPriority="62"/>
-    <w:lsdException w:name="Medium Shading 1 Accent 5" w:uiPriority="63"/>
-    <w:lsdException w:name="Medium Shading 2 Accent 5" w:uiPriority="64"/>
-    <w:lsdException w:name="Medium List 1 Accent 5" w:uiPriority="65"/>
-    <w:lsdException w:name="Medium List 2 Accent 5" w:uiPriority="66"/>
-    <w:lsdException w:name="Medium Grid 1 Accent 5" w:uiPriority="67"/>
-    <w:lsdException w:name="Medium Grid 2 Accent 5" w:uiPriority="68"/>
-    <w:lsdException w:name="Medium Grid 3 Accent 5" w:uiPriority="69"/>
-    <w:lsdException w:name="Dark List Accent 5" w:uiPriority="70"/>
-    <w:lsdException w:name="Colorful Shading Accent 5" w:uiPriority="71"/>
-    <w:lsdException w:name="Colorful List Accent 5" w:uiPriority="72"/>
-    <w:lsdException w:name="Colorful Grid Accent 5" w:uiPriority="73"/>
-    <w:lsdException w:name="Light Shading Accent 6" w:uiPriority="60"/>
-    <w:lsdException w:name="Light List Accent 6" w:uiPriority="61"/>
-    <w:lsdException w:name="Light Grid Accent 6" w:uiPriority="62"/>
-    <w:lsdException w:name="Medium Shading 1 Accent 6" w:uiPriority="63"/>
-    <w:lsdException w:name="Medium Shading 2 Accent 6" w:uiPriority="64"/>
-    <w:lsdException w:name="Medium List 1 Accent 6" w:uiPriority="65"/>
-    <w:lsdException w:name="Medium List 2 Accent 6" w:uiPriority="66"/>
-    <w:lsdException w:name="Medium Grid 1 Accent 6" w:uiPriority="67"/>
-    <w:lsdException w:name="Medium Grid 2 Accent 6" w:uiPriority="68"/>
-    <w:lsdException w:name="Medium Grid 3 Accent 6" w:uiPriority="69"/>
-    <w:lsdException w:name="Dark List Accent 6" w:uiPriority="70"/>
-    <w:lsdException w:name="Colorful Shading Accent 6" w:uiPriority="71"/>
-    <w:lsdException w:name="Colorful List Accent 6" w:uiPriority="72"/>
-    <w:lsdException w:name="Colorful Grid Accent 6" w:uiPriority="73"/>
-    <w:lsdException w:name="Subtle Emphasis" w:uiPriority="19" w:qFormat="1"/>
-    <w:lsdException w:name="Intense Emphasis" w:uiPriority="21" w:qFormat="1"/>
-    <w:lsdException w:name="Subtle Reference" w:uiPriority="31" w:qFormat="1"/>
-    <w:lsdException w:name="Intense Reference" w:uiPriority="32" w:qFormat="1"/>
-    <w:lsdException w:name="Book Title" w:uiPriority="33" w:qFormat="1"/>
-    <w:lsdException w:name="Bibliography" w:semiHidden="1" w:uiPriority="37" w:unhideWhenUsed="1"/>
-    <w:lsdException w:name="TOC Heading" w:semiHidden="1" w:uiPriority="39" w:unhideWhenUsed="1" w:qFormat="1"/>
-    <w:lsdException w:name="Plain Table 1" w:uiPriority="41"/>
-    <w:lsdException w:name="Plain Table 2" w:uiPriority="42"/>
-    <w:lsdException w:name="Plain Table 3" w:uiPriority="43"/>
-    <w:lsdException w:name="Plain Table 4" w:uiPriority="44"/>
-    <w:lsdException w:name="Plain Table 5" w:uiPriority="45"/>
-    <w:lsdException w:name="Grid Table Light" w:uiPriority="40"/>
-    <w:lsdException w:name="Grid Table 1 Light" w:uiPriority="46"/>
-    <w:lsdException w:name="Grid Table 2" w:uiPriority="47"/>
-    <w:lsdException w:name="Grid Table 3" w:uiPriority="48"/>
-    <w:lsdException w:name="Grid Table 4" w:uiPriority="49"/>
-    <w:lsdException w:name="Grid Table 5 Dark" w:uiPriority="50"/>
-    <w:lsdException w:name="Grid Table 6 Colorful" w:uiPriority="51"/>
-    <w:lsdException w:name="Grid Table 7 Colorful" w:uiPriority="52"/>
-    <w:lsdException w:name="Grid Table 1 Light Accent 1" w:uiPriority="46"/>
-    <w:lsdException w:name="Grid Table 2 Accent 1" w:uiPriority="47"/>
-    <w:lsdException w:name="Grid Table 3 Accent 1" w:uiPriority="48"/>
-    <w:lsdException w:name="Grid Table 4 Accent 1" w:uiPriority="49"/>
-    <w:lsdException w:name="Grid Table 5 Dark Accent 1" w:uiPriority="50"/>
-    <w:lsdException w:name="Grid Table 6 Colorful Accent 1" w:uiPriority="51"/>
-    <w:lsdException w:name="Grid Table 7 Colorful Accent 1" w:uiPriority="52"/>
-    <w:lsdException w:name="Grid Table 1 Light Accent 2" w:uiPriority="46"/>
-    <w:lsdException w:name="Grid Table 2 Accent 2" w:uiPriority="47"/>
-    <w:lsdException w:name="Grid Table 3 Accent 2" w:uiPriority="48"/>
-    <w:lsdException w:name="Grid Table 4 Accent 2" w:uiPriority="49"/>
-    <w:lsdException w:name="Grid Table 5 Dark Accent 2" w:uiPriority="50"/>
-    <w:lsdException w:name="Grid Table 6 Colorful Accent 2" w:uiPriority="51"/>
-    <w:lsdException w:name="Grid Table 7 Colorful Accent 2" w:uiPriority="52"/>
-    <w:lsdException w:name="Grid Table 1 Light Accent 3" w:uiPriority="46"/>
-    <w:lsdException w:name="Grid Table 2 Accent 3" w:uiPriority="47"/>
-    <w:lsdException w:name="Grid Table 3 Accent 3" w:uiPriority="48"/>
-    <w:lsdException w:name="Grid Table 4 Accent 3" w:uiPriority="49"/>
-    <w:lsdException w:name="Grid Table 5 Dark Accent 3" w:uiPriority="50"/>
-    <w:lsdException w:name="Grid Table 6 Colorful Accent 3" w:uiPriority="51"/>
-    <w:lsdException w:name="Grid Table 7 Colorful Accent 3" w:uiPriority="52"/>
-    <w:lsdException w:name="Grid Table 1 Light Accent 4" w:uiPriority="46"/>
-    <w:lsdException w:name="Grid Table 2 Accent 4" w:uiPriority="47"/>
-    <w:lsdException w:name="Grid Table 3 Accent 4" w:uiPriority="48"/>
-    <w:lsdException w:name="Grid Table 4 Accent 4" w:uiPriority="49"/>
-    <w:lsdException w:name="Grid Table 5 Dark Accent 4" w:uiPriority="50"/>
-    <w:lsdException w:name="Grid Table 6 Colorful Accent 4" w:uiPriority="51"/>
-    <w:lsdException w:name="Grid Table 7 Colorful Accent 4" w:uiPriority="52"/>
-    <w:lsdException w:name="Grid Table 1 Light Accent 5" w:uiPriority="46"/>
-    <w:lsdException w:name="Grid Table 2 Accent 5" w:uiPriority="47"/>
-    <w:lsdException w:name="Grid Table 3 Accent 5" w:uiPriority="48"/>
-    <w:lsdException w:name="Grid Table 4 Accent 5" w:uiPriority="49"/>
-    <w:lsdException w:name="Grid Table 5 Dark Accent 5" w:uiPriority="50"/>
-    <w:lsdException w:name="Grid Table 6 Colorful Accent 5" w:uiPriority="51"/>
-    <w:lsdException w:name="Grid Table 7 Colorful Accent 5" w:uiPriority="52"/>
-    <w:lsdException w:name="Grid Table 1 Light Accent 6" w:uiPriority="46"/>
-    <w:lsdException w:name="Grid Table 2 Accent 6" w:uiPriority="47"/>
-    <w:lsdException w:name="Grid Table 3 Accent 6" w:uiPriority="48"/>
-    <w:lsdException w:name="Grid Table 4 Accent 6" w:uiPriority="49"/>
-    <w:lsdException w:name="Grid Table 5 Dark Accent 6" w:uiPriority="50"/>
-    <w:lsdException w:name="Grid Table 6 Colorful Accent 6" w:uiPriority="51"/>
-    <w:lsdException w:name="Grid Table 7 Colorful Accent 6" w:uiPriority="52"/>
-    <w:lsdException w:name="List Table 1 Light" w:uiPriority="46"/>
-    <w:lsdException w:name="List Table 2" w:uiPriority="47"/>
-    <w:lsdException w:name="List Table 3" w:uiPriority="48"/>
-    <w:lsdException w:name="List Table 4" w:uiPriority="49"/>
-    <w:lsdException w:name="List Table 5 Dark" w:uiPriority="50"/>
-    <w:lsdException w:name="List Table 6 Colorful" w:uiPriority="51"/>
-    <w:lsdException w:name="List Table 7 Colorful" w:uiPriority="52"/>
-    <w:lsdException w:name="List Table 1 Light Accent 1" w:uiPriority="46"/>
-    <w:lsdException w:name="List Table 2 Accent 1" w:uiPriority="47"/>
-    <w:lsdException w:name="List Table 3 Accent 1" w:uiPriority="48"/>
-    <w:lsdException w:name="List Table 4 Accent 1" w:uiPriority="49"/>
-    <w:lsdException w:name="List Table 5 Dark Accent 1" w:uiPriority="50"/>
-    <w:lsdException w:name="List Table 6 Colorful Accent 1" w:uiPriority="51"/>
-    <w:lsdException w:name="List Table 7 Colorful Accent 1" w:uiPriority="52"/>
-    <w:lsdException w:name="List Table 1 Light Accent 2" w:uiPriority="46"/>
-    <w:lsdException w:name="List Table 2 Accent 2" w:uiPriority="47"/>
-    <w:lsdException w:name="List Table 3 Accent 2" w:uiPriority="48"/>
-    <w:lsdException w:name="List Table 4 Accent 2" w:uiPriority="49"/>
-    <w:lsdException w:name="List Table 5 Dark Accent 2" w:uiPriority="50"/>
-    <w:lsdException w:name="List Table 6 Colorful Accent 2" w:uiPriority="51"/>
-    <w:lsdException w:name="List Table 7 Colorful Accent 2" w:uiPriority="52"/>
-    <w:lsdException w:name="List Table 1 Light Accent 3" w:uiPriority="46"/>
-    <w:lsdException w:name="List Table 2 Accent 3" w:uiPriority="47"/>
-    <w:lsdException w:name="List Table 3 Accent 3" w:uiPriority="48"/>
-    <w:lsdException w:name="List Table 4 Accent 3" w:uiPriority="49"/>
-    <w:lsdException w:name="List Table 5 Dark Accent 3" w:uiPriority="50"/>
-    <w:lsdException w:name="List Table 6 Colorful Accent 3" w:uiPriority="51"/>
-    <w:lsdException w:name="List Table 7 Colorful Accent 3" w:uiPriority="52"/>
-    <w:lsdException w:name="List Table 1 Light Accent 4" w:uiPriority="46"/>
-    <w:lsdException w:name="List Table 2 Accent 4" w:uiPriority="47"/>
-    <w:lsdException w:name="List Table 3 Accent 4" w:uiPriority="48"/>
-    <w:lsdException w:name="List Table 4 Accent 4" w:uiPriority="49"/>
-    <w:lsdException w:name="List Table 5 Dark Accent 4" w:uiPriority="50"/>
-    <w:lsdException w:name="List Table 6 Colorful Accent 4" w:uiPriority="51"/>
-    <w:lsdException w:name="List Table 7 Colorful Accent 4" w:uiPriority="52"/>
-    <w:lsdException w:name="List Table 1 Light Accent 5" w:uiPriority="46"/>
-    <w:lsdException w:name="List Table 2 Accent 5" w:uiPriority="47"/>
-    <w:lsdException w:name="List Table 3 Accent 5" w:uiPriority="48"/>
-    <w:lsdException w:name="List Table 4 Accent 5" w:uiPriority="49"/>
-    <w:lsdException w:name="List Table 5 Dark Accent 5" w:uiPriority="50"/>
-    <w:lsdException w:name="List Table 6 Colorful Accent 5" w:uiPriority="51"/>
-    <w:lsdException w:name="List Table 7 Colorful Accent 5" w:uiPriority="52"/>
-    <w:lsdException w:name="List Table 1 Light Accent 6" w:uiPriority="46"/>
-    <w:lsdException w:name="List Table 2 Accent 6" w:uiPriority="47"/>
-    <w:lsdException w:name="List Table 3 Accent 6" w:uiPriority="48"/>
-    <w:lsdException w:name="List Table 4 Accent 6" w:uiPriority="49"/>
-    <w:lsdException w:name="List Table 5 Dark Accent 6" w:uiPriority="50"/>
-    <w:lsdException w:name="List Table 6 Colorful Accent 6" w:uiPriority="51"/>
-    <w:lsdException w:name="List Table 7 Colorful Accent 6" w:uiPriority="52"/>
-  </w:latentStyles>
-  <w:style w:type="paragraph" w:default="1" w:styleId="Normal">
-    <w:name w:val="Normal"/>
-    <w:qFormat/>
-  </w:style>
-  <w:style w:type="character" w:default="1" w:styleId="DefaultParagraphFont">
-    <w:name w:val="Default Paragraph Font"/>
-    <w:uiPriority w:val="1"/>
-    <w:semiHidden/>
-    <w:unhideWhenUsed/>
-  </w:style>
-  <w:style w:type="table" w:default="1" w:styleId="TableNormal">
-    <w:name w:val="Normal Table"/>
-    <w:uiPriority w:val="99"/>
-    <w:semiHidden/>
-    <w:unhideWhenUsed/>
-    <w:tblPr>
-      <w:tblInd w:w="0" w:type="dxa"/>
-      <w:tblCellMar>
-        <w:top w:w="0" w:type="dxa"/>
-        <w:left w:w="108" w:type="dxa"/>
-        <w:bottom w:w="0" w:type="dxa"/>
-        <w:right w:w="108" w:type="dxa"/>
-      </w:tblCellMar>
-    </w:tblPr>
-  </w:style>
-  <w:style w:type="numbering" w:default="1" w:styleId="NoList">
-    <w:name w:val="No List"/>
-    <w:uiPriority w:val="99"/>
-    <w:semiHidden/>
-    <w:unhideWhenUsed/>
-  </w:style>
-  <w:style w:type="character" w:styleId="PlaceholderText">
-    <w:name w:val="Placeholder Text"/>
-    <w:basedOn w:val="DefaultParagraphFont"/>
-    <w:uiPriority w:val="99"/>
-    <w:semiHidden/>
-    <w:rsid w:val="00B94533"/>
-    <w:rPr>
-      <w:color w:val="808080"/>
-    </w:rPr>
-  </w:style>
-</w:styles>
-</file>
-
-<file path=word/glossary/webSettings.xml><?xml version="1.0" encoding="utf-8"?>
-<w:webSettings xmlns:mc="http://schemas.openxmlformats.org/markup-compatibility/2006" xmlns:r="http://schemas.openxmlformats.org/officeDocument/2006/relationships" xmlns:w="http://schemas.openxmlformats.org/wordprocessingml/2006/main" xmlns:w14="http://schemas.microsoft.com/office/word/2010/wordml" xmlns:w15="http://schemas.microsoft.com/office/word/2012/wordml" mc:Ignorable="w14 w15">
-  <w:optimizeForBrowser/>
-  <w:allowPNG/>
-</w:webSettings>
-</file>
-
 <file path=word/theme/theme1.xml><?xml version="1.0" encoding="utf-8"?>
 <a:theme xmlns:a="http://schemas.openxmlformats.org/drawingml/2006/main" name="Office Theme">
   <a:themeElements>
@@ -13591,18 +12264,6 @@
 <file path=customXml/item1.xml><?xml version="1.0" encoding="utf-8"?>
 <b:Sources xmlns:b="http://schemas.openxmlformats.org/officeDocument/2006/bibliography" xmlns="http://schemas.openxmlformats.org/officeDocument/2006/bibliography" SelectedStyle="\IEEE2006OfficeOnline.xsl" StyleName="IEEE" Version="2006">
   <b:Source>
-    <b:Tag>AnI20</b:Tag>
-    <b:SourceType>InternetSite</b:SourceType>
-    <b:Guid>{CC012D01-9075-4AAB-A1D2-7CD21A1B50B3}</b:Guid>
-    <b:Title>An Interactive Guide To The Fourier Transform</b:Title>
-    <b:ProductionCompany>Better Explained</b:ProductionCompany>
-    <b:YearAccessed>2020</b:YearAccessed>
-    <b:MonthAccessed>July</b:MonthAccessed>
-    <b:DayAccessed>09</b:DayAccessed>
-    <b:URL>https://betterexplained.com/articles/an-interactive-guide-to-the-fourier-transform/</b:URL>
-    <b:RefOrder>3</b:RefOrder>
-  </b:Source>
-  <b:Source>
     <b:Tag>Nav17</b:Tag>
     <b:SourceType>InternetSite</b:SourceType>
     <b:Guid>{DF0D903F-3357-421C-9C51-8377177F264C}</b:Guid>
@@ -13616,283 +12277,6 @@
     <b:DayAccessed>9</b:DayAccessed>
     <b:URL>https://www.comsol.com/multiphysics/navier-stokes-equations</b:URL>
     <b:RefOrder>1</b:RefOrder>
-  </b:Source>
-  <b:Source>
-    <b:Tag>Sne20</b:Tag>
-    <b:SourceType>DocumentFromInternetSite</b:SourceType>
-    <b:Guid>{24D2DB99-7D39-40A9-9ED3-E28E2C2CF049}</b:Guid>
-    <b:Title>Snell’s Window</b:Title>
-    <b:YearAccessed>2020</b:YearAccessed>
-    <b:MonthAccessed>July</b:MonthAccessed>
-    <b:DayAccessed>19</b:DayAccessed>
-    <b:URL>https://deskarati.com/2014/06/20/snells-window/</b:URL>
-    <b:RefOrder>4</b:RefOrder>
-  </b:Source>
-  <b:Source>
-    <b:Tag>The20</b:Tag>
-    <b:SourceType>DocumentFromInternetSite</b:SourceType>
-    <b:Guid>{D96D688E-8361-4F87-8FC9-0BE525F83647}</b:Guid>
-    <b:Title>The Discrete Fourier Transform</b:Title>
-    <b:YearAccessed>2020</b:YearAccessed>
-    <b:MonthAccessed>July</b:MonthAccessed>
-    <b:DayAccessed>09</b:DayAccessed>
-    <b:URL>http://www.robots.ox.ac.uk/~sjrob/Teaching/SP/l7.pdf</b:URL>
-    <b:RefOrder>5</b:RefOrder>
-  </b:Source>
-  <b:Source>
-    <b:Tag>3Bl18</b:Tag>
-    <b:SourceType>InternetSite</b:SourceType>
-    <b:Guid>{BBC04208-4051-4D9D-9C42-A2A055E4603C}</b:Guid>
-    <b:Author>
-      <b:Author>
-        <b:NameList>
-          <b:Person>
-            <b:Last>3Blue1Brown</b:Last>
-          </b:Person>
-        </b:NameList>
-      </b:Author>
-    </b:Author>
-    <b:Title>But what is the Fourier Transform? A visual introduction.</b:Title>
-    <b:Year>2018</b:Year>
-    <b:Month>January</b:Month>
-    <b:Day>26</b:Day>
-    <b:YearAccessed>2020</b:YearAccessed>
-    <b:MonthAccessed>July</b:MonthAccessed>
-    <b:DayAccessed>9</b:DayAccessed>
-    <b:URL>https://www.youtube.com/watch?v=spUNpyF58BY&amp;t=562s</b:URL>
-    <b:RefOrder>6</b:RefOrder>
-  </b:Source>
-  <b:Source>
-    <b:Tag>3Bl17</b:Tag>
-    <b:SourceType>InternetSite</b:SourceType>
-    <b:Guid>{44027719-652D-4C26-9BD9-BF5C51260C28}</b:Guid>
-    <b:Author>
-      <b:Author>
-        <b:NameList>
-          <b:Person>
-            <b:Last>3Blue1Brown</b:Last>
-          </b:Person>
-        </b:NameList>
-      </b:Author>
-    </b:Author>
-    <b:Title>Euler's formula with introductory group theory</b:Title>
-    <b:Year>2017</b:Year>
-    <b:Month>March</b:Month>
-    <b:Day>3</b:Day>
-    <b:YearAccessed>2020</b:YearAccessed>
-    <b:MonthAccessed>July</b:MonthAccessed>
-    <b:DayAccessed>9</b:DayAccessed>
-    <b:URL>https://www.youtube.com/watch?v=mvmuCPvRoWQ</b:URL>
-    <b:RefOrder>7</b:RefOrder>
-  </b:Source>
-  <b:Source>
-    <b:Tag>Ang18</b:Tag>
-    <b:SourceType>ConferenceProceedings</b:SourceType>
-    <b:Guid>{CF762DDE-0037-4A62-99A9-257A97E21077}</b:Guid>
-    <b:Title>The Technical Art of Sea of Thieves</b:Title>
-    <b:Year>2018</b:Year>
-    <b:ConferenceName>SIGGRAPH '18</b:ConferenceName>
-    <b:Author>
-      <b:Author>
-        <b:NameList>
-          <b:Person>
-            <b:Last>Ang</b:Last>
-            <b:First>Nigel</b:First>
-          </b:Person>
-          <b:Person>
-            <b:Last>Catling</b:Last>
-            <b:First>Andrew</b:First>
-          </b:Person>
-          <b:Person>
-            <b:Last>Ciardi</b:Last>
-            <b:Middle>Cifariello</b:Middle>
-            <b:First>Francesco</b:First>
-          </b:Person>
-          <b:Person>
-            <b:Last>Valentine</b:Last>
-            <b:First>Kozin</b:First>
-          </b:Person>
-        </b:NameList>
-      </b:Author>
-    </b:Author>
-    <b:URL>https://dl.acm.org/doi/pdf/10.1145/3214745.3214820</b:URL>
-    <b:RefOrder>8</b:RefOrder>
-  </b:Source>
-  <b:Source>
-    <b:Tag>Kar13</b:Tag>
-    <b:SourceType>ConferenceProceedings</b:SourceType>
-    <b:Guid>{905A553F-AA27-4064-87A4-02541DBCE3B4}</b:Guid>
-    <b:Title>Real Shading in Unreal Engine 4</b:Title>
-    <b:Year>2013</b:Year>
-    <b:URL>https://cdn2.unrealengine.com/Resources/files/2013SiggraphPresentationsNotes-26915738.pdf</b:URL>
-    <b:ConferenceName>SIGGRAPH '13</b:ConferenceName>
-    <b:Author>
-      <b:Author>
-        <b:NameList>
-          <b:Person>
-            <b:Last>Karis</b:Last>
-            <b:First>Brian</b:First>
-          </b:Person>
-        </b:NameList>
-      </b:Author>
-    </b:Author>
-    <b:RefOrder>9</b:RefOrder>
-  </b:Source>
-  <b:Source>
-    <b:Tag>Dav20</b:Tag>
-    <b:SourceType>InternetSite</b:SourceType>
-    <b:Guid>{95ADF30B-82DE-4E12-B1FE-4A8892B070D9}</b:Guid>
-    <b:Title>Refraction &amp; Snell's Law</b:Title>
-    <b:Author>
-      <b:Author>
-        <b:NameList>
-          <b:Person>
-            <b:Last>Knight</b:Last>
-            <b:First>David</b:First>
-          </b:Person>
-        </b:NameList>
-      </b:Author>
-    </b:Author>
-    <b:ProductionCompany>g3ynh.info</b:ProductionCompany>
-    <b:YearAccessed>2020</b:YearAccessed>
-    <b:MonthAccessed>July</b:MonthAccessed>
-    <b:DayAccessed>9</b:DayAccessed>
-    <b:URL>http://g3ynh.info/photography/articles/refraction.html</b:URL>
-    <b:RefOrder>10</b:RefOrder>
-  </b:Source>
-  <b:Source>
-    <b:Tag>Mal17</b:Tag>
-    <b:SourceType>ConferenceProceedings</b:SourceType>
-    <b:Guid>{49A179C8-267F-4F1F-86B6-6F52DA08D07A}</b:Guid>
-    <b:Title>Technical Material Creation in Unreal Engine 4</b:Title>
-    <b:Year>2017</b:Year>
-    <b:Author>
-      <b:Author>
-        <b:NameList>
-          <b:Person>
-            <b:Last>Maltie IV</b:Last>
-            <b:First>Ashton</b:First>
-          </b:Person>
-        </b:NameList>
-      </b:Author>
-    </b:Author>
-    <b:ConferenceName>Southern Methodist University Guildhall</b:ConferenceName>
-    <b:City>Cohort 25 Thesis</b:City>
-    <b:RefOrder>11</b:RefOrder>
-  </b:Source>
-  <b:Source>
-    <b:Tag>Mat18</b:Tag>
-    <b:SourceType>DocumentFromInternetSite</b:SourceType>
-    <b:Guid>{2B7F8514-406B-4E63-86CD-445D8D8B2E32}</b:Guid>
-    <b:Author>
-      <b:Author>
-        <b:NameList>
-          <b:Person>
-            <b:Last>Martin</b:Last>
-            <b:First>Matt</b:First>
-          </b:Person>
-        </b:NameList>
-      </b:Author>
-    </b:Author>
-    <b:Title>Sea of Thieves Reviews Round-up – All the Scores for Rare’s Wonky Pirate Adventure</b:Title>
-    <b:Year>2018</b:Year>
-    <b:Month>March</b:Month>
-    <b:Day>22</b:Day>
-    <b:URL>https://www.vg247.com/2018/03/22/sea-of-thieves-reviews-scores/</b:URL>
-    <b:YearAccessed>2020</b:YearAccessed>
-    <b:MonthAccessed>July</b:MonthAccessed>
-    <b:DayAccessed>19</b:DayAccessed>
-    <b:RefOrder>12</b:RefOrder>
-  </b:Source>
-  <b:Source>
-    <b:Tag>Num19</b:Tag>
-    <b:SourceType>InternetSite</b:SourceType>
-    <b:Guid>{9AAF7282-80D3-4D27-B376-533F54DF345B}</b:Guid>
-    <b:Title>Navier-Stokes Equations - Numberphile</b:Title>
-    <b:Year>2019</b:Year>
-    <b:Author>
-      <b:Author>
-        <b:NameList>
-          <b:Person>
-            <b:Last>Numberphile</b:Last>
-          </b:Person>
-        </b:NameList>
-      </b:Author>
-    </b:Author>
-    <b:Month>August</b:Month>
-    <b:Day>27</b:Day>
-    <b:YearAccessed>2020</b:YearAccessed>
-    <b:MonthAccessed>July</b:MonthAccessed>
-    <b:DayAccessed>9</b:DayAccessed>
-    <b:URL>https://www.youtube.com/watch?v=ERBVFcutl3M&amp;vl=en</b:URL>
-    <b:RefOrder>13</b:RefOrder>
-  </b:Source>
-  <b:Source>
-    <b:Tag>Mic18</b:Tag>
-    <b:SourceType>DocumentFromInternetSite</b:SourceType>
-    <b:Guid>{B4042264-EA94-42F2-88ED-65EA3FADBE18}</b:Guid>
-    <b:Author>
-      <b:Author>
-        <b:NameList>
-          <b:Person>
-            <b:Last>Ruiz</b:Last>
-            <b:First>Michael</b:First>
-          </b:Person>
-        </b:NameList>
-      </b:Author>
-    </b:Author>
-    <b:Title>Sea of Thieves Review — A Whole Lot of Booty</b:Title>
-    <b:Year>2018</b:Year>
-    <b:Month>March</b:Month>
-    <b:Day>29</b:Day>
-    <b:URL>https://www.dualshockers.com/sea-of-thieves-review-xbox-one/</b:URL>
-    <b:YearAccessed>2020</b:YearAccessed>
-    <b:MonthAccessed>July</b:MonthAccessed>
-    <b:DayAccessed>19</b:DayAccessed>
-    <b:RefOrder>14</b:RefOrder>
-  </b:Source>
-  <b:Source>
-    <b:Tag>Kei18</b:Tag>
-    <b:SourceType>DocumentFromInternetSite</b:SourceType>
-    <b:Guid>{8BD77B4E-9AAB-472E-A641-6D58275F9718}</b:Guid>
-    <b:Title>Sea of Thieves: How Rare Silenced the Cannons and Brought Peace to the Seas</b:Title>
-    <b:Year>2018</b:Year>
-    <b:Author>
-      <b:Author>
-        <b:NameList>
-          <b:Person>
-            <b:Last>Stuart</b:Last>
-            <b:First>Keith</b:First>
-          </b:Person>
-        </b:NameList>
-      </b:Author>
-    </b:Author>
-    <b:Month>July</b:Month>
-    <b:Day>18</b:Day>
-    <b:URL>https://www.theguardian.com/games/2018/jul/18/sea-of-thieves-rare-games-update-the-hungering-deep-cursed-sails-forsaken-shores</b:URL>
-    <b:YearAccessed>2020</b:YearAccessed>
-    <b:MonthAccessed>July</b:MonthAccessed>
-    <b:DayAccessed>19</b:DayAccessed>
-    <b:RefOrder>15</b:RefOrder>
-  </b:Source>
-  <b:Source>
-    <b:Tag>Tes041</b:Tag>
-    <b:SourceType>DocumentFromInternetSite</b:SourceType>
-    <b:Guid>{15C6011E-EC3A-4B14-AAED-132CEDB71AE8}</b:Guid>
-    <b:Title>Interactive Water Surfaces</b:Title>
-    <b:Year>2004</b:Year>
-    <b:Author>
-      <b:Author>
-        <b:NameList>
-          <b:Person>
-            <b:Last>Tessendorf</b:Last>
-            <b:First>Jerry</b:First>
-          </b:Person>
-        </b:NameList>
-      </b:Author>
-    </b:Author>
-    <b:URL>https://people.cs.clemson.edu/~jtessen/reports/papers_files/Interactive_Water_Surfaces.pdf</b:URL>
-    <b:RefOrder>16</b:RefOrder>
   </b:Source>
   <b:Source>
     <b:Tag>Tes04</b:Tag>
@@ -13913,59 +12297,11 @@
     <b:URL>https://people.cs.clemson.edu/~jtessen/reports/papers_files/coursenotes2004.pdf</b:URL>
     <b:RefOrder>2</b:RefOrder>
   </b:Source>
-  <b:Source>
-    <b:Tag>Jak13</b:Tag>
-    <b:SourceType>InternetSite</b:SourceType>
-    <b:Guid>{851770A6-6E56-44E5-93A3-95D54DE31351}</b:Guid>
-    <b:Title>Understanding the FFT Algorithm</b:Title>
-    <b:Year>2013</b:Year>
-    <b:Month>August</b:Month>
-    <b:Day>28</b:Day>
-    <b:YearAccessed>2020</b:YearAccessed>
-    <b:MonthAccessed>July</b:MonthAccessed>
-    <b:DayAccessed>9</b:DayAccessed>
-    <b:URL>https://jakevdp.github.io/blog/2013/08/28/understanding-the-fft/</b:URL>
-    <b:Author>
-      <b:Author>
-        <b:NameList>
-          <b:Person>
-            <b:Last>VanderPlas</b:Last>
-            <b:First>Jake</b:First>
-          </b:Person>
-        </b:NameList>
-      </b:Author>
-    </b:Author>
-    <b:RefOrder>17</b:RefOrder>
-  </b:Source>
-  <b:Source>
-    <b:Tag>Sim15</b:Tag>
-    <b:SourceType>InternetSite</b:SourceType>
-    <b:Guid>{CA2113C2-261B-415E-A5F9-75BB151B7AF6}</b:Guid>
-    <b:Author>
-      <b:Author>
-        <b:NameList>
-          <b:Person>
-            <b:Last>Xu</b:Last>
-            <b:First>Simon</b:First>
-          </b:Person>
-        </b:NameList>
-      </b:Author>
-    </b:Author>
-    <b:Title>Discrete Fourier Transform - Simple Step by Step</b:Title>
-    <b:Year>2015</b:Year>
-    <b:Month>August</b:Month>
-    <b:Day>3</b:Day>
-    <b:YearAccessed>2020</b:YearAccessed>
-    <b:MonthAccessed>July</b:MonthAccessed>
-    <b:DayAccessed>9</b:DayAccessed>
-    <b:URL>https://www.youtube.com/watch?v=mkGsMWi_j4Q</b:URL>
-    <b:RefOrder>18</b:RefOrder>
-  </b:Source>
 </b:Sources>
 </file>
 
 <file path=customXml/itemProps1.xml><?xml version="1.0" encoding="utf-8"?>
-<ds:datastoreItem xmlns:ds="http://schemas.openxmlformats.org/officeDocument/2006/customXml" ds:itemID="{B18CA2E0-4E43-4BE8-9E1C-D8A15892114F}">
+<ds:datastoreItem xmlns:ds="http://schemas.openxmlformats.org/officeDocument/2006/customXml" ds:itemID="{3A3B66B3-1A41-41E2-AA33-1DB7855467EA}">
   <ds:schemaRefs>
     <ds:schemaRef ds:uri="http://schemas.openxmlformats.org/officeDocument/2006/bibliography"/>
   </ds:schemaRefs>

</xml_diff>

<commit_message>
Update to fft sim stuff and comments for better understanding. Update to TDD and presentation for equations
</commit_message>
<xml_diff>
--- a/OceanSimulation/Docs/McKean_TDD.docx
+++ b/OceanSimulation/Docs/McKean_TDD.docx
@@ -490,7 +490,6 @@
           <w:docPartUnique/>
         </w:docPartObj>
       </w:sdtPr>
-      <w:sdtEndPr/>
       <w:sdtContent>
         <w:p>
           <w:pPr>
@@ -3775,7 +3774,6 @@
           <w:id w:val="616022480"/>
           <w:citation/>
         </w:sdtPr>
-        <w:sdtEndPr/>
         <w:sdtContent>
           <w:r>
             <w:fldChar w:fldCharType="begin"/>
@@ -3958,7 +3956,6 @@
           <w:id w:val="1688253913"/>
           <w:citation/>
         </w:sdtPr>
-        <w:sdtEndPr/>
         <w:sdtContent>
           <w:r>
             <w:fldChar w:fldCharType="begin"/>
@@ -4129,7 +4126,6 @@
           <w:id w:val="-37749304"/>
           <w:citation/>
         </w:sdtPr>
-        <w:sdtEndPr/>
         <w:sdtContent>
           <w:r>
             <w:rPr>
@@ -4405,7 +4401,6 @@
           <w:id w:val="-1921020529"/>
           <w:citation/>
         </w:sdtPr>
-        <w:sdtEndPr/>
         <w:sdtContent>
           <w:r>
             <w:fldChar w:fldCharType="begin"/>
@@ -5459,12 +5454,1074 @@
     </w:p>
     <w:p>
       <w:pPr>
+        <w:rPr>
+          <w:rFonts w:asciiTheme="majorHAnsi" w:eastAsiaTheme="majorEastAsia" w:hAnsiTheme="majorHAnsi" w:cstheme="majorBidi"/>
+        </w:rPr>
+      </w:pPr>
+      <m:oMathPara>
+        <m:oMath>
+          <m:r>
+            <w:rPr>
+              <w:rFonts w:ascii="Cambria Math" w:eastAsiaTheme="majorEastAsia" w:hAnsi="Cambria Math" w:cstheme="majorBidi"/>
+            </w:rPr>
+            <m:t>h</m:t>
+          </m:r>
+          <m:d>
+            <m:dPr>
+              <m:ctrlPr>
+                <w:rPr>
+                  <w:rFonts w:ascii="Cambria Math" w:eastAsiaTheme="majorEastAsia" w:hAnsi="Cambria Math" w:cstheme="majorBidi"/>
+                  <w:i/>
+                </w:rPr>
+              </m:ctrlPr>
+            </m:dPr>
+            <m:e>
+              <m:acc>
+                <m:accPr>
+                  <m:chr m:val="⃑"/>
+                  <m:ctrlPr>
+                    <w:rPr>
+                      <w:rFonts w:ascii="Cambria Math" w:eastAsiaTheme="majorEastAsia" w:hAnsi="Cambria Math" w:cstheme="majorBidi"/>
+                      <w:i/>
+                    </w:rPr>
+                  </m:ctrlPr>
+                </m:accPr>
+                <m:e>
+                  <m:r>
+                    <w:rPr>
+                      <w:rFonts w:ascii="Cambria Math" w:eastAsiaTheme="majorEastAsia" w:hAnsi="Cambria Math" w:cstheme="majorBidi"/>
+                    </w:rPr>
+                    <m:t>x</m:t>
+                  </m:r>
+                </m:e>
+              </m:acc>
+              <m:r>
+                <w:rPr>
+                  <w:rFonts w:ascii="Cambria Math" w:eastAsiaTheme="majorEastAsia" w:hAnsi="Cambria Math" w:cstheme="majorBidi"/>
+                </w:rPr>
+                <m:t>,t</m:t>
+              </m:r>
+            </m:e>
+          </m:d>
+          <m:r>
+            <w:rPr>
+              <w:rFonts w:ascii="Cambria Math" w:eastAsiaTheme="majorEastAsia" w:hAnsi="Cambria Math" w:cstheme="majorBidi"/>
+            </w:rPr>
+            <m:t>=</m:t>
+          </m:r>
+          <m:nary>
+            <m:naryPr>
+              <m:chr m:val="∑"/>
+              <m:limLoc m:val="undOvr"/>
+              <m:supHide m:val="1"/>
+              <m:ctrlPr>
+                <w:rPr>
+                  <w:rFonts w:ascii="Cambria Math" w:eastAsiaTheme="majorEastAsia" w:hAnsi="Cambria Math" w:cstheme="majorBidi"/>
+                  <w:i/>
+                </w:rPr>
+              </m:ctrlPr>
+            </m:naryPr>
+            <m:sub>
+              <m:acc>
+                <m:accPr>
+                  <m:chr m:val="⃑"/>
+                  <m:ctrlPr>
+                    <w:rPr>
+                      <w:rFonts w:ascii="Cambria Math" w:eastAsiaTheme="majorEastAsia" w:hAnsi="Cambria Math" w:cstheme="majorBidi"/>
+                      <w:i/>
+                    </w:rPr>
+                  </m:ctrlPr>
+                </m:accPr>
+                <m:e>
+                  <m:r>
+                    <w:rPr>
+                      <w:rFonts w:ascii="Cambria Math" w:eastAsiaTheme="majorEastAsia" w:hAnsi="Cambria Math" w:cstheme="majorBidi"/>
+                    </w:rPr>
+                    <m:t>k</m:t>
+                  </m:r>
+                </m:e>
+              </m:acc>
+            </m:sub>
+            <m:sup/>
+            <m:e>
+              <m:acc>
+                <m:accPr>
+                  <m:chr m:val="̃"/>
+                  <m:ctrlPr>
+                    <w:rPr>
+                      <w:rFonts w:ascii="Cambria Math" w:eastAsiaTheme="majorEastAsia" w:hAnsi="Cambria Math" w:cstheme="majorBidi"/>
+                      <w:i/>
+                    </w:rPr>
+                  </m:ctrlPr>
+                </m:accPr>
+                <m:e>
+                  <m:r>
+                    <w:rPr>
+                      <w:rFonts w:ascii="Cambria Math" w:eastAsiaTheme="majorEastAsia" w:hAnsi="Cambria Math" w:cstheme="majorBidi"/>
+                    </w:rPr>
+                    <m:t>h</m:t>
+                  </m:r>
+                </m:e>
+              </m:acc>
+              <m:r>
+                <w:rPr>
+                  <w:rFonts w:ascii="Cambria Math" w:eastAsiaTheme="majorEastAsia" w:hAnsi="Cambria Math" w:cstheme="majorBidi"/>
+                </w:rPr>
+                <m:t>(</m:t>
+              </m:r>
+              <m:acc>
+                <m:accPr>
+                  <m:chr m:val="⃑"/>
+                  <m:ctrlPr>
+                    <w:rPr>
+                      <w:rFonts w:ascii="Cambria Math" w:eastAsiaTheme="majorEastAsia" w:hAnsi="Cambria Math" w:cstheme="majorBidi"/>
+                      <w:i/>
+                    </w:rPr>
+                  </m:ctrlPr>
+                </m:accPr>
+                <m:e>
+                  <m:r>
+                    <w:rPr>
+                      <w:rFonts w:ascii="Cambria Math" w:eastAsiaTheme="majorEastAsia" w:hAnsi="Cambria Math" w:cstheme="majorBidi"/>
+                    </w:rPr>
+                    <m:t>k</m:t>
+                  </m:r>
+                </m:e>
+              </m:acc>
+              <m:r>
+                <w:rPr>
+                  <w:rFonts w:ascii="Cambria Math" w:eastAsiaTheme="majorEastAsia" w:hAnsi="Cambria Math" w:cstheme="majorBidi"/>
+                </w:rPr>
+                <m:t>,t)</m:t>
+              </m:r>
+            </m:e>
+          </m:nary>
+          <m:sSup>
+            <m:sSupPr>
+              <m:ctrlPr>
+                <w:rPr>
+                  <w:rFonts w:ascii="Cambria Math" w:eastAsiaTheme="majorEastAsia" w:hAnsi="Cambria Math" w:cstheme="majorBidi"/>
+                  <w:i/>
+                </w:rPr>
+              </m:ctrlPr>
+            </m:sSupPr>
+            <m:e>
+              <m:r>
+                <w:rPr>
+                  <w:rFonts w:ascii="Cambria Math" w:eastAsiaTheme="majorEastAsia" w:hAnsi="Cambria Math" w:cstheme="majorBidi"/>
+                </w:rPr>
+                <m:t>e</m:t>
+              </m:r>
+            </m:e>
+            <m:sup>
+              <m:r>
+                <w:rPr>
+                  <w:rFonts w:ascii="Cambria Math" w:eastAsiaTheme="majorEastAsia" w:hAnsi="Cambria Math" w:cstheme="majorBidi"/>
+                </w:rPr>
+                <m:t>i</m:t>
+              </m:r>
+              <m:acc>
+                <m:accPr>
+                  <m:chr m:val="⃑"/>
+                  <m:ctrlPr>
+                    <w:rPr>
+                      <w:rFonts w:ascii="Cambria Math" w:eastAsiaTheme="majorEastAsia" w:hAnsi="Cambria Math" w:cstheme="majorBidi"/>
+                      <w:i/>
+                    </w:rPr>
+                  </m:ctrlPr>
+                </m:accPr>
+                <m:e>
+                  <m:r>
+                    <w:rPr>
+                      <w:rFonts w:ascii="Cambria Math" w:eastAsiaTheme="majorEastAsia" w:hAnsi="Cambria Math" w:cstheme="majorBidi"/>
+                    </w:rPr>
+                    <m:t>k</m:t>
+                  </m:r>
+                </m:e>
+              </m:acc>
+              <m:r>
+                <w:rPr>
+                  <w:rFonts w:ascii="Cambria Math" w:eastAsiaTheme="majorEastAsia" w:hAnsi="Cambria Math" w:cstheme="majorBidi"/>
+                </w:rPr>
+                <m:t>∙</m:t>
+              </m:r>
+              <m:acc>
+                <m:accPr>
+                  <m:chr m:val="⃑"/>
+                  <m:ctrlPr>
+                    <w:rPr>
+                      <w:rFonts w:ascii="Cambria Math" w:eastAsiaTheme="majorEastAsia" w:hAnsi="Cambria Math" w:cstheme="majorBidi"/>
+                      <w:i/>
+                    </w:rPr>
+                  </m:ctrlPr>
+                </m:accPr>
+                <m:e>
+                  <m:r>
+                    <w:rPr>
+                      <w:rFonts w:ascii="Cambria Math" w:eastAsiaTheme="majorEastAsia" w:hAnsi="Cambria Math" w:cstheme="majorBidi"/>
+                    </w:rPr>
+                    <m:t>x</m:t>
+                  </m:r>
+                </m:e>
+              </m:acc>
+            </m:sup>
+          </m:sSup>
+        </m:oMath>
+      </m:oMathPara>
+    </w:p>
+    <w:p>
+      <w:pPr>
+        <w:rPr>
+          <w:rFonts w:asciiTheme="majorHAnsi" w:eastAsiaTheme="majorEastAsia" w:hAnsiTheme="majorHAnsi" w:cstheme="majorBidi"/>
+        </w:rPr>
+      </w:pPr>
+      <m:oMathPara>
+        <m:oMath>
+          <m:acc>
+            <m:accPr>
+              <m:chr m:val="̃"/>
+              <m:ctrlPr>
+                <w:rPr>
+                  <w:rFonts w:ascii="Cambria Math" w:eastAsiaTheme="majorEastAsia" w:hAnsi="Cambria Math" w:cstheme="majorBidi"/>
+                  <w:i/>
+                </w:rPr>
+              </m:ctrlPr>
+            </m:accPr>
+            <m:e>
+              <m:r>
+                <w:rPr>
+                  <w:rFonts w:ascii="Cambria Math" w:eastAsiaTheme="majorEastAsia" w:hAnsi="Cambria Math" w:cstheme="majorBidi"/>
+                </w:rPr>
+                <m:t>h</m:t>
+              </m:r>
+            </m:e>
+          </m:acc>
+          <m:d>
+            <m:dPr>
+              <m:ctrlPr>
+                <w:rPr>
+                  <w:rFonts w:ascii="Cambria Math" w:eastAsiaTheme="majorEastAsia" w:hAnsi="Cambria Math" w:cstheme="majorBidi"/>
+                  <w:i/>
+                </w:rPr>
+              </m:ctrlPr>
+            </m:dPr>
+            <m:e>
+              <m:acc>
+                <m:accPr>
+                  <m:chr m:val="⃑"/>
+                  <m:ctrlPr>
+                    <w:rPr>
+                      <w:rFonts w:ascii="Cambria Math" w:eastAsiaTheme="majorEastAsia" w:hAnsi="Cambria Math" w:cstheme="majorBidi"/>
+                      <w:i/>
+                    </w:rPr>
+                  </m:ctrlPr>
+                </m:accPr>
+                <m:e>
+                  <m:r>
+                    <w:rPr>
+                      <w:rFonts w:ascii="Cambria Math" w:eastAsiaTheme="majorEastAsia" w:hAnsi="Cambria Math" w:cstheme="majorBidi"/>
+                    </w:rPr>
+                    <m:t>k</m:t>
+                  </m:r>
+                </m:e>
+              </m:acc>
+              <m:r>
+                <w:rPr>
+                  <w:rFonts w:ascii="Cambria Math" w:eastAsiaTheme="majorEastAsia" w:hAnsi="Cambria Math" w:cstheme="majorBidi"/>
+                </w:rPr>
+                <m:t>,t</m:t>
+              </m:r>
+            </m:e>
+          </m:d>
+          <m:r>
+            <w:rPr>
+              <w:rFonts w:ascii="Cambria Math" w:eastAsiaTheme="majorEastAsia" w:hAnsi="Cambria Math" w:cstheme="majorBidi"/>
+            </w:rPr>
+            <m:t xml:space="preserve">= </m:t>
+          </m:r>
+          <m:sSub>
+            <m:sSubPr>
+              <m:ctrlPr>
+                <w:rPr>
+                  <w:rFonts w:ascii="Cambria Math" w:hAnsi="Cambria Math"/>
+                  <w:i/>
+                </w:rPr>
+              </m:ctrlPr>
+            </m:sSubPr>
+            <m:e>
+              <m:acc>
+                <m:accPr>
+                  <m:chr m:val="̃"/>
+                  <m:ctrlPr>
+                    <w:rPr>
+                      <w:rFonts w:ascii="Cambria Math" w:hAnsi="Cambria Math"/>
+                      <w:i/>
+                    </w:rPr>
+                  </m:ctrlPr>
+                </m:accPr>
+                <m:e>
+                  <m:r>
+                    <w:rPr>
+                      <w:rFonts w:ascii="Cambria Math" w:hAnsi="Cambria Math"/>
+                    </w:rPr>
+                    <m:t>h</m:t>
+                  </m:r>
+                </m:e>
+              </m:acc>
+            </m:e>
+            <m:sub>
+              <m:r>
+                <w:rPr>
+                  <w:rFonts w:ascii="Cambria Math" w:hAnsi="Cambria Math"/>
+                </w:rPr>
+                <m:t>0</m:t>
+              </m:r>
+            </m:sub>
+          </m:sSub>
+          <m:d>
+            <m:dPr>
+              <m:ctrlPr>
+                <w:rPr>
+                  <w:rFonts w:ascii="Cambria Math" w:hAnsi="Cambria Math"/>
+                  <w:i/>
+                </w:rPr>
+              </m:ctrlPr>
+            </m:dPr>
+            <m:e>
+              <m:acc>
+                <m:accPr>
+                  <m:chr m:val="⃑"/>
+                  <m:ctrlPr>
+                    <w:rPr>
+                      <w:rFonts w:ascii="Cambria Math" w:hAnsi="Cambria Math"/>
+                      <w:i/>
+                    </w:rPr>
+                  </m:ctrlPr>
+                </m:accPr>
+                <m:e>
+                  <m:r>
+                    <w:rPr>
+                      <w:rFonts w:ascii="Cambria Math" w:hAnsi="Cambria Math"/>
+                    </w:rPr>
+                    <m:t>k</m:t>
+                  </m:r>
+                </m:e>
+              </m:acc>
+            </m:e>
+          </m:d>
+          <m:sSup>
+            <m:sSupPr>
+              <m:ctrlPr>
+                <w:rPr>
+                  <w:rFonts w:ascii="Cambria Math" w:hAnsi="Cambria Math"/>
+                  <w:i/>
+                </w:rPr>
+              </m:ctrlPr>
+            </m:sSupPr>
+            <m:e>
+              <m:r>
+                <w:rPr>
+                  <w:rFonts w:ascii="Cambria Math" w:hAnsi="Cambria Math"/>
+                </w:rPr>
+                <m:t>e</m:t>
+              </m:r>
+            </m:e>
+            <m:sup>
+              <m:r>
+                <w:rPr>
+                  <w:rFonts w:ascii="Cambria Math" w:hAnsi="Cambria Math"/>
+                </w:rPr>
+                <m:t>iω</m:t>
+              </m:r>
+              <m:d>
+                <m:dPr>
+                  <m:ctrlPr>
+                    <w:rPr>
+                      <w:rFonts w:ascii="Cambria Math" w:hAnsi="Cambria Math"/>
+                      <w:i/>
+                    </w:rPr>
+                  </m:ctrlPr>
+                </m:dPr>
+                <m:e>
+                  <m:r>
+                    <w:rPr>
+                      <w:rFonts w:ascii="Cambria Math" w:hAnsi="Cambria Math"/>
+                    </w:rPr>
+                    <m:t>k</m:t>
+                  </m:r>
+                </m:e>
+              </m:d>
+              <m:r>
+                <w:rPr>
+                  <w:rFonts w:ascii="Cambria Math" w:hAnsi="Cambria Math"/>
+                </w:rPr>
+                <m:t>t</m:t>
+              </m:r>
+            </m:sup>
+          </m:sSup>
+          <m:r>
+            <w:rPr>
+              <w:rFonts w:ascii="Cambria Math" w:eastAsiaTheme="majorEastAsia" w:hAnsi="Cambria Math" w:cstheme="majorBidi"/>
+            </w:rPr>
+            <m:t>+</m:t>
+          </m:r>
+          <m:sSubSup>
+            <m:sSubSupPr>
+              <m:ctrlPr>
+                <w:rPr>
+                  <w:rFonts w:ascii="Cambria Math" w:eastAsiaTheme="majorEastAsia" w:hAnsi="Cambria Math" w:cstheme="majorBidi"/>
+                  <w:i/>
+                </w:rPr>
+              </m:ctrlPr>
+            </m:sSubSupPr>
+            <m:e>
+              <m:acc>
+                <m:accPr>
+                  <m:chr m:val="̃"/>
+                  <m:ctrlPr>
+                    <w:rPr>
+                      <w:rFonts w:ascii="Cambria Math" w:hAnsi="Cambria Math"/>
+                      <w:i/>
+                    </w:rPr>
+                  </m:ctrlPr>
+                </m:accPr>
+                <m:e>
+                  <m:r>
+                    <w:rPr>
+                      <w:rFonts w:ascii="Cambria Math" w:hAnsi="Cambria Math"/>
+                    </w:rPr>
+                    <m:t>h</m:t>
+                  </m:r>
+                </m:e>
+              </m:acc>
+            </m:e>
+            <m:sub>
+              <m:r>
+                <w:rPr>
+                  <w:rFonts w:ascii="Cambria Math" w:eastAsiaTheme="majorEastAsia" w:hAnsi="Cambria Math" w:cstheme="majorBidi"/>
+                </w:rPr>
+                <m:t>0</m:t>
+              </m:r>
+            </m:sub>
+            <m:sup>
+              <m:r>
+                <w:rPr>
+                  <w:rFonts w:ascii="Cambria Math" w:eastAsiaTheme="majorEastAsia" w:hAnsi="Cambria Math" w:cstheme="majorBidi"/>
+                </w:rPr>
+                <m:t>*</m:t>
+              </m:r>
+            </m:sup>
+          </m:sSubSup>
+          <m:r>
+            <w:rPr>
+              <w:rFonts w:ascii="Cambria Math" w:hAnsi="Cambria Math"/>
+            </w:rPr>
+            <m:t>(-</m:t>
+          </m:r>
+          <m:acc>
+            <m:accPr>
+              <m:chr m:val="⃑"/>
+              <m:ctrlPr>
+                <w:rPr>
+                  <w:rFonts w:ascii="Cambria Math" w:hAnsi="Cambria Math"/>
+                  <w:i/>
+                </w:rPr>
+              </m:ctrlPr>
+            </m:accPr>
+            <m:e>
+              <m:r>
+                <w:rPr>
+                  <w:rFonts w:ascii="Cambria Math" w:hAnsi="Cambria Math"/>
+                </w:rPr>
+                <m:t>k</m:t>
+              </m:r>
+            </m:e>
+          </m:acc>
+          <m:r>
+            <w:rPr>
+              <w:rFonts w:ascii="Cambria Math" w:hAnsi="Cambria Math"/>
+            </w:rPr>
+            <m:t>)</m:t>
+          </m:r>
+          <m:sSup>
+            <m:sSupPr>
+              <m:ctrlPr>
+                <w:rPr>
+                  <w:rFonts w:ascii="Cambria Math" w:hAnsi="Cambria Math"/>
+                  <w:i/>
+                </w:rPr>
+              </m:ctrlPr>
+            </m:sSupPr>
+            <m:e>
+              <m:r>
+                <w:rPr>
+                  <w:rFonts w:ascii="Cambria Math" w:hAnsi="Cambria Math"/>
+                </w:rPr>
+                <m:t>e</m:t>
+              </m:r>
+            </m:e>
+            <m:sup>
+              <m:r>
+                <w:rPr>
+                  <w:rFonts w:ascii="Cambria Math" w:hAnsi="Cambria Math"/>
+                </w:rPr>
+                <m:t>-iω</m:t>
+              </m:r>
+              <m:d>
+                <m:dPr>
+                  <m:ctrlPr>
+                    <w:rPr>
+                      <w:rFonts w:ascii="Cambria Math" w:hAnsi="Cambria Math"/>
+                      <w:i/>
+                    </w:rPr>
+                  </m:ctrlPr>
+                </m:dPr>
+                <m:e>
+                  <m:r>
+                    <w:rPr>
+                      <w:rFonts w:ascii="Cambria Math" w:hAnsi="Cambria Math"/>
+                    </w:rPr>
+                    <m:t>k</m:t>
+                  </m:r>
+                </m:e>
+              </m:d>
+              <m:r>
+                <w:rPr>
+                  <w:rFonts w:ascii="Cambria Math" w:hAnsi="Cambria Math"/>
+                </w:rPr>
+                <m:t>t</m:t>
+              </m:r>
+            </m:sup>
+          </m:sSup>
+        </m:oMath>
+      </m:oMathPara>
+    </w:p>
+    <w:p>
+      <w:pPr>
+        <w:rPr>
+          <w:rFonts w:asciiTheme="majorHAnsi" w:eastAsiaTheme="majorEastAsia" w:hAnsiTheme="majorHAnsi" w:cstheme="majorBidi"/>
+        </w:rPr>
+      </w:pPr>
+      <m:oMathPara>
+        <m:oMath>
+          <m:sSub>
+            <m:sSubPr>
+              <m:ctrlPr>
+                <w:rPr>
+                  <w:rFonts w:ascii="Cambria Math" w:hAnsi="Cambria Math"/>
+                </w:rPr>
+              </m:ctrlPr>
+            </m:sSubPr>
+            <m:e>
+              <m:r>
+                <m:rPr>
+                  <m:sty m:val="p"/>
+                </m:rPr>
+                <w:rPr>
+                  <w:rFonts w:ascii="Cambria Math" w:hAnsi="Cambria Math"/>
+                </w:rPr>
+                <m:t>P</m:t>
+              </m:r>
+            </m:e>
+            <m:sub>
+              <m:r>
+                <w:rPr>
+                  <w:rFonts w:ascii="Cambria Math" w:hAnsi="Cambria Math"/>
+                </w:rPr>
+                <m:t>h</m:t>
+              </m:r>
+            </m:sub>
+          </m:sSub>
+          <m:r>
+            <m:rPr>
+              <m:sty m:val="p"/>
+            </m:rPr>
+            <w:rPr>
+              <w:rFonts w:ascii="Cambria Math" w:hAnsi="Cambria Math"/>
+            </w:rPr>
+            <m:t>(</m:t>
+          </m:r>
+          <m:acc>
+            <m:accPr>
+              <m:chr m:val="⃑"/>
+              <m:ctrlPr>
+                <w:rPr>
+                  <w:rFonts w:ascii="Cambria Math" w:hAnsi="Cambria Math"/>
+                </w:rPr>
+              </m:ctrlPr>
+            </m:accPr>
+            <m:e>
+              <m:r>
+                <m:rPr>
+                  <m:sty m:val="p"/>
+                </m:rPr>
+                <w:rPr>
+                  <w:rFonts w:ascii="Cambria Math" w:hAnsi="Cambria Math"/>
+                </w:rPr>
+                <m:t>k</m:t>
+              </m:r>
+            </m:e>
+          </m:acc>
+          <m:r>
+            <m:rPr>
+              <m:sty m:val="p"/>
+            </m:rPr>
+            <w:rPr>
+              <w:rFonts w:ascii="Cambria Math" w:hAnsi="Cambria Math"/>
+            </w:rPr>
+            <m:t>) = A</m:t>
+          </m:r>
+          <m:f>
+            <m:fPr>
+              <m:ctrlPr>
+                <w:rPr>
+                  <w:rFonts w:ascii="Cambria Math" w:hAnsi="Cambria Math"/>
+                </w:rPr>
+              </m:ctrlPr>
+            </m:fPr>
+            <m:num>
+              <m:sSup>
+                <m:sSupPr>
+                  <m:ctrlPr>
+                    <w:rPr>
+                      <w:rFonts w:ascii="Cambria Math" w:hAnsi="Cambria Math"/>
+                      <w:i/>
+                    </w:rPr>
+                  </m:ctrlPr>
+                </m:sSupPr>
+                <m:e>
+                  <m:r>
+                    <w:rPr>
+                      <w:rFonts w:ascii="Cambria Math" w:hAnsi="Cambria Math"/>
+                    </w:rPr>
+                    <m:t>e</m:t>
+                  </m:r>
+                </m:e>
+                <m:sup>
+                  <m:r>
+                    <w:rPr>
+                      <w:rFonts w:ascii="Cambria Math" w:hAnsi="Cambria Math"/>
+                    </w:rPr>
+                    <m:t>-1/</m:t>
+                  </m:r>
+                  <m:sSup>
+                    <m:sSupPr>
+                      <m:ctrlPr>
+                        <w:rPr>
+                          <w:rFonts w:ascii="Cambria Math" w:hAnsi="Cambria Math"/>
+                          <w:i/>
+                        </w:rPr>
+                      </m:ctrlPr>
+                    </m:sSupPr>
+                    <m:e>
+                      <m:r>
+                        <w:rPr>
+                          <w:rFonts w:ascii="Cambria Math" w:hAnsi="Cambria Math"/>
+                        </w:rPr>
+                        <m:t>(kL)</m:t>
+                      </m:r>
+                    </m:e>
+                    <m:sup>
+                      <m:r>
+                        <w:rPr>
+                          <w:rFonts w:ascii="Cambria Math" w:hAnsi="Cambria Math"/>
+                        </w:rPr>
+                        <m:t>2</m:t>
+                      </m:r>
+                    </m:sup>
+                  </m:sSup>
+                </m:sup>
+              </m:sSup>
+            </m:num>
+            <m:den>
+              <m:sSup>
+                <m:sSupPr>
+                  <m:ctrlPr>
+                    <w:rPr>
+                      <w:rFonts w:ascii="Cambria Math" w:hAnsi="Cambria Math"/>
+                      <w:i/>
+                    </w:rPr>
+                  </m:ctrlPr>
+                </m:sSupPr>
+                <m:e>
+                  <m:r>
+                    <w:rPr>
+                      <w:rFonts w:ascii="Cambria Math" w:hAnsi="Cambria Math"/>
+                    </w:rPr>
+                    <m:t>k</m:t>
+                  </m:r>
+                </m:e>
+                <m:sup>
+                  <m:r>
+                    <w:rPr>
+                      <w:rFonts w:ascii="Cambria Math" w:hAnsi="Cambria Math"/>
+                    </w:rPr>
+                    <m:t>4</m:t>
+                  </m:r>
+                </m:sup>
+              </m:sSup>
+            </m:den>
+          </m:f>
+          <m:sSup>
+            <m:sSupPr>
+              <m:ctrlPr>
+                <w:rPr>
+                  <w:rFonts w:ascii="Cambria Math" w:hAnsi="Cambria Math"/>
+                </w:rPr>
+              </m:ctrlPr>
+            </m:sSupPr>
+            <m:e>
+              <m:d>
+                <m:dPr>
+                  <m:begChr m:val="|"/>
+                  <m:endChr m:val="|"/>
+                  <m:ctrlPr>
+                    <w:rPr>
+                      <w:rFonts w:ascii="Cambria Math" w:hAnsi="Cambria Math"/>
+                    </w:rPr>
+                  </m:ctrlPr>
+                </m:dPr>
+                <m:e>
+                  <m:acc>
+                    <m:accPr>
+                      <m:ctrlPr>
+                        <w:rPr>
+                          <w:rFonts w:ascii="Cambria Math" w:hAnsi="Cambria Math"/>
+                          <w:i/>
+                        </w:rPr>
+                      </m:ctrlPr>
+                    </m:accPr>
+                    <m:e>
+                      <m:r>
+                        <w:rPr>
+                          <w:rFonts w:ascii="Cambria Math" w:hAnsi="Cambria Math"/>
+                        </w:rPr>
+                        <m:t>k</m:t>
+                      </m:r>
+                    </m:e>
+                  </m:acc>
+                  <m:r>
+                    <w:rPr>
+                      <w:rFonts w:ascii="Cambria Math" w:hAnsi="Cambria Math"/>
+                    </w:rPr>
+                    <m:t>∙</m:t>
+                  </m:r>
+                  <m:acc>
+                    <m:accPr>
+                      <m:ctrlPr>
+                        <w:rPr>
+                          <w:rFonts w:ascii="Cambria Math" w:hAnsi="Cambria Math"/>
+                          <w:i/>
+                        </w:rPr>
+                      </m:ctrlPr>
+                    </m:accPr>
+                    <m:e>
+                      <m:r>
+                        <w:rPr>
+                          <w:rFonts w:ascii="Cambria Math" w:hAnsi="Cambria Math"/>
+                        </w:rPr>
+                        <m:t>ω</m:t>
+                      </m:r>
+                    </m:e>
+                  </m:acc>
+                </m:e>
+              </m:d>
+            </m:e>
+            <m:sup>
+              <m:r>
+                <w:rPr>
+                  <w:rFonts w:ascii="Cambria Math" w:hAnsi="Cambria Math"/>
+                </w:rPr>
+                <m:t>2</m:t>
+              </m:r>
+            </m:sup>
+          </m:sSup>
+          <m:r>
+            <m:rPr>
+              <m:sty m:val="p"/>
+            </m:rPr>
+            <w:rPr>
+              <w:rFonts w:ascii="Cambria Math" w:hAnsi="Cambria Math"/>
+            </w:rPr>
+            <m:t xml:space="preserve"> </m:t>
+          </m:r>
+        </m:oMath>
+      </m:oMathPara>
+    </w:p>
+    <w:p>
+      <m:oMathPara>
+        <m:oMath>
+          <m:sSub>
+            <m:sSubPr>
+              <m:ctrlPr>
+                <w:rPr>
+                  <w:rFonts w:ascii="Cambria Math" w:hAnsi="Cambria Math"/>
+                  <w:i/>
+                </w:rPr>
+              </m:ctrlPr>
+            </m:sSubPr>
+            <m:e>
+              <m:acc>
+                <m:accPr>
+                  <m:chr m:val="̃"/>
+                  <m:ctrlPr>
+                    <w:rPr>
+                      <w:rFonts w:ascii="Cambria Math" w:hAnsi="Cambria Math"/>
+                      <w:i/>
+                    </w:rPr>
+                  </m:ctrlPr>
+                </m:accPr>
+                <m:e>
+                  <m:r>
+                    <w:rPr>
+                      <w:rFonts w:ascii="Cambria Math" w:hAnsi="Cambria Math"/>
+                    </w:rPr>
+                    <m:t>h</m:t>
+                  </m:r>
+                </m:e>
+              </m:acc>
+            </m:e>
+            <m:sub>
+              <m:r>
+                <w:rPr>
+                  <w:rFonts w:ascii="Cambria Math" w:hAnsi="Cambria Math"/>
+                </w:rPr>
+                <m:t>0</m:t>
+              </m:r>
+            </m:sub>
+          </m:sSub>
+          <m:r>
+            <w:rPr>
+              <w:rFonts w:ascii="Cambria Math" w:hAnsi="Cambria Math"/>
+            </w:rPr>
+            <m:t>(</m:t>
+          </m:r>
+          <m:acc>
+            <m:accPr>
+              <m:chr m:val="⃑"/>
+              <m:ctrlPr>
+                <w:rPr>
+                  <w:rFonts w:ascii="Cambria Math" w:hAnsi="Cambria Math"/>
+                  <w:i/>
+                </w:rPr>
+              </m:ctrlPr>
+            </m:accPr>
+            <m:e>
+              <m:r>
+                <w:rPr>
+                  <w:rFonts w:ascii="Cambria Math" w:hAnsi="Cambria Math"/>
+                </w:rPr>
+                <m:t>k</m:t>
+              </m:r>
+            </m:e>
+          </m:acc>
+          <m:r>
+            <w:rPr>
+              <w:rFonts w:ascii="Cambria Math" w:hAnsi="Cambria Math"/>
+            </w:rPr>
+            <m:t>)</m:t>
+          </m:r>
+          <m:r>
+            <w:rPr>
+              <w:rFonts w:ascii="Cambria Math" w:hAnsi="Cambria Math"/>
+            </w:rPr>
+            <m:t>=</m:t>
+          </m:r>
+          <m:f>
+            <m:fPr>
+              <m:ctrlPr>
+                <w:rPr>
+                  <w:rFonts w:ascii="Cambria Math" w:hAnsi="Cambria Math"/>
+                  <w:i/>
+                </w:rPr>
+              </m:ctrlPr>
+            </m:fPr>
+            <m:num>
+              <m:r>
+                <w:rPr>
+                  <w:rFonts w:ascii="Cambria Math" w:hAnsi="Cambria Math"/>
+                </w:rPr>
+                <m:t>1</m:t>
+              </m:r>
+            </m:num>
+            <m:den>
+              <m:rad>
+                <m:radPr>
+                  <m:degHide m:val="1"/>
+                  <m:ctrlPr>
+                    <w:rPr>
+                      <w:rFonts w:ascii="Cambria Math" w:hAnsi="Cambria Math"/>
+                      <w:i/>
+                    </w:rPr>
+                  </m:ctrlPr>
+                </m:radPr>
+                <m:deg/>
+                <m:e>
+                  <m:r>
+                    <w:rPr>
+                      <w:rFonts w:ascii="Cambria Math" w:hAnsi="Cambria Math"/>
+                    </w:rPr>
+                    <m:t>2</m:t>
+                  </m:r>
+                </m:e>
+              </m:rad>
+            </m:den>
+          </m:f>
+          <m:d>
+            <m:dPr>
+              <m:ctrlPr>
+                <w:rPr>
+                  <w:rFonts w:ascii="Cambria Math" w:hAnsi="Cambria Math"/>
+                  <w:i/>
+                </w:rPr>
+              </m:ctrlPr>
+            </m:dPr>
+            <m:e>
+              <m:sSub>
+                <m:sSubPr>
+                  <m:ctrlPr>
+                    <w:rPr>
+                      <w:rFonts w:ascii="Cambria Math" w:hAnsi="Cambria Math"/>
+                      <w:i/>
+                    </w:rPr>
+                  </m:ctrlPr>
+                </m:sSubPr>
+                <m:e>
+                  <m:r>
+                    <w:rPr>
+                      <w:rFonts w:ascii="Cambria Math" w:hAnsi="Cambria Math"/>
+                    </w:rPr>
+                    <m:t>ξ</m:t>
+                  </m:r>
+                </m:e>
+                <m:sub>
+                  <m:r>
+                    <w:rPr>
+                      <w:rFonts w:ascii="Cambria Math" w:hAnsi="Cambria Math"/>
+                    </w:rPr>
+                    <m:t>r</m:t>
+                  </m:r>
+                </m:sub>
+              </m:sSub>
+              <m:r>
+                <w:rPr>
+                  <w:rFonts w:ascii="Cambria Math" w:hAnsi="Cambria Math"/>
+                </w:rPr>
+                <m:t>+</m:t>
+              </m:r>
+              <m:sSub>
+                <m:sSubPr>
+                  <m:ctrlPr>
+                    <w:rPr>
+                      <w:rFonts w:ascii="Cambria Math" w:hAnsi="Cambria Math"/>
+                      <w:i/>
+                    </w:rPr>
+                  </m:ctrlPr>
+                </m:sSubPr>
+                <m:e>
+                  <m:r>
+                    <w:rPr>
+                      <w:rFonts w:ascii="Cambria Math" w:hAnsi="Cambria Math"/>
+                    </w:rPr>
+                    <m:t>ξ</m:t>
+                  </m:r>
+                </m:e>
+                <m:sub>
+                  <m:r>
+                    <w:rPr>
+                      <w:rFonts w:ascii="Cambria Math" w:hAnsi="Cambria Math"/>
+                    </w:rPr>
+                    <m:t>i</m:t>
+                  </m:r>
+                </m:sub>
+              </m:sSub>
+            </m:e>
+          </m:d>
+          <m:rad>
+            <m:radPr>
+              <m:degHide m:val="1"/>
+              <m:ctrlPr>
+                <w:rPr>
+                  <w:rFonts w:ascii="Cambria Math" w:hAnsi="Cambria Math"/>
+                  <w:i/>
+                </w:rPr>
+              </m:ctrlPr>
+            </m:radPr>
+            <m:deg/>
+            <m:e>
+              <m:sSub>
+                <m:sSubPr>
+                  <m:ctrlPr>
+                    <w:rPr>
+                      <w:rFonts w:ascii="Cambria Math" w:hAnsi="Cambria Math"/>
+                      <w:i/>
+                    </w:rPr>
+                  </m:ctrlPr>
+                </m:sSubPr>
+                <m:e>
+                  <m:r>
+                    <w:rPr>
+                      <w:rFonts w:ascii="Cambria Math" w:hAnsi="Cambria Math"/>
+                    </w:rPr>
+                    <m:t>P</m:t>
+                  </m:r>
+                </m:e>
+                <m:sub>
+                  <m:r>
+                    <w:rPr>
+                      <w:rFonts w:ascii="Cambria Math" w:hAnsi="Cambria Math"/>
+                    </w:rPr>
+                    <m:t>h</m:t>
+                  </m:r>
+                </m:sub>
+              </m:sSub>
+              <m:r>
+                <w:rPr>
+                  <w:rFonts w:ascii="Cambria Math" w:hAnsi="Cambria Math"/>
+                </w:rPr>
+                <m:t>(</m:t>
+              </m:r>
+              <m:acc>
+                <m:accPr>
+                  <m:chr m:val="⃑"/>
+                  <m:ctrlPr>
+                    <w:rPr>
+                      <w:rFonts w:ascii="Cambria Math" w:hAnsi="Cambria Math"/>
+                    </w:rPr>
+                  </m:ctrlPr>
+                </m:accPr>
+                <m:e>
+                  <m:r>
+                    <m:rPr>
+                      <m:sty m:val="p"/>
+                    </m:rPr>
+                    <w:rPr>
+                      <w:rFonts w:ascii="Cambria Math" w:hAnsi="Cambria Math"/>
+                    </w:rPr>
+                    <m:t>k</m:t>
+                  </m:r>
+                </m:e>
+              </m:acc>
+              <m:r>
+                <w:rPr>
+                  <w:rFonts w:ascii="Cambria Math" w:hAnsi="Cambria Math"/>
+                </w:rPr>
+                <m:t>)</m:t>
+              </m:r>
+            </m:e>
+          </m:rad>
+        </m:oMath>
+      </m:oMathPara>
+    </w:p>
+    <w:p>
+      <w:pPr>
         <w:pStyle w:val="Heading4"/>
       </w:pPr>
       <w:r>
         <w:t>Discrete Fourier Transform</w:t>
       </w:r>
     </w:p>
+    <w:p/>
     <w:p>
       <w:pPr>
         <w:pStyle w:val="Heading4"/>
@@ -5520,6 +6577,8 @@
       <w:r>
         <w:t>od is designed to simulate minor changes in an already simulated ocean surface. Its goal is to create interactive waves. This means that it accounts for objects in the water, shallow water, and creating ripple effects.</w:t>
       </w:r>
+      <w:bookmarkStart w:id="25" w:name="_GoBack"/>
+      <w:bookmarkEnd w:id="25"/>
       <w:r>
         <w:rPr>
           <w:rStyle w:val="IntenseEmphasis"/>
@@ -5539,7 +6598,7 @@
           <w:color w:val="365F91" w:themeColor="accent1" w:themeShade="BF"/>
         </w:rPr>
       </w:pPr>
-      <w:bookmarkStart w:id="25" w:name="_Toc63766796"/>
+      <w:bookmarkStart w:id="26" w:name="_Toc63766796"/>
       <w:r>
         <w:rPr>
           <w:rStyle w:val="IntenseEmphasis"/>
@@ -5550,40 +6609,15 @@
         <w:lastRenderedPageBreak/>
         <w:t>Artifact</w:t>
       </w:r>
-      <w:bookmarkEnd w:id="25"/>
-    </w:p>
-    <w:p>
-      <w:pPr>
-        <w:pStyle w:val="Heading3"/>
-      </w:pPr>
-      <w:bookmarkStart w:id="26" w:name="_Toc63766797"/>
-      <w:r>
-        <w:t>Gerstner Waves</w:t>
-      </w:r>
       <w:bookmarkEnd w:id="26"/>
     </w:p>
     <w:p>
       <w:pPr>
         <w:pStyle w:val="Heading3"/>
       </w:pPr>
-      <w:bookmarkStart w:id="27" w:name="_Toc63766798"/>
-      <w:r>
-        <w:t>D</w:t>
-      </w:r>
-      <w:r>
-        <w:t xml:space="preserve">iscrete </w:t>
-      </w:r>
-      <w:r>
-        <w:t>F</w:t>
-      </w:r>
-      <w:r>
-        <w:t xml:space="preserve">ourier </w:t>
-      </w:r>
-      <w:r>
-        <w:t>T</w:t>
-      </w:r>
-      <w:r>
-        <w:t>ransform</w:t>
+      <w:bookmarkStart w:id="27" w:name="_Toc63766797"/>
+      <w:r>
+        <w:t>Gerstner Waves</w:t>
       </w:r>
       <w:bookmarkEnd w:id="27"/>
     </w:p>
@@ -5591,12 +6625,12 @@
       <w:pPr>
         <w:pStyle w:val="Heading3"/>
       </w:pPr>
-      <w:bookmarkStart w:id="28" w:name="_Toc63766799"/>
-      <w:r>
-        <w:t>F</w:t>
-      </w:r>
-      <w:r>
-        <w:t xml:space="preserve">ast </w:t>
+      <w:bookmarkStart w:id="28" w:name="_Toc63766798"/>
+      <w:r>
+        <w:t>D</w:t>
+      </w:r>
+      <w:r>
+        <w:t xml:space="preserve">iscrete </w:t>
       </w:r>
       <w:r>
         <w:t>F</w:t>
@@ -5616,22 +6650,47 @@
       <w:pPr>
         <w:pStyle w:val="Heading3"/>
       </w:pPr>
-      <w:bookmarkStart w:id="29" w:name="_Toc63766800"/>
-      <w:r>
-        <w:t>Reflections and Skybox</w:t>
+      <w:bookmarkStart w:id="29" w:name="_Toc63766799"/>
+      <w:r>
+        <w:t>F</w:t>
+      </w:r>
+      <w:r>
+        <w:t xml:space="preserve">ast </w:t>
+      </w:r>
+      <w:r>
+        <w:t>F</w:t>
+      </w:r>
+      <w:r>
+        <w:t xml:space="preserve">ourier </w:t>
+      </w:r>
+      <w:r>
+        <w:t>T</w:t>
+      </w:r>
+      <w:r>
+        <w:t>ransform</w:t>
       </w:r>
       <w:bookmarkEnd w:id="29"/>
     </w:p>
     <w:p>
       <w:pPr>
         <w:pStyle w:val="Heading3"/>
+      </w:pPr>
+      <w:bookmarkStart w:id="30" w:name="_Toc63766800"/>
+      <w:r>
+        <w:t>Reflections and Skybox</w:t>
+      </w:r>
+      <w:bookmarkEnd w:id="30"/>
+    </w:p>
+    <w:p>
+      <w:pPr>
+        <w:pStyle w:val="Heading3"/>
         <w:rPr>
           <w:rStyle w:val="IntenseEmphasis"/>
           <w:i w:val="0"/>
           <w:iCs w:val="0"/>
         </w:rPr>
       </w:pPr>
-      <w:bookmarkStart w:id="30" w:name="_Toc63766801"/>
+      <w:bookmarkStart w:id="31" w:name="_Toc63766801"/>
       <w:proofErr w:type="spellStart"/>
       <w:proofErr w:type="gramStart"/>
       <w:r>
@@ -5652,7 +6711,7 @@
         </w:rPr>
         <w:t xml:space="preserve"> Implementation</w:t>
       </w:r>
-      <w:bookmarkEnd w:id="30"/>
+      <w:bookmarkEnd w:id="31"/>
     </w:p>
     <w:p>
       <w:pPr>
@@ -5695,7 +6754,7 @@
           <w:color w:val="365F91" w:themeColor="accent1" w:themeShade="BF"/>
         </w:rPr>
       </w:pPr>
-      <w:bookmarkStart w:id="31" w:name="_Toc63766802"/>
+      <w:bookmarkStart w:id="32" w:name="_Toc63766802"/>
       <w:r>
         <w:rPr>
           <w:rStyle w:val="IntenseEmphasis"/>
@@ -5705,7 +6764,7 @@
         </w:rPr>
         <w:t>Implementation</w:t>
       </w:r>
-      <w:bookmarkEnd w:id="31"/>
+      <w:bookmarkEnd w:id="32"/>
     </w:p>
     <w:p>
       <w:r>
@@ -5725,7 +6784,7 @@
           <w:color w:val="365F91" w:themeColor="accent1" w:themeShade="BF"/>
         </w:rPr>
       </w:pPr>
-      <w:bookmarkStart w:id="32" w:name="_Toc63766803"/>
+      <w:bookmarkStart w:id="33" w:name="_Toc63766803"/>
       <w:r>
         <w:rPr>
           <w:rStyle w:val="IntenseEmphasis"/>
@@ -5735,7 +6794,7 @@
         </w:rPr>
         <w:t>Architecture</w:t>
       </w:r>
-      <w:bookmarkEnd w:id="32"/>
+      <w:bookmarkEnd w:id="33"/>
     </w:p>
     <w:p>
       <w:pPr>
@@ -5782,7 +6841,7 @@
           <w:color w:val="365F91" w:themeColor="accent1" w:themeShade="BF"/>
         </w:rPr>
       </w:pPr>
-      <w:bookmarkStart w:id="33" w:name="_Toc63766804"/>
+      <w:bookmarkStart w:id="34" w:name="_Toc63766804"/>
       <w:r>
         <w:rPr>
           <w:rStyle w:val="IntenseEmphasis"/>
@@ -5793,29 +6852,29 @@
         <w:lastRenderedPageBreak/>
         <w:t>Results</w:t>
       </w:r>
-      <w:bookmarkEnd w:id="33"/>
-    </w:p>
-    <w:p>
-      <w:pPr>
-        <w:pStyle w:val="Heading3"/>
-      </w:pPr>
-      <w:bookmarkStart w:id="34" w:name="_Toc63766805"/>
-      <w:r>
-        <w:t>DFT v</w:t>
-      </w:r>
-      <w:r>
-        <w:t>ersus</w:t>
-      </w:r>
-      <w:r>
-        <w:t xml:space="preserve"> FFT</w:t>
-      </w:r>
       <w:bookmarkEnd w:id="34"/>
     </w:p>
     <w:p>
       <w:pPr>
         <w:pStyle w:val="Heading3"/>
       </w:pPr>
-      <w:bookmarkStart w:id="35" w:name="_Toc63766806"/>
+      <w:bookmarkStart w:id="35" w:name="_Toc63766805"/>
+      <w:r>
+        <w:t>DFT v</w:t>
+      </w:r>
+      <w:r>
+        <w:t>ersus</w:t>
+      </w:r>
+      <w:r>
+        <w:t xml:space="preserve"> FFT</w:t>
+      </w:r>
+      <w:bookmarkEnd w:id="35"/>
+    </w:p>
+    <w:p>
+      <w:pPr>
+        <w:pStyle w:val="Heading3"/>
+      </w:pPr>
+      <w:bookmarkStart w:id="36" w:name="_Toc63766806"/>
       <w:r>
         <w:t>Not Threaded v</w:t>
       </w:r>
@@ -5828,16 +6887,14 @@
       <w:r>
         <w:t>ersu</w:t>
       </w:r>
-      <w:bookmarkStart w:id="36" w:name="_GoBack"/>
+      <w:r>
+        <w:t xml:space="preserve">s Compute </w:t>
+      </w:r>
+      <w:proofErr w:type="spellStart"/>
+      <w:r>
+        <w:t>Shader</w:t>
+      </w:r>
       <w:bookmarkEnd w:id="36"/>
-      <w:r>
-        <w:t xml:space="preserve">s Compute </w:t>
-      </w:r>
-      <w:proofErr w:type="spellStart"/>
-      <w:r>
-        <w:t>Shader</w:t>
-      </w:r>
-      <w:bookmarkEnd w:id="35"/>
       <w:proofErr w:type="spellEnd"/>
     </w:p>
     <w:p>
@@ -5949,7 +7006,6 @@
           <w:docPartUnique/>
         </w:docPartObj>
       </w:sdtPr>
-      <w:sdtEndPr/>
       <w:sdtContent>
         <w:p>
           <w:pPr>
@@ -5965,7 +7021,6 @@
             <w:id w:val="111145805"/>
             <w:bibliography/>
           </w:sdtPr>
-          <w:sdtEndPr/>
           <w:sdtContent>
             <w:p>
               <w:pPr>
@@ -6171,7 +7226,6 @@
         <w:docPartUnique/>
       </w:docPartObj>
     </w:sdtPr>
-    <w:sdtEndPr/>
     <w:sdtContent>
       <w:sdt>
         <w:sdtPr>
@@ -6181,7 +7235,6 @@
             <w:docPartUnique/>
           </w:docPartObj>
         </w:sdtPr>
-        <w:sdtEndPr/>
         <w:sdtContent>
           <w:p>
             <w:pPr>
@@ -11978,6 +13031,564 @@
 </w:styles>
 </file>
 
+<file path=word/glossary/document.xml><?xml version="1.0" encoding="utf-8"?>
+<w:glossaryDocument xmlns:wpc="http://schemas.microsoft.com/office/word/2010/wordprocessingCanvas" xmlns:mc="http://schemas.openxmlformats.org/markup-compatibility/2006" xmlns:o="urn:schemas-microsoft-com:office:office" xmlns:r="http://schemas.openxmlformats.org/officeDocument/2006/relationships" xmlns:m="http://schemas.openxmlformats.org/officeDocument/2006/math" xmlns:v="urn:schemas-microsoft-com:vml" xmlns:wp14="http://schemas.microsoft.com/office/word/2010/wordprocessingDrawing" xmlns:wp="http://schemas.openxmlformats.org/drawingml/2006/wordprocessingDrawing" xmlns:w10="urn:schemas-microsoft-com:office:word" xmlns:w="http://schemas.openxmlformats.org/wordprocessingml/2006/main" xmlns:w14="http://schemas.microsoft.com/office/word/2010/wordml" xmlns:w15="http://schemas.microsoft.com/office/word/2012/wordml" xmlns:wpg="http://schemas.microsoft.com/office/word/2010/wordprocessingGroup" xmlns:wpi="http://schemas.microsoft.com/office/word/2010/wordprocessingInk" xmlns:wne="http://schemas.microsoft.com/office/word/2006/wordml" xmlns:wps="http://schemas.microsoft.com/office/word/2010/wordprocessingShape" mc:Ignorable="w14 w15 wp14"/>
+</file>
+
+<file path=word/glossary/fontTable.xml><?xml version="1.0" encoding="utf-8"?>
+<w:fonts xmlns:mc="http://schemas.openxmlformats.org/markup-compatibility/2006" xmlns:r="http://schemas.openxmlformats.org/officeDocument/2006/relationships" xmlns:w="http://schemas.openxmlformats.org/wordprocessingml/2006/main" xmlns:w14="http://schemas.microsoft.com/office/word/2010/wordml" xmlns:w15="http://schemas.microsoft.com/office/word/2012/wordml" mc:Ignorable="w14 w15">
+  <w:font w:name="Symbol">
+    <w:panose1 w:val="05050102010706020507"/>
+    <w:charset w:val="02"/>
+    <w:family w:val="roman"/>
+    <w:pitch w:val="variable"/>
+    <w:sig w:usb0="00000000" w:usb1="10000000" w:usb2="00000000" w:usb3="00000000" w:csb0="80000000" w:csb1="00000000"/>
+  </w:font>
+  <w:font w:name="Times New Roman">
+    <w:panose1 w:val="02020603050405020304"/>
+    <w:charset w:val="00"/>
+    <w:family w:val="roman"/>
+    <w:pitch w:val="variable"/>
+    <w:sig w:usb0="E0002EFF" w:usb1="C000785B" w:usb2="00000009" w:usb3="00000000" w:csb0="000001FF" w:csb1="00000000"/>
+  </w:font>
+  <w:font w:name="Courier New">
+    <w:panose1 w:val="02070309020205020404"/>
+    <w:charset w:val="00"/>
+    <w:family w:val="modern"/>
+    <w:pitch w:val="fixed"/>
+    <w:sig w:usb0="E0002EFF" w:usb1="C0007843" w:usb2="00000009" w:usb3="00000000" w:csb0="000001FF" w:csb1="00000000"/>
+  </w:font>
+  <w:font w:name="Wingdings">
+    <w:panose1 w:val="05000000000000000000"/>
+    <w:charset w:val="02"/>
+    <w:family w:val="auto"/>
+    <w:pitch w:val="variable"/>
+    <w:sig w:usb0="00000000" w:usb1="10000000" w:usb2="00000000" w:usb3="00000000" w:csb0="80000000" w:csb1="00000000"/>
+  </w:font>
+  <w:font w:name="Calibri">
+    <w:panose1 w:val="020F0502020204030204"/>
+    <w:charset w:val="00"/>
+    <w:family w:val="swiss"/>
+    <w:pitch w:val="variable"/>
+    <w:sig w:usb0="E4002EFF" w:usb1="C000247B" w:usb2="00000009" w:usb3="00000000" w:csb0="000001FF" w:csb1="00000000"/>
+  </w:font>
+  <w:font w:name="Cambria">
+    <w:panose1 w:val="02040503050406030204"/>
+    <w:charset w:val="00"/>
+    <w:family w:val="roman"/>
+    <w:pitch w:val="variable"/>
+    <w:sig w:usb0="E00006FF" w:usb1="420024FF" w:usb2="02000000" w:usb3="00000000" w:csb0="0000019F" w:csb1="00000000"/>
+  </w:font>
+  <w:font w:name="Tahoma">
+    <w:panose1 w:val="020B0604030504040204"/>
+    <w:charset w:val="00"/>
+    <w:family w:val="swiss"/>
+    <w:pitch w:val="variable"/>
+    <w:sig w:usb0="E1002EFF" w:usb1="C000605B" w:usb2="00000029" w:usb3="00000000" w:csb0="000101FF" w:csb1="00000000"/>
+  </w:font>
+  <w:font w:name="Arial">
+    <w:panose1 w:val="020B0604020202020204"/>
+    <w:charset w:val="00"/>
+    <w:family w:val="swiss"/>
+    <w:pitch w:val="variable"/>
+    <w:sig w:usb0="E0002EFF" w:usb1="C000785B" w:usb2="00000009" w:usb3="00000000" w:csb0="000001FF" w:csb1="00000000"/>
+  </w:font>
+  <w:font w:name="Cambria Math">
+    <w:panose1 w:val="02040503050406030204"/>
+    <w:charset w:val="00"/>
+    <w:family w:val="roman"/>
+    <w:pitch w:val="variable"/>
+    <w:sig w:usb0="E00006FF" w:usb1="420024FF" w:usb2="02000000" w:usb3="00000000" w:csb0="0000019F" w:csb1="00000000"/>
+  </w:font>
+  <w:font w:name="Calibri Light">
+    <w:panose1 w:val="020F0302020204030204"/>
+    <w:charset w:val="00"/>
+    <w:family w:val="swiss"/>
+    <w:pitch w:val="variable"/>
+    <w:sig w:usb0="E4002EFF" w:usb1="C000247B" w:usb2="00000009" w:usb3="00000000" w:csb0="000001FF" w:csb1="00000000"/>
+  </w:font>
+</w:fonts>
+</file>
+
+<file path=word/glossary/settings.xml><?xml version="1.0" encoding="utf-8"?>
+<w:settings xmlns:mc="http://schemas.openxmlformats.org/markup-compatibility/2006" xmlns:o="urn:schemas-microsoft-com:office:office" xmlns:r="http://schemas.openxmlformats.org/officeDocument/2006/relationships" xmlns:m="http://schemas.openxmlformats.org/officeDocument/2006/math" xmlns:v="urn:schemas-microsoft-com:vml" xmlns:w10="urn:schemas-microsoft-com:office:word" xmlns:w="http://schemas.openxmlformats.org/wordprocessingml/2006/main" xmlns:w14="http://schemas.microsoft.com/office/word/2010/wordml" xmlns:w15="http://schemas.microsoft.com/office/word/2012/wordml" xmlns:sl="http://schemas.openxmlformats.org/schemaLibrary/2006/main" mc:Ignorable="w14 w15">
+  <w:view w:val="normal"/>
+  <w:defaultTabStop w:val="720"/>
+  <w:characterSpacingControl w:val="doNotCompress"/>
+  <w:compat>
+    <w:useFELayout/>
+    <w:compatSetting w:name="compatibilityMode" w:uri="http://schemas.microsoft.com/office/word" w:val="15"/>
+    <w:compatSetting w:name="overrideTableStyleFontSizeAndJustification" w:uri="http://schemas.microsoft.com/office/word" w:val="1"/>
+    <w:compatSetting w:name="enableOpenTypeFeatures" w:uri="http://schemas.microsoft.com/office/word" w:val="1"/>
+    <w:compatSetting w:name="doNotFlipMirrorIndents" w:uri="http://schemas.microsoft.com/office/word" w:val="1"/>
+    <w:compatSetting w:name="differentiateMultirowTableHeaders" w:uri="http://schemas.microsoft.com/office/word" w:val="1"/>
+  </w:compat>
+  <w:rsids>
+    <w:rsidRoot w:val="00CA682A"/>
+    <w:rsid w:val="00CA682A"/>
+  </w:rsids>
+  <m:mathPr>
+    <m:mathFont m:val="Cambria Math"/>
+    <m:brkBin m:val="before"/>
+    <m:brkBinSub m:val="--"/>
+    <m:smallFrac m:val="0"/>
+    <m:dispDef/>
+    <m:lMargin m:val="0"/>
+    <m:rMargin m:val="0"/>
+    <m:defJc m:val="centerGroup"/>
+    <m:wrapIndent m:val="1440"/>
+    <m:intLim m:val="subSup"/>
+    <m:naryLim m:val="undOvr"/>
+  </m:mathPr>
+  <w:themeFontLang w:val="en-US"/>
+  <w:clrSchemeMapping w:bg1="light1" w:t1="dark1" w:bg2="light2" w:t2="dark2" w:accent1="accent1" w:accent2="accent2" w:accent3="accent3" w:accent4="accent4" w:accent5="accent5" w:accent6="accent6" w:hyperlink="hyperlink" w:followedHyperlink="followedHyperlink"/>
+  <w:decimalSymbol w:val="."/>
+  <w:listSeparator w:val=","/>
+  <w15:chartTrackingRefBased/>
+</w:settings>
+</file>
+
+<file path=word/glossary/styles.xml><?xml version="1.0" encoding="utf-8"?>
+<w:styles xmlns:mc="http://schemas.openxmlformats.org/markup-compatibility/2006" xmlns:r="http://schemas.openxmlformats.org/officeDocument/2006/relationships" xmlns:w="http://schemas.openxmlformats.org/wordprocessingml/2006/main" xmlns:w14="http://schemas.microsoft.com/office/word/2010/wordml" xmlns:w15="http://schemas.microsoft.com/office/word/2012/wordml" mc:Ignorable="w14 w15">
+  <w:docDefaults>
+    <w:rPrDefault>
+      <w:rPr>
+        <w:rFonts w:asciiTheme="minorHAnsi" w:eastAsiaTheme="minorEastAsia" w:hAnsiTheme="minorHAnsi" w:cstheme="minorBidi"/>
+        <w:sz w:val="22"/>
+        <w:szCs w:val="22"/>
+        <w:lang w:val="en-US" w:eastAsia="en-US" w:bidi="ar-SA"/>
+      </w:rPr>
+    </w:rPrDefault>
+    <w:pPrDefault>
+      <w:pPr>
+        <w:spacing w:after="160" w:line="259" w:lineRule="auto"/>
+      </w:pPr>
+    </w:pPrDefault>
+  </w:docDefaults>
+  <w:latentStyles w:defLockedState="0" w:defUIPriority="99" w:defSemiHidden="0" w:defUnhideWhenUsed="0" w:defQFormat="0" w:count="371">
+    <w:lsdException w:name="Normal" w:uiPriority="0" w:qFormat="1"/>
+    <w:lsdException w:name="heading 1" w:uiPriority="9" w:qFormat="1"/>
+    <w:lsdException w:name="heading 2" w:semiHidden="1" w:uiPriority="9" w:unhideWhenUsed="1" w:qFormat="1"/>
+    <w:lsdException w:name="heading 3" w:semiHidden="1" w:uiPriority="9" w:unhideWhenUsed="1" w:qFormat="1"/>
+    <w:lsdException w:name="heading 4" w:semiHidden="1" w:uiPriority="9" w:unhideWhenUsed="1" w:qFormat="1"/>
+    <w:lsdException w:name="heading 5" w:semiHidden="1" w:uiPriority="9" w:unhideWhenUsed="1" w:qFormat="1"/>
+    <w:lsdException w:name="heading 6" w:semiHidden="1" w:uiPriority="9" w:unhideWhenUsed="1" w:qFormat="1"/>
+    <w:lsdException w:name="heading 7" w:semiHidden="1" w:uiPriority="9" w:unhideWhenUsed="1" w:qFormat="1"/>
+    <w:lsdException w:name="heading 8" w:semiHidden="1" w:uiPriority="9" w:unhideWhenUsed="1" w:qFormat="1"/>
+    <w:lsdException w:name="heading 9" w:semiHidden="1" w:uiPriority="9" w:unhideWhenUsed="1" w:qFormat="1"/>
+    <w:lsdException w:name="index 1" w:semiHidden="1" w:unhideWhenUsed="1"/>
+    <w:lsdException w:name="index 2" w:semiHidden="1" w:unhideWhenUsed="1"/>
+    <w:lsdException w:name="index 3" w:semiHidden="1" w:unhideWhenUsed="1"/>
+    <w:lsdException w:name="index 4" w:semiHidden="1" w:unhideWhenUsed="1"/>
+    <w:lsdException w:name="index 5" w:semiHidden="1" w:unhideWhenUsed="1"/>
+    <w:lsdException w:name="index 6" w:semiHidden="1" w:unhideWhenUsed="1"/>
+    <w:lsdException w:name="index 7" w:semiHidden="1" w:unhideWhenUsed="1"/>
+    <w:lsdException w:name="index 8" w:semiHidden="1" w:unhideWhenUsed="1"/>
+    <w:lsdException w:name="index 9" w:semiHidden="1" w:unhideWhenUsed="1"/>
+    <w:lsdException w:name="toc 1" w:semiHidden="1" w:uiPriority="39" w:unhideWhenUsed="1"/>
+    <w:lsdException w:name="toc 2" w:semiHidden="1" w:uiPriority="39" w:unhideWhenUsed="1"/>
+    <w:lsdException w:name="toc 3" w:semiHidden="1" w:uiPriority="39" w:unhideWhenUsed="1"/>
+    <w:lsdException w:name="toc 4" w:semiHidden="1" w:uiPriority="39" w:unhideWhenUsed="1"/>
+    <w:lsdException w:name="toc 5" w:semiHidden="1" w:uiPriority="39" w:unhideWhenUsed="1"/>
+    <w:lsdException w:name="toc 6" w:semiHidden="1" w:uiPriority="39" w:unhideWhenUsed="1"/>
+    <w:lsdException w:name="toc 7" w:semiHidden="1" w:uiPriority="39" w:unhideWhenUsed="1"/>
+    <w:lsdException w:name="toc 8" w:semiHidden="1" w:uiPriority="39" w:unhideWhenUsed="1"/>
+    <w:lsdException w:name="toc 9" w:semiHidden="1" w:uiPriority="39" w:unhideWhenUsed="1"/>
+    <w:lsdException w:name="Normal Indent" w:semiHidden="1" w:unhideWhenUsed="1"/>
+    <w:lsdException w:name="footnote text" w:semiHidden="1" w:unhideWhenUsed="1"/>
+    <w:lsdException w:name="annotation text" w:semiHidden="1" w:unhideWhenUsed="1"/>
+    <w:lsdException w:name="header" w:semiHidden="1" w:unhideWhenUsed="1"/>
+    <w:lsdException w:name="footer" w:semiHidden="1" w:unhideWhenUsed="1"/>
+    <w:lsdException w:name="index heading" w:semiHidden="1" w:unhideWhenUsed="1"/>
+    <w:lsdException w:name="caption" w:semiHidden="1" w:uiPriority="35" w:unhideWhenUsed="1" w:qFormat="1"/>
+    <w:lsdException w:name="table of figures" w:semiHidden="1" w:unhideWhenUsed="1"/>
+    <w:lsdException w:name="envelope address" w:semiHidden="1" w:unhideWhenUsed="1"/>
+    <w:lsdException w:name="envelope return" w:semiHidden="1" w:unhideWhenUsed="1"/>
+    <w:lsdException w:name="footnote reference" w:semiHidden="1" w:unhideWhenUsed="1"/>
+    <w:lsdException w:name="annotation reference" w:semiHidden="1" w:unhideWhenUsed="1"/>
+    <w:lsdException w:name="line number" w:semiHidden="1" w:unhideWhenUsed="1"/>
+    <w:lsdException w:name="page number" w:semiHidden="1" w:unhideWhenUsed="1"/>
+    <w:lsdException w:name="endnote reference" w:semiHidden="1" w:unhideWhenUsed="1"/>
+    <w:lsdException w:name="endnote text" w:semiHidden="1" w:unhideWhenUsed="1"/>
+    <w:lsdException w:name="table of authorities" w:semiHidden="1" w:unhideWhenUsed="1"/>
+    <w:lsdException w:name="macro" w:semiHidden="1" w:unhideWhenUsed="1"/>
+    <w:lsdException w:name="toa heading" w:semiHidden="1" w:unhideWhenUsed="1"/>
+    <w:lsdException w:name="List" w:semiHidden="1" w:unhideWhenUsed="1"/>
+    <w:lsdException w:name="List Bullet" w:semiHidden="1" w:unhideWhenUsed="1"/>
+    <w:lsdException w:name="List Number" w:semiHidden="1" w:unhideWhenUsed="1"/>
+    <w:lsdException w:name="List 2" w:semiHidden="1" w:unhideWhenUsed="1"/>
+    <w:lsdException w:name="List 3" w:semiHidden="1" w:unhideWhenUsed="1"/>
+    <w:lsdException w:name="List 4" w:semiHidden="1" w:unhideWhenUsed="1"/>
+    <w:lsdException w:name="List 5" w:semiHidden="1" w:unhideWhenUsed="1"/>
+    <w:lsdException w:name="List Bullet 2" w:semiHidden="1" w:unhideWhenUsed="1"/>
+    <w:lsdException w:name="List Bullet 3" w:semiHidden="1" w:unhideWhenUsed="1"/>
+    <w:lsdException w:name="List Bullet 4" w:semiHidden="1" w:unhideWhenUsed="1"/>
+    <w:lsdException w:name="List Bullet 5" w:semiHidden="1" w:unhideWhenUsed="1"/>
+    <w:lsdException w:name="List Number 2" w:semiHidden="1" w:unhideWhenUsed="1"/>
+    <w:lsdException w:name="List Number 3" w:semiHidden="1" w:unhideWhenUsed="1"/>
+    <w:lsdException w:name="List Number 4" w:semiHidden="1" w:unhideWhenUsed="1"/>
+    <w:lsdException w:name="List Number 5" w:semiHidden="1" w:unhideWhenUsed="1"/>
+    <w:lsdException w:name="Title" w:uiPriority="10" w:qFormat="1"/>
+    <w:lsdException w:name="Closing" w:semiHidden="1" w:unhideWhenUsed="1"/>
+    <w:lsdException w:name="Signature" w:semiHidden="1" w:unhideWhenUsed="1"/>
+    <w:lsdException w:name="Default Paragraph Font" w:semiHidden="1" w:uiPriority="1" w:unhideWhenUsed="1"/>
+    <w:lsdException w:name="Body Text" w:semiHidden="1" w:unhideWhenUsed="1"/>
+    <w:lsdException w:name="Body Text Indent" w:semiHidden="1" w:unhideWhenUsed="1"/>
+    <w:lsdException w:name="List Continue" w:semiHidden="1" w:unhideWhenUsed="1"/>
+    <w:lsdException w:name="List Continue 2" w:semiHidden="1" w:unhideWhenUsed="1"/>
+    <w:lsdException w:name="List Continue 3" w:semiHidden="1" w:unhideWhenUsed="1"/>
+    <w:lsdException w:name="List Continue 4" w:semiHidden="1" w:unhideWhenUsed="1"/>
+    <w:lsdException w:name="List Continue 5" w:semiHidden="1" w:unhideWhenUsed="1"/>
+    <w:lsdException w:name="Message Header" w:semiHidden="1" w:unhideWhenUsed="1"/>
+    <w:lsdException w:name="Subtitle" w:uiPriority="11" w:qFormat="1"/>
+    <w:lsdException w:name="Salutation" w:semiHidden="1" w:unhideWhenUsed="1"/>
+    <w:lsdException w:name="Date" w:semiHidden="1" w:unhideWhenUsed="1"/>
+    <w:lsdException w:name="Body Text First Indent" w:semiHidden="1" w:unhideWhenUsed="1"/>
+    <w:lsdException w:name="Body Text First Indent 2" w:semiHidden="1" w:unhideWhenUsed="1"/>
+    <w:lsdException w:name="Note Heading" w:semiHidden="1" w:unhideWhenUsed="1"/>
+    <w:lsdException w:name="Body Text 2" w:semiHidden="1" w:unhideWhenUsed="1"/>
+    <w:lsdException w:name="Body Text 3" w:semiHidden="1" w:unhideWhenUsed="1"/>
+    <w:lsdException w:name="Body Text Indent 2" w:semiHidden="1" w:unhideWhenUsed="1"/>
+    <w:lsdException w:name="Body Text Indent 3" w:semiHidden="1" w:unhideWhenUsed="1"/>
+    <w:lsdException w:name="Block Text" w:semiHidden="1" w:unhideWhenUsed="1"/>
+    <w:lsdException w:name="Hyperlink" w:semiHidden="1" w:unhideWhenUsed="1"/>
+    <w:lsdException w:name="FollowedHyperlink" w:semiHidden="1" w:unhideWhenUsed="1"/>
+    <w:lsdException w:name="Strong" w:uiPriority="22" w:qFormat="1"/>
+    <w:lsdException w:name="Emphasis" w:uiPriority="20" w:qFormat="1"/>
+    <w:lsdException w:name="Document Map" w:semiHidden="1" w:unhideWhenUsed="1"/>
+    <w:lsdException w:name="Plain Text" w:semiHidden="1" w:unhideWhenUsed="1"/>
+    <w:lsdException w:name="E-mail Signature" w:semiHidden="1" w:unhideWhenUsed="1"/>
+    <w:lsdException w:name="HTML Top of Form" w:semiHidden="1" w:unhideWhenUsed="1"/>
+    <w:lsdException w:name="HTML Bottom of Form" w:semiHidden="1" w:unhideWhenUsed="1"/>
+    <w:lsdException w:name="Normal (Web)" w:semiHidden="1" w:unhideWhenUsed="1"/>
+    <w:lsdException w:name="HTML Acronym" w:semiHidden="1" w:unhideWhenUsed="1"/>
+    <w:lsdException w:name="HTML Address" w:semiHidden="1" w:unhideWhenUsed="1"/>
+    <w:lsdException w:name="HTML Cite" w:semiHidden="1" w:unhideWhenUsed="1"/>
+    <w:lsdException w:name="HTML Code" w:semiHidden="1" w:unhideWhenUsed="1"/>
+    <w:lsdException w:name="HTML Definition" w:semiHidden="1" w:unhideWhenUsed="1"/>
+    <w:lsdException w:name="HTML Keyboard" w:semiHidden="1" w:unhideWhenUsed="1"/>
+    <w:lsdException w:name="HTML Preformatted" w:semiHidden="1" w:unhideWhenUsed="1"/>
+    <w:lsdException w:name="HTML Sample" w:semiHidden="1" w:unhideWhenUsed="1"/>
+    <w:lsdException w:name="HTML Typewriter" w:semiHidden="1" w:unhideWhenUsed="1"/>
+    <w:lsdException w:name="HTML Variable" w:semiHidden="1" w:unhideWhenUsed="1"/>
+    <w:lsdException w:name="Normal Table" w:semiHidden="1" w:unhideWhenUsed="1"/>
+    <w:lsdException w:name="annotation subject" w:semiHidden="1" w:unhideWhenUsed="1"/>
+    <w:lsdException w:name="No List" w:semiHidden="1" w:unhideWhenUsed="1"/>
+    <w:lsdException w:name="Outline List 1" w:semiHidden="1" w:unhideWhenUsed="1"/>
+    <w:lsdException w:name="Outline List 2" w:semiHidden="1" w:unhideWhenUsed="1"/>
+    <w:lsdException w:name="Outline List 3" w:semiHidden="1" w:unhideWhenUsed="1"/>
+    <w:lsdException w:name="Table Simple 1" w:semiHidden="1" w:unhideWhenUsed="1"/>
+    <w:lsdException w:name="Table Simple 2" w:semiHidden="1" w:unhideWhenUsed="1"/>
+    <w:lsdException w:name="Table Simple 3" w:semiHidden="1" w:unhideWhenUsed="1"/>
+    <w:lsdException w:name="Table Classic 1" w:semiHidden="1" w:unhideWhenUsed="1"/>
+    <w:lsdException w:name="Table Classic 2" w:semiHidden="1" w:unhideWhenUsed="1"/>
+    <w:lsdException w:name="Table Classic 3" w:semiHidden="1" w:unhideWhenUsed="1"/>
+    <w:lsdException w:name="Table Classic 4" w:semiHidden="1" w:unhideWhenUsed="1"/>
+    <w:lsdException w:name="Table Colorful 1" w:semiHidden="1" w:unhideWhenUsed="1"/>
+    <w:lsdException w:name="Table Colorful 2" w:semiHidden="1" w:unhideWhenUsed="1"/>
+    <w:lsdException w:name="Table Colorful 3" w:semiHidden="1" w:unhideWhenUsed="1"/>
+    <w:lsdException w:name="Table Columns 1" w:semiHidden="1" w:unhideWhenUsed="1"/>
+    <w:lsdException w:name="Table Columns 2" w:semiHidden="1" w:unhideWhenUsed="1"/>
+    <w:lsdException w:name="Table Columns 3" w:semiHidden="1" w:unhideWhenUsed="1"/>
+    <w:lsdException w:name="Table Columns 4" w:semiHidden="1" w:unhideWhenUsed="1"/>
+    <w:lsdException w:name="Table Columns 5" w:semiHidden="1" w:unhideWhenUsed="1"/>
+    <w:lsdException w:name="Table Grid 1" w:semiHidden="1" w:unhideWhenUsed="1"/>
+    <w:lsdException w:name="Table Grid 2" w:semiHidden="1" w:unhideWhenUsed="1"/>
+    <w:lsdException w:name="Table Grid 3" w:semiHidden="1" w:unhideWhenUsed="1"/>
+    <w:lsdException w:name="Table Grid 4" w:semiHidden="1" w:unhideWhenUsed="1"/>
+    <w:lsdException w:name="Table Grid 5" w:semiHidden="1" w:unhideWhenUsed="1"/>
+    <w:lsdException w:name="Table Grid 6" w:semiHidden="1" w:unhideWhenUsed="1"/>
+    <w:lsdException w:name="Table Grid 7" w:semiHidden="1" w:unhideWhenUsed="1"/>
+    <w:lsdException w:name="Table Grid 8" w:semiHidden="1" w:unhideWhenUsed="1"/>
+    <w:lsdException w:name="Table List 1" w:semiHidden="1" w:unhideWhenUsed="1"/>
+    <w:lsdException w:name="Table List 2" w:semiHidden="1" w:unhideWhenUsed="1"/>
+    <w:lsdException w:name="Table List 3" w:semiHidden="1" w:unhideWhenUsed="1"/>
+    <w:lsdException w:name="Table List 4" w:semiHidden="1" w:unhideWhenUsed="1"/>
+    <w:lsdException w:name="Table List 5" w:semiHidden="1" w:unhideWhenUsed="1"/>
+    <w:lsdException w:name="Table List 6" w:semiHidden="1" w:unhideWhenUsed="1"/>
+    <w:lsdException w:name="Table List 7" w:semiHidden="1" w:unhideWhenUsed="1"/>
+    <w:lsdException w:name="Table List 8" w:semiHidden="1" w:unhideWhenUsed="1"/>
+    <w:lsdException w:name="Table 3D effects 1" w:semiHidden="1" w:unhideWhenUsed="1"/>
+    <w:lsdException w:name="Table 3D effects 2" w:semiHidden="1" w:unhideWhenUsed="1"/>
+    <w:lsdException w:name="Table 3D effects 3" w:semiHidden="1" w:unhideWhenUsed="1"/>
+    <w:lsdException w:name="Table Contemporary" w:semiHidden="1" w:unhideWhenUsed="1"/>
+    <w:lsdException w:name="Table Elegant" w:semiHidden="1" w:unhideWhenUsed="1"/>
+    <w:lsdException w:name="Table Professional" w:semiHidden="1" w:unhideWhenUsed="1"/>
+    <w:lsdException w:name="Table Subtle 1" w:semiHidden="1" w:unhideWhenUsed="1"/>
+    <w:lsdException w:name="Table Subtle 2" w:semiHidden="1" w:unhideWhenUsed="1"/>
+    <w:lsdException w:name="Table Web 1" w:semiHidden="1" w:unhideWhenUsed="1"/>
+    <w:lsdException w:name="Table Web 2" w:semiHidden="1" w:unhideWhenUsed="1"/>
+    <w:lsdException w:name="Table Web 3" w:semiHidden="1" w:unhideWhenUsed="1"/>
+    <w:lsdException w:name="Balloon Text" w:semiHidden="1" w:unhideWhenUsed="1"/>
+    <w:lsdException w:name="Table Grid" w:uiPriority="39"/>
+    <w:lsdException w:name="Table Theme" w:semiHidden="1" w:unhideWhenUsed="1"/>
+    <w:lsdException w:name="Placeholder Text" w:semiHidden="1"/>
+    <w:lsdException w:name="No Spacing" w:uiPriority="1" w:qFormat="1"/>
+    <w:lsdException w:name="Light Shading" w:uiPriority="60"/>
+    <w:lsdException w:name="Light List" w:uiPriority="61"/>
+    <w:lsdException w:name="Light Grid" w:uiPriority="62"/>
+    <w:lsdException w:name="Medium Shading 1" w:uiPriority="63"/>
+    <w:lsdException w:name="Medium Shading 2" w:uiPriority="64"/>
+    <w:lsdException w:name="Medium List 1" w:uiPriority="65"/>
+    <w:lsdException w:name="Medium List 2" w:uiPriority="66"/>
+    <w:lsdException w:name="Medium Grid 1" w:uiPriority="67"/>
+    <w:lsdException w:name="Medium Grid 2" w:uiPriority="68"/>
+    <w:lsdException w:name="Medium Grid 3" w:uiPriority="69"/>
+    <w:lsdException w:name="Dark List" w:uiPriority="70"/>
+    <w:lsdException w:name="Colorful Shading" w:uiPriority="71"/>
+    <w:lsdException w:name="Colorful List" w:uiPriority="72"/>
+    <w:lsdException w:name="Colorful Grid" w:uiPriority="73"/>
+    <w:lsdException w:name="Light Shading Accent 1" w:uiPriority="60"/>
+    <w:lsdException w:name="Light List Accent 1" w:uiPriority="61"/>
+    <w:lsdException w:name="Light Grid Accent 1" w:uiPriority="62"/>
+    <w:lsdException w:name="Medium Shading 1 Accent 1" w:uiPriority="63"/>
+    <w:lsdException w:name="Medium Shading 2 Accent 1" w:uiPriority="64"/>
+    <w:lsdException w:name="Medium List 1 Accent 1" w:uiPriority="65"/>
+    <w:lsdException w:name="Revision" w:semiHidden="1"/>
+    <w:lsdException w:name="List Paragraph" w:uiPriority="34" w:qFormat="1"/>
+    <w:lsdException w:name="Quote" w:uiPriority="29" w:qFormat="1"/>
+    <w:lsdException w:name="Intense Quote" w:uiPriority="30" w:qFormat="1"/>
+    <w:lsdException w:name="Medium List 2 Accent 1" w:uiPriority="66"/>
+    <w:lsdException w:name="Medium Grid 1 Accent 1" w:uiPriority="67"/>
+    <w:lsdException w:name="Medium Grid 2 Accent 1" w:uiPriority="68"/>
+    <w:lsdException w:name="Medium Grid 3 Accent 1" w:uiPriority="69"/>
+    <w:lsdException w:name="Dark List Accent 1" w:uiPriority="70"/>
+    <w:lsdException w:name="Colorful Shading Accent 1" w:uiPriority="71"/>
+    <w:lsdException w:name="Colorful List Accent 1" w:uiPriority="72"/>
+    <w:lsdException w:name="Colorful Grid Accent 1" w:uiPriority="73"/>
+    <w:lsdException w:name="Light Shading Accent 2" w:uiPriority="60"/>
+    <w:lsdException w:name="Light List Accent 2" w:uiPriority="61"/>
+    <w:lsdException w:name="Light Grid Accent 2" w:uiPriority="62"/>
+    <w:lsdException w:name="Medium Shading 1 Accent 2" w:uiPriority="63"/>
+    <w:lsdException w:name="Medium Shading 2 Accent 2" w:uiPriority="64"/>
+    <w:lsdException w:name="Medium List 1 Accent 2" w:uiPriority="65"/>
+    <w:lsdException w:name="Medium List 2 Accent 2" w:uiPriority="66"/>
+    <w:lsdException w:name="Medium Grid 1 Accent 2" w:uiPriority="67"/>
+    <w:lsdException w:name="Medium Grid 2 Accent 2" w:uiPriority="68"/>
+    <w:lsdException w:name="Medium Grid 3 Accent 2" w:uiPriority="69"/>
+    <w:lsdException w:name="Dark List Accent 2" w:uiPriority="70"/>
+    <w:lsdException w:name="Colorful Shading Accent 2" w:uiPriority="71"/>
+    <w:lsdException w:name="Colorful List Accent 2" w:uiPriority="72"/>
+    <w:lsdException w:name="Colorful Grid Accent 2" w:uiPriority="73"/>
+    <w:lsdException w:name="Light Shading Accent 3" w:uiPriority="60"/>
+    <w:lsdException w:name="Light List Accent 3" w:uiPriority="61"/>
+    <w:lsdException w:name="Light Grid Accent 3" w:uiPriority="62"/>
+    <w:lsdException w:name="Medium Shading 1 Accent 3" w:uiPriority="63"/>
+    <w:lsdException w:name="Medium Shading 2 Accent 3" w:uiPriority="64"/>
+    <w:lsdException w:name="Medium List 1 Accent 3" w:uiPriority="65"/>
+    <w:lsdException w:name="Medium List 2 Accent 3" w:uiPriority="66"/>
+    <w:lsdException w:name="Medium Grid 1 Accent 3" w:uiPriority="67"/>
+    <w:lsdException w:name="Medium Grid 2 Accent 3" w:uiPriority="68"/>
+    <w:lsdException w:name="Medium Grid 3 Accent 3" w:uiPriority="69"/>
+    <w:lsdException w:name="Dark List Accent 3" w:uiPriority="70"/>
+    <w:lsdException w:name="Colorful Shading Accent 3" w:uiPriority="71"/>
+    <w:lsdException w:name="Colorful List Accent 3" w:uiPriority="72"/>
+    <w:lsdException w:name="Colorful Grid Accent 3" w:uiPriority="73"/>
+    <w:lsdException w:name="Light Shading Accent 4" w:uiPriority="60"/>
+    <w:lsdException w:name="Light List Accent 4" w:uiPriority="61"/>
+    <w:lsdException w:name="Light Grid Accent 4" w:uiPriority="62"/>
+    <w:lsdException w:name="Medium Shading 1 Accent 4" w:uiPriority="63"/>
+    <w:lsdException w:name="Medium Shading 2 Accent 4" w:uiPriority="64"/>
+    <w:lsdException w:name="Medium List 1 Accent 4" w:uiPriority="65"/>
+    <w:lsdException w:name="Medium List 2 Accent 4" w:uiPriority="66"/>
+    <w:lsdException w:name="Medium Grid 1 Accent 4" w:uiPriority="67"/>
+    <w:lsdException w:name="Medium Grid 2 Accent 4" w:uiPriority="68"/>
+    <w:lsdException w:name="Medium Grid 3 Accent 4" w:uiPriority="69"/>
+    <w:lsdException w:name="Dark List Accent 4" w:uiPriority="70"/>
+    <w:lsdException w:name="Colorful Shading Accent 4" w:uiPriority="71"/>
+    <w:lsdException w:name="Colorful List Accent 4" w:uiPriority="72"/>
+    <w:lsdException w:name="Colorful Grid Accent 4" w:uiPriority="73"/>
+    <w:lsdException w:name="Light Shading Accent 5" w:uiPriority="60"/>
+    <w:lsdException w:name="Light List Accent 5" w:uiPriority="61"/>
+    <w:lsdException w:name="Light Grid Accent 5" w:uiPriority="62"/>
+    <w:lsdException w:name="Medium Shading 1 Accent 5" w:uiPriority="63"/>
+    <w:lsdException w:name="Medium Shading 2 Accent 5" w:uiPriority="64"/>
+    <w:lsdException w:name="Medium List 1 Accent 5" w:uiPriority="65"/>
+    <w:lsdException w:name="Medium List 2 Accent 5" w:uiPriority="66"/>
+    <w:lsdException w:name="Medium Grid 1 Accent 5" w:uiPriority="67"/>
+    <w:lsdException w:name="Medium Grid 2 Accent 5" w:uiPriority="68"/>
+    <w:lsdException w:name="Medium Grid 3 Accent 5" w:uiPriority="69"/>
+    <w:lsdException w:name="Dark List Accent 5" w:uiPriority="70"/>
+    <w:lsdException w:name="Colorful Shading Accent 5" w:uiPriority="71"/>
+    <w:lsdException w:name="Colorful List Accent 5" w:uiPriority="72"/>
+    <w:lsdException w:name="Colorful Grid Accent 5" w:uiPriority="73"/>
+    <w:lsdException w:name="Light Shading Accent 6" w:uiPriority="60"/>
+    <w:lsdException w:name="Light List Accent 6" w:uiPriority="61"/>
+    <w:lsdException w:name="Light Grid Accent 6" w:uiPriority="62"/>
+    <w:lsdException w:name="Medium Shading 1 Accent 6" w:uiPriority="63"/>
+    <w:lsdException w:name="Medium Shading 2 Accent 6" w:uiPriority="64"/>
+    <w:lsdException w:name="Medium List 1 Accent 6" w:uiPriority="65"/>
+    <w:lsdException w:name="Medium List 2 Accent 6" w:uiPriority="66"/>
+    <w:lsdException w:name="Medium Grid 1 Accent 6" w:uiPriority="67"/>
+    <w:lsdException w:name="Medium Grid 2 Accent 6" w:uiPriority="68"/>
+    <w:lsdException w:name="Medium Grid 3 Accent 6" w:uiPriority="69"/>
+    <w:lsdException w:name="Dark List Accent 6" w:uiPriority="70"/>
+    <w:lsdException w:name="Colorful Shading Accent 6" w:uiPriority="71"/>
+    <w:lsdException w:name="Colorful List Accent 6" w:uiPriority="72"/>
+    <w:lsdException w:name="Colorful Grid Accent 6" w:uiPriority="73"/>
+    <w:lsdException w:name="Subtle Emphasis" w:uiPriority="19" w:qFormat="1"/>
+    <w:lsdException w:name="Intense Emphasis" w:uiPriority="21" w:qFormat="1"/>
+    <w:lsdException w:name="Subtle Reference" w:uiPriority="31" w:qFormat="1"/>
+    <w:lsdException w:name="Intense Reference" w:uiPriority="32" w:qFormat="1"/>
+    <w:lsdException w:name="Book Title" w:uiPriority="33" w:qFormat="1"/>
+    <w:lsdException w:name="Bibliography" w:semiHidden="1" w:uiPriority="37" w:unhideWhenUsed="1"/>
+    <w:lsdException w:name="TOC Heading" w:semiHidden="1" w:uiPriority="39" w:unhideWhenUsed="1" w:qFormat="1"/>
+    <w:lsdException w:name="Plain Table 1" w:uiPriority="41"/>
+    <w:lsdException w:name="Plain Table 2" w:uiPriority="42"/>
+    <w:lsdException w:name="Plain Table 3" w:uiPriority="43"/>
+    <w:lsdException w:name="Plain Table 4" w:uiPriority="44"/>
+    <w:lsdException w:name="Plain Table 5" w:uiPriority="45"/>
+    <w:lsdException w:name="Grid Table Light" w:uiPriority="40"/>
+    <w:lsdException w:name="Grid Table 1 Light" w:uiPriority="46"/>
+    <w:lsdException w:name="Grid Table 2" w:uiPriority="47"/>
+    <w:lsdException w:name="Grid Table 3" w:uiPriority="48"/>
+    <w:lsdException w:name="Grid Table 4" w:uiPriority="49"/>
+    <w:lsdException w:name="Grid Table 5 Dark" w:uiPriority="50"/>
+    <w:lsdException w:name="Grid Table 6 Colorful" w:uiPriority="51"/>
+    <w:lsdException w:name="Grid Table 7 Colorful" w:uiPriority="52"/>
+    <w:lsdException w:name="Grid Table 1 Light Accent 1" w:uiPriority="46"/>
+    <w:lsdException w:name="Grid Table 2 Accent 1" w:uiPriority="47"/>
+    <w:lsdException w:name="Grid Table 3 Accent 1" w:uiPriority="48"/>
+    <w:lsdException w:name="Grid Table 4 Accent 1" w:uiPriority="49"/>
+    <w:lsdException w:name="Grid Table 5 Dark Accent 1" w:uiPriority="50"/>
+    <w:lsdException w:name="Grid Table 6 Colorful Accent 1" w:uiPriority="51"/>
+    <w:lsdException w:name="Grid Table 7 Colorful Accent 1" w:uiPriority="52"/>
+    <w:lsdException w:name="Grid Table 1 Light Accent 2" w:uiPriority="46"/>
+    <w:lsdException w:name="Grid Table 2 Accent 2" w:uiPriority="47"/>
+    <w:lsdException w:name="Grid Table 3 Accent 2" w:uiPriority="48"/>
+    <w:lsdException w:name="Grid Table 4 Accent 2" w:uiPriority="49"/>
+    <w:lsdException w:name="Grid Table 5 Dark Accent 2" w:uiPriority="50"/>
+    <w:lsdException w:name="Grid Table 6 Colorful Accent 2" w:uiPriority="51"/>
+    <w:lsdException w:name="Grid Table 7 Colorful Accent 2" w:uiPriority="52"/>
+    <w:lsdException w:name="Grid Table 1 Light Accent 3" w:uiPriority="46"/>
+    <w:lsdException w:name="Grid Table 2 Accent 3" w:uiPriority="47"/>
+    <w:lsdException w:name="Grid Table 3 Accent 3" w:uiPriority="48"/>
+    <w:lsdException w:name="Grid Table 4 Accent 3" w:uiPriority="49"/>
+    <w:lsdException w:name="Grid Table 5 Dark Accent 3" w:uiPriority="50"/>
+    <w:lsdException w:name="Grid Table 6 Colorful Accent 3" w:uiPriority="51"/>
+    <w:lsdException w:name="Grid Table 7 Colorful Accent 3" w:uiPriority="52"/>
+    <w:lsdException w:name="Grid Table 1 Light Accent 4" w:uiPriority="46"/>
+    <w:lsdException w:name="Grid Table 2 Accent 4" w:uiPriority="47"/>
+    <w:lsdException w:name="Grid Table 3 Accent 4" w:uiPriority="48"/>
+    <w:lsdException w:name="Grid Table 4 Accent 4" w:uiPriority="49"/>
+    <w:lsdException w:name="Grid Table 5 Dark Accent 4" w:uiPriority="50"/>
+    <w:lsdException w:name="Grid Table 6 Colorful Accent 4" w:uiPriority="51"/>
+    <w:lsdException w:name="Grid Table 7 Colorful Accent 4" w:uiPriority="52"/>
+    <w:lsdException w:name="Grid Table 1 Light Accent 5" w:uiPriority="46"/>
+    <w:lsdException w:name="Grid Table 2 Accent 5" w:uiPriority="47"/>
+    <w:lsdException w:name="Grid Table 3 Accent 5" w:uiPriority="48"/>
+    <w:lsdException w:name="Grid Table 4 Accent 5" w:uiPriority="49"/>
+    <w:lsdException w:name="Grid Table 5 Dark Accent 5" w:uiPriority="50"/>
+    <w:lsdException w:name="Grid Table 6 Colorful Accent 5" w:uiPriority="51"/>
+    <w:lsdException w:name="Grid Table 7 Colorful Accent 5" w:uiPriority="52"/>
+    <w:lsdException w:name="Grid Table 1 Light Accent 6" w:uiPriority="46"/>
+    <w:lsdException w:name="Grid Table 2 Accent 6" w:uiPriority="47"/>
+    <w:lsdException w:name="Grid Table 3 Accent 6" w:uiPriority="48"/>
+    <w:lsdException w:name="Grid Table 4 Accent 6" w:uiPriority="49"/>
+    <w:lsdException w:name="Grid Table 5 Dark Accent 6" w:uiPriority="50"/>
+    <w:lsdException w:name="Grid Table 6 Colorful Accent 6" w:uiPriority="51"/>
+    <w:lsdException w:name="Grid Table 7 Colorful Accent 6" w:uiPriority="52"/>
+    <w:lsdException w:name="List Table 1 Light" w:uiPriority="46"/>
+    <w:lsdException w:name="List Table 2" w:uiPriority="47"/>
+    <w:lsdException w:name="List Table 3" w:uiPriority="48"/>
+    <w:lsdException w:name="List Table 4" w:uiPriority="49"/>
+    <w:lsdException w:name="List Table 5 Dark" w:uiPriority="50"/>
+    <w:lsdException w:name="List Table 6 Colorful" w:uiPriority="51"/>
+    <w:lsdException w:name="List Table 7 Colorful" w:uiPriority="52"/>
+    <w:lsdException w:name="List Table 1 Light Accent 1" w:uiPriority="46"/>
+    <w:lsdException w:name="List Table 2 Accent 1" w:uiPriority="47"/>
+    <w:lsdException w:name="List Table 3 Accent 1" w:uiPriority="48"/>
+    <w:lsdException w:name="List Table 4 Accent 1" w:uiPriority="49"/>
+    <w:lsdException w:name="List Table 5 Dark Accent 1" w:uiPriority="50"/>
+    <w:lsdException w:name="List Table 6 Colorful Accent 1" w:uiPriority="51"/>
+    <w:lsdException w:name="List Table 7 Colorful Accent 1" w:uiPriority="52"/>
+    <w:lsdException w:name="List Table 1 Light Accent 2" w:uiPriority="46"/>
+    <w:lsdException w:name="List Table 2 Accent 2" w:uiPriority="47"/>
+    <w:lsdException w:name="List Table 3 Accent 2" w:uiPriority="48"/>
+    <w:lsdException w:name="List Table 4 Accent 2" w:uiPriority="49"/>
+    <w:lsdException w:name="List Table 5 Dark Accent 2" w:uiPriority="50"/>
+    <w:lsdException w:name="List Table 6 Colorful Accent 2" w:uiPriority="51"/>
+    <w:lsdException w:name="List Table 7 Colorful Accent 2" w:uiPriority="52"/>
+    <w:lsdException w:name="List Table 1 Light Accent 3" w:uiPriority="46"/>
+    <w:lsdException w:name="List Table 2 Accent 3" w:uiPriority="47"/>
+    <w:lsdException w:name="List Table 3 Accent 3" w:uiPriority="48"/>
+    <w:lsdException w:name="List Table 4 Accent 3" w:uiPriority="49"/>
+    <w:lsdException w:name="List Table 5 Dark Accent 3" w:uiPriority="50"/>
+    <w:lsdException w:name="List Table 6 Colorful Accent 3" w:uiPriority="51"/>
+    <w:lsdException w:name="List Table 7 Colorful Accent 3" w:uiPriority="52"/>
+    <w:lsdException w:name="List Table 1 Light Accent 4" w:uiPriority="46"/>
+    <w:lsdException w:name="List Table 2 Accent 4" w:uiPriority="47"/>
+    <w:lsdException w:name="List Table 3 Accent 4" w:uiPriority="48"/>
+    <w:lsdException w:name="List Table 4 Accent 4" w:uiPriority="49"/>
+    <w:lsdException w:name="List Table 5 Dark Accent 4" w:uiPriority="50"/>
+    <w:lsdException w:name="List Table 6 Colorful Accent 4" w:uiPriority="51"/>
+    <w:lsdException w:name="List Table 7 Colorful Accent 4" w:uiPriority="52"/>
+    <w:lsdException w:name="List Table 1 Light Accent 5" w:uiPriority="46"/>
+    <w:lsdException w:name="List Table 2 Accent 5" w:uiPriority="47"/>
+    <w:lsdException w:name="List Table 3 Accent 5" w:uiPriority="48"/>
+    <w:lsdException w:name="List Table 4 Accent 5" w:uiPriority="49"/>
+    <w:lsdException w:name="List Table 5 Dark Accent 5" w:uiPriority="50"/>
+    <w:lsdException w:name="List Table 6 Colorful Accent 5" w:uiPriority="51"/>
+    <w:lsdException w:name="List Table 7 Colorful Accent 5" w:uiPriority="52"/>
+    <w:lsdException w:name="List Table 1 Light Accent 6" w:uiPriority="46"/>
+    <w:lsdException w:name="List Table 2 Accent 6" w:uiPriority="47"/>
+    <w:lsdException w:name="List Table 3 Accent 6" w:uiPriority="48"/>
+    <w:lsdException w:name="List Table 4 Accent 6" w:uiPriority="49"/>
+    <w:lsdException w:name="List Table 5 Dark Accent 6" w:uiPriority="50"/>
+    <w:lsdException w:name="List Table 6 Colorful Accent 6" w:uiPriority="51"/>
+    <w:lsdException w:name="List Table 7 Colorful Accent 6" w:uiPriority="52"/>
+  </w:latentStyles>
+  <w:style w:type="paragraph" w:default="1" w:styleId="Normal">
+    <w:name w:val="Normal"/>
+    <w:qFormat/>
+  </w:style>
+  <w:style w:type="character" w:default="1" w:styleId="DefaultParagraphFont">
+    <w:name w:val="Default Paragraph Font"/>
+    <w:uiPriority w:val="1"/>
+    <w:semiHidden/>
+    <w:unhideWhenUsed/>
+  </w:style>
+  <w:style w:type="table" w:default="1" w:styleId="TableNormal">
+    <w:name w:val="Normal Table"/>
+    <w:uiPriority w:val="99"/>
+    <w:semiHidden/>
+    <w:unhideWhenUsed/>
+    <w:tblPr>
+      <w:tblInd w:w="0" w:type="dxa"/>
+      <w:tblCellMar>
+        <w:top w:w="0" w:type="dxa"/>
+        <w:left w:w="108" w:type="dxa"/>
+        <w:bottom w:w="0" w:type="dxa"/>
+        <w:right w:w="108" w:type="dxa"/>
+      </w:tblCellMar>
+    </w:tblPr>
+  </w:style>
+  <w:style w:type="numbering" w:default="1" w:styleId="NoList">
+    <w:name w:val="No List"/>
+    <w:uiPriority w:val="99"/>
+    <w:semiHidden/>
+    <w:unhideWhenUsed/>
+  </w:style>
+  <w:style w:type="character" w:styleId="PlaceholderText">
+    <w:name w:val="Placeholder Text"/>
+    <w:basedOn w:val="DefaultParagraphFont"/>
+    <w:uiPriority w:val="99"/>
+    <w:semiHidden/>
+    <w:rsid w:val="00CA682A"/>
+    <w:rPr>
+      <w:color w:val="808080"/>
+    </w:rPr>
+  </w:style>
+</w:styles>
+</file>
+
+<file path=word/glossary/webSettings.xml><?xml version="1.0" encoding="utf-8"?>
+<w:webSettings xmlns:mc="http://schemas.openxmlformats.org/markup-compatibility/2006" xmlns:r="http://schemas.openxmlformats.org/officeDocument/2006/relationships" xmlns:w="http://schemas.openxmlformats.org/wordprocessingml/2006/main" xmlns:w14="http://schemas.microsoft.com/office/word/2010/wordml" xmlns:w15="http://schemas.microsoft.com/office/word/2012/wordml" mc:Ignorable="w14 w15">
+  <w:optimizeForBrowser/>
+  <w:allowPNG/>
+</w:webSettings>
+</file>
+
 <file path=word/theme/theme1.xml><?xml version="1.0" encoding="utf-8"?>
 <a:theme xmlns:a="http://schemas.openxmlformats.org/drawingml/2006/main" name="Office Theme">
   <a:themeElements>
@@ -12301,7 +13912,7 @@
 </file>
 
 <file path=customXml/itemProps1.xml><?xml version="1.0" encoding="utf-8"?>
-<ds:datastoreItem xmlns:ds="http://schemas.openxmlformats.org/officeDocument/2006/customXml" ds:itemID="{3A3B66B3-1A41-41E2-AA33-1DB7855467EA}">
+<ds:datastoreItem xmlns:ds="http://schemas.openxmlformats.org/officeDocument/2006/customXml" ds:itemID="{22EFD6DD-42AA-4A8C-A891-3989C58E1E8B}">
   <ds:schemaRefs>
     <ds:schemaRef ds:uri="http://schemas.openxmlformats.org/officeDocument/2006/bibliography"/>
   </ds:schemaRefs>

</xml_diff>

<commit_message>
Update to TDD and ppt Added foam to shore on water Adjustment for terrain creation from alpha channel. Added more terrain maps
</commit_message>
<xml_diff>
--- a/OceanSimulation/Docs/McKean_TDD.docx
+++ b/OceanSimulation/Docs/McKean_TDD.docx
@@ -1,6 +1,6 @@
 
 <file path=word/document.xml><?xml version="1.0" encoding="utf-8"?>
-<w:document xmlns:wpc="http://schemas.microsoft.com/office/word/2010/wordprocessingCanvas" xmlns:mc="http://schemas.openxmlformats.org/markup-compatibility/2006" xmlns:o="urn:schemas-microsoft-com:office:office" xmlns:r="http://schemas.openxmlformats.org/officeDocument/2006/relationships" xmlns:m="http://schemas.openxmlformats.org/officeDocument/2006/math" xmlns:v="urn:schemas-microsoft-com:vml" xmlns:wp14="http://schemas.microsoft.com/office/word/2010/wordprocessingDrawing" xmlns:wp="http://schemas.openxmlformats.org/drawingml/2006/wordprocessingDrawing" xmlns:w10="urn:schemas-microsoft-com:office:word" xmlns:w="http://schemas.openxmlformats.org/wordprocessingml/2006/main" xmlns:w14="http://schemas.microsoft.com/office/word/2010/wordml" xmlns:w15="http://schemas.microsoft.com/office/word/2012/wordml" xmlns:wpg="http://schemas.microsoft.com/office/word/2010/wordprocessingGroup" xmlns:wpi="http://schemas.microsoft.com/office/word/2010/wordprocessingInk" xmlns:wne="http://schemas.microsoft.com/office/word/2006/wordml" xmlns:wps="http://schemas.microsoft.com/office/word/2010/wordprocessingShape" mc:Ignorable="w14 w15 wp14">
+<w:document xmlns:wpc="http://schemas.microsoft.com/office/word/2010/wordprocessingCanvas" xmlns:cx="http://schemas.microsoft.com/office/drawing/2014/chartex" xmlns:cx1="http://schemas.microsoft.com/office/drawing/2015/9/8/chartex" xmlns:cx2="http://schemas.microsoft.com/office/drawing/2015/10/21/chartex" xmlns:cx3="http://schemas.microsoft.com/office/drawing/2016/5/9/chartex" xmlns:cx4="http://schemas.microsoft.com/office/drawing/2016/5/10/chartex" xmlns:cx5="http://schemas.microsoft.com/office/drawing/2016/5/11/chartex" xmlns:cx6="http://schemas.microsoft.com/office/drawing/2016/5/12/chartex" xmlns:cx7="http://schemas.microsoft.com/office/drawing/2016/5/13/chartex" xmlns:cx8="http://schemas.microsoft.com/office/drawing/2016/5/14/chartex" xmlns:mc="http://schemas.openxmlformats.org/markup-compatibility/2006" xmlns:aink="http://schemas.microsoft.com/office/drawing/2016/ink" xmlns:am3d="http://schemas.microsoft.com/office/drawing/2017/model3d" xmlns:o="urn:schemas-microsoft-com:office:office" xmlns:r="http://schemas.openxmlformats.org/officeDocument/2006/relationships" xmlns:m="http://schemas.openxmlformats.org/officeDocument/2006/math" xmlns:v="urn:schemas-microsoft-com:vml" xmlns:wp14="http://schemas.microsoft.com/office/word/2010/wordprocessingDrawing" xmlns:wp="http://schemas.openxmlformats.org/drawingml/2006/wordprocessingDrawing" xmlns:w10="urn:schemas-microsoft-com:office:word" xmlns:w="http://schemas.openxmlformats.org/wordprocessingml/2006/main" xmlns:w14="http://schemas.microsoft.com/office/word/2010/wordml" xmlns:w15="http://schemas.microsoft.com/office/word/2012/wordml" xmlns:w16cex="http://schemas.microsoft.com/office/word/2018/wordml/cex" xmlns:w16cid="http://schemas.microsoft.com/office/word/2016/wordml/cid" xmlns:w16="http://schemas.microsoft.com/office/word/2018/wordml" xmlns:w16sdtdh="http://schemas.microsoft.com/office/word/2020/wordml/sdtdatahash" xmlns:w16se="http://schemas.microsoft.com/office/word/2015/wordml/symex" xmlns:wpg="http://schemas.microsoft.com/office/word/2010/wordprocessingGroup" xmlns:wpi="http://schemas.microsoft.com/office/word/2010/wordprocessingInk" xmlns:wne="http://schemas.microsoft.com/office/word/2006/wordml" xmlns:wps="http://schemas.microsoft.com/office/word/2010/wordprocessingShape" mc:Ignorable="w14 w15 w16se w16cid w16 w16cex w16sdtdh wp14">
   <w:body>
     <w:p>
       <w:r>
@@ -2355,6 +2355,7 @@
     </w:p>
     <w:p>
       <w:pPr>
+        <w:ind w:firstLine="720"/>
         <w:rPr>
           <w:iCs/>
         </w:rPr>
@@ -2387,21 +2388,7 @@
         <w:rPr>
           <w:iCs/>
         </w:rPr>
-        <w:t xml:space="preserve"> to recreate the ocean surface simulation achieved in that game. Using the Fast Fourier Transform (FFT) the project achieves a realistic simulation of the ocean’s surface that runs at interactive speeds even on a large scale. This coupled with an additional simulation method called the </w:t>
-      </w:r>
-      <w:proofErr w:type="spellStart"/>
-      <w:r>
-        <w:rPr>
-          <w:iCs/>
-        </w:rPr>
-        <w:t>iWave</w:t>
-      </w:r>
-      <w:proofErr w:type="spellEnd"/>
-      <w:r>
-        <w:rPr>
-          <w:iCs/>
-        </w:rPr>
-        <w:t xml:space="preserve"> method allows objects to move across the surface creating ripples and wakes as well as react to variable ocean floor depths.</w:t>
+        <w:t xml:space="preserve"> to recreate the ocean surface simulation achieved in that game. Using the Fast Fourier Transform (FFT) the project achieves a realistic simulation of the ocean’s surface that runs at interactive speeds even on a large scale. This coupled with an additional simulation method called the iWave method allows objects to move across the surface creating ripples and wakes as well as react to variable ocean floor depths.</w:t>
       </w:r>
       <w:r>
         <w:rPr>
@@ -2446,6 +2433,7 @@
     </w:p>
     <w:p>
       <w:pPr>
+        <w:ind w:firstLine="720"/>
         <w:rPr>
           <w:i/>
           <w:iCs/>
@@ -2473,6 +2461,7 @@
     </w:p>
     <w:p>
       <w:pPr>
+        <w:ind w:firstLine="720"/>
         <w:rPr>
           <w:i/>
           <w:iCs/>
@@ -2574,23 +2563,7 @@
           <w:i/>
           <w:iCs/>
         </w:rPr>
-        <w:t xml:space="preserve">suals looking at and through the water’s surface. This leads to a need for terrain and back buffer manipulation. Once this is accomplished, the goal can then become to implement interactive waves using the </w:t>
-      </w:r>
-      <w:proofErr w:type="spellStart"/>
-      <w:r>
-        <w:rPr>
-          <w:i/>
-          <w:iCs/>
-        </w:rPr>
-        <w:t>iWave</w:t>
-      </w:r>
-      <w:proofErr w:type="spellEnd"/>
-      <w:r>
-        <w:rPr>
-          <w:i/>
-          <w:iCs/>
-        </w:rPr>
-        <w:t xml:space="preserve"> method.</w:t>
+        <w:t>suals looking at and through the water’s surface. This leads to a need for terrain and back buffer manipulation. Once this is accomplished, the goal can then become to implement interactive waves using the iWave method.</w:t>
       </w:r>
     </w:p>
     <w:p>
@@ -3044,48 +3017,36 @@
         </w:rPr>
       </w:pPr>
       <w:bookmarkStart w:id="8" w:name="_Toc68640334"/>
-      <w:proofErr w:type="spellStart"/>
       <w:r>
         <w:rPr>
           <w:rStyle w:val="IntenseEmphasis"/>
           <w:i w:val="0"/>
           <w:iCs w:val="0"/>
         </w:rPr>
-        <w:t>Navier</w:t>
-      </w:r>
-      <w:proofErr w:type="spellEnd"/>
+        <w:t>Navier-Stokes</w:t>
+      </w:r>
       <w:r>
         <w:rPr>
           <w:rStyle w:val="IntenseEmphasis"/>
           <w:i w:val="0"/>
           <w:iCs w:val="0"/>
         </w:rPr>
-        <w:t>-Stokes</w:t>
-      </w:r>
-      <w:r>
-        <w:rPr>
-          <w:rStyle w:val="IntenseEmphasis"/>
-          <w:i w:val="0"/>
-          <w:iCs w:val="0"/>
-        </w:rPr>
         <w:t xml:space="preserve"> Equation</w:t>
       </w:r>
       <w:bookmarkEnd w:id="8"/>
     </w:p>
     <w:p>
+      <w:pPr>
+        <w:ind w:firstLine="720"/>
+      </w:pPr>
       <w:r>
         <w:t>T</w:t>
       </w:r>
       <w:r>
         <w:t xml:space="preserve">he </w:t>
       </w:r>
-      <w:proofErr w:type="spellStart"/>
-      <w:r>
-        <w:t>Navier</w:t>
-      </w:r>
-      <w:proofErr w:type="spellEnd"/>
-      <w:r>
-        <w:t>-Stokes equation</w:t>
+      <w:r>
+        <w:t>Navier-Stokes equation</w:t>
       </w:r>
       <w:r>
         <w:t>s</w:t>
@@ -3096,34 +3057,13 @@
       <w:r>
         <w:t>based on velocity u(</w:t>
       </w:r>
-      <w:proofErr w:type="spellStart"/>
-      <w:r>
-        <w:t>x</w:t>
-      </w:r>
       <w:proofErr w:type="gramStart"/>
       <w:r>
-        <w:t>,t</w:t>
-      </w:r>
-      <w:proofErr w:type="spellEnd"/>
+        <w:t>x,t</w:t>
+      </w:r>
       <w:proofErr w:type="gramEnd"/>
       <w:r>
-        <w:t>), pressure p(</w:t>
-      </w:r>
-      <w:proofErr w:type="spellStart"/>
-      <w:r>
-        <w:t>x,t</w:t>
-      </w:r>
-      <w:proofErr w:type="spellEnd"/>
-      <w:r>
-        <w:t>), force F(</w:t>
-      </w:r>
-      <w:proofErr w:type="spellStart"/>
-      <w:r>
-        <w:t>x,t</w:t>
-      </w:r>
-      <w:proofErr w:type="spellEnd"/>
-      <w:r>
-        <w:t>), and density</w:t>
+        <w:t>), pressure p(x,t), force F(x,t), and density</w:t>
       </w:r>
       <w:sdt>
         <w:sdtPr>
@@ -3158,15 +3098,7 @@
         </w:sdtContent>
       </w:sdt>
       <w:r>
-        <w:t xml:space="preserve">. Where x is the position of the fluid and </w:t>
-      </w:r>
-      <w:proofErr w:type="spellStart"/>
-      <w:r>
-        <w:t>t</w:t>
-      </w:r>
-      <w:proofErr w:type="spellEnd"/>
-      <w:r>
-        <w:t xml:space="preserve"> is time.</w:t>
+        <w:t>. Where x is the position of the fluid and t is time.</w:t>
       </w:r>
     </w:p>
     <w:p>
@@ -3296,16 +3228,11 @@
       </w:r>
     </w:p>
     <w:p>
-      <w:r>
-        <w:t xml:space="preserve">Bernoulli’s Equation takes the </w:t>
-      </w:r>
-      <w:proofErr w:type="spellStart"/>
-      <w:r>
-        <w:t>Navier</w:t>
-      </w:r>
-      <w:proofErr w:type="spellEnd"/>
-      <w:r>
-        <w:t>-Stokes equation and simplifies the complex nature of the equation to only give the velocity one degree of freedom instead of three</w:t>
+      <w:pPr>
+        <w:ind w:firstLine="720"/>
+      </w:pPr>
+      <w:r>
+        <w:t>Bernoulli’s Equation takes the Navier-Stokes equation and simplifies the complex nature of the equation to only give the velocity one degree of freedom instead of three</w:t>
       </w:r>
       <w:sdt>
         <w:sdtPr>
@@ -3418,55 +3345,33 @@
         <w:rPr>
           <w:rFonts w:eastAsiaTheme="minorEastAsia"/>
         </w:rPr>
-        <w:t xml:space="preserve">This allows the </w:t>
-      </w:r>
-      <w:proofErr w:type="spellStart"/>
+        <w:t xml:space="preserve">This allows the Navier-Stokes Equation to become </w:t>
+      </w:r>
       <w:r>
         <w:rPr>
           <w:rFonts w:eastAsiaTheme="minorEastAsia"/>
         </w:rPr>
-        <w:t>Navier</w:t>
-      </w:r>
-      <w:proofErr w:type="spellEnd"/>
+        <w:t xml:space="preserve">a </w:t>
+      </w:r>
       <w:r>
         <w:rPr>
           <w:rFonts w:eastAsiaTheme="minorEastAsia"/>
         </w:rPr>
-        <w:t xml:space="preserve">-Stokes Equation to become </w:t>
+        <w:t>fully nonlinear</w:t>
       </w:r>
       <w:r>
         <w:rPr>
           <w:rFonts w:eastAsiaTheme="minorEastAsia"/>
         </w:rPr>
-        <w:t xml:space="preserve">a </w:t>
-      </w:r>
+        <w:t xml:space="preserve"> equation. Where U(</w:t>
+      </w:r>
+      <w:proofErr w:type="gramStart"/>
       <w:r>
         <w:rPr>
           <w:rFonts w:eastAsiaTheme="minorEastAsia"/>
         </w:rPr>
-        <w:t>fully nonlinear</w:t>
-      </w:r>
-      <w:r>
-        <w:rPr>
-          <w:rFonts w:eastAsiaTheme="minorEastAsia"/>
-        </w:rPr>
-        <w:t xml:space="preserve"> equation. Where U(</w:t>
-      </w:r>
-      <w:proofErr w:type="spellStart"/>
-      <w:r>
-        <w:rPr>
-          <w:rFonts w:eastAsiaTheme="minorEastAsia"/>
-        </w:rPr>
-        <w:t>x</w:t>
-      </w:r>
-      <w:proofErr w:type="gramStart"/>
-      <w:r>
-        <w:rPr>
-          <w:rFonts w:eastAsiaTheme="minorEastAsia"/>
-        </w:rPr>
-        <w:t>,t</w:t>
-      </w:r>
-      <w:proofErr w:type="spellEnd"/>
+        <w:t>x,t</w:t>
+      </w:r>
       <w:proofErr w:type="gramEnd"/>
       <w:r>
         <w:rPr>
@@ -3655,6 +3560,9 @@
       </w:r>
     </w:p>
     <w:p>
+      <w:pPr>
+        <w:ind w:firstLine="720"/>
+      </w:pPr>
       <w:r>
         <w:t>To achieve interactive speeds for the simulation Bernoulli’s equation needs to be further simplified to linearize the equations of motion and restrict the evaluation to only the points on the surface of the fluid.</w:t>
       </w:r>
@@ -3671,16 +3579,11 @@
       <w:bookmarkEnd w:id="9"/>
     </w:p>
     <w:p>
-      <w:r>
-        <w:t xml:space="preserve">The </w:t>
-      </w:r>
-      <w:proofErr w:type="spellStart"/>
-      <w:r>
-        <w:t>Navier</w:t>
-      </w:r>
-      <w:proofErr w:type="spellEnd"/>
-      <w:r>
-        <w:t>-Stokes Equation, simplified and with approximated values can be expressed in a</w:t>
+      <w:pPr>
+        <w:ind w:firstLine="720"/>
+      </w:pPr>
+      <w:r>
+        <w:t>The Navier-Stokes Equation, simplified and with approximated values can be expressed in a</w:t>
       </w:r>
       <w:r>
         <w:t xml:space="preserve"> single equation imposing the constraint that the temporal frequency ω of surface height movements is conn</w:t>
@@ -3755,6 +3658,9 @@
       <w:bookmarkEnd w:id="10"/>
     </w:p>
     <w:p>
+      <w:pPr>
+        <w:ind w:firstLine="720"/>
+      </w:pPr>
       <w:r>
         <w:t>A simple implementation for modeling the surface of the ocean as a wave passes over a point. A good approximation of any point on the surface of an ocean reacting to a wave is in a circular motion</w:t>
       </w:r>
@@ -4048,21 +3954,13 @@
         </w:rPr>
         <w:t>Where x is the point on the horizontal plane, x(</w:t>
       </w:r>
-      <w:proofErr w:type="spellStart"/>
+      <w:proofErr w:type="gramStart"/>
       <w:r>
         <w:rPr>
           <w:rFonts w:eastAsiaTheme="minorEastAsia"/>
         </w:rPr>
-        <w:t>x</w:t>
-      </w:r>
-      <w:proofErr w:type="gramStart"/>
-      <w:r>
-        <w:rPr>
-          <w:rFonts w:eastAsiaTheme="minorEastAsia"/>
-        </w:rPr>
-        <w:t>,y</w:t>
-      </w:r>
-      <w:proofErr w:type="spellEnd"/>
+        <w:t>x,y</w:t>
+      </w:r>
       <w:proofErr w:type="gramEnd"/>
       <w:r>
         <w:rPr>
@@ -5039,78 +4937,63 @@
     </w:p>
     <w:p>
       <w:pPr>
-        <w:rPr>
-          <w:rFonts w:asciiTheme="majorHAnsi" w:eastAsiaTheme="majorEastAsia" w:hAnsiTheme="majorHAnsi" w:cstheme="majorBidi"/>
-        </w:rPr>
-      </w:pPr>
-      <w:r>
-        <w:rPr>
-          <w:rFonts w:asciiTheme="majorHAnsi" w:eastAsiaTheme="majorEastAsia" w:hAnsiTheme="majorHAnsi" w:cstheme="majorBidi"/>
-        </w:rPr>
-        <w:t>The Fourier Equation used on a wave vector field to determine the height of the waves at time</w:t>
-      </w:r>
-      <w:proofErr w:type="gramStart"/>
-      <w:r>
-        <w:rPr>
-          <w:rFonts w:asciiTheme="majorHAnsi" w:eastAsiaTheme="majorEastAsia" w:hAnsiTheme="majorHAnsi" w:cstheme="majorBidi"/>
-        </w:rPr>
-        <w:t xml:space="preserve">, </w:t>
-      </w:r>
-      <w:proofErr w:type="gramEnd"/>
+        <w:ind w:firstLine="720"/>
+        <w:rPr>
+          <w:rFonts w:eastAsiaTheme="majorEastAsia" w:cstheme="minorHAnsi"/>
+        </w:rPr>
+      </w:pPr>
+      <w:r>
+        <w:rPr>
+          <w:rFonts w:eastAsiaTheme="majorEastAsia" w:cstheme="minorHAnsi"/>
+        </w:rPr>
+        <w:t xml:space="preserve">The Fourier Equation used on a wave vector field to determine the height of the waves at time, </w:t>
+      </w:r>
       <m:oMath>
         <m:r>
           <w:rPr>
-            <w:rFonts w:ascii="Cambria Math" w:eastAsiaTheme="majorEastAsia" w:hAnsi="Cambria Math" w:cstheme="majorBidi"/>
+            <w:rFonts w:ascii="Cambria Math" w:eastAsiaTheme="majorEastAsia" w:hAnsi="Cambria Math" w:cstheme="minorHAnsi"/>
           </w:rPr>
           <m:t>t</m:t>
         </m:r>
       </m:oMath>
       <w:r>
         <w:rPr>
-          <w:rFonts w:asciiTheme="majorHAnsi" w:eastAsiaTheme="majorEastAsia" w:hAnsiTheme="majorHAnsi" w:cstheme="majorBidi"/>
+          <w:rFonts w:eastAsiaTheme="majorEastAsia" w:cstheme="minorHAnsi"/>
         </w:rPr>
         <w:t xml:space="preserve">, for the point </w:t>
       </w:r>
       <m:oMath>
         <m:r>
           <w:rPr>
-            <w:rFonts w:ascii="Cambria Math" w:eastAsiaTheme="majorEastAsia" w:hAnsi="Cambria Math" w:cstheme="majorBidi"/>
+            <w:rFonts w:ascii="Cambria Math" w:eastAsiaTheme="majorEastAsia" w:hAnsi="Cambria Math" w:cstheme="minorHAnsi"/>
           </w:rPr>
           <m:t>x</m:t>
         </m:r>
       </m:oMath>
       <w:r>
         <w:rPr>
-          <w:rFonts w:asciiTheme="majorHAnsi" w:eastAsiaTheme="majorEastAsia" w:hAnsiTheme="majorHAnsi" w:cstheme="majorBidi"/>
-        </w:rPr>
-        <w:t>. For the summation of all wave vectors</w:t>
-      </w:r>
-      <w:proofErr w:type="gramStart"/>
-      <w:r>
-        <w:rPr>
-          <w:rFonts w:asciiTheme="majorHAnsi" w:eastAsiaTheme="majorEastAsia" w:hAnsiTheme="majorHAnsi" w:cstheme="majorBidi"/>
-        </w:rPr>
-        <w:t xml:space="preserve">, </w:t>
-      </w:r>
-      <w:proofErr w:type="gramEnd"/>
+          <w:rFonts w:eastAsiaTheme="majorEastAsia" w:cstheme="minorHAnsi"/>
+        </w:rPr>
+        <w:t xml:space="preserve">. For the summation of all wave vectors, </w:t>
+      </w:r>
       <m:oMath>
         <m:r>
           <w:rPr>
-            <w:rFonts w:ascii="Cambria Math" w:eastAsiaTheme="majorEastAsia" w:hAnsi="Cambria Math" w:cstheme="majorBidi"/>
+            <w:rFonts w:ascii="Cambria Math" w:eastAsiaTheme="majorEastAsia" w:hAnsi="Cambria Math" w:cstheme="minorHAnsi"/>
           </w:rPr>
           <m:t>k</m:t>
         </m:r>
       </m:oMath>
       <w:r>
         <w:rPr>
-          <w:rFonts w:asciiTheme="majorHAnsi" w:eastAsiaTheme="majorEastAsia" w:hAnsiTheme="majorHAnsi" w:cstheme="majorBidi"/>
+          <w:rFonts w:eastAsiaTheme="majorEastAsia" w:cstheme="minorHAnsi"/>
         </w:rPr>
         <w:t xml:space="preserve">, described in the form of </w:t>
       </w:r>
       <m:oMath>
         <m:r>
           <w:rPr>
-            <w:rFonts w:ascii="Cambria Math" w:eastAsiaTheme="majorEastAsia" w:hAnsi="Cambria Math" w:cstheme="majorBidi"/>
+            <w:rFonts w:ascii="Cambria Math" w:eastAsiaTheme="majorEastAsia" w:hAnsi="Cambria Math" w:cstheme="minorHAnsi"/>
           </w:rPr>
           <m:t>k(</m:t>
         </m:r>
@@ -5118,7 +5001,7 @@
           <m:sSubPr>
             <m:ctrlPr>
               <w:rPr>
-                <w:rFonts w:ascii="Cambria Math" w:eastAsiaTheme="majorEastAsia" w:hAnsi="Cambria Math" w:cstheme="majorBidi"/>
+                <w:rFonts w:ascii="Cambria Math" w:eastAsiaTheme="majorEastAsia" w:hAnsi="Cambria Math" w:cstheme="minorHAnsi"/>
                 <w:i/>
               </w:rPr>
             </m:ctrlPr>
@@ -5126,7 +5009,7 @@
           <m:e>
             <m:r>
               <w:rPr>
-                <w:rFonts w:ascii="Cambria Math" w:eastAsiaTheme="majorEastAsia" w:hAnsi="Cambria Math" w:cstheme="majorBidi"/>
+                <w:rFonts w:ascii="Cambria Math" w:eastAsiaTheme="majorEastAsia" w:hAnsi="Cambria Math" w:cstheme="minorHAnsi"/>
               </w:rPr>
               <m:t>k</m:t>
             </m:r>
@@ -5134,7 +5017,7 @@
           <m:sub>
             <m:r>
               <w:rPr>
-                <w:rFonts w:ascii="Cambria Math" w:eastAsiaTheme="majorEastAsia" w:hAnsi="Cambria Math" w:cstheme="majorBidi"/>
+                <w:rFonts w:ascii="Cambria Math" w:eastAsiaTheme="majorEastAsia" w:hAnsi="Cambria Math" w:cstheme="minorHAnsi"/>
               </w:rPr>
               <m:t>x</m:t>
             </m:r>
@@ -5142,7 +5025,7 @@
         </m:sSub>
         <m:r>
           <w:rPr>
-            <w:rFonts w:ascii="Cambria Math" w:eastAsiaTheme="majorEastAsia" w:hAnsi="Cambria Math" w:cstheme="majorBidi"/>
+            <w:rFonts w:ascii="Cambria Math" w:eastAsiaTheme="majorEastAsia" w:hAnsi="Cambria Math" w:cstheme="minorHAnsi"/>
           </w:rPr>
           <m:t xml:space="preserve">, </m:t>
         </m:r>
@@ -5150,7 +5033,7 @@
           <m:sSubPr>
             <m:ctrlPr>
               <w:rPr>
-                <w:rFonts w:ascii="Cambria Math" w:eastAsiaTheme="majorEastAsia" w:hAnsi="Cambria Math" w:cstheme="majorBidi"/>
+                <w:rFonts w:ascii="Cambria Math" w:eastAsiaTheme="majorEastAsia" w:hAnsi="Cambria Math" w:cstheme="minorHAnsi"/>
                 <w:i/>
               </w:rPr>
             </m:ctrlPr>
@@ -5158,7 +5041,7 @@
           <m:e>
             <m:r>
               <w:rPr>
-                <w:rFonts w:ascii="Cambria Math" w:eastAsiaTheme="majorEastAsia" w:hAnsi="Cambria Math" w:cstheme="majorBidi"/>
+                <w:rFonts w:ascii="Cambria Math" w:eastAsiaTheme="majorEastAsia" w:hAnsi="Cambria Math" w:cstheme="minorHAnsi"/>
               </w:rPr>
               <m:t>k</m:t>
             </m:r>
@@ -5166,7 +5049,7 @@
           <m:sub>
             <m:r>
               <w:rPr>
-                <w:rFonts w:ascii="Cambria Math" w:eastAsiaTheme="majorEastAsia" w:hAnsi="Cambria Math" w:cstheme="majorBidi"/>
+                <w:rFonts w:ascii="Cambria Math" w:eastAsiaTheme="majorEastAsia" w:hAnsi="Cambria Math" w:cstheme="minorHAnsi"/>
               </w:rPr>
               <m:t>z</m:t>
             </m:r>
@@ -5174,14 +5057,14 @@
         </m:sSub>
         <m:r>
           <w:rPr>
-            <w:rFonts w:ascii="Cambria Math" w:eastAsiaTheme="majorEastAsia" w:hAnsi="Cambria Math" w:cstheme="majorBidi"/>
+            <w:rFonts w:ascii="Cambria Math" w:eastAsiaTheme="majorEastAsia" w:hAnsi="Cambria Math" w:cstheme="minorHAnsi"/>
           </w:rPr>
           <m:t>)</m:t>
         </m:r>
       </m:oMath>
       <w:r>
         <w:rPr>
-          <w:rFonts w:asciiTheme="majorHAnsi" w:eastAsiaTheme="majorEastAsia" w:hAnsiTheme="majorHAnsi" w:cstheme="majorBidi"/>
+          <w:rFonts w:eastAsiaTheme="majorEastAsia" w:cstheme="minorHAnsi"/>
         </w:rPr>
         <w:t xml:space="preserve">. Where </w:t>
       </w:r>
@@ -5190,7 +5073,7 @@
           <m:sSubPr>
             <m:ctrlPr>
               <w:rPr>
-                <w:rFonts w:ascii="Cambria Math" w:eastAsiaTheme="majorEastAsia" w:hAnsi="Cambria Math" w:cstheme="majorBidi"/>
+                <w:rFonts w:ascii="Cambria Math" w:eastAsiaTheme="majorEastAsia" w:hAnsi="Cambria Math" w:cstheme="minorHAnsi"/>
                 <w:i/>
               </w:rPr>
             </m:ctrlPr>
@@ -5198,7 +5081,7 @@
           <m:e>
             <m:r>
               <w:rPr>
-                <w:rFonts w:ascii="Cambria Math" w:eastAsiaTheme="majorEastAsia" w:hAnsi="Cambria Math" w:cstheme="majorBidi"/>
+                <w:rFonts w:ascii="Cambria Math" w:eastAsiaTheme="majorEastAsia" w:hAnsi="Cambria Math" w:cstheme="minorHAnsi"/>
               </w:rPr>
               <m:t>k</m:t>
             </m:r>
@@ -5206,7 +5089,7 @@
           <m:sub>
             <m:r>
               <w:rPr>
-                <w:rFonts w:ascii="Cambria Math" w:eastAsiaTheme="majorEastAsia" w:hAnsi="Cambria Math" w:cstheme="majorBidi"/>
+                <w:rFonts w:ascii="Cambria Math" w:eastAsiaTheme="majorEastAsia" w:hAnsi="Cambria Math" w:cstheme="minorHAnsi"/>
               </w:rPr>
               <m:t>x</m:t>
             </m:r>
@@ -5214,7 +5097,7 @@
         </m:sSub>
         <m:r>
           <w:rPr>
-            <w:rFonts w:ascii="Cambria Math" w:eastAsiaTheme="majorEastAsia" w:hAnsi="Cambria Math" w:cstheme="majorBidi"/>
+            <w:rFonts w:ascii="Cambria Math" w:eastAsiaTheme="majorEastAsia" w:hAnsi="Cambria Math" w:cstheme="minorHAnsi"/>
           </w:rPr>
           <m:t>=2πn/</m:t>
         </m:r>
@@ -5222,7 +5105,7 @@
           <m:sSubPr>
             <m:ctrlPr>
               <w:rPr>
-                <w:rFonts w:ascii="Cambria Math" w:eastAsiaTheme="majorEastAsia" w:hAnsi="Cambria Math" w:cstheme="majorBidi"/>
+                <w:rFonts w:ascii="Cambria Math" w:eastAsiaTheme="majorEastAsia" w:hAnsi="Cambria Math" w:cstheme="minorHAnsi"/>
                 <w:i/>
               </w:rPr>
             </m:ctrlPr>
@@ -5230,7 +5113,7 @@
           <m:e>
             <m:r>
               <w:rPr>
-                <w:rFonts w:ascii="Cambria Math" w:eastAsiaTheme="majorEastAsia" w:hAnsi="Cambria Math" w:cstheme="majorBidi"/>
+                <w:rFonts w:ascii="Cambria Math" w:eastAsiaTheme="majorEastAsia" w:hAnsi="Cambria Math" w:cstheme="minorHAnsi"/>
               </w:rPr>
               <m:t>L</m:t>
             </m:r>
@@ -5238,7 +5121,7 @@
           <m:sub>
             <m:r>
               <w:rPr>
-                <w:rFonts w:ascii="Cambria Math" w:eastAsiaTheme="majorEastAsia" w:hAnsi="Cambria Math" w:cstheme="majorBidi"/>
+                <w:rFonts w:ascii="Cambria Math" w:eastAsiaTheme="majorEastAsia" w:hAnsi="Cambria Math" w:cstheme="minorHAnsi"/>
               </w:rPr>
               <m:t>x</m:t>
             </m:r>
@@ -5247,24 +5130,16 @@
       </m:oMath>
       <w:r>
         <w:rPr>
-          <w:rFonts w:asciiTheme="majorHAnsi" w:eastAsiaTheme="majorEastAsia" w:hAnsiTheme="majorHAnsi" w:cstheme="majorBidi"/>
-        </w:rPr>
-        <w:t xml:space="preserve"> </w:t>
-      </w:r>
-      <w:proofErr w:type="gramStart"/>
-      <w:r>
-        <w:rPr>
-          <w:rFonts w:asciiTheme="majorHAnsi" w:eastAsiaTheme="majorEastAsia" w:hAnsiTheme="majorHAnsi" w:cstheme="majorBidi"/>
-        </w:rPr>
-        <w:t xml:space="preserve">and </w:t>
-      </w:r>
-      <w:proofErr w:type="gramEnd"/>
+          <w:rFonts w:eastAsiaTheme="majorEastAsia" w:cstheme="minorHAnsi"/>
+        </w:rPr>
+        <w:t xml:space="preserve"> and </w:t>
+      </w:r>
       <m:oMath>
         <m:sSub>
           <m:sSubPr>
             <m:ctrlPr>
               <w:rPr>
-                <w:rFonts w:ascii="Cambria Math" w:eastAsiaTheme="majorEastAsia" w:hAnsi="Cambria Math" w:cstheme="majorBidi"/>
+                <w:rFonts w:ascii="Cambria Math" w:eastAsiaTheme="majorEastAsia" w:hAnsi="Cambria Math" w:cstheme="minorHAnsi"/>
                 <w:i/>
               </w:rPr>
             </m:ctrlPr>
@@ -5272,7 +5147,7 @@
           <m:e>
             <m:r>
               <w:rPr>
-                <w:rFonts w:ascii="Cambria Math" w:eastAsiaTheme="majorEastAsia" w:hAnsi="Cambria Math" w:cstheme="majorBidi"/>
+                <w:rFonts w:ascii="Cambria Math" w:eastAsiaTheme="majorEastAsia" w:hAnsi="Cambria Math" w:cstheme="minorHAnsi"/>
               </w:rPr>
               <m:t>k</m:t>
             </m:r>
@@ -5280,7 +5155,7 @@
           <m:sub>
             <m:r>
               <w:rPr>
-                <w:rFonts w:ascii="Cambria Math" w:eastAsiaTheme="majorEastAsia" w:hAnsi="Cambria Math" w:cstheme="majorBidi"/>
+                <w:rFonts w:ascii="Cambria Math" w:eastAsiaTheme="majorEastAsia" w:hAnsi="Cambria Math" w:cstheme="minorHAnsi"/>
               </w:rPr>
               <m:t>y</m:t>
             </m:r>
@@ -5288,7 +5163,7 @@
         </m:sSub>
         <m:r>
           <w:rPr>
-            <w:rFonts w:ascii="Cambria Math" w:eastAsiaTheme="majorEastAsia" w:hAnsi="Cambria Math" w:cstheme="majorBidi"/>
+            <w:rFonts w:ascii="Cambria Math" w:eastAsiaTheme="majorEastAsia" w:hAnsi="Cambria Math" w:cstheme="minorHAnsi"/>
           </w:rPr>
           <m:t>=2πm/</m:t>
         </m:r>
@@ -5296,7 +5171,7 @@
           <m:sSubPr>
             <m:ctrlPr>
               <w:rPr>
-                <w:rFonts w:ascii="Cambria Math" w:eastAsiaTheme="majorEastAsia" w:hAnsi="Cambria Math" w:cstheme="majorBidi"/>
+                <w:rFonts w:ascii="Cambria Math" w:eastAsiaTheme="majorEastAsia" w:hAnsi="Cambria Math" w:cstheme="minorHAnsi"/>
                 <w:i/>
               </w:rPr>
             </m:ctrlPr>
@@ -5304,7 +5179,7 @@
           <m:e>
             <m:r>
               <w:rPr>
-                <w:rFonts w:ascii="Cambria Math" w:eastAsiaTheme="majorEastAsia" w:hAnsi="Cambria Math" w:cstheme="majorBidi"/>
+                <w:rFonts w:ascii="Cambria Math" w:eastAsiaTheme="majorEastAsia" w:hAnsi="Cambria Math" w:cstheme="minorHAnsi"/>
               </w:rPr>
               <m:t>L</m:t>
             </m:r>
@@ -5312,7 +5187,7 @@
           <m:sub>
             <m:r>
               <w:rPr>
-                <w:rFonts w:ascii="Cambria Math" w:eastAsiaTheme="majorEastAsia" w:hAnsi="Cambria Math" w:cstheme="majorBidi"/>
+                <w:rFonts w:ascii="Cambria Math" w:eastAsiaTheme="majorEastAsia" w:hAnsi="Cambria Math" w:cstheme="minorHAnsi"/>
               </w:rPr>
               <m:t>y</m:t>
             </m:r>
@@ -5321,7 +5196,7 @@
       </m:oMath>
       <w:r>
         <w:rPr>
-          <w:rFonts w:asciiTheme="majorHAnsi" w:eastAsiaTheme="majorEastAsia" w:hAnsiTheme="majorHAnsi" w:cstheme="majorBidi"/>
+          <w:rFonts w:eastAsiaTheme="majorEastAsia" w:cstheme="minorHAnsi"/>
         </w:rPr>
         <w:t xml:space="preserve">. Where </w:t>
       </w:r>
@@ -5330,7 +5205,7 @@
           <m:sSubPr>
             <m:ctrlPr>
               <w:rPr>
-                <w:rFonts w:ascii="Cambria Math" w:eastAsiaTheme="majorEastAsia" w:hAnsi="Cambria Math" w:cstheme="majorBidi"/>
+                <w:rFonts w:ascii="Cambria Math" w:eastAsiaTheme="majorEastAsia" w:hAnsi="Cambria Math" w:cstheme="minorHAnsi"/>
                 <w:i/>
               </w:rPr>
             </m:ctrlPr>
@@ -5338,7 +5213,7 @@
           <m:e>
             <m:r>
               <w:rPr>
-                <w:rFonts w:ascii="Cambria Math" w:eastAsiaTheme="majorEastAsia" w:hAnsi="Cambria Math" w:cstheme="majorBidi"/>
+                <w:rFonts w:ascii="Cambria Math" w:eastAsiaTheme="majorEastAsia" w:hAnsi="Cambria Math" w:cstheme="minorHAnsi"/>
               </w:rPr>
               <m:t>L</m:t>
             </m:r>
@@ -5346,7 +5221,7 @@
           <m:sub>
             <m:r>
               <w:rPr>
-                <w:rFonts w:ascii="Cambria Math" w:eastAsiaTheme="majorEastAsia" w:hAnsi="Cambria Math" w:cstheme="majorBidi"/>
+                <w:rFonts w:ascii="Cambria Math" w:eastAsiaTheme="majorEastAsia" w:hAnsi="Cambria Math" w:cstheme="minorHAnsi"/>
               </w:rPr>
               <m:t>x</m:t>
             </m:r>
@@ -5355,7 +5230,7 @@
       </m:oMath>
       <w:r>
         <w:rPr>
-          <w:rFonts w:asciiTheme="majorHAnsi" w:eastAsiaTheme="majorEastAsia" w:hAnsiTheme="majorHAnsi" w:cstheme="majorBidi"/>
+          <w:rFonts w:eastAsiaTheme="majorEastAsia" w:cstheme="minorHAnsi"/>
         </w:rPr>
         <w:t xml:space="preserve">and </w:t>
       </w:r>
@@ -5364,7 +5239,7 @@
           <m:sSubPr>
             <m:ctrlPr>
               <w:rPr>
-                <w:rFonts w:ascii="Cambria Math" w:eastAsiaTheme="majorEastAsia" w:hAnsi="Cambria Math" w:cstheme="majorBidi"/>
+                <w:rFonts w:ascii="Cambria Math" w:eastAsiaTheme="majorEastAsia" w:hAnsi="Cambria Math" w:cstheme="minorHAnsi"/>
                 <w:i/>
               </w:rPr>
             </m:ctrlPr>
@@ -5372,7 +5247,7 @@
           <m:e>
             <m:r>
               <w:rPr>
-                <w:rFonts w:ascii="Cambria Math" w:eastAsiaTheme="majorEastAsia" w:hAnsi="Cambria Math" w:cstheme="majorBidi"/>
+                <w:rFonts w:ascii="Cambria Math" w:eastAsiaTheme="majorEastAsia" w:hAnsi="Cambria Math" w:cstheme="minorHAnsi"/>
               </w:rPr>
               <m:t>L</m:t>
             </m:r>
@@ -5380,7 +5255,7 @@
           <m:sub>
             <m:r>
               <w:rPr>
-                <w:rFonts w:ascii="Cambria Math" w:eastAsiaTheme="majorEastAsia" w:hAnsi="Cambria Math" w:cstheme="majorBidi"/>
+                <w:rFonts w:ascii="Cambria Math" w:eastAsiaTheme="majorEastAsia" w:hAnsi="Cambria Math" w:cstheme="minorHAnsi"/>
               </w:rPr>
               <m:t>y</m:t>
             </m:r>
@@ -5389,78 +5264,70 @@
       </m:oMath>
       <w:r>
         <w:rPr>
-          <w:rFonts w:asciiTheme="majorHAnsi" w:eastAsiaTheme="majorEastAsia" w:hAnsiTheme="majorHAnsi" w:cstheme="majorBidi"/>
+          <w:rFonts w:eastAsiaTheme="majorEastAsia" w:cstheme="minorHAnsi"/>
         </w:rPr>
         <w:t xml:space="preserve"> are the dimensions of the water’s surface in the respective direction, and where </w:t>
       </w:r>
       <m:oMath>
         <m:r>
           <w:rPr>
-            <w:rFonts w:ascii="Cambria Math" w:eastAsiaTheme="majorEastAsia" w:hAnsi="Cambria Math" w:cstheme="majorBidi"/>
+            <w:rFonts w:ascii="Cambria Math" w:eastAsiaTheme="majorEastAsia" w:hAnsi="Cambria Math" w:cstheme="minorHAnsi"/>
           </w:rPr>
           <m:t>n</m:t>
         </m:r>
       </m:oMath>
       <w:r>
         <w:rPr>
-          <w:rFonts w:asciiTheme="majorHAnsi" w:eastAsiaTheme="majorEastAsia" w:hAnsiTheme="majorHAnsi" w:cstheme="majorBidi"/>
+          <w:rFonts w:eastAsiaTheme="majorEastAsia" w:cstheme="minorHAnsi"/>
         </w:rPr>
         <w:t xml:space="preserve"> and </w:t>
       </w:r>
       <m:oMath>
         <m:r>
           <w:rPr>
-            <w:rFonts w:ascii="Cambria Math" w:eastAsiaTheme="majorEastAsia" w:hAnsi="Cambria Math" w:cstheme="majorBidi"/>
+            <w:rFonts w:ascii="Cambria Math" w:eastAsiaTheme="majorEastAsia" w:hAnsi="Cambria Math" w:cstheme="minorHAnsi"/>
           </w:rPr>
           <m:t>m</m:t>
         </m:r>
       </m:oMath>
       <w:r>
         <w:rPr>
-          <w:rFonts w:asciiTheme="majorHAnsi" w:eastAsiaTheme="majorEastAsia" w:hAnsiTheme="majorHAnsi" w:cstheme="majorBidi"/>
+          <w:rFonts w:eastAsiaTheme="majorEastAsia" w:cstheme="minorHAnsi"/>
         </w:rPr>
         <w:t xml:space="preserve"> are the index of the vertex in the x and y direction respectively. To have sinusoidal behavior in the waves </w:t>
       </w:r>
       <m:oMath>
         <m:r>
           <w:rPr>
-            <w:rFonts w:ascii="Cambria Math" w:eastAsiaTheme="majorEastAsia" w:hAnsi="Cambria Math" w:cstheme="majorBidi"/>
+            <w:rFonts w:ascii="Cambria Math" w:eastAsiaTheme="majorEastAsia" w:hAnsi="Cambria Math" w:cstheme="minorHAnsi"/>
           </w:rPr>
           <m:t>n</m:t>
         </m:r>
       </m:oMath>
       <w:r>
         <w:rPr>
-          <w:rFonts w:asciiTheme="majorHAnsi" w:eastAsiaTheme="majorEastAsia" w:hAnsiTheme="majorHAnsi" w:cstheme="majorBidi"/>
+          <w:rFonts w:eastAsiaTheme="majorEastAsia" w:cstheme="minorHAnsi"/>
         </w:rPr>
         <w:t xml:space="preserve"> and </w:t>
       </w:r>
       <m:oMath>
         <m:r>
           <w:rPr>
-            <w:rFonts w:ascii="Cambria Math" w:eastAsiaTheme="majorEastAsia" w:hAnsi="Cambria Math" w:cstheme="majorBidi"/>
+            <w:rFonts w:ascii="Cambria Math" w:eastAsiaTheme="majorEastAsia" w:hAnsi="Cambria Math" w:cstheme="minorHAnsi"/>
           </w:rPr>
           <m:t>m</m:t>
         </m:r>
       </m:oMath>
       <w:r>
         <w:rPr>
-          <w:rFonts w:asciiTheme="majorHAnsi" w:eastAsiaTheme="majorEastAsia" w:hAnsiTheme="majorHAnsi" w:cstheme="majorBidi"/>
-        </w:rPr>
-        <w:t xml:space="preserve"> are defined as such</w:t>
-      </w:r>
-      <w:proofErr w:type="gramStart"/>
-      <w:r>
-        <w:rPr>
-          <w:rFonts w:asciiTheme="majorHAnsi" w:eastAsiaTheme="majorEastAsia" w:hAnsiTheme="majorHAnsi" w:cstheme="majorBidi"/>
-        </w:rPr>
-        <w:t xml:space="preserve">: </w:t>
-      </w:r>
-      <w:proofErr w:type="gramEnd"/>
+          <w:rFonts w:eastAsiaTheme="majorEastAsia" w:cstheme="minorHAnsi"/>
+        </w:rPr>
+        <w:t xml:space="preserve"> are defined as such: </w:t>
+      </w:r>
       <m:oMath>
         <m:r>
           <w:rPr>
-            <w:rFonts w:ascii="Cambria Math" w:eastAsiaTheme="majorEastAsia" w:hAnsi="Cambria Math" w:cstheme="majorBidi"/>
+            <w:rFonts w:ascii="Cambria Math" w:eastAsiaTheme="majorEastAsia" w:hAnsi="Cambria Math" w:cstheme="minorHAnsi"/>
           </w:rPr>
           <m:t>-</m:t>
         </m:r>
@@ -5468,7 +5335,7 @@
           <m:fPr>
             <m:ctrlPr>
               <w:rPr>
-                <w:rFonts w:ascii="Cambria Math" w:eastAsiaTheme="majorEastAsia" w:hAnsi="Cambria Math" w:cstheme="majorBidi"/>
+                <w:rFonts w:ascii="Cambria Math" w:eastAsiaTheme="majorEastAsia" w:hAnsi="Cambria Math" w:cstheme="minorHAnsi"/>
                 <w:i/>
               </w:rPr>
             </m:ctrlPr>
@@ -5476,7 +5343,7 @@
           <m:num>
             <m:r>
               <w:rPr>
-                <w:rFonts w:ascii="Cambria Math" w:eastAsiaTheme="majorEastAsia" w:hAnsi="Cambria Math" w:cstheme="majorBidi"/>
+                <w:rFonts w:ascii="Cambria Math" w:eastAsiaTheme="majorEastAsia" w:hAnsi="Cambria Math" w:cstheme="minorHAnsi"/>
               </w:rPr>
               <m:t>N</m:t>
             </m:r>
@@ -5484,7 +5351,7 @@
           <m:den>
             <m:r>
               <w:rPr>
-                <w:rFonts w:ascii="Cambria Math" w:eastAsiaTheme="majorEastAsia" w:hAnsi="Cambria Math" w:cstheme="majorBidi"/>
+                <w:rFonts w:ascii="Cambria Math" w:eastAsiaTheme="majorEastAsia" w:hAnsi="Cambria Math" w:cstheme="minorHAnsi"/>
               </w:rPr>
               <m:t>2</m:t>
             </m:r>
@@ -5492,7 +5359,7 @@
         </m:f>
         <m:r>
           <w:rPr>
-            <w:rFonts w:ascii="Cambria Math" w:eastAsiaTheme="majorEastAsia" w:hAnsi="Cambria Math" w:cstheme="majorBidi"/>
+            <w:rFonts w:ascii="Cambria Math" w:eastAsiaTheme="majorEastAsia" w:hAnsi="Cambria Math" w:cstheme="minorHAnsi"/>
           </w:rPr>
           <m:t xml:space="preserve">&lt;n&lt; </m:t>
         </m:r>
@@ -5500,7 +5367,7 @@
           <m:fPr>
             <m:ctrlPr>
               <w:rPr>
-                <w:rFonts w:ascii="Cambria Math" w:eastAsiaTheme="majorEastAsia" w:hAnsi="Cambria Math" w:cstheme="majorBidi"/>
+                <w:rFonts w:ascii="Cambria Math" w:eastAsiaTheme="majorEastAsia" w:hAnsi="Cambria Math" w:cstheme="minorHAnsi"/>
                 <w:i/>
               </w:rPr>
             </m:ctrlPr>
@@ -5508,7 +5375,7 @@
           <m:num>
             <m:r>
               <w:rPr>
-                <w:rFonts w:ascii="Cambria Math" w:eastAsiaTheme="majorEastAsia" w:hAnsi="Cambria Math" w:cstheme="majorBidi"/>
+                <w:rFonts w:ascii="Cambria Math" w:eastAsiaTheme="majorEastAsia" w:hAnsi="Cambria Math" w:cstheme="minorHAnsi"/>
               </w:rPr>
               <m:t>N</m:t>
             </m:r>
@@ -5516,7 +5383,7 @@
           <m:den>
             <m:r>
               <w:rPr>
-                <w:rFonts w:ascii="Cambria Math" w:eastAsiaTheme="majorEastAsia" w:hAnsi="Cambria Math" w:cstheme="majorBidi"/>
+                <w:rFonts w:ascii="Cambria Math" w:eastAsiaTheme="majorEastAsia" w:hAnsi="Cambria Math" w:cstheme="minorHAnsi"/>
               </w:rPr>
               <m:t>2</m:t>
             </m:r>
@@ -5525,14 +5392,14 @@
       </m:oMath>
       <w:r>
         <w:rPr>
-          <w:rFonts w:asciiTheme="majorHAnsi" w:eastAsiaTheme="majorEastAsia" w:hAnsiTheme="majorHAnsi" w:cstheme="majorBidi"/>
+          <w:rFonts w:eastAsiaTheme="majorEastAsia" w:cstheme="minorHAnsi"/>
         </w:rPr>
         <w:t xml:space="preserve"> and </w:t>
       </w:r>
       <m:oMath>
         <m:r>
           <w:rPr>
-            <w:rFonts w:ascii="Cambria Math" w:eastAsiaTheme="majorEastAsia" w:hAnsi="Cambria Math" w:cstheme="majorBidi"/>
+            <w:rFonts w:ascii="Cambria Math" w:eastAsiaTheme="majorEastAsia" w:hAnsi="Cambria Math" w:cstheme="minorHAnsi"/>
           </w:rPr>
           <m:t>-</m:t>
         </m:r>
@@ -5540,7 +5407,7 @@
           <m:fPr>
             <m:ctrlPr>
               <w:rPr>
-                <w:rFonts w:ascii="Cambria Math" w:eastAsiaTheme="majorEastAsia" w:hAnsi="Cambria Math" w:cstheme="majorBidi"/>
+                <w:rFonts w:ascii="Cambria Math" w:eastAsiaTheme="majorEastAsia" w:hAnsi="Cambria Math" w:cstheme="minorHAnsi"/>
                 <w:i/>
               </w:rPr>
             </m:ctrlPr>
@@ -5548,7 +5415,7 @@
           <m:num>
             <m:r>
               <w:rPr>
-                <w:rFonts w:ascii="Cambria Math" w:eastAsiaTheme="majorEastAsia" w:hAnsi="Cambria Math" w:cstheme="majorBidi"/>
+                <w:rFonts w:ascii="Cambria Math" w:eastAsiaTheme="majorEastAsia" w:hAnsi="Cambria Math" w:cstheme="minorHAnsi"/>
               </w:rPr>
               <m:t>M</m:t>
             </m:r>
@@ -5556,7 +5423,7 @@
           <m:den>
             <m:r>
               <w:rPr>
-                <w:rFonts w:ascii="Cambria Math" w:eastAsiaTheme="majorEastAsia" w:hAnsi="Cambria Math" w:cstheme="majorBidi"/>
+                <w:rFonts w:ascii="Cambria Math" w:eastAsiaTheme="majorEastAsia" w:hAnsi="Cambria Math" w:cstheme="minorHAnsi"/>
               </w:rPr>
               <m:t>2</m:t>
             </m:r>
@@ -5564,7 +5431,7 @@
         </m:f>
         <m:r>
           <w:rPr>
-            <w:rFonts w:ascii="Cambria Math" w:eastAsiaTheme="majorEastAsia" w:hAnsi="Cambria Math" w:cstheme="majorBidi"/>
+            <w:rFonts w:ascii="Cambria Math" w:eastAsiaTheme="majorEastAsia" w:hAnsi="Cambria Math" w:cstheme="minorHAnsi"/>
           </w:rPr>
           <m:t xml:space="preserve">&lt;m&lt; </m:t>
         </m:r>
@@ -5572,7 +5439,7 @@
           <m:fPr>
             <m:ctrlPr>
               <w:rPr>
-                <w:rFonts w:ascii="Cambria Math" w:eastAsiaTheme="majorEastAsia" w:hAnsi="Cambria Math" w:cstheme="majorBidi"/>
+                <w:rFonts w:ascii="Cambria Math" w:eastAsiaTheme="majorEastAsia" w:hAnsi="Cambria Math" w:cstheme="minorHAnsi"/>
                 <w:i/>
               </w:rPr>
             </m:ctrlPr>
@@ -5580,7 +5447,7 @@
           <m:num>
             <m:r>
               <w:rPr>
-                <w:rFonts w:ascii="Cambria Math" w:eastAsiaTheme="majorEastAsia" w:hAnsi="Cambria Math" w:cstheme="majorBidi"/>
+                <w:rFonts w:ascii="Cambria Math" w:eastAsiaTheme="majorEastAsia" w:hAnsi="Cambria Math" w:cstheme="minorHAnsi"/>
               </w:rPr>
               <m:t>M</m:t>
             </m:r>
@@ -5588,7 +5455,7 @@
           <m:den>
             <m:r>
               <w:rPr>
-                <w:rFonts w:ascii="Cambria Math" w:eastAsiaTheme="majorEastAsia" w:hAnsi="Cambria Math" w:cstheme="majorBidi"/>
+                <w:rFonts w:ascii="Cambria Math" w:eastAsiaTheme="majorEastAsia" w:hAnsi="Cambria Math" w:cstheme="minorHAnsi"/>
               </w:rPr>
               <m:t>2</m:t>
             </m:r>
@@ -5597,56 +5464,36 @@
       </m:oMath>
       <w:r>
         <w:rPr>
-          <w:rFonts w:asciiTheme="majorHAnsi" w:eastAsiaTheme="majorEastAsia" w:hAnsiTheme="majorHAnsi" w:cstheme="majorBidi"/>
+          <w:rFonts w:eastAsiaTheme="majorEastAsia" w:cstheme="minorHAnsi"/>
         </w:rPr>
         <w:t xml:space="preserve">, where N is the total number of samples in the x direction and M is the total number of samples in the y direction. </w:t>
       </w:r>
       <m:oMath>
         <m:r>
           <w:rPr>
-            <w:rFonts w:ascii="Cambria Math" w:eastAsiaTheme="majorEastAsia" w:hAnsi="Cambria Math" w:cstheme="majorBidi"/>
+            <w:rFonts w:ascii="Cambria Math" w:eastAsiaTheme="majorEastAsia" w:hAnsi="Cambria Math" w:cstheme="minorHAnsi"/>
           </w:rPr>
           <m:t>x</m:t>
         </m:r>
       </m:oMath>
       <w:r>
         <w:rPr>
-          <w:rFonts w:asciiTheme="majorHAnsi" w:eastAsiaTheme="majorEastAsia" w:hAnsiTheme="majorHAnsi" w:cstheme="majorBidi"/>
-        </w:rPr>
-        <w:t xml:space="preserve"> </w:t>
-      </w:r>
-      <w:proofErr w:type="gramStart"/>
-      <w:r>
-        <w:rPr>
-          <w:rFonts w:asciiTheme="majorHAnsi" w:eastAsiaTheme="majorEastAsia" w:hAnsiTheme="majorHAnsi" w:cstheme="majorBidi"/>
-        </w:rPr>
-        <w:t>is</w:t>
-      </w:r>
-      <w:proofErr w:type="gramEnd"/>
-      <w:r>
-        <w:rPr>
-          <w:rFonts w:asciiTheme="majorHAnsi" w:eastAsiaTheme="majorEastAsia" w:hAnsiTheme="majorHAnsi" w:cstheme="majorBidi"/>
-        </w:rPr>
-        <w:t xml:space="preserve"> the position of the point in space and defined </w:t>
+          <w:rFonts w:eastAsiaTheme="majorEastAsia" w:cstheme="minorHAnsi"/>
+        </w:rPr>
+        <w:t xml:space="preserve"> is the position of the point in space and defined </w:t>
       </w:r>
       <m:oMath>
         <m:r>
           <w:rPr>
-            <w:rFonts w:ascii="Cambria Math" w:eastAsiaTheme="majorEastAsia" w:hAnsi="Cambria Math" w:cstheme="majorBidi"/>
+            <w:rFonts w:ascii="Cambria Math" w:eastAsiaTheme="majorEastAsia" w:hAnsi="Cambria Math" w:cstheme="minorHAnsi"/>
           </w:rPr>
-          <m:t>x</m:t>
-        </m:r>
-        <m:r>
-          <w:rPr>
-            <w:rFonts w:ascii="Cambria Math" w:eastAsiaTheme="majorEastAsia" w:hAnsi="Cambria Math" w:cstheme="majorBidi"/>
-          </w:rPr>
-          <m:t>=(</m:t>
+          <m:t>x=(</m:t>
         </m:r>
         <m:f>
           <m:fPr>
             <m:ctrlPr>
               <w:rPr>
-                <w:rFonts w:ascii="Cambria Math" w:eastAsiaTheme="majorEastAsia" w:hAnsi="Cambria Math" w:cstheme="majorBidi"/>
+                <w:rFonts w:ascii="Cambria Math" w:eastAsiaTheme="majorEastAsia" w:hAnsi="Cambria Math" w:cstheme="minorHAnsi"/>
                 <w:i/>
               </w:rPr>
             </m:ctrlPr>
@@ -5654,7 +5501,7 @@
           <m:num>
             <m:r>
               <w:rPr>
-                <w:rFonts w:ascii="Cambria Math" w:eastAsiaTheme="majorEastAsia" w:hAnsi="Cambria Math" w:cstheme="majorBidi"/>
+                <w:rFonts w:ascii="Cambria Math" w:eastAsiaTheme="majorEastAsia" w:hAnsi="Cambria Math" w:cstheme="minorHAnsi"/>
               </w:rPr>
               <m:t>n</m:t>
             </m:r>
@@ -5662,7 +5509,7 @@
               <m:sSubPr>
                 <m:ctrlPr>
                   <w:rPr>
-                    <w:rFonts w:ascii="Cambria Math" w:eastAsiaTheme="majorEastAsia" w:hAnsi="Cambria Math" w:cstheme="majorBidi"/>
+                    <w:rFonts w:ascii="Cambria Math" w:eastAsiaTheme="majorEastAsia" w:hAnsi="Cambria Math" w:cstheme="minorHAnsi"/>
                     <w:i/>
                   </w:rPr>
                 </m:ctrlPr>
@@ -5670,7 +5517,7 @@
               <m:e>
                 <m:r>
                   <w:rPr>
-                    <w:rFonts w:ascii="Cambria Math" w:eastAsiaTheme="majorEastAsia" w:hAnsi="Cambria Math" w:cstheme="majorBidi"/>
+                    <w:rFonts w:ascii="Cambria Math" w:eastAsiaTheme="majorEastAsia" w:hAnsi="Cambria Math" w:cstheme="minorHAnsi"/>
                   </w:rPr>
                   <m:t>L</m:t>
                 </m:r>
@@ -5678,7 +5525,7 @@
               <m:sub>
                 <m:r>
                   <w:rPr>
-                    <w:rFonts w:ascii="Cambria Math" w:eastAsiaTheme="majorEastAsia" w:hAnsi="Cambria Math" w:cstheme="majorBidi"/>
+                    <w:rFonts w:ascii="Cambria Math" w:eastAsiaTheme="majorEastAsia" w:hAnsi="Cambria Math" w:cstheme="minorHAnsi"/>
                   </w:rPr>
                   <m:t>x</m:t>
                 </m:r>
@@ -5688,7 +5535,7 @@
           <m:den>
             <m:r>
               <w:rPr>
-                <w:rFonts w:ascii="Cambria Math" w:eastAsiaTheme="majorEastAsia" w:hAnsi="Cambria Math" w:cstheme="majorBidi"/>
+                <w:rFonts w:ascii="Cambria Math" w:eastAsiaTheme="majorEastAsia" w:hAnsi="Cambria Math" w:cstheme="minorHAnsi"/>
               </w:rPr>
               <m:t>N</m:t>
             </m:r>
@@ -5696,7 +5543,7 @@
         </m:f>
         <m:r>
           <w:rPr>
-            <w:rFonts w:ascii="Cambria Math" w:eastAsiaTheme="majorEastAsia" w:hAnsi="Cambria Math" w:cstheme="majorBidi"/>
+            <w:rFonts w:ascii="Cambria Math" w:eastAsiaTheme="majorEastAsia" w:hAnsi="Cambria Math" w:cstheme="minorHAnsi"/>
           </w:rPr>
           <m:t xml:space="preserve">, </m:t>
         </m:r>
@@ -5704,7 +5551,7 @@
           <m:fPr>
             <m:ctrlPr>
               <w:rPr>
-                <w:rFonts w:ascii="Cambria Math" w:eastAsiaTheme="majorEastAsia" w:hAnsi="Cambria Math" w:cstheme="majorBidi"/>
+                <w:rFonts w:ascii="Cambria Math" w:eastAsiaTheme="majorEastAsia" w:hAnsi="Cambria Math" w:cstheme="minorHAnsi"/>
                 <w:i/>
               </w:rPr>
             </m:ctrlPr>
@@ -5712,7 +5559,7 @@
           <m:num>
             <m:r>
               <w:rPr>
-                <w:rFonts w:ascii="Cambria Math" w:eastAsiaTheme="majorEastAsia" w:hAnsi="Cambria Math" w:cstheme="majorBidi"/>
+                <w:rFonts w:ascii="Cambria Math" w:eastAsiaTheme="majorEastAsia" w:hAnsi="Cambria Math" w:cstheme="minorHAnsi"/>
               </w:rPr>
               <m:t>m</m:t>
             </m:r>
@@ -5720,7 +5567,7 @@
               <m:sSubPr>
                 <m:ctrlPr>
                   <w:rPr>
-                    <w:rFonts w:ascii="Cambria Math" w:eastAsiaTheme="majorEastAsia" w:hAnsi="Cambria Math" w:cstheme="majorBidi"/>
+                    <w:rFonts w:ascii="Cambria Math" w:eastAsiaTheme="majorEastAsia" w:hAnsi="Cambria Math" w:cstheme="minorHAnsi"/>
                     <w:i/>
                   </w:rPr>
                 </m:ctrlPr>
@@ -5728,7 +5575,7 @@
               <m:e>
                 <m:r>
                   <w:rPr>
-                    <w:rFonts w:ascii="Cambria Math" w:eastAsiaTheme="majorEastAsia" w:hAnsi="Cambria Math" w:cstheme="majorBidi"/>
+                    <w:rFonts w:ascii="Cambria Math" w:eastAsiaTheme="majorEastAsia" w:hAnsi="Cambria Math" w:cstheme="minorHAnsi"/>
                   </w:rPr>
                   <m:t>L</m:t>
                 </m:r>
@@ -5736,7 +5583,7 @@
               <m:sub>
                 <m:r>
                   <w:rPr>
-                    <w:rFonts w:ascii="Cambria Math" w:eastAsiaTheme="majorEastAsia" w:hAnsi="Cambria Math" w:cstheme="majorBidi"/>
+                    <w:rFonts w:ascii="Cambria Math" w:eastAsiaTheme="majorEastAsia" w:hAnsi="Cambria Math" w:cstheme="minorHAnsi"/>
                   </w:rPr>
                   <m:t>y</m:t>
                 </m:r>
@@ -5746,7 +5593,7 @@
           <m:den>
             <m:r>
               <w:rPr>
-                <w:rFonts w:ascii="Cambria Math" w:eastAsiaTheme="majorEastAsia" w:hAnsi="Cambria Math" w:cstheme="majorBidi"/>
+                <w:rFonts w:ascii="Cambria Math" w:eastAsiaTheme="majorEastAsia" w:hAnsi="Cambria Math" w:cstheme="minorHAnsi"/>
               </w:rPr>
               <m:t>M</m:t>
             </m:r>
@@ -5754,14 +5601,14 @@
         </m:f>
         <m:r>
           <w:rPr>
-            <w:rFonts w:ascii="Cambria Math" w:eastAsiaTheme="majorEastAsia" w:hAnsi="Cambria Math" w:cstheme="majorBidi"/>
+            <w:rFonts w:ascii="Cambria Math" w:eastAsiaTheme="majorEastAsia" w:hAnsi="Cambria Math" w:cstheme="minorHAnsi"/>
           </w:rPr>
           <m:t>)</m:t>
         </m:r>
       </m:oMath>
       <w:r>
         <w:rPr>
-          <w:rFonts w:asciiTheme="majorHAnsi" w:eastAsiaTheme="majorEastAsia" w:hAnsiTheme="majorHAnsi" w:cstheme="majorBidi"/>
+          <w:rFonts w:eastAsiaTheme="majorEastAsia" w:cstheme="minorHAnsi"/>
         </w:rPr>
         <w:t>.</w:t>
       </w:r>
@@ -6103,25 +5950,26 @@
     </w:p>
     <w:p>
       <w:pPr>
-        <w:rPr>
-          <w:rFonts w:asciiTheme="majorHAnsi" w:eastAsiaTheme="majorEastAsia" w:hAnsiTheme="majorHAnsi" w:cstheme="majorBidi"/>
-        </w:rPr>
-      </w:pPr>
-      <w:r>
-        <w:rPr>
-          <w:rFonts w:asciiTheme="majorHAnsi" w:eastAsiaTheme="majorEastAsia" w:hAnsiTheme="majorHAnsi" w:cstheme="majorBidi"/>
+        <w:ind w:firstLine="720"/>
+        <w:rPr>
+          <w:rFonts w:eastAsiaTheme="majorEastAsia" w:cstheme="minorHAnsi"/>
+        </w:rPr>
+      </w:pPr>
+      <w:r>
+        <w:rPr>
+          <w:rFonts w:eastAsiaTheme="majorEastAsia" w:cstheme="minorHAnsi"/>
         </w:rPr>
         <w:t>T</w:t>
       </w:r>
       <w:r>
         <w:rPr>
-          <w:rFonts w:asciiTheme="majorHAnsi" w:eastAsiaTheme="majorEastAsia" w:hAnsiTheme="majorHAnsi" w:cstheme="majorBidi"/>
+          <w:rFonts w:eastAsiaTheme="majorEastAsia" w:cstheme="minorHAnsi"/>
         </w:rPr>
         <w:t>o find the F</w:t>
       </w:r>
       <w:r>
         <w:rPr>
-          <w:rFonts w:asciiTheme="majorHAnsi" w:eastAsiaTheme="majorEastAsia" w:hAnsiTheme="majorHAnsi" w:cstheme="majorBidi"/>
+          <w:rFonts w:eastAsiaTheme="majorEastAsia" w:cstheme="minorHAnsi"/>
         </w:rPr>
         <w:t xml:space="preserve">ourier amplitudes at time, the equation above is used. </w:t>
       </w:r>
@@ -6130,7 +5978,7 @@
           <m:sSubPr>
             <m:ctrlPr>
               <w:rPr>
-                <w:rFonts w:ascii="Cambria Math" w:hAnsi="Cambria Math"/>
+                <w:rFonts w:ascii="Cambria Math" w:hAnsi="Cambria Math" w:cstheme="minorHAnsi"/>
                 <w:i/>
               </w:rPr>
             </m:ctrlPr>
@@ -6141,7 +5989,7 @@
                 <m:chr m:val="̃"/>
                 <m:ctrlPr>
                   <w:rPr>
-                    <w:rFonts w:ascii="Cambria Math" w:hAnsi="Cambria Math"/>
+                    <w:rFonts w:ascii="Cambria Math" w:hAnsi="Cambria Math" w:cstheme="minorHAnsi"/>
                     <w:i/>
                   </w:rPr>
                 </m:ctrlPr>
@@ -6149,7 +5997,7 @@
               <m:e>
                 <m:r>
                   <w:rPr>
-                    <w:rFonts w:ascii="Cambria Math" w:hAnsi="Cambria Math"/>
+                    <w:rFonts w:ascii="Cambria Math" w:hAnsi="Cambria Math" w:cstheme="minorHAnsi"/>
                   </w:rPr>
                   <m:t>h</m:t>
                 </m:r>
@@ -6159,7 +6007,7 @@
           <m:sub>
             <m:r>
               <w:rPr>
-                <w:rFonts w:ascii="Cambria Math" w:hAnsi="Cambria Math"/>
+                <w:rFonts w:ascii="Cambria Math" w:hAnsi="Cambria Math" w:cstheme="minorHAnsi"/>
               </w:rPr>
               <m:t>0</m:t>
             </m:r>
@@ -6169,7 +6017,7 @@
           <m:dPr>
             <m:ctrlPr>
               <w:rPr>
-                <w:rFonts w:ascii="Cambria Math" w:hAnsi="Cambria Math"/>
+                <w:rFonts w:ascii="Cambria Math" w:hAnsi="Cambria Math" w:cstheme="minorHAnsi"/>
                 <w:i/>
               </w:rPr>
             </m:ctrlPr>
@@ -6180,7 +6028,7 @@
                 <m:chr m:val="⃑"/>
                 <m:ctrlPr>
                   <w:rPr>
-                    <w:rFonts w:ascii="Cambria Math" w:hAnsi="Cambria Math"/>
+                    <w:rFonts w:ascii="Cambria Math" w:hAnsi="Cambria Math" w:cstheme="minorHAnsi"/>
                     <w:i/>
                   </w:rPr>
                 </m:ctrlPr>
@@ -6188,7 +6036,7 @@
               <m:e>
                 <m:r>
                   <w:rPr>
-                    <w:rFonts w:ascii="Cambria Math" w:hAnsi="Cambria Math"/>
+                    <w:rFonts w:ascii="Cambria Math" w:hAnsi="Cambria Math" w:cstheme="minorHAnsi"/>
                   </w:rPr>
                   <m:t>k</m:t>
                 </m:r>
@@ -6199,23 +6047,9 @@
       </m:oMath>
       <w:r>
         <w:rPr>
-          <w:rFonts w:asciiTheme="majorHAnsi" w:eastAsiaTheme="majorEastAsia" w:hAnsiTheme="majorHAnsi" w:cstheme="majorBidi"/>
-        </w:rPr>
-        <w:t xml:space="preserve"> </w:t>
-      </w:r>
-      <w:proofErr w:type="gramStart"/>
-      <w:r>
-        <w:rPr>
-          <w:rFonts w:asciiTheme="majorHAnsi" w:eastAsiaTheme="majorEastAsia" w:hAnsiTheme="majorHAnsi" w:cstheme="majorBidi"/>
-        </w:rPr>
-        <w:t>is</w:t>
-      </w:r>
-      <w:proofErr w:type="gramEnd"/>
-      <w:r>
-        <w:rPr>
-          <w:rFonts w:asciiTheme="majorHAnsi" w:eastAsiaTheme="majorEastAsia" w:hAnsiTheme="majorHAnsi" w:cstheme="majorBidi"/>
-        </w:rPr>
-        <w:t xml:space="preserve"> the precomputed Fourier amplitude for the vector </w:t>
+          <w:rFonts w:eastAsiaTheme="majorEastAsia" w:cstheme="minorHAnsi"/>
+        </w:rPr>
+        <w:t xml:space="preserve"> is the precomputed Fourier amplitude for the vector </w:t>
       </w:r>
       <m:oMath>
         <m:acc>
@@ -6223,7 +6057,7 @@
             <m:chr m:val="⃑"/>
             <m:ctrlPr>
               <w:rPr>
-                <w:rFonts w:ascii="Cambria Math" w:hAnsi="Cambria Math"/>
+                <w:rFonts w:ascii="Cambria Math" w:hAnsi="Cambria Math" w:cstheme="minorHAnsi"/>
                 <w:i/>
               </w:rPr>
             </m:ctrlPr>
@@ -6231,7 +6065,7 @@
           <m:e>
             <m:r>
               <w:rPr>
-                <w:rFonts w:ascii="Cambria Math" w:hAnsi="Cambria Math"/>
+                <w:rFonts w:ascii="Cambria Math" w:hAnsi="Cambria Math" w:cstheme="minorHAnsi"/>
               </w:rPr>
               <m:t>k</m:t>
             </m:r>
@@ -6240,7 +6074,7 @@
       </m:oMath>
       <w:r>
         <w:rPr>
-          <w:rFonts w:asciiTheme="majorHAnsi" w:eastAsiaTheme="majorEastAsia" w:hAnsiTheme="majorHAnsi" w:cstheme="majorBidi"/>
+          <w:rFonts w:eastAsiaTheme="majorEastAsia" w:cstheme="minorHAnsi"/>
         </w:rPr>
         <w:t xml:space="preserve">. </w:t>
       </w:r>
@@ -6249,7 +6083,7 @@
           <m:sSubSupPr>
             <m:ctrlPr>
               <w:rPr>
-                <w:rFonts w:ascii="Cambria Math" w:eastAsiaTheme="majorEastAsia" w:hAnsi="Cambria Math" w:cstheme="majorBidi"/>
+                <w:rFonts w:ascii="Cambria Math" w:eastAsiaTheme="majorEastAsia" w:hAnsi="Cambria Math" w:cstheme="minorHAnsi"/>
                 <w:i/>
               </w:rPr>
             </m:ctrlPr>
@@ -6260,7 +6094,7 @@
                 <m:chr m:val="̃"/>
                 <m:ctrlPr>
                   <w:rPr>
-                    <w:rFonts w:ascii="Cambria Math" w:hAnsi="Cambria Math"/>
+                    <w:rFonts w:ascii="Cambria Math" w:hAnsi="Cambria Math" w:cstheme="minorHAnsi"/>
                     <w:i/>
                   </w:rPr>
                 </m:ctrlPr>
@@ -6268,7 +6102,7 @@
               <m:e>
                 <m:r>
                   <w:rPr>
-                    <w:rFonts w:ascii="Cambria Math" w:hAnsi="Cambria Math"/>
+                    <w:rFonts w:ascii="Cambria Math" w:hAnsi="Cambria Math" w:cstheme="minorHAnsi"/>
                   </w:rPr>
                   <m:t>h</m:t>
                 </m:r>
@@ -6278,7 +6112,7 @@
           <m:sub>
             <m:r>
               <w:rPr>
-                <w:rFonts w:ascii="Cambria Math" w:eastAsiaTheme="majorEastAsia" w:hAnsi="Cambria Math" w:cstheme="majorBidi"/>
+                <w:rFonts w:ascii="Cambria Math" w:eastAsiaTheme="majorEastAsia" w:hAnsi="Cambria Math" w:cstheme="minorHAnsi"/>
               </w:rPr>
               <m:t>0</m:t>
             </m:r>
@@ -6286,7 +6120,7 @@
           <m:sup>
             <m:r>
               <w:rPr>
-                <w:rFonts w:ascii="Cambria Math" w:eastAsiaTheme="majorEastAsia" w:hAnsi="Cambria Math" w:cstheme="majorBidi"/>
+                <w:rFonts w:ascii="Cambria Math" w:eastAsiaTheme="majorEastAsia" w:hAnsi="Cambria Math" w:cstheme="minorHAnsi"/>
               </w:rPr>
               <m:t>*</m:t>
             </m:r>
@@ -6294,7 +6128,7 @@
         </m:sSubSup>
         <m:r>
           <w:rPr>
-            <w:rFonts w:ascii="Cambria Math" w:hAnsi="Cambria Math"/>
+            <w:rFonts w:ascii="Cambria Math" w:hAnsi="Cambria Math" w:cstheme="minorHAnsi"/>
           </w:rPr>
           <m:t>(-</m:t>
         </m:r>
@@ -6303,7 +6137,7 @@
             <m:chr m:val="⃑"/>
             <m:ctrlPr>
               <w:rPr>
-                <w:rFonts w:ascii="Cambria Math" w:hAnsi="Cambria Math"/>
+                <w:rFonts w:ascii="Cambria Math" w:hAnsi="Cambria Math" w:cstheme="minorHAnsi"/>
                 <w:i/>
               </w:rPr>
             </m:ctrlPr>
@@ -6311,7 +6145,7 @@
           <m:e>
             <m:r>
               <w:rPr>
-                <w:rFonts w:ascii="Cambria Math" w:hAnsi="Cambria Math"/>
+                <w:rFonts w:ascii="Cambria Math" w:hAnsi="Cambria Math" w:cstheme="minorHAnsi"/>
               </w:rPr>
               <m:t>k</m:t>
             </m:r>
@@ -6319,35 +6153,35 @@
         </m:acc>
         <m:r>
           <w:rPr>
-            <w:rFonts w:ascii="Cambria Math" w:hAnsi="Cambria Math"/>
+            <w:rFonts w:ascii="Cambria Math" w:hAnsi="Cambria Math" w:cstheme="minorHAnsi"/>
           </w:rPr>
           <m:t>)</m:t>
         </m:r>
       </m:oMath>
       <w:r>
         <w:rPr>
-          <w:rFonts w:asciiTheme="majorHAnsi" w:eastAsiaTheme="majorEastAsia" w:hAnsiTheme="majorHAnsi" w:cstheme="majorBidi"/>
+          <w:rFonts w:eastAsiaTheme="majorEastAsia" w:cstheme="minorHAnsi"/>
+        </w:rPr>
+        <w:t xml:space="preserve"> is the conjugate of that value and allows waves to propagate to the left and </w:t>
+      </w:r>
+      <w:proofErr w:type="gramStart"/>
+      <w:r>
+        <w:rPr>
+          <w:rFonts w:eastAsiaTheme="majorEastAsia" w:cstheme="minorHAnsi"/>
+        </w:rPr>
+        <w:t>right.</w:t>
+      </w:r>
+      <w:proofErr w:type="gramEnd"/>
+      <w:r>
+        <w:rPr>
+          <w:rFonts w:eastAsiaTheme="majorEastAsia" w:cstheme="minorHAnsi"/>
         </w:rPr>
         <w:t xml:space="preserve"> </w:t>
-      </w:r>
-      <w:proofErr w:type="gramStart"/>
-      <w:r>
-        <w:rPr>
-          <w:rFonts w:asciiTheme="majorHAnsi" w:eastAsiaTheme="majorEastAsia" w:hAnsiTheme="majorHAnsi" w:cstheme="majorBidi"/>
-        </w:rPr>
-        <w:t>is</w:t>
-      </w:r>
-      <w:proofErr w:type="gramEnd"/>
-      <w:r>
-        <w:rPr>
-          <w:rFonts w:asciiTheme="majorHAnsi" w:eastAsiaTheme="majorEastAsia" w:hAnsiTheme="majorHAnsi" w:cstheme="majorBidi"/>
-        </w:rPr>
-        <w:t xml:space="preserve"> the conjugate of that value and allows waves to propagate to the left and right. </w:t>
       </w:r>
       <m:oMath>
         <m:r>
           <w:rPr>
-            <w:rFonts w:ascii="Cambria Math" w:hAnsi="Cambria Math"/>
+            <w:rFonts w:ascii="Cambria Math" w:hAnsi="Cambria Math" w:cstheme="minorHAnsi"/>
           </w:rPr>
           <m:t>ω</m:t>
         </m:r>
@@ -6355,7 +6189,7 @@
           <m:dPr>
             <m:ctrlPr>
               <w:rPr>
-                <w:rFonts w:ascii="Cambria Math" w:hAnsi="Cambria Math"/>
+                <w:rFonts w:ascii="Cambria Math" w:hAnsi="Cambria Math" w:cstheme="minorHAnsi"/>
                 <w:i/>
               </w:rPr>
             </m:ctrlPr>
@@ -6363,7 +6197,7 @@
           <m:e>
             <m:r>
               <w:rPr>
-                <w:rFonts w:ascii="Cambria Math" w:hAnsi="Cambria Math"/>
+                <w:rFonts w:ascii="Cambria Math" w:hAnsi="Cambria Math" w:cstheme="minorHAnsi"/>
               </w:rPr>
               <m:t>k</m:t>
             </m:r>
@@ -6372,23 +6206,9 @@
       </m:oMath>
       <w:r>
         <w:rPr>
-          <w:rFonts w:asciiTheme="majorHAnsi" w:eastAsiaTheme="majorEastAsia" w:hAnsiTheme="majorHAnsi" w:cstheme="majorBidi"/>
-        </w:rPr>
-        <w:t xml:space="preserve"> </w:t>
-      </w:r>
-      <w:proofErr w:type="gramStart"/>
-      <w:r>
-        <w:rPr>
-          <w:rFonts w:asciiTheme="majorHAnsi" w:eastAsiaTheme="majorEastAsia" w:hAnsiTheme="majorHAnsi" w:cstheme="majorBidi"/>
-        </w:rPr>
-        <w:t>is</w:t>
-      </w:r>
-      <w:proofErr w:type="gramEnd"/>
-      <w:r>
-        <w:rPr>
-          <w:rFonts w:asciiTheme="majorHAnsi" w:eastAsiaTheme="majorEastAsia" w:hAnsiTheme="majorHAnsi" w:cstheme="majorBidi"/>
-        </w:rPr>
-        <w:t xml:space="preserve"> the dispersion relation for the vector </w:t>
+          <w:rFonts w:eastAsiaTheme="majorEastAsia" w:cstheme="minorHAnsi"/>
+        </w:rPr>
+        <w:t xml:space="preserve"> is the dispersion relation for the vector </w:t>
       </w:r>
       <m:oMath>
         <m:acc>
@@ -6396,7 +6216,7 @@
             <m:chr m:val="⃑"/>
             <m:ctrlPr>
               <w:rPr>
-                <w:rFonts w:ascii="Cambria Math" w:hAnsi="Cambria Math"/>
+                <w:rFonts w:ascii="Cambria Math" w:hAnsi="Cambria Math" w:cstheme="minorHAnsi"/>
                 <w:i/>
               </w:rPr>
             </m:ctrlPr>
@@ -6404,7 +6224,7 @@
           <m:e>
             <m:r>
               <w:rPr>
-                <w:rFonts w:ascii="Cambria Math" w:hAnsi="Cambria Math"/>
+                <w:rFonts w:ascii="Cambria Math" w:hAnsi="Cambria Math" w:cstheme="minorHAnsi"/>
               </w:rPr>
               <m:t>k</m:t>
             </m:r>
@@ -6413,7 +6233,7 @@
       </m:oMath>
       <w:r>
         <w:rPr>
-          <w:rFonts w:asciiTheme="majorHAnsi" w:eastAsiaTheme="majorEastAsia" w:hAnsiTheme="majorHAnsi" w:cstheme="majorBidi"/>
+          <w:rFonts w:eastAsiaTheme="majorEastAsia" w:cstheme="minorHAnsi"/>
         </w:rPr>
         <w:t>.</w:t>
       </w:r>
@@ -6687,13 +6507,14 @@
     </w:p>
     <w:p>
       <w:pPr>
-        <w:rPr>
-          <w:rFonts w:asciiTheme="majorHAnsi" w:eastAsiaTheme="majorEastAsia" w:hAnsiTheme="majorHAnsi" w:cstheme="majorBidi"/>
-        </w:rPr>
-      </w:pPr>
-      <w:r>
-        <w:rPr>
-          <w:rFonts w:asciiTheme="majorHAnsi" w:eastAsiaTheme="majorEastAsia" w:hAnsiTheme="majorHAnsi" w:cstheme="majorBidi"/>
+        <w:ind w:firstLine="720"/>
+        <w:rPr>
+          <w:rFonts w:eastAsiaTheme="majorEastAsia" w:cstheme="minorHAnsi"/>
+        </w:rPr>
+      </w:pPr>
+      <w:r>
+        <w:rPr>
+          <w:rFonts w:eastAsiaTheme="majorEastAsia" w:cstheme="minorHAnsi"/>
         </w:rPr>
         <w:lastRenderedPageBreak/>
         <w:t xml:space="preserve">The Fourier amplitudes at the vector </w:t>
@@ -6704,7 +6525,7 @@
             <m:chr m:val="⃑"/>
             <m:ctrlPr>
               <w:rPr>
-                <w:rFonts w:ascii="Cambria Math" w:hAnsi="Cambria Math"/>
+                <w:rFonts w:ascii="Cambria Math" w:hAnsi="Cambria Math" w:cstheme="minorHAnsi"/>
                 <w:i/>
               </w:rPr>
             </m:ctrlPr>
@@ -6712,7 +6533,7 @@
           <m:e>
             <m:r>
               <w:rPr>
-                <w:rFonts w:ascii="Cambria Math" w:hAnsi="Cambria Math"/>
+                <w:rFonts w:ascii="Cambria Math" w:hAnsi="Cambria Math" w:cstheme="minorHAnsi"/>
               </w:rPr>
               <m:t>k</m:t>
             </m:r>
@@ -6721,7 +6542,7 @@
       </m:oMath>
       <w:r>
         <w:rPr>
-          <w:rFonts w:asciiTheme="majorHAnsi" w:eastAsiaTheme="majorEastAsia" w:hAnsiTheme="majorHAnsi" w:cstheme="majorBidi"/>
+          <w:rFonts w:eastAsiaTheme="majorEastAsia" w:cstheme="minorHAnsi"/>
         </w:rPr>
         <w:t xml:space="preserve"> can be described with this equation where </w:t>
       </w:r>
@@ -6730,7 +6551,7 @@
           <m:sSubPr>
             <m:ctrlPr>
               <w:rPr>
-                <w:rFonts w:ascii="Cambria Math" w:hAnsi="Cambria Math"/>
+                <w:rFonts w:ascii="Cambria Math" w:hAnsi="Cambria Math" w:cstheme="minorHAnsi"/>
                 <w:i/>
               </w:rPr>
             </m:ctrlPr>
@@ -6738,7 +6559,7 @@
           <m:e>
             <m:r>
               <w:rPr>
-                <w:rFonts w:ascii="Cambria Math" w:hAnsi="Cambria Math"/>
+                <w:rFonts w:ascii="Cambria Math" w:hAnsi="Cambria Math" w:cstheme="minorHAnsi"/>
               </w:rPr>
               <m:t>ξ</m:t>
             </m:r>
@@ -6746,7 +6567,7 @@
           <m:sub>
             <m:r>
               <w:rPr>
-                <w:rFonts w:ascii="Cambria Math" w:hAnsi="Cambria Math"/>
+                <w:rFonts w:ascii="Cambria Math" w:hAnsi="Cambria Math" w:cstheme="minorHAnsi"/>
               </w:rPr>
               <m:t>r</m:t>
             </m:r>
@@ -6754,7 +6575,7 @@
         </m:sSub>
         <m:r>
           <w:rPr>
-            <w:rFonts w:ascii="Cambria Math" w:hAnsi="Cambria Math"/>
+            <w:rFonts w:ascii="Cambria Math" w:hAnsi="Cambria Math" w:cstheme="minorHAnsi"/>
           </w:rPr>
           <m:t>+</m:t>
         </m:r>
@@ -6762,7 +6583,7 @@
           <m:sSubPr>
             <m:ctrlPr>
               <w:rPr>
-                <w:rFonts w:ascii="Cambria Math" w:hAnsi="Cambria Math"/>
+                <w:rFonts w:ascii="Cambria Math" w:hAnsi="Cambria Math" w:cstheme="minorHAnsi"/>
                 <w:i/>
               </w:rPr>
             </m:ctrlPr>
@@ -6770,7 +6591,7 @@
           <m:e>
             <m:r>
               <w:rPr>
-                <w:rFonts w:ascii="Cambria Math" w:hAnsi="Cambria Math"/>
+                <w:rFonts w:ascii="Cambria Math" w:hAnsi="Cambria Math" w:cstheme="minorHAnsi"/>
               </w:rPr>
               <m:t>iξ</m:t>
             </m:r>
@@ -6778,39 +6599,31 @@
           <m:sub>
             <m:r>
               <w:rPr>
-                <w:rFonts w:ascii="Cambria Math" w:hAnsi="Cambria Math"/>
+                <w:rFonts w:ascii="Cambria Math" w:hAnsi="Cambria Math" w:cstheme="minorHAnsi"/>
               </w:rPr>
               <m:t>i</m:t>
             </m:r>
           </m:sub>
         </m:sSub>
       </m:oMath>
-      <w:proofErr w:type="gramStart"/>
-      <w:r>
-        <w:rPr>
-          <w:rFonts w:asciiTheme="majorHAnsi" w:eastAsiaTheme="majorEastAsia" w:hAnsiTheme="majorHAnsi" w:cstheme="majorBidi"/>
+      <w:r>
+        <w:rPr>
+          <w:rFonts w:eastAsiaTheme="majorEastAsia" w:cstheme="minorHAnsi"/>
         </w:rPr>
         <w:t xml:space="preserve"> is a random</w:t>
       </w:r>
       <w:r>
         <w:rPr>
-          <w:rFonts w:asciiTheme="majorHAnsi" w:eastAsiaTheme="majorEastAsia" w:hAnsiTheme="majorHAnsi" w:cstheme="majorBidi"/>
-        </w:rPr>
-        <w:t xml:space="preserve"> complex number</w:t>
-      </w:r>
-      <w:proofErr w:type="gramEnd"/>
-      <w:r>
-        <w:rPr>
-          <w:rFonts w:asciiTheme="majorHAnsi" w:eastAsiaTheme="majorEastAsia" w:hAnsiTheme="majorHAnsi" w:cstheme="majorBidi"/>
-        </w:rPr>
-        <w:t xml:space="preserve">. A good value for this number is a Gaussian distributed random number as waves tend to follow along with the numbers produced. However, other forms of random numbers can be used. </w:t>
+          <w:rFonts w:eastAsiaTheme="majorEastAsia" w:cstheme="minorHAnsi"/>
+        </w:rPr>
+        <w:t xml:space="preserve"> complex number. A good value for this number is a Gaussian distributed random number as waves tend to follow along with the numbers produced. However, other forms of random numbers can be used. </w:t>
       </w:r>
       <m:oMath>
         <m:sSub>
           <m:sSubPr>
             <m:ctrlPr>
               <w:rPr>
-                <w:rFonts w:ascii="Cambria Math" w:hAnsi="Cambria Math"/>
+                <w:rFonts w:ascii="Cambria Math" w:hAnsi="Cambria Math" w:cstheme="minorHAnsi"/>
                 <w:i/>
               </w:rPr>
             </m:ctrlPr>
@@ -6818,7 +6631,7 @@
           <m:e>
             <m:r>
               <w:rPr>
-                <w:rFonts w:ascii="Cambria Math" w:hAnsi="Cambria Math"/>
+                <w:rFonts w:ascii="Cambria Math" w:hAnsi="Cambria Math" w:cstheme="minorHAnsi"/>
               </w:rPr>
               <m:t>P</m:t>
             </m:r>
@@ -6826,7 +6639,7 @@
           <m:sub>
             <m:r>
               <w:rPr>
-                <w:rFonts w:ascii="Cambria Math" w:hAnsi="Cambria Math"/>
+                <w:rFonts w:ascii="Cambria Math" w:hAnsi="Cambria Math" w:cstheme="minorHAnsi"/>
               </w:rPr>
               <m:t>h</m:t>
             </m:r>
@@ -6834,7 +6647,7 @@
         </m:sSub>
         <m:r>
           <w:rPr>
-            <w:rFonts w:ascii="Cambria Math" w:hAnsi="Cambria Math"/>
+            <w:rFonts w:ascii="Cambria Math" w:hAnsi="Cambria Math" w:cstheme="minorHAnsi"/>
           </w:rPr>
           <m:t>(</m:t>
         </m:r>
@@ -6843,7 +6656,7 @@
             <m:chr m:val="⃑"/>
             <m:ctrlPr>
               <w:rPr>
-                <w:rFonts w:ascii="Cambria Math" w:hAnsi="Cambria Math"/>
+                <w:rFonts w:ascii="Cambria Math" w:hAnsi="Cambria Math" w:cstheme="minorHAnsi"/>
               </w:rPr>
             </m:ctrlPr>
           </m:accPr>
@@ -6853,7 +6666,7 @@
                 <m:sty m:val="p"/>
               </m:rPr>
               <w:rPr>
-                <w:rFonts w:ascii="Cambria Math" w:hAnsi="Cambria Math"/>
+                <w:rFonts w:ascii="Cambria Math" w:hAnsi="Cambria Math" w:cstheme="minorHAnsi"/>
               </w:rPr>
               <m:t>k</m:t>
             </m:r>
@@ -6861,30 +6674,16 @@
         </m:acc>
         <m:r>
           <w:rPr>
-            <w:rFonts w:ascii="Cambria Math" w:hAnsi="Cambria Math"/>
+            <w:rFonts w:ascii="Cambria Math" w:hAnsi="Cambria Math" w:cstheme="minorHAnsi"/>
           </w:rPr>
           <m:t>)</m:t>
         </m:r>
       </m:oMath>
       <w:r>
         <w:rPr>
-          <w:rFonts w:asciiTheme="majorHAnsi" w:eastAsiaTheme="majorEastAsia" w:hAnsiTheme="majorHAnsi" w:cstheme="majorBidi"/>
-        </w:rPr>
-        <w:t xml:space="preserve"> </w:t>
-      </w:r>
-      <w:proofErr w:type="gramStart"/>
-      <w:r>
-        <w:rPr>
-          <w:rFonts w:asciiTheme="majorHAnsi" w:eastAsiaTheme="majorEastAsia" w:hAnsiTheme="majorHAnsi" w:cstheme="majorBidi"/>
-        </w:rPr>
-        <w:t>is</w:t>
-      </w:r>
-      <w:proofErr w:type="gramEnd"/>
-      <w:r>
-        <w:rPr>
-          <w:rFonts w:asciiTheme="majorHAnsi" w:eastAsiaTheme="majorEastAsia" w:hAnsiTheme="majorHAnsi" w:cstheme="majorBidi"/>
-        </w:rPr>
-        <w:t xml:space="preserve"> the Phillips spectrum for the vector </w:t>
+          <w:rFonts w:eastAsiaTheme="majorEastAsia" w:cstheme="minorHAnsi"/>
+        </w:rPr>
+        <w:t xml:space="preserve"> is the Phillips spectrum for the vector </w:t>
       </w:r>
       <m:oMath>
         <m:acc>
@@ -6892,7 +6691,7 @@
             <m:chr m:val="⃑"/>
             <m:ctrlPr>
               <w:rPr>
-                <w:rFonts w:ascii="Cambria Math" w:hAnsi="Cambria Math"/>
+                <w:rFonts w:ascii="Cambria Math" w:hAnsi="Cambria Math" w:cstheme="minorHAnsi"/>
               </w:rPr>
             </m:ctrlPr>
           </m:accPr>
@@ -6902,7 +6701,7 @@
                 <m:sty m:val="p"/>
               </m:rPr>
               <w:rPr>
-                <w:rFonts w:ascii="Cambria Math" w:hAnsi="Cambria Math"/>
+                <w:rFonts w:ascii="Cambria Math" w:hAnsi="Cambria Math" w:cstheme="minorHAnsi"/>
               </w:rPr>
               <m:t>k</m:t>
             </m:r>
@@ -6911,7 +6710,7 @@
       </m:oMath>
       <w:r>
         <w:rPr>
-          <w:rFonts w:asciiTheme="majorHAnsi" w:eastAsiaTheme="majorEastAsia" w:hAnsiTheme="majorHAnsi" w:cstheme="majorBidi"/>
+          <w:rFonts w:eastAsiaTheme="majorEastAsia" w:cstheme="minorHAnsi"/>
         </w:rPr>
         <w:t>.</w:t>
       </w:r>
@@ -7178,34 +6977,49 @@
     </w:p>
     <w:p>
       <w:pPr>
-        <w:rPr>
-          <w:rFonts w:asciiTheme="majorHAnsi" w:eastAsiaTheme="majorEastAsia" w:hAnsiTheme="majorHAnsi" w:cstheme="majorBidi"/>
-        </w:rPr>
-      </w:pPr>
-      <w:r>
-        <w:rPr>
-          <w:rFonts w:asciiTheme="majorHAnsi" w:eastAsiaTheme="majorEastAsia" w:hAnsiTheme="majorHAnsi" w:cstheme="majorBidi"/>
-        </w:rPr>
-        <w:t xml:space="preserve">The Phillips Spectrum is a good model for wind driven waves that are fairly large in an ocean like environment. This equation accounts for wind in the term </w:t>
+        <w:ind w:firstLine="720"/>
+        <w:rPr>
+          <w:rFonts w:eastAsiaTheme="majorEastAsia" w:cstheme="minorHAnsi"/>
+        </w:rPr>
+      </w:pPr>
+      <w:r>
+        <w:rPr>
+          <w:rFonts w:eastAsiaTheme="majorEastAsia" w:cstheme="minorHAnsi"/>
+        </w:rPr>
+        <w:t xml:space="preserve">The Phillips Spectrum is a good model for wind driven waves that are </w:t>
+      </w:r>
+      <w:proofErr w:type="gramStart"/>
+      <w:r>
+        <w:rPr>
+          <w:rFonts w:eastAsiaTheme="majorEastAsia" w:cstheme="minorHAnsi"/>
+        </w:rPr>
+        <w:t>fairly large</w:t>
+      </w:r>
+      <w:proofErr w:type="gramEnd"/>
+      <w:r>
+        <w:rPr>
+          <w:rFonts w:eastAsiaTheme="majorEastAsia" w:cstheme="minorHAnsi"/>
+        </w:rPr>
+        <w:t xml:space="preserve"> in an ocean like environment. This equation accounts for wind in the term </w:t>
       </w:r>
       <m:oMath>
         <m:r>
           <w:rPr>
-            <w:rFonts w:ascii="Cambria Math" w:eastAsiaTheme="majorEastAsia" w:hAnsi="Cambria Math" w:cstheme="majorBidi"/>
+            <w:rFonts w:ascii="Cambria Math" w:eastAsiaTheme="majorEastAsia" w:hAnsi="Cambria Math" w:cstheme="minorHAnsi"/>
           </w:rPr>
           <m:t>L</m:t>
         </m:r>
       </m:oMath>
       <w:r>
         <w:rPr>
-          <w:rFonts w:asciiTheme="majorHAnsi" w:eastAsiaTheme="majorEastAsia" w:hAnsiTheme="majorHAnsi" w:cstheme="majorBidi"/>
+          <w:rFonts w:eastAsiaTheme="majorEastAsia" w:cstheme="minorHAnsi"/>
         </w:rPr>
         <w:t xml:space="preserve"> and </w:t>
       </w:r>
       <m:oMath>
         <m:r>
           <w:rPr>
-            <w:rFonts w:ascii="Cambria Math" w:eastAsiaTheme="majorEastAsia" w:hAnsi="Cambria Math" w:cstheme="majorBidi"/>
+            <w:rFonts w:ascii="Cambria Math" w:eastAsiaTheme="majorEastAsia" w:hAnsi="Cambria Math" w:cstheme="minorHAnsi"/>
           </w:rPr>
           <m:t>L=</m:t>
         </m:r>
@@ -7213,7 +7027,7 @@
           <m:fPr>
             <m:ctrlPr>
               <w:rPr>
-                <w:rFonts w:ascii="Cambria Math" w:eastAsiaTheme="majorEastAsia" w:hAnsi="Cambria Math" w:cstheme="majorBidi"/>
+                <w:rFonts w:ascii="Cambria Math" w:eastAsiaTheme="majorEastAsia" w:hAnsi="Cambria Math" w:cstheme="minorHAnsi"/>
                 <w:i/>
               </w:rPr>
             </m:ctrlPr>
@@ -7223,7 +7037,7 @@
               <m:sSupPr>
                 <m:ctrlPr>
                   <w:rPr>
-                    <w:rFonts w:ascii="Cambria Math" w:eastAsiaTheme="majorEastAsia" w:hAnsi="Cambria Math" w:cstheme="majorBidi"/>
+                    <w:rFonts w:ascii="Cambria Math" w:eastAsiaTheme="majorEastAsia" w:hAnsi="Cambria Math" w:cstheme="minorHAnsi"/>
                     <w:i/>
                   </w:rPr>
                 </m:ctrlPr>
@@ -7231,7 +7045,7 @@
               <m:e>
                 <m:r>
                   <w:rPr>
-                    <w:rFonts w:ascii="Cambria Math" w:eastAsiaTheme="majorEastAsia" w:hAnsi="Cambria Math" w:cstheme="majorBidi"/>
+                    <w:rFonts w:ascii="Cambria Math" w:eastAsiaTheme="majorEastAsia" w:hAnsi="Cambria Math" w:cstheme="minorHAnsi"/>
                   </w:rPr>
                   <m:t>V</m:t>
                 </m:r>
@@ -7239,7 +7053,7 @@
               <m:sup>
                 <m:r>
                   <w:rPr>
-                    <w:rFonts w:ascii="Cambria Math" w:eastAsiaTheme="majorEastAsia" w:hAnsi="Cambria Math" w:cstheme="majorBidi"/>
+                    <w:rFonts w:ascii="Cambria Math" w:eastAsiaTheme="majorEastAsia" w:hAnsi="Cambria Math" w:cstheme="minorHAnsi"/>
                   </w:rPr>
                   <m:t>2</m:t>
                 </m:r>
@@ -7249,7 +7063,7 @@
           <m:den>
             <m:r>
               <w:rPr>
-                <w:rFonts w:ascii="Cambria Math" w:eastAsiaTheme="majorEastAsia" w:hAnsi="Cambria Math" w:cstheme="majorBidi"/>
+                <w:rFonts w:ascii="Cambria Math" w:eastAsiaTheme="majorEastAsia" w:hAnsi="Cambria Math" w:cstheme="minorHAnsi"/>
               </w:rPr>
               <m:t>g</m:t>
             </m:r>
@@ -7258,43 +7072,35 @@
       </m:oMath>
       <w:r>
         <w:rPr>
-          <w:rFonts w:asciiTheme="majorHAnsi" w:eastAsiaTheme="majorEastAsia" w:hAnsiTheme="majorHAnsi" w:cstheme="majorBidi"/>
+          <w:rFonts w:eastAsiaTheme="majorEastAsia" w:cstheme="minorHAnsi"/>
         </w:rPr>
         <w:t xml:space="preserve"> where </w:t>
       </w:r>
       <m:oMath>
         <m:r>
           <w:rPr>
-            <w:rFonts w:ascii="Cambria Math" w:eastAsiaTheme="majorEastAsia" w:hAnsi="Cambria Math" w:cstheme="majorBidi"/>
+            <w:rFonts w:ascii="Cambria Math" w:eastAsiaTheme="majorEastAsia" w:hAnsi="Cambria Math" w:cstheme="minorHAnsi"/>
           </w:rPr>
           <m:t>V</m:t>
         </m:r>
       </m:oMath>
-      <w:proofErr w:type="gramStart"/>
-      <w:r>
-        <w:rPr>
-          <w:rFonts w:asciiTheme="majorHAnsi" w:eastAsiaTheme="majorEastAsia" w:hAnsiTheme="majorHAnsi" w:cstheme="majorBidi"/>
-        </w:rPr>
-        <w:t xml:space="preserve"> is the wind’s</w:t>
-      </w:r>
-      <w:proofErr w:type="gramEnd"/>
-      <w:r>
-        <w:rPr>
-          <w:rFonts w:asciiTheme="majorHAnsi" w:eastAsiaTheme="majorEastAsia" w:hAnsiTheme="majorHAnsi" w:cstheme="majorBidi"/>
-        </w:rPr>
-        <w:t xml:space="preserve"> speed and </w:t>
+      <w:r>
+        <w:rPr>
+          <w:rFonts w:eastAsiaTheme="majorEastAsia" w:cstheme="minorHAnsi"/>
+        </w:rPr>
+        <w:t xml:space="preserve"> is the wind’s speed and </w:t>
       </w:r>
       <m:oMath>
         <m:r>
           <w:rPr>
-            <w:rFonts w:ascii="Cambria Math" w:eastAsiaTheme="majorEastAsia" w:hAnsi="Cambria Math" w:cstheme="majorBidi"/>
+            <w:rFonts w:ascii="Cambria Math" w:eastAsiaTheme="majorEastAsia" w:hAnsi="Cambria Math" w:cstheme="minorHAnsi"/>
           </w:rPr>
           <m:t>g</m:t>
         </m:r>
       </m:oMath>
       <w:r>
         <w:rPr>
-          <w:rFonts w:asciiTheme="majorHAnsi" w:eastAsiaTheme="majorEastAsia" w:hAnsiTheme="majorHAnsi" w:cstheme="majorBidi"/>
+          <w:rFonts w:eastAsiaTheme="majorEastAsia" w:cstheme="minorHAnsi"/>
         </w:rPr>
         <w:t xml:space="preserve"> is the gravitational constant. </w:t>
       </w:r>
@@ -7303,7 +7109,7 @@
           <m:accPr>
             <m:ctrlPr>
               <w:rPr>
-                <w:rFonts w:ascii="Cambria Math" w:hAnsi="Cambria Math"/>
+                <w:rFonts w:ascii="Cambria Math" w:hAnsi="Cambria Math" w:cstheme="minorHAnsi"/>
                 <w:i/>
               </w:rPr>
             </m:ctrlPr>
@@ -7311,7 +7117,7 @@
           <m:e>
             <m:r>
               <w:rPr>
-                <w:rFonts w:ascii="Cambria Math" w:hAnsi="Cambria Math"/>
+                <w:rFonts w:ascii="Cambria Math" w:hAnsi="Cambria Math" w:cstheme="minorHAnsi"/>
               </w:rPr>
               <m:t>ω</m:t>
             </m:r>
@@ -7320,51 +7126,37 @@
       </m:oMath>
       <w:r>
         <w:rPr>
-          <w:rFonts w:asciiTheme="majorHAnsi" w:eastAsiaTheme="majorEastAsia" w:hAnsiTheme="majorHAnsi" w:cstheme="majorBidi"/>
-        </w:rPr>
-        <w:t xml:space="preserve"> </w:t>
-      </w:r>
-      <w:proofErr w:type="gramStart"/>
-      <w:r>
-        <w:rPr>
-          <w:rFonts w:asciiTheme="majorHAnsi" w:eastAsiaTheme="majorEastAsia" w:hAnsiTheme="majorHAnsi" w:cstheme="majorBidi"/>
-        </w:rPr>
-        <w:t>is</w:t>
-      </w:r>
-      <w:proofErr w:type="gramEnd"/>
-      <w:r>
-        <w:rPr>
-          <w:rFonts w:asciiTheme="majorHAnsi" w:eastAsiaTheme="majorEastAsia" w:hAnsiTheme="majorHAnsi" w:cstheme="majorBidi"/>
-        </w:rPr>
-        <w:t xml:space="preserve"> the direction of the wind. </w:t>
+          <w:rFonts w:eastAsiaTheme="majorEastAsia" w:cstheme="minorHAnsi"/>
+        </w:rPr>
+        <w:t xml:space="preserve"> is the direction of the wind. </w:t>
       </w:r>
       <m:oMath>
         <m:r>
           <w:rPr>
-            <w:rFonts w:ascii="Cambria Math" w:eastAsiaTheme="majorEastAsia" w:hAnsi="Cambria Math" w:cstheme="majorBidi"/>
+            <w:rFonts w:ascii="Cambria Math" w:eastAsiaTheme="majorEastAsia" w:hAnsi="Cambria Math" w:cstheme="minorHAnsi"/>
           </w:rPr>
           <m:t>A</m:t>
         </m:r>
       </m:oMath>
       <w:r>
         <w:rPr>
-          <w:rFonts w:asciiTheme="majorHAnsi" w:eastAsiaTheme="majorEastAsia" w:hAnsiTheme="majorHAnsi" w:cstheme="majorBidi"/>
-        </w:rPr>
-        <w:t xml:space="preserve"> </w:t>
+          <w:rFonts w:eastAsiaTheme="majorEastAsia" w:cstheme="minorHAnsi"/>
+        </w:rPr>
+        <w:t xml:space="preserve"> is a term used to represent the global wave </w:t>
       </w:r>
       <w:proofErr w:type="gramStart"/>
       <w:r>
         <w:rPr>
-          <w:rFonts w:asciiTheme="majorHAnsi" w:eastAsiaTheme="majorEastAsia" w:hAnsiTheme="majorHAnsi" w:cstheme="majorBidi"/>
-        </w:rPr>
-        <w:t>is</w:t>
+          <w:rFonts w:eastAsiaTheme="majorEastAsia" w:cstheme="minorHAnsi"/>
+        </w:rPr>
+        <w:t>amplitude.</w:t>
       </w:r>
       <w:proofErr w:type="gramEnd"/>
       <w:r>
         <w:rPr>
-          <w:rFonts w:asciiTheme="majorHAnsi" w:eastAsiaTheme="majorEastAsia" w:hAnsiTheme="majorHAnsi" w:cstheme="majorBidi"/>
-        </w:rPr>
-        <w:t xml:space="preserve"> a term used to represent the global wave amplitude. In order to suppress bad values below a certain threshold a multiplicative modifier can be added to this equation.</w:t>
+          <w:rFonts w:eastAsiaTheme="majorEastAsia" w:cstheme="minorHAnsi"/>
+        </w:rPr>
+        <w:t xml:space="preserve"> In order to suppress bad values below a certain threshold a multiplicative modifier can be added to this equation.</w:t>
       </w:r>
     </w:p>
     <w:p>
@@ -7386,42 +7178,37 @@
         </w:rPr>
         <w:t>Jacobian Matrix</w:t>
       </w:r>
-      <w:bookmarkStart w:id="12" w:name="_GoBack"/>
+    </w:p>
+    <w:p>
+      <w:pPr>
+        <w:rPr>
+          <w:rFonts w:asciiTheme="majorHAnsi" w:eastAsiaTheme="majorEastAsia" w:hAnsiTheme="majorHAnsi" w:cstheme="majorBidi"/>
+        </w:rPr>
+      </w:pPr>
+    </w:p>
+    <w:p>
+      <w:pPr>
+        <w:pStyle w:val="Heading3"/>
+        <w:rPr>
+          <w:rStyle w:val="IntenseEmphasis"/>
+          <w:i w:val="0"/>
+          <w:iCs w:val="0"/>
+        </w:rPr>
+      </w:pPr>
+      <w:bookmarkStart w:id="12" w:name="_Toc68640338"/>
+      <w:r>
+        <w:rPr>
+          <w:rStyle w:val="IntenseEmphasis"/>
+          <w:i w:val="0"/>
+          <w:iCs w:val="0"/>
+        </w:rPr>
+        <w:t>iWave</w:t>
+      </w:r>
       <w:bookmarkEnd w:id="12"/>
     </w:p>
     <w:p>
       <w:pPr>
-        <w:rPr>
-          <w:rFonts w:asciiTheme="majorHAnsi" w:eastAsiaTheme="majorEastAsia" w:hAnsiTheme="majorHAnsi" w:cstheme="majorBidi"/>
-        </w:rPr>
-      </w:pPr>
-    </w:p>
-    <w:p>
-      <w:pPr>
-        <w:pStyle w:val="Heading3"/>
-        <w:rPr>
-          <w:rStyle w:val="IntenseEmphasis"/>
-          <w:i w:val="0"/>
-          <w:iCs w:val="0"/>
-        </w:rPr>
-      </w:pPr>
-      <w:bookmarkStart w:id="13" w:name="_Toc68640338"/>
-      <w:proofErr w:type="spellStart"/>
-      <w:proofErr w:type="gramStart"/>
-      <w:r>
-        <w:rPr>
-          <w:rStyle w:val="IntenseEmphasis"/>
-          <w:i w:val="0"/>
-          <w:iCs w:val="0"/>
-        </w:rPr>
-        <w:t>iWave</w:t>
-      </w:r>
-      <w:bookmarkEnd w:id="13"/>
-      <w:proofErr w:type="spellEnd"/>
-      <w:proofErr w:type="gramEnd"/>
-    </w:p>
-    <w:p>
-      <w:pPr>
+        <w:ind w:firstLine="720"/>
         <w:rPr>
           <w:rStyle w:val="IntenseEmphasis"/>
           <w:i w:val="0"/>
@@ -7430,15 +7217,7 @@
         </w:rPr>
       </w:pPr>
       <w:r>
-        <w:t xml:space="preserve">The </w:t>
-      </w:r>
-      <w:proofErr w:type="spellStart"/>
-      <w:r>
-        <w:t>iWave</w:t>
-      </w:r>
-      <w:proofErr w:type="spellEnd"/>
-      <w:r>
-        <w:t xml:space="preserve"> meth</w:t>
+        <w:t>The iWave meth</w:t>
       </w:r>
       <w:r>
         <w:t>od is designed to simulate minor changes in an already simulated ocean surface. Its goal is to create interactive waves. This means that it accounts for objects in the water, shallow water, and creating ripple effects.</w:t>
@@ -7462,8 +7241,8 @@
           <w:color w:val="365F91" w:themeColor="accent1" w:themeShade="BF"/>
         </w:rPr>
       </w:pPr>
+      <w:bookmarkStart w:id="13" w:name="_Toc68640345"/>
       <w:bookmarkStart w:id="14" w:name="_Toc68640340"/>
-      <w:bookmarkStart w:id="15" w:name="_Toc68640345"/>
       <w:r>
         <w:rPr>
           <w:rStyle w:val="IntenseEmphasis"/>
@@ -7474,72 +7253,73 @@
         <w:lastRenderedPageBreak/>
         <w:t>Implementation</w:t>
       </w:r>
+      <w:bookmarkEnd w:id="13"/>
+    </w:p>
+    <w:p>
+      <w:pPr>
+        <w:pStyle w:val="Heading3"/>
+      </w:pPr>
+      <w:r>
+        <w:t>Gerstner Waves</w:t>
+      </w:r>
+      <w:bookmarkEnd w:id="14"/>
+    </w:p>
+    <w:p>
+      <w:pPr>
+        <w:ind w:firstLine="720"/>
+      </w:pPr>
+      <w:r>
+        <w:t>The Gerstner wave model has been used for a long time in games and is a simple approach to solving the problem of producing realistic waves. Waves follow a sinusoidal pattern and this method demonstrates that characteristic. However, there are a few draw backs to this methods, the first of which is that for every point, on update, needs to calculate each wave’s height at that time and add them together. The other drawback is that when values get too high, the waves start to fold in on themselves. Both of these in conjunction make it difficult to produce a complex wave surface.</w:t>
+      </w:r>
+    </w:p>
+    <w:p>
+      <w:r>
+        <w:tab/>
+        <w:t xml:space="preserve">Due to the simplicity of this model it is very easy to get working in code. To get a good grasp of what it takes to manipulate vertices on a mesh in relation to equations and to gain a better understanding what kind of effect waves have on the mesh, an implementation of this method is very beneficial. </w:t>
+      </w:r>
+    </w:p>
+    <w:p/>
+    <w:p>
+      <w:pPr>
+        <w:pStyle w:val="Heading3"/>
+      </w:pPr>
+      <w:bookmarkStart w:id="15" w:name="_Toc68640341"/>
+      <w:r>
+        <w:t>D</w:t>
+      </w:r>
+      <w:r>
+        <w:t xml:space="preserve">iscrete </w:t>
+      </w:r>
+      <w:r>
+        <w:t>F</w:t>
+      </w:r>
+      <w:r>
+        <w:t xml:space="preserve">ourier </w:t>
+      </w:r>
+      <w:r>
+        <w:t>T</w:t>
+      </w:r>
+      <w:r>
+        <w:t>ransform</w:t>
+      </w:r>
       <w:bookmarkEnd w:id="15"/>
     </w:p>
     <w:p>
       <w:pPr>
-        <w:pStyle w:val="Heading3"/>
-      </w:pPr>
-      <w:r>
-        <w:t>Gerstner Waves</w:t>
-      </w:r>
-      <w:bookmarkEnd w:id="14"/>
-    </w:p>
-    <w:p>
-      <w:pPr>
         <w:ind w:firstLine="720"/>
-      </w:pPr>
-      <w:r>
-        <w:t>The Gerstner wave model has been used for a long time in games and is a simple approach to solving the problem of producing realistic waves. Waves follow a sinusoidal pattern and this method demonstrates that characteristic. However, there are a few draw backs to this methods, the first of which is that for every point, on update, needs to calculate each wave’s height at that time and add them together. The other drawback is that when values get too high, the waves start to fold in on themselves. Both of these in conjunction make it difficult to produce a complex wave surface.</w:t>
-      </w:r>
-    </w:p>
-    <w:p>
-      <w:r>
-        <w:tab/>
-        <w:t xml:space="preserve">Due to the simplicity of this model it is very easy to get working in code. To get a good grasp of what it takes to manipulate vertices on a mesh in relation to equations and to gain a better understanding what kind of effect waves have on the mesh, an implementation of this method is very beneficial. </w:t>
-      </w:r>
-    </w:p>
-    <w:p/>
-    <w:p>
-      <w:pPr>
-        <w:pStyle w:val="Heading3"/>
-      </w:pPr>
-      <w:bookmarkStart w:id="16" w:name="_Toc68640341"/>
-      <w:r>
-        <w:t>D</w:t>
-      </w:r>
-      <w:r>
-        <w:t xml:space="preserve">iscrete </w:t>
-      </w:r>
-      <w:r>
-        <w:t>F</w:t>
-      </w:r>
-      <w:r>
-        <w:t xml:space="preserve">ourier </w:t>
-      </w:r>
-      <w:r>
-        <w:t>T</w:t>
-      </w:r>
-      <w:r>
-        <w:t>ransform</w:t>
-      </w:r>
-      <w:bookmarkEnd w:id="16"/>
-    </w:p>
-    <w:p>
-      <w:pPr>
-        <w:ind w:firstLine="720"/>
         <w:rPr>
           <w:rFonts w:eastAsiaTheme="minorEastAsia"/>
         </w:rPr>
       </w:pPr>
       <w:r>
-        <w:t xml:space="preserve">The Discrete Fourier Transform (DFT) is a naïve approach to solving the Fourier problem. To get the height of the water’s surface at any given point the Fourier Amplitude must be calculated for every wave vector and added to the total resulting in the height at that point. This happens for every point and results in a complexity </w:t>
-      </w:r>
-      <w:proofErr w:type="gramStart"/>
-      <w:r>
-        <w:t xml:space="preserve">of </w:t>
-      </w:r>
-      <w:proofErr w:type="gramEnd"/>
+        <w:t>The Discrete Fourier Transform (DFT) is a naïve approach to solving the Fourier problem. To get the height of the water’s surface at any given point the Fourier Amplitude must be calculated for every wave vector and added to the total resulting in the height at that point.</w:t>
+      </w:r>
+      <w:r>
+        <w:t xml:space="preserve"> This is to determine the height that each wave as on the other waves in the system.</w:t>
+      </w:r>
+      <w:r>
+        <w:t xml:space="preserve"> This happens for every point and results in a complexity of </w:t>
+      </w:r>
       <m:oMath>
         <m:r>
           <w:rPr>
@@ -7612,6 +7392,143 @@
     </w:p>
     <w:p>
       <w:pPr>
+        <w:ind w:firstLine="720"/>
+      </w:pPr>
+      <w:r>
+        <w:t xml:space="preserve">Using the </w:t>
+      </w:r>
+      <w:r>
+        <w:t xml:space="preserve">Cooley–Tukey </w:t>
+      </w:r>
+      <w:r>
+        <w:t xml:space="preserve">to perform the Fast Fourier Transform (FFT) calculations, faster speeds are achieved than what is possible with the DFT. The time complexity goes from O(n^2) to </w:t>
+      </w:r>
+      <w:proofErr w:type="gramStart"/>
+      <w:r>
+        <w:t>O( n</w:t>
+      </w:r>
+      <w:proofErr w:type="gramEnd"/>
+      <w:r>
+        <w:t xml:space="preserve"> log(n) ), where n is the number of wave vectors in the system. Another name that this algorithm has is the Butterfly Algorithm. This name comes from the shape that is created when depicting what the calculations do.</w:t>
+      </w:r>
+    </w:p>
+    <w:p>
+      <w:pPr>
+        <w:ind w:firstLine="720"/>
+      </w:pPr>
+    </w:p>
+    <w:p>
+      <w:pPr>
+        <w:ind w:firstLine="720"/>
+      </w:pPr>
+    </w:p>
+    <w:p>
+      <w:pPr>
+        <w:ind w:firstLine="720"/>
+      </w:pPr>
+    </w:p>
+    <w:p>
+      <w:pPr>
+        <w:ind w:firstLine="720"/>
+      </w:pPr>
+    </w:p>
+    <w:p>
+      <w:r>
+        <w:rPr>
+          <w:noProof/>
+        </w:rPr>
+        <w:lastRenderedPageBreak/>
+        <w:drawing>
+          <wp:anchor distT="0" distB="0" distL="114300" distR="114300" simplePos="0" relativeHeight="251659264" behindDoc="1" locked="0" layoutInCell="1" allowOverlap="1" wp14:anchorId="1C794E12" wp14:editId="25C9B0A7">
+            <wp:simplePos x="0" y="0"/>
+            <wp:positionH relativeFrom="column">
+              <wp:posOffset>38100</wp:posOffset>
+            </wp:positionH>
+            <wp:positionV relativeFrom="paragraph">
+              <wp:posOffset>-171450</wp:posOffset>
+            </wp:positionV>
+            <wp:extent cx="5943600" cy="2894965"/>
+            <wp:effectExtent l="0" t="0" r="0" b="0"/>
+            <wp:wrapSquare wrapText="bothSides"/>
+            <wp:docPr id="1026" name="Picture 2" descr="The “butterfly” structure of the modified algorithm. On the figure +/-... |  Download Scientific Diagram">
+              <a:extLst xmlns:a="http://schemas.openxmlformats.org/drawingml/2006/main">
+                <a:ext uri="{FF2B5EF4-FFF2-40B4-BE49-F238E27FC236}">
+                  <a16:creationId xmlns:a16="http://schemas.microsoft.com/office/drawing/2014/main" id="{FED2A710-2987-4109-AAD7-3DD6A234E9CC}"/>
+                </a:ext>
+              </a:extLst>
+            </wp:docPr>
+            <wp:cNvGraphicFramePr>
+              <a:graphicFrameLocks xmlns:a="http://schemas.openxmlformats.org/drawingml/2006/main" noChangeAspect="1"/>
+            </wp:cNvGraphicFramePr>
+            <a:graphic xmlns:a="http://schemas.openxmlformats.org/drawingml/2006/main">
+              <a:graphicData uri="http://schemas.openxmlformats.org/drawingml/2006/picture">
+                <pic:pic xmlns:pic="http://schemas.openxmlformats.org/drawingml/2006/picture">
+                  <pic:nvPicPr>
+                    <pic:cNvPr id="1026" name="Picture 2" descr="The “butterfly” structure of the modified algorithm. On the figure +/-... |  Download Scientific Diagram">
+                      <a:extLst>
+                        <a:ext uri="{FF2B5EF4-FFF2-40B4-BE49-F238E27FC236}">
+                          <a16:creationId xmlns:a16="http://schemas.microsoft.com/office/drawing/2014/main" id="{FED2A710-2987-4109-AAD7-3DD6A234E9CC}"/>
+                        </a:ext>
+                      </a:extLst>
+                    </pic:cNvPr>
+                    <pic:cNvPicPr>
+                      <a:picLocks noChangeAspect="1" noChangeArrowheads="1"/>
+                    </pic:cNvPicPr>
+                  </pic:nvPicPr>
+                  <pic:blipFill>
+                    <a:blip r:embed="rId9">
+                      <a:extLst>
+                        <a:ext uri="{28A0092B-C50C-407E-A947-70E740481C1C}">
+                          <a14:useLocalDpi xmlns:a14="http://schemas.microsoft.com/office/drawing/2010/main" val="0"/>
+                        </a:ext>
+                      </a:extLst>
+                    </a:blip>
+                    <a:srcRect/>
+                    <a:stretch>
+                      <a:fillRect/>
+                    </a:stretch>
+                  </pic:blipFill>
+                  <pic:spPr bwMode="auto">
+                    <a:xfrm>
+                      <a:off x="0" y="0"/>
+                      <a:ext cx="5943600" cy="2894965"/>
+                    </a:xfrm>
+                    <a:prstGeom prst="rect">
+                      <a:avLst/>
+                    </a:prstGeom>
+                    <a:noFill/>
+                  </pic:spPr>
+                </pic:pic>
+              </a:graphicData>
+            </a:graphic>
+          </wp:anchor>
+        </w:drawing>
+      </w:r>
+    </w:p>
+    <w:p>
+      <w:r>
+        <w:t>In this algorithm the sample array is recursively divided in half. Once the array becomes size of one the values are added together in bit reversed order</w:t>
+      </w:r>
+      <w:r>
+        <w:t xml:space="preserve">, as shown in the values on the righthand side of Figure </w:t>
+      </w:r>
+      <w:proofErr w:type="gramStart"/>
+      <w:r>
+        <w:t>1,</w:t>
+      </w:r>
+      <w:r>
+        <w:t xml:space="preserve"> and</w:t>
+      </w:r>
+      <w:proofErr w:type="gramEnd"/>
+      <w:r>
+        <w:t xml:space="preserve"> multiplied by a twiddle factor that corresponds to their depth in the recursion. This twiddle factor is a precomputed, multiplicative factor that can be substituted out of the summation at each </w:t>
+      </w:r>
+      <w:r>
+        <w:t>depth of the recursion.</w:t>
+      </w:r>
+    </w:p>
+    <w:p>
+      <w:pPr>
         <w:pStyle w:val="Heading3"/>
       </w:pPr>
       <w:r>
@@ -7627,9 +7544,7 @@
           <w:iCs w:val="0"/>
         </w:rPr>
       </w:pPr>
-      <w:bookmarkStart w:id="17" w:name="_Toc68640346"/>
-      <w:proofErr w:type="spellStart"/>
-      <w:proofErr w:type="gramStart"/>
+      <w:bookmarkStart w:id="16" w:name="_Toc68640346"/>
       <w:r>
         <w:rPr>
           <w:rStyle w:val="IntenseEmphasis"/>
@@ -7638,8 +7553,6 @@
         </w:rPr>
         <w:t>iWave</w:t>
       </w:r>
-      <w:proofErr w:type="spellEnd"/>
-      <w:proofErr w:type="gramEnd"/>
     </w:p>
     <w:p>
       <w:pPr>
@@ -7657,7 +7570,7 @@
         <w:t>Environment</w:t>
       </w:r>
     </w:p>
-    <w:bookmarkEnd w:id="17"/>
+    <w:bookmarkEnd w:id="16"/>
     <w:p>
       <w:pPr>
         <w:rPr>
@@ -7697,7 +7610,7 @@
           <w:color w:val="365F91" w:themeColor="accent1" w:themeShade="BF"/>
         </w:rPr>
       </w:pPr>
-      <w:bookmarkStart w:id="18" w:name="_Toc68640347"/>
+      <w:bookmarkStart w:id="17" w:name="_Toc68640347"/>
       <w:r>
         <w:rPr>
           <w:rStyle w:val="IntenseEmphasis"/>
@@ -7708,48 +7621,43 @@
         <w:lastRenderedPageBreak/>
         <w:t>Results</w:t>
       </w:r>
+      <w:bookmarkEnd w:id="17"/>
+    </w:p>
+    <w:p>
+      <w:pPr>
+        <w:pStyle w:val="Heading3"/>
+      </w:pPr>
+      <w:bookmarkStart w:id="18" w:name="_Toc68640348"/>
+      <w:r>
+        <w:t>DFT v</w:t>
+      </w:r>
+      <w:r>
+        <w:t>ersus</w:t>
+      </w:r>
+      <w:r>
+        <w:t xml:space="preserve"> FFT</w:t>
+      </w:r>
       <w:bookmarkEnd w:id="18"/>
     </w:p>
     <w:p>
       <w:pPr>
         <w:pStyle w:val="Heading3"/>
       </w:pPr>
-      <w:bookmarkStart w:id="19" w:name="_Toc68640348"/>
-      <w:r>
-        <w:t>DFT v</w:t>
-      </w:r>
-      <w:r>
-        <w:t>ersus</w:t>
-      </w:r>
-      <w:r>
-        <w:t xml:space="preserve"> FFT</w:t>
+      <w:bookmarkStart w:id="19" w:name="_Toc68640350"/>
+      <w:r>
+        <w:t>Adding iWave</w:t>
       </w:r>
       <w:bookmarkEnd w:id="19"/>
     </w:p>
     <w:p>
       <w:pPr>
-        <w:pStyle w:val="Heading3"/>
-      </w:pPr>
-      <w:bookmarkStart w:id="20" w:name="_Toc68640350"/>
-      <w:r>
-        <w:t xml:space="preserve">Adding </w:t>
-      </w:r>
-      <w:proofErr w:type="spellStart"/>
-      <w:r>
-        <w:t>iWave</w:t>
+        <w:pStyle w:val="Heading1"/>
+      </w:pPr>
+      <w:bookmarkStart w:id="20" w:name="_Toc68640351"/>
+      <w:r>
+        <w:t>Profiling Results</w:t>
       </w:r>
       <w:bookmarkEnd w:id="20"/>
-      <w:proofErr w:type="spellEnd"/>
-    </w:p>
-    <w:p>
-      <w:pPr>
-        <w:pStyle w:val="Heading1"/>
-      </w:pPr>
-      <w:bookmarkStart w:id="21" w:name="_Toc68640351"/>
-      <w:r>
-        <w:t>Profiling Results</w:t>
-      </w:r>
-      <w:bookmarkEnd w:id="21"/>
     </w:p>
     <w:p>
       <w:pPr>
@@ -7776,11 +7684,11 @@
       <w:pPr>
         <w:pStyle w:val="Heading1"/>
       </w:pPr>
-      <w:bookmarkStart w:id="22" w:name="_Toc68640352"/>
+      <w:bookmarkStart w:id="21" w:name="_Toc68640352"/>
       <w:r>
         <w:t>Data Analysis</w:t>
       </w:r>
-      <w:bookmarkEnd w:id="22"/>
+      <w:bookmarkEnd w:id="21"/>
     </w:p>
     <w:p>
       <w:pPr>
@@ -7818,7 +7726,7 @@
         <w:br w:type="page"/>
       </w:r>
     </w:p>
-    <w:bookmarkStart w:id="23" w:name="_Toc68640353" w:displacedByCustomXml="next"/>
+    <w:bookmarkStart w:id="22" w:name="_Toc68640353" w:displacedByCustomXml="next"/>
     <w:sdt>
       <w:sdtPr>
         <w:rPr>
@@ -7843,7 +7751,7 @@
           <w:r>
             <w:t>Bibliography</w:t>
           </w:r>
-          <w:bookmarkEnd w:id="23"/>
+          <w:bookmarkEnd w:id="22"/>
         </w:p>
         <w:sdt>
           <w:sdtPr>
@@ -8002,8 +7910,8 @@
       </w:sdtContent>
     </w:sdt>
     <w:sectPr>
-      <w:headerReference w:type="default" r:id="rId9"/>
-      <w:footerReference w:type="default" r:id="rId10"/>
+      <w:headerReference w:type="default" r:id="rId10"/>
+      <w:footerReference w:type="default" r:id="rId11"/>
       <w:type w:val="continuous"/>
       <w:pgSz w:w="12240" w:h="15840"/>
       <w:pgMar w:top="1440" w:right="1440" w:bottom="1440" w:left="1440" w:header="720" w:footer="720" w:gutter="0"/>
@@ -8021,7 +7929,7 @@
 </file>
 
 <file path=word/endnotes.xml><?xml version="1.0" encoding="utf-8"?>
-<w:endnotes xmlns:wpc="http://schemas.microsoft.com/office/word/2010/wordprocessingCanvas" xmlns:mc="http://schemas.openxmlformats.org/markup-compatibility/2006" xmlns:o="urn:schemas-microsoft-com:office:office" xmlns:r="http://schemas.openxmlformats.org/officeDocument/2006/relationships" xmlns:m="http://schemas.openxmlformats.org/officeDocument/2006/math" xmlns:v="urn:schemas-microsoft-com:vml" xmlns:wp14="http://schemas.microsoft.com/office/word/2010/wordprocessingDrawing" xmlns:wp="http://schemas.openxmlformats.org/drawingml/2006/wordprocessingDrawing" xmlns:w10="urn:schemas-microsoft-com:office:word" xmlns:w="http://schemas.openxmlformats.org/wordprocessingml/2006/main" xmlns:w14="http://schemas.microsoft.com/office/word/2010/wordml" xmlns:w15="http://schemas.microsoft.com/office/word/2012/wordml" xmlns:wpg="http://schemas.microsoft.com/office/word/2010/wordprocessingGroup" xmlns:wpi="http://schemas.microsoft.com/office/word/2010/wordprocessingInk" xmlns:wne="http://schemas.microsoft.com/office/word/2006/wordml" xmlns:wps="http://schemas.microsoft.com/office/word/2010/wordprocessingShape" mc:Ignorable="w14 w15 wp14">
+<w:endnotes xmlns:wpc="http://schemas.microsoft.com/office/word/2010/wordprocessingCanvas" xmlns:cx="http://schemas.microsoft.com/office/drawing/2014/chartex" xmlns:cx1="http://schemas.microsoft.com/office/drawing/2015/9/8/chartex" xmlns:cx2="http://schemas.microsoft.com/office/drawing/2015/10/21/chartex" xmlns:cx3="http://schemas.microsoft.com/office/drawing/2016/5/9/chartex" xmlns:cx4="http://schemas.microsoft.com/office/drawing/2016/5/10/chartex" xmlns:cx5="http://schemas.microsoft.com/office/drawing/2016/5/11/chartex" xmlns:cx6="http://schemas.microsoft.com/office/drawing/2016/5/12/chartex" xmlns:cx7="http://schemas.microsoft.com/office/drawing/2016/5/13/chartex" xmlns:cx8="http://schemas.microsoft.com/office/drawing/2016/5/14/chartex" xmlns:mc="http://schemas.openxmlformats.org/markup-compatibility/2006" xmlns:aink="http://schemas.microsoft.com/office/drawing/2016/ink" xmlns:am3d="http://schemas.microsoft.com/office/drawing/2017/model3d" xmlns:o="urn:schemas-microsoft-com:office:office" xmlns:r="http://schemas.openxmlformats.org/officeDocument/2006/relationships" xmlns:m="http://schemas.openxmlformats.org/officeDocument/2006/math" xmlns:v="urn:schemas-microsoft-com:vml" xmlns:wp14="http://schemas.microsoft.com/office/word/2010/wordprocessingDrawing" xmlns:wp="http://schemas.openxmlformats.org/drawingml/2006/wordprocessingDrawing" xmlns:w10="urn:schemas-microsoft-com:office:word" xmlns:w="http://schemas.openxmlformats.org/wordprocessingml/2006/main" xmlns:w14="http://schemas.microsoft.com/office/word/2010/wordml" xmlns:w15="http://schemas.microsoft.com/office/word/2012/wordml" xmlns:w16cex="http://schemas.microsoft.com/office/word/2018/wordml/cex" xmlns:w16cid="http://schemas.microsoft.com/office/word/2016/wordml/cid" xmlns:w16="http://schemas.microsoft.com/office/word/2018/wordml" xmlns:w16sdtdh="http://schemas.microsoft.com/office/word/2020/wordml/sdtdatahash" xmlns:w16se="http://schemas.microsoft.com/office/word/2015/wordml/symex" xmlns:wpg="http://schemas.microsoft.com/office/word/2010/wordprocessingGroup" xmlns:wpi="http://schemas.microsoft.com/office/word/2010/wordprocessingInk" xmlns:wne="http://schemas.microsoft.com/office/word/2006/wordml" xmlns:wps="http://schemas.microsoft.com/office/word/2010/wordprocessingShape" mc:Ignorable="w14 w15 w16se w16cid w16 w16cex w16sdtdh wp14">
   <w:endnote w:type="separator" w:id="-1">
     <w:p>
       <w:pPr>
@@ -8046,7 +7954,7 @@
 </file>
 
 <file path=word/footer1.xml><?xml version="1.0" encoding="utf-8"?>
-<w:ftr xmlns:wpc="http://schemas.microsoft.com/office/word/2010/wordprocessingCanvas" xmlns:mc="http://schemas.openxmlformats.org/markup-compatibility/2006" xmlns:o="urn:schemas-microsoft-com:office:office" xmlns:r="http://schemas.openxmlformats.org/officeDocument/2006/relationships" xmlns:m="http://schemas.openxmlformats.org/officeDocument/2006/math" xmlns:v="urn:schemas-microsoft-com:vml" xmlns:wp14="http://schemas.microsoft.com/office/word/2010/wordprocessingDrawing" xmlns:wp="http://schemas.openxmlformats.org/drawingml/2006/wordprocessingDrawing" xmlns:w10="urn:schemas-microsoft-com:office:word" xmlns:w="http://schemas.openxmlformats.org/wordprocessingml/2006/main" xmlns:w14="http://schemas.microsoft.com/office/word/2010/wordml" xmlns:w15="http://schemas.microsoft.com/office/word/2012/wordml" xmlns:wpg="http://schemas.microsoft.com/office/word/2010/wordprocessingGroup" xmlns:wpi="http://schemas.microsoft.com/office/word/2010/wordprocessingInk" xmlns:wne="http://schemas.microsoft.com/office/word/2006/wordml" xmlns:wps="http://schemas.microsoft.com/office/word/2010/wordprocessingShape" mc:Ignorable="w14 w15 wp14">
+<w:ftr xmlns:wpc="http://schemas.microsoft.com/office/word/2010/wordprocessingCanvas" xmlns:cx="http://schemas.microsoft.com/office/drawing/2014/chartex" xmlns:cx1="http://schemas.microsoft.com/office/drawing/2015/9/8/chartex" xmlns:cx2="http://schemas.microsoft.com/office/drawing/2015/10/21/chartex" xmlns:cx3="http://schemas.microsoft.com/office/drawing/2016/5/9/chartex" xmlns:cx4="http://schemas.microsoft.com/office/drawing/2016/5/10/chartex" xmlns:cx5="http://schemas.microsoft.com/office/drawing/2016/5/11/chartex" xmlns:cx6="http://schemas.microsoft.com/office/drawing/2016/5/12/chartex" xmlns:cx7="http://schemas.microsoft.com/office/drawing/2016/5/13/chartex" xmlns:cx8="http://schemas.microsoft.com/office/drawing/2016/5/14/chartex" xmlns:mc="http://schemas.openxmlformats.org/markup-compatibility/2006" xmlns:aink="http://schemas.microsoft.com/office/drawing/2016/ink" xmlns:am3d="http://schemas.microsoft.com/office/drawing/2017/model3d" xmlns:o="urn:schemas-microsoft-com:office:office" xmlns:r="http://schemas.openxmlformats.org/officeDocument/2006/relationships" xmlns:m="http://schemas.openxmlformats.org/officeDocument/2006/math" xmlns:v="urn:schemas-microsoft-com:vml" xmlns:wp14="http://schemas.microsoft.com/office/word/2010/wordprocessingDrawing" xmlns:wp="http://schemas.openxmlformats.org/drawingml/2006/wordprocessingDrawing" xmlns:w10="urn:schemas-microsoft-com:office:word" xmlns:w="http://schemas.openxmlformats.org/wordprocessingml/2006/main" xmlns:w14="http://schemas.microsoft.com/office/word/2010/wordml" xmlns:w15="http://schemas.microsoft.com/office/word/2012/wordml" xmlns:w16cex="http://schemas.microsoft.com/office/word/2018/wordml/cex" xmlns:w16cid="http://schemas.microsoft.com/office/word/2016/wordml/cid" xmlns:w16="http://schemas.microsoft.com/office/word/2018/wordml" xmlns:w16sdtdh="http://schemas.microsoft.com/office/word/2020/wordml/sdtdatahash" xmlns:w16se="http://schemas.microsoft.com/office/word/2015/wordml/symex" xmlns:wpg="http://schemas.microsoft.com/office/word/2010/wordprocessingGroup" xmlns:wpi="http://schemas.microsoft.com/office/word/2010/wordprocessingInk" xmlns:wne="http://schemas.microsoft.com/office/word/2006/wordml" xmlns:wps="http://schemas.microsoft.com/office/word/2010/wordprocessingShape" mc:Ignorable="w14 w15 w16se w16cid w16 w16cex w16sdtdh wp14">
   <w:sdt>
     <w:sdtPr>
       <w:id w:val="18836527"/>
@@ -8171,13 +8079,7 @@
               <w:rPr>
                 <w:b/>
               </w:rPr>
-              <w:t>4/7</w:t>
-            </w:r>
-            <w:r>
-              <w:rPr>
-                <w:b/>
-              </w:rPr>
-              <w:t>/2021</w:t>
+              <w:t>4/7/2021</w:t>
             </w:r>
           </w:p>
         </w:sdtContent>
@@ -8193,7 +8095,7 @@
 </file>
 
 <file path=word/footnotes.xml><?xml version="1.0" encoding="utf-8"?>
-<w:footnotes xmlns:wpc="http://schemas.microsoft.com/office/word/2010/wordprocessingCanvas" xmlns:mc="http://schemas.openxmlformats.org/markup-compatibility/2006" xmlns:o="urn:schemas-microsoft-com:office:office" xmlns:r="http://schemas.openxmlformats.org/officeDocument/2006/relationships" xmlns:m="http://schemas.openxmlformats.org/officeDocument/2006/math" xmlns:v="urn:schemas-microsoft-com:vml" xmlns:wp14="http://schemas.microsoft.com/office/word/2010/wordprocessingDrawing" xmlns:wp="http://schemas.openxmlformats.org/drawingml/2006/wordprocessingDrawing" xmlns:w10="urn:schemas-microsoft-com:office:word" xmlns:w="http://schemas.openxmlformats.org/wordprocessingml/2006/main" xmlns:w14="http://schemas.microsoft.com/office/word/2010/wordml" xmlns:w15="http://schemas.microsoft.com/office/word/2012/wordml" xmlns:wpg="http://schemas.microsoft.com/office/word/2010/wordprocessingGroup" xmlns:wpi="http://schemas.microsoft.com/office/word/2010/wordprocessingInk" xmlns:wne="http://schemas.microsoft.com/office/word/2006/wordml" xmlns:wps="http://schemas.microsoft.com/office/word/2010/wordprocessingShape" mc:Ignorable="w14 w15 wp14">
+<w:footnotes xmlns:wpc="http://schemas.microsoft.com/office/word/2010/wordprocessingCanvas" xmlns:cx="http://schemas.microsoft.com/office/drawing/2014/chartex" xmlns:cx1="http://schemas.microsoft.com/office/drawing/2015/9/8/chartex" xmlns:cx2="http://schemas.microsoft.com/office/drawing/2015/10/21/chartex" xmlns:cx3="http://schemas.microsoft.com/office/drawing/2016/5/9/chartex" xmlns:cx4="http://schemas.microsoft.com/office/drawing/2016/5/10/chartex" xmlns:cx5="http://schemas.microsoft.com/office/drawing/2016/5/11/chartex" xmlns:cx6="http://schemas.microsoft.com/office/drawing/2016/5/12/chartex" xmlns:cx7="http://schemas.microsoft.com/office/drawing/2016/5/13/chartex" xmlns:cx8="http://schemas.microsoft.com/office/drawing/2016/5/14/chartex" xmlns:mc="http://schemas.openxmlformats.org/markup-compatibility/2006" xmlns:aink="http://schemas.microsoft.com/office/drawing/2016/ink" xmlns:am3d="http://schemas.microsoft.com/office/drawing/2017/model3d" xmlns:o="urn:schemas-microsoft-com:office:office" xmlns:r="http://schemas.openxmlformats.org/officeDocument/2006/relationships" xmlns:m="http://schemas.openxmlformats.org/officeDocument/2006/math" xmlns:v="urn:schemas-microsoft-com:vml" xmlns:wp14="http://schemas.microsoft.com/office/word/2010/wordprocessingDrawing" xmlns:wp="http://schemas.openxmlformats.org/drawingml/2006/wordprocessingDrawing" xmlns:w10="urn:schemas-microsoft-com:office:word" xmlns:w="http://schemas.openxmlformats.org/wordprocessingml/2006/main" xmlns:w14="http://schemas.microsoft.com/office/word/2010/wordml" xmlns:w15="http://schemas.microsoft.com/office/word/2012/wordml" xmlns:w16cex="http://schemas.microsoft.com/office/word/2018/wordml/cex" xmlns:w16cid="http://schemas.microsoft.com/office/word/2016/wordml/cid" xmlns:w16="http://schemas.microsoft.com/office/word/2018/wordml" xmlns:w16sdtdh="http://schemas.microsoft.com/office/word/2020/wordml/sdtdatahash" xmlns:w16se="http://schemas.microsoft.com/office/word/2015/wordml/symex" xmlns:wpg="http://schemas.microsoft.com/office/word/2010/wordprocessingGroup" xmlns:wpi="http://schemas.microsoft.com/office/word/2010/wordprocessingInk" xmlns:wne="http://schemas.microsoft.com/office/word/2006/wordml" xmlns:wps="http://schemas.microsoft.com/office/word/2010/wordprocessingShape" mc:Ignorable="w14 w15 w16se w16cid w16 w16cex w16sdtdh wp14">
   <w:footnote w:type="separator" w:id="-1">
     <w:p>
       <w:pPr>
@@ -8218,7 +8120,7 @@
 </file>
 
 <file path=word/header1.xml><?xml version="1.0" encoding="utf-8"?>
-<w:hdr xmlns:wpc="http://schemas.microsoft.com/office/word/2010/wordprocessingCanvas" xmlns:mc="http://schemas.openxmlformats.org/markup-compatibility/2006" xmlns:o="urn:schemas-microsoft-com:office:office" xmlns:r="http://schemas.openxmlformats.org/officeDocument/2006/relationships" xmlns:m="http://schemas.openxmlformats.org/officeDocument/2006/math" xmlns:v="urn:schemas-microsoft-com:vml" xmlns:wp14="http://schemas.microsoft.com/office/word/2010/wordprocessingDrawing" xmlns:wp="http://schemas.openxmlformats.org/drawingml/2006/wordprocessingDrawing" xmlns:w10="urn:schemas-microsoft-com:office:word" xmlns:w="http://schemas.openxmlformats.org/wordprocessingml/2006/main" xmlns:w14="http://schemas.microsoft.com/office/word/2010/wordml" xmlns:w15="http://schemas.microsoft.com/office/word/2012/wordml" xmlns:wpg="http://schemas.microsoft.com/office/word/2010/wordprocessingGroup" xmlns:wpi="http://schemas.microsoft.com/office/word/2010/wordprocessingInk" xmlns:wne="http://schemas.microsoft.com/office/word/2006/wordml" xmlns:wps="http://schemas.microsoft.com/office/word/2010/wordprocessingShape" mc:Ignorable="w14 w15 wp14">
+<w:hdr xmlns:wpc="http://schemas.microsoft.com/office/word/2010/wordprocessingCanvas" xmlns:cx="http://schemas.microsoft.com/office/drawing/2014/chartex" xmlns:cx1="http://schemas.microsoft.com/office/drawing/2015/9/8/chartex" xmlns:cx2="http://schemas.microsoft.com/office/drawing/2015/10/21/chartex" xmlns:cx3="http://schemas.microsoft.com/office/drawing/2016/5/9/chartex" xmlns:cx4="http://schemas.microsoft.com/office/drawing/2016/5/10/chartex" xmlns:cx5="http://schemas.microsoft.com/office/drawing/2016/5/11/chartex" xmlns:cx6="http://schemas.microsoft.com/office/drawing/2016/5/12/chartex" xmlns:cx7="http://schemas.microsoft.com/office/drawing/2016/5/13/chartex" xmlns:cx8="http://schemas.microsoft.com/office/drawing/2016/5/14/chartex" xmlns:mc="http://schemas.openxmlformats.org/markup-compatibility/2006" xmlns:aink="http://schemas.microsoft.com/office/drawing/2016/ink" xmlns:am3d="http://schemas.microsoft.com/office/drawing/2017/model3d" xmlns:o="urn:schemas-microsoft-com:office:office" xmlns:r="http://schemas.openxmlformats.org/officeDocument/2006/relationships" xmlns:m="http://schemas.openxmlformats.org/officeDocument/2006/math" xmlns:v="urn:schemas-microsoft-com:vml" xmlns:wp14="http://schemas.microsoft.com/office/word/2010/wordprocessingDrawing" xmlns:wp="http://schemas.openxmlformats.org/drawingml/2006/wordprocessingDrawing" xmlns:w10="urn:schemas-microsoft-com:office:word" xmlns:w="http://schemas.openxmlformats.org/wordprocessingml/2006/main" xmlns:w14="http://schemas.microsoft.com/office/word/2010/wordml" xmlns:w15="http://schemas.microsoft.com/office/word/2012/wordml" xmlns:w16cex="http://schemas.microsoft.com/office/word/2018/wordml/cex" xmlns:w16cid="http://schemas.microsoft.com/office/word/2016/wordml/cid" xmlns:w16="http://schemas.microsoft.com/office/word/2018/wordml" xmlns:w16sdtdh="http://schemas.microsoft.com/office/word/2020/wordml/sdtdatahash" xmlns:w16se="http://schemas.microsoft.com/office/word/2015/wordml/symex" xmlns:wpg="http://schemas.microsoft.com/office/word/2010/wordprocessingGroup" xmlns:wpi="http://schemas.microsoft.com/office/word/2010/wordprocessingInk" xmlns:wne="http://schemas.microsoft.com/office/word/2006/wordml" xmlns:wps="http://schemas.microsoft.com/office/word/2010/wordprocessingShape" mc:Ignorable="w14 w15 w16se w16cid w16 w16cex w16sdtdh wp14">
   <w:p>
     <w:pPr>
       <w:pStyle w:val="Header"/>
@@ -8249,7 +8151,7 @@
 </file>
 
 <file path=word/numbering.xml><?xml version="1.0" encoding="utf-8"?>
-<w:numbering xmlns:wpc="http://schemas.microsoft.com/office/word/2010/wordprocessingCanvas" xmlns:mc="http://schemas.openxmlformats.org/markup-compatibility/2006" xmlns:o="urn:schemas-microsoft-com:office:office" xmlns:r="http://schemas.openxmlformats.org/officeDocument/2006/relationships" xmlns:m="http://schemas.openxmlformats.org/officeDocument/2006/math" xmlns:v="urn:schemas-microsoft-com:vml" xmlns:wp14="http://schemas.microsoft.com/office/word/2010/wordprocessingDrawing" xmlns:wp="http://schemas.openxmlformats.org/drawingml/2006/wordprocessingDrawing" xmlns:w10="urn:schemas-microsoft-com:office:word" xmlns:w="http://schemas.openxmlformats.org/wordprocessingml/2006/main" xmlns:w14="http://schemas.microsoft.com/office/word/2010/wordml" xmlns:w15="http://schemas.microsoft.com/office/word/2012/wordml" xmlns:wpg="http://schemas.microsoft.com/office/word/2010/wordprocessingGroup" xmlns:wpi="http://schemas.microsoft.com/office/word/2010/wordprocessingInk" xmlns:wne="http://schemas.microsoft.com/office/word/2006/wordml" xmlns:wps="http://schemas.microsoft.com/office/word/2010/wordprocessingShape" mc:Ignorable="w14 w15 wp14">
+<w:numbering xmlns:wpc="http://schemas.microsoft.com/office/word/2010/wordprocessingCanvas" xmlns:cx="http://schemas.microsoft.com/office/drawing/2014/chartex" xmlns:cx1="http://schemas.microsoft.com/office/drawing/2015/9/8/chartex" xmlns:cx2="http://schemas.microsoft.com/office/drawing/2015/10/21/chartex" xmlns:cx3="http://schemas.microsoft.com/office/drawing/2016/5/9/chartex" xmlns:cx4="http://schemas.microsoft.com/office/drawing/2016/5/10/chartex" xmlns:cx5="http://schemas.microsoft.com/office/drawing/2016/5/11/chartex" xmlns:cx6="http://schemas.microsoft.com/office/drawing/2016/5/12/chartex" xmlns:cx7="http://schemas.microsoft.com/office/drawing/2016/5/13/chartex" xmlns:cx8="http://schemas.microsoft.com/office/drawing/2016/5/14/chartex" xmlns:mc="http://schemas.openxmlformats.org/markup-compatibility/2006" xmlns:aink="http://schemas.microsoft.com/office/drawing/2016/ink" xmlns:am3d="http://schemas.microsoft.com/office/drawing/2017/model3d" xmlns:o="urn:schemas-microsoft-com:office:office" xmlns:r="http://schemas.openxmlformats.org/officeDocument/2006/relationships" xmlns:m="http://schemas.openxmlformats.org/officeDocument/2006/math" xmlns:v="urn:schemas-microsoft-com:vml" xmlns:wp14="http://schemas.microsoft.com/office/word/2010/wordprocessingDrawing" xmlns:wp="http://schemas.openxmlformats.org/drawingml/2006/wordprocessingDrawing" xmlns:w10="urn:schemas-microsoft-com:office:word" xmlns:w="http://schemas.openxmlformats.org/wordprocessingml/2006/main" xmlns:w14="http://schemas.microsoft.com/office/word/2010/wordml" xmlns:w15="http://schemas.microsoft.com/office/word/2012/wordml" xmlns:w16cex="http://schemas.microsoft.com/office/word/2018/wordml/cex" xmlns:w16cid="http://schemas.microsoft.com/office/word/2016/wordml/cid" xmlns:w16="http://schemas.microsoft.com/office/word/2018/wordml" xmlns:w16sdtdh="http://schemas.microsoft.com/office/word/2020/wordml/sdtdatahash" xmlns:w16se="http://schemas.microsoft.com/office/word/2015/wordml/symex" xmlns:wpg="http://schemas.microsoft.com/office/word/2010/wordprocessingGroup" xmlns:wpi="http://schemas.microsoft.com/office/word/2010/wordprocessingInk" xmlns:wne="http://schemas.microsoft.com/office/word/2006/wordml" xmlns:wps="http://schemas.microsoft.com/office/word/2010/wordprocessingShape" mc:Ignorable="w14 w15 w16se w16cid w16 w16cex w16sdtdh wp14">
   <w:abstractNum w:abstractNumId="0" w15:restartNumberingAfterBreak="0">
     <w:nsid w:val="0005617D"/>
     <w:multiLevelType w:val="hybridMultilevel"/>
@@ -12971,7 +12873,7 @@
 </file>
 
 <file path=word/styles.xml><?xml version="1.0" encoding="utf-8"?>
-<w:styles xmlns:mc="http://schemas.openxmlformats.org/markup-compatibility/2006" xmlns:r="http://schemas.openxmlformats.org/officeDocument/2006/relationships" xmlns:w="http://schemas.openxmlformats.org/wordprocessingml/2006/main" xmlns:w14="http://schemas.microsoft.com/office/word/2010/wordml" xmlns:w15="http://schemas.microsoft.com/office/word/2012/wordml" mc:Ignorable="w14 w15">
+<w:styles xmlns:mc="http://schemas.openxmlformats.org/markup-compatibility/2006" xmlns:r="http://schemas.openxmlformats.org/officeDocument/2006/relationships" xmlns:w="http://schemas.openxmlformats.org/wordprocessingml/2006/main" xmlns:w14="http://schemas.microsoft.com/office/word/2010/wordml" xmlns:w15="http://schemas.microsoft.com/office/word/2012/wordml" xmlns:w16cex="http://schemas.microsoft.com/office/word/2018/wordml/cex" xmlns:w16cid="http://schemas.microsoft.com/office/word/2016/wordml/cid" xmlns:w16="http://schemas.microsoft.com/office/word/2018/wordml" xmlns:w16sdtdh="http://schemas.microsoft.com/office/word/2020/wordml/sdtdatahash" xmlns:w16se="http://schemas.microsoft.com/office/word/2015/wordml/symex" mc:Ignorable="w14 w15 w16se w16cid w16 w16cex w16sdtdh">
   <w:docDefaults>
     <w:rPrDefault>
       <w:rPr>
@@ -12987,7 +12889,7 @@
       </w:pPr>
     </w:pPrDefault>
   </w:docDefaults>
-  <w:latentStyles w:defLockedState="0" w:defUIPriority="99" w:defSemiHidden="0" w:defUnhideWhenUsed="0" w:defQFormat="0" w:count="371">
+  <w:latentStyles w:defLockedState="0" w:defUIPriority="99" w:defSemiHidden="0" w:defUnhideWhenUsed="0" w:defQFormat="0" w:count="376">
     <w:lsdException w:name="Normal" w:uiPriority="0" w:qFormat="1"/>
     <w:lsdException w:name="heading 1" w:uiPriority="9" w:qFormat="1"/>
     <w:lsdException w:name="heading 2" w:semiHidden="1" w:uiPriority="9" w:unhideWhenUsed="1" w:qFormat="1"/>
@@ -13093,7 +12995,6 @@
     <w:lsdException w:name="HTML Sample" w:semiHidden="1" w:unhideWhenUsed="1"/>
     <w:lsdException w:name="HTML Typewriter" w:semiHidden="1" w:unhideWhenUsed="1"/>
     <w:lsdException w:name="HTML Variable" w:semiHidden="1" w:unhideWhenUsed="1"/>
-    <w:lsdException w:name="Normal Table" w:semiHidden="1" w:unhideWhenUsed="1"/>
     <w:lsdException w:name="annotation subject" w:semiHidden="1" w:unhideWhenUsed="1"/>
     <w:lsdException w:name="No List" w:semiHidden="1" w:unhideWhenUsed="1"/>
     <w:lsdException w:name="Outline List 1" w:semiHidden="1" w:unhideWhenUsed="1"/>
@@ -13136,11 +13037,8 @@
     <w:lsdException w:name="Table Contemporary" w:semiHidden="1" w:unhideWhenUsed="1"/>
     <w:lsdException w:name="Table Elegant" w:semiHidden="1" w:unhideWhenUsed="1"/>
     <w:lsdException w:name="Table Professional" w:semiHidden="1" w:unhideWhenUsed="1"/>
-    <w:lsdException w:name="Table Subtle 1" w:semiHidden="1" w:unhideWhenUsed="1"/>
     <w:lsdException w:name="Table Subtle 2" w:semiHidden="1" w:unhideWhenUsed="1"/>
     <w:lsdException w:name="Table Web 1" w:semiHidden="1" w:unhideWhenUsed="1"/>
-    <w:lsdException w:name="Table Web 2" w:semiHidden="1" w:unhideWhenUsed="1"/>
-    <w:lsdException w:name="Table Web 3" w:semiHidden="1" w:unhideWhenUsed="1"/>
     <w:lsdException w:name="Balloon Text" w:semiHidden="1" w:unhideWhenUsed="1"/>
     <w:lsdException w:name="Table Grid" w:uiPriority="59"/>
     <w:lsdException w:name="Table Theme" w:semiHidden="1" w:unhideWhenUsed="1"/>
@@ -13359,6 +13257,11 @@
     <w:lsdException w:name="List Table 5 Dark Accent 6" w:uiPriority="50"/>
     <w:lsdException w:name="List Table 6 Colorful Accent 6" w:uiPriority="51"/>
     <w:lsdException w:name="List Table 7 Colorful Accent 6" w:uiPriority="52"/>
+    <w:lsdException w:name="Mention" w:semiHidden="1" w:unhideWhenUsed="1"/>
+    <w:lsdException w:name="Smart Hyperlink" w:semiHidden="1" w:unhideWhenUsed="1"/>
+    <w:lsdException w:name="Hashtag" w:semiHidden="1" w:unhideWhenUsed="1"/>
+    <w:lsdException w:name="Unresolved Mention" w:semiHidden="1" w:unhideWhenUsed="1"/>
+    <w:lsdException w:name="Smart Link" w:semiHidden="1" w:unhideWhenUsed="1"/>
   </w:latentStyles>
   <w:style w:type="paragraph" w:default="1" w:styleId="Normal">
     <w:name w:val="Normal"/>
@@ -13897,565 +13800,6 @@
 </w:styles>
 </file>
 
-<file path=word/glossary/document.xml><?xml version="1.0" encoding="utf-8"?>
-<w:glossaryDocument xmlns:wpc="http://schemas.microsoft.com/office/word/2010/wordprocessingCanvas" xmlns:mc="http://schemas.openxmlformats.org/markup-compatibility/2006" xmlns:o="urn:schemas-microsoft-com:office:office" xmlns:r="http://schemas.openxmlformats.org/officeDocument/2006/relationships" xmlns:m="http://schemas.openxmlformats.org/officeDocument/2006/math" xmlns:v="urn:schemas-microsoft-com:vml" xmlns:wp14="http://schemas.microsoft.com/office/word/2010/wordprocessingDrawing" xmlns:wp="http://schemas.openxmlformats.org/drawingml/2006/wordprocessingDrawing" xmlns:w10="urn:schemas-microsoft-com:office:word" xmlns:w="http://schemas.openxmlformats.org/wordprocessingml/2006/main" xmlns:w14="http://schemas.microsoft.com/office/word/2010/wordml" xmlns:w15="http://schemas.microsoft.com/office/word/2012/wordml" xmlns:wpg="http://schemas.microsoft.com/office/word/2010/wordprocessingGroup" xmlns:wpi="http://schemas.microsoft.com/office/word/2010/wordprocessingInk" xmlns:wne="http://schemas.microsoft.com/office/word/2006/wordml" xmlns:wps="http://schemas.microsoft.com/office/word/2010/wordprocessingShape" mc:Ignorable="w14 w15 wp14"/>
-</file>
-
-<file path=word/glossary/fontTable.xml><?xml version="1.0" encoding="utf-8"?>
-<w:fonts xmlns:mc="http://schemas.openxmlformats.org/markup-compatibility/2006" xmlns:r="http://schemas.openxmlformats.org/officeDocument/2006/relationships" xmlns:w="http://schemas.openxmlformats.org/wordprocessingml/2006/main" xmlns:w14="http://schemas.microsoft.com/office/word/2010/wordml" xmlns:w15="http://schemas.microsoft.com/office/word/2012/wordml" mc:Ignorable="w14 w15">
-  <w:font w:name="Symbol">
-    <w:panose1 w:val="05050102010706020507"/>
-    <w:charset w:val="02"/>
-    <w:family w:val="roman"/>
-    <w:pitch w:val="variable"/>
-    <w:sig w:usb0="00000000" w:usb1="10000000" w:usb2="00000000" w:usb3="00000000" w:csb0="80000000" w:csb1="00000000"/>
-  </w:font>
-  <w:font w:name="Times New Roman">
-    <w:panose1 w:val="02020603050405020304"/>
-    <w:charset w:val="00"/>
-    <w:family w:val="roman"/>
-    <w:pitch w:val="variable"/>
-    <w:sig w:usb0="E0002EFF" w:usb1="C000785B" w:usb2="00000009" w:usb3="00000000" w:csb0="000001FF" w:csb1="00000000"/>
-  </w:font>
-  <w:font w:name="Courier New">
-    <w:panose1 w:val="02070309020205020404"/>
-    <w:charset w:val="00"/>
-    <w:family w:val="modern"/>
-    <w:pitch w:val="fixed"/>
-    <w:sig w:usb0="E0002EFF" w:usb1="C0007843" w:usb2="00000009" w:usb3="00000000" w:csb0="000001FF" w:csb1="00000000"/>
-  </w:font>
-  <w:font w:name="Wingdings">
-    <w:panose1 w:val="05000000000000000000"/>
-    <w:charset w:val="02"/>
-    <w:family w:val="auto"/>
-    <w:pitch w:val="variable"/>
-    <w:sig w:usb0="00000000" w:usb1="10000000" w:usb2="00000000" w:usb3="00000000" w:csb0="80000000" w:csb1="00000000"/>
-  </w:font>
-  <w:font w:name="Calibri">
-    <w:panose1 w:val="020F0502020204030204"/>
-    <w:charset w:val="00"/>
-    <w:family w:val="swiss"/>
-    <w:pitch w:val="variable"/>
-    <w:sig w:usb0="E4002EFF" w:usb1="C000247B" w:usb2="00000009" w:usb3="00000000" w:csb0="000001FF" w:csb1="00000000"/>
-  </w:font>
-  <w:font w:name="Cambria">
-    <w:panose1 w:val="02040503050406030204"/>
-    <w:charset w:val="00"/>
-    <w:family w:val="roman"/>
-    <w:pitch w:val="variable"/>
-    <w:sig w:usb0="E00006FF" w:usb1="420024FF" w:usb2="02000000" w:usb3="00000000" w:csb0="0000019F" w:csb1="00000000"/>
-  </w:font>
-  <w:font w:name="Tahoma">
-    <w:panose1 w:val="020B0604030504040204"/>
-    <w:charset w:val="00"/>
-    <w:family w:val="swiss"/>
-    <w:pitch w:val="variable"/>
-    <w:sig w:usb0="E1002EFF" w:usb1="C000605B" w:usb2="00000029" w:usb3="00000000" w:csb0="000101FF" w:csb1="00000000"/>
-  </w:font>
-  <w:font w:name="Arial">
-    <w:panose1 w:val="020B0604020202020204"/>
-    <w:charset w:val="00"/>
-    <w:family w:val="swiss"/>
-    <w:pitch w:val="variable"/>
-    <w:sig w:usb0="E0002EFF" w:usb1="C000785B" w:usb2="00000009" w:usb3="00000000" w:csb0="000001FF" w:csb1="00000000"/>
-  </w:font>
-  <w:font w:name="Cambria Math">
-    <w:panose1 w:val="02040503050406030204"/>
-    <w:charset w:val="00"/>
-    <w:family w:val="roman"/>
-    <w:pitch w:val="variable"/>
-    <w:sig w:usb0="E00006FF" w:usb1="420024FF" w:usb2="02000000" w:usb3="00000000" w:csb0="0000019F" w:csb1="00000000"/>
-  </w:font>
-  <w:font w:name="Calibri Light">
-    <w:panose1 w:val="020F0302020204030204"/>
-    <w:charset w:val="00"/>
-    <w:family w:val="swiss"/>
-    <w:pitch w:val="variable"/>
-    <w:sig w:usb0="E4002EFF" w:usb1="C000247B" w:usb2="00000009" w:usb3="00000000" w:csb0="000001FF" w:csb1="00000000"/>
-  </w:font>
-</w:fonts>
-</file>
-
-<file path=word/glossary/settings.xml><?xml version="1.0" encoding="utf-8"?>
-<w:settings xmlns:mc="http://schemas.openxmlformats.org/markup-compatibility/2006" xmlns:o="urn:schemas-microsoft-com:office:office" xmlns:r="http://schemas.openxmlformats.org/officeDocument/2006/relationships" xmlns:m="http://schemas.openxmlformats.org/officeDocument/2006/math" xmlns:v="urn:schemas-microsoft-com:vml" xmlns:w10="urn:schemas-microsoft-com:office:word" xmlns:w="http://schemas.openxmlformats.org/wordprocessingml/2006/main" xmlns:w14="http://schemas.microsoft.com/office/word/2010/wordml" xmlns:w15="http://schemas.microsoft.com/office/word/2012/wordml" xmlns:sl="http://schemas.openxmlformats.org/schemaLibrary/2006/main" mc:Ignorable="w14 w15">
-  <w:view w:val="normal"/>
-  <w:defaultTabStop w:val="720"/>
-  <w:characterSpacingControl w:val="doNotCompress"/>
-  <w:compat>
-    <w:useFELayout/>
-    <w:compatSetting w:name="compatibilityMode" w:uri="http://schemas.microsoft.com/office/word" w:val="15"/>
-    <w:compatSetting w:name="overrideTableStyleFontSizeAndJustification" w:uri="http://schemas.microsoft.com/office/word" w:val="1"/>
-    <w:compatSetting w:name="enableOpenTypeFeatures" w:uri="http://schemas.microsoft.com/office/word" w:val="1"/>
-    <w:compatSetting w:name="doNotFlipMirrorIndents" w:uri="http://schemas.microsoft.com/office/word" w:val="1"/>
-    <w:compatSetting w:name="differentiateMultirowTableHeaders" w:uri="http://schemas.microsoft.com/office/word" w:val="1"/>
-  </w:compat>
-  <w:rsids>
-    <w:rsidRoot w:val="00CA682A"/>
-    <w:rsid w:val="0080332D"/>
-    <w:rsid w:val="00CA682A"/>
-  </w:rsids>
-  <m:mathPr>
-    <m:mathFont m:val="Cambria Math"/>
-    <m:brkBin m:val="before"/>
-    <m:brkBinSub m:val="--"/>
-    <m:smallFrac m:val="0"/>
-    <m:dispDef/>
-    <m:lMargin m:val="0"/>
-    <m:rMargin m:val="0"/>
-    <m:defJc m:val="centerGroup"/>
-    <m:wrapIndent m:val="1440"/>
-    <m:intLim m:val="subSup"/>
-    <m:naryLim m:val="undOvr"/>
-  </m:mathPr>
-  <w:themeFontLang w:val="en-US"/>
-  <w:clrSchemeMapping w:bg1="light1" w:t1="dark1" w:bg2="light2" w:t2="dark2" w:accent1="accent1" w:accent2="accent2" w:accent3="accent3" w:accent4="accent4" w:accent5="accent5" w:accent6="accent6" w:hyperlink="hyperlink" w:followedHyperlink="followedHyperlink"/>
-  <w:decimalSymbol w:val="."/>
-  <w:listSeparator w:val=","/>
-  <w15:chartTrackingRefBased/>
-</w:settings>
-</file>
-
-<file path=word/glossary/styles.xml><?xml version="1.0" encoding="utf-8"?>
-<w:styles xmlns:mc="http://schemas.openxmlformats.org/markup-compatibility/2006" xmlns:r="http://schemas.openxmlformats.org/officeDocument/2006/relationships" xmlns:w="http://schemas.openxmlformats.org/wordprocessingml/2006/main" xmlns:w14="http://schemas.microsoft.com/office/word/2010/wordml" xmlns:w15="http://schemas.microsoft.com/office/word/2012/wordml" mc:Ignorable="w14 w15">
-  <w:docDefaults>
-    <w:rPrDefault>
-      <w:rPr>
-        <w:rFonts w:asciiTheme="minorHAnsi" w:eastAsiaTheme="minorEastAsia" w:hAnsiTheme="minorHAnsi" w:cstheme="minorBidi"/>
-        <w:sz w:val="22"/>
-        <w:szCs w:val="22"/>
-        <w:lang w:val="en-US" w:eastAsia="en-US" w:bidi="ar-SA"/>
-      </w:rPr>
-    </w:rPrDefault>
-    <w:pPrDefault>
-      <w:pPr>
-        <w:spacing w:after="160" w:line="259" w:lineRule="auto"/>
-      </w:pPr>
-    </w:pPrDefault>
-  </w:docDefaults>
-  <w:latentStyles w:defLockedState="0" w:defUIPriority="99" w:defSemiHidden="0" w:defUnhideWhenUsed="0" w:defQFormat="0" w:count="371">
-    <w:lsdException w:name="Normal" w:uiPriority="0" w:qFormat="1"/>
-    <w:lsdException w:name="heading 1" w:uiPriority="9" w:qFormat="1"/>
-    <w:lsdException w:name="heading 2" w:semiHidden="1" w:uiPriority="9" w:unhideWhenUsed="1" w:qFormat="1"/>
-    <w:lsdException w:name="heading 3" w:semiHidden="1" w:uiPriority="9" w:unhideWhenUsed="1" w:qFormat="1"/>
-    <w:lsdException w:name="heading 4" w:semiHidden="1" w:uiPriority="9" w:unhideWhenUsed="1" w:qFormat="1"/>
-    <w:lsdException w:name="heading 5" w:semiHidden="1" w:uiPriority="9" w:unhideWhenUsed="1" w:qFormat="1"/>
-    <w:lsdException w:name="heading 6" w:semiHidden="1" w:uiPriority="9" w:unhideWhenUsed="1" w:qFormat="1"/>
-    <w:lsdException w:name="heading 7" w:semiHidden="1" w:uiPriority="9" w:unhideWhenUsed="1" w:qFormat="1"/>
-    <w:lsdException w:name="heading 8" w:semiHidden="1" w:uiPriority="9" w:unhideWhenUsed="1" w:qFormat="1"/>
-    <w:lsdException w:name="heading 9" w:semiHidden="1" w:uiPriority="9" w:unhideWhenUsed="1" w:qFormat="1"/>
-    <w:lsdException w:name="index 1" w:semiHidden="1" w:unhideWhenUsed="1"/>
-    <w:lsdException w:name="index 2" w:semiHidden="1" w:unhideWhenUsed="1"/>
-    <w:lsdException w:name="index 3" w:semiHidden="1" w:unhideWhenUsed="1"/>
-    <w:lsdException w:name="index 4" w:semiHidden="1" w:unhideWhenUsed="1"/>
-    <w:lsdException w:name="index 5" w:semiHidden="1" w:unhideWhenUsed="1"/>
-    <w:lsdException w:name="index 6" w:semiHidden="1" w:unhideWhenUsed="1"/>
-    <w:lsdException w:name="index 7" w:semiHidden="1" w:unhideWhenUsed="1"/>
-    <w:lsdException w:name="index 8" w:semiHidden="1" w:unhideWhenUsed="1"/>
-    <w:lsdException w:name="index 9" w:semiHidden="1" w:unhideWhenUsed="1"/>
-    <w:lsdException w:name="toc 1" w:semiHidden="1" w:uiPriority="39" w:unhideWhenUsed="1"/>
-    <w:lsdException w:name="toc 2" w:semiHidden="1" w:uiPriority="39" w:unhideWhenUsed="1"/>
-    <w:lsdException w:name="toc 3" w:semiHidden="1" w:uiPriority="39" w:unhideWhenUsed="1"/>
-    <w:lsdException w:name="toc 4" w:semiHidden="1" w:uiPriority="39" w:unhideWhenUsed="1"/>
-    <w:lsdException w:name="toc 5" w:semiHidden="1" w:uiPriority="39" w:unhideWhenUsed="1"/>
-    <w:lsdException w:name="toc 6" w:semiHidden="1" w:uiPriority="39" w:unhideWhenUsed="1"/>
-    <w:lsdException w:name="toc 7" w:semiHidden="1" w:uiPriority="39" w:unhideWhenUsed="1"/>
-    <w:lsdException w:name="toc 8" w:semiHidden="1" w:uiPriority="39" w:unhideWhenUsed="1"/>
-    <w:lsdException w:name="toc 9" w:semiHidden="1" w:uiPriority="39" w:unhideWhenUsed="1"/>
-    <w:lsdException w:name="Normal Indent" w:semiHidden="1" w:unhideWhenUsed="1"/>
-    <w:lsdException w:name="footnote text" w:semiHidden="1" w:unhideWhenUsed="1"/>
-    <w:lsdException w:name="annotation text" w:semiHidden="1" w:unhideWhenUsed="1"/>
-    <w:lsdException w:name="header" w:semiHidden="1" w:unhideWhenUsed="1"/>
-    <w:lsdException w:name="footer" w:semiHidden="1" w:unhideWhenUsed="1"/>
-    <w:lsdException w:name="index heading" w:semiHidden="1" w:unhideWhenUsed="1"/>
-    <w:lsdException w:name="caption" w:semiHidden="1" w:uiPriority="35" w:unhideWhenUsed="1" w:qFormat="1"/>
-    <w:lsdException w:name="table of figures" w:semiHidden="1" w:unhideWhenUsed="1"/>
-    <w:lsdException w:name="envelope address" w:semiHidden="1" w:unhideWhenUsed="1"/>
-    <w:lsdException w:name="envelope return" w:semiHidden="1" w:unhideWhenUsed="1"/>
-    <w:lsdException w:name="footnote reference" w:semiHidden="1" w:unhideWhenUsed="1"/>
-    <w:lsdException w:name="annotation reference" w:semiHidden="1" w:unhideWhenUsed="1"/>
-    <w:lsdException w:name="line number" w:semiHidden="1" w:unhideWhenUsed="1"/>
-    <w:lsdException w:name="page number" w:semiHidden="1" w:unhideWhenUsed="1"/>
-    <w:lsdException w:name="endnote reference" w:semiHidden="1" w:unhideWhenUsed="1"/>
-    <w:lsdException w:name="endnote text" w:semiHidden="1" w:unhideWhenUsed="1"/>
-    <w:lsdException w:name="table of authorities" w:semiHidden="1" w:unhideWhenUsed="1"/>
-    <w:lsdException w:name="macro" w:semiHidden="1" w:unhideWhenUsed="1"/>
-    <w:lsdException w:name="toa heading" w:semiHidden="1" w:unhideWhenUsed="1"/>
-    <w:lsdException w:name="List" w:semiHidden="1" w:unhideWhenUsed="1"/>
-    <w:lsdException w:name="List Bullet" w:semiHidden="1" w:unhideWhenUsed="1"/>
-    <w:lsdException w:name="List Number" w:semiHidden="1" w:unhideWhenUsed="1"/>
-    <w:lsdException w:name="List 2" w:semiHidden="1" w:unhideWhenUsed="1"/>
-    <w:lsdException w:name="List 3" w:semiHidden="1" w:unhideWhenUsed="1"/>
-    <w:lsdException w:name="List 4" w:semiHidden="1" w:unhideWhenUsed="1"/>
-    <w:lsdException w:name="List 5" w:semiHidden="1" w:unhideWhenUsed="1"/>
-    <w:lsdException w:name="List Bullet 2" w:semiHidden="1" w:unhideWhenUsed="1"/>
-    <w:lsdException w:name="List Bullet 3" w:semiHidden="1" w:unhideWhenUsed="1"/>
-    <w:lsdException w:name="List Bullet 4" w:semiHidden="1" w:unhideWhenUsed="1"/>
-    <w:lsdException w:name="List Bullet 5" w:semiHidden="1" w:unhideWhenUsed="1"/>
-    <w:lsdException w:name="List Number 2" w:semiHidden="1" w:unhideWhenUsed="1"/>
-    <w:lsdException w:name="List Number 3" w:semiHidden="1" w:unhideWhenUsed="1"/>
-    <w:lsdException w:name="List Number 4" w:semiHidden="1" w:unhideWhenUsed="1"/>
-    <w:lsdException w:name="List Number 5" w:semiHidden="1" w:unhideWhenUsed="1"/>
-    <w:lsdException w:name="Title" w:uiPriority="10" w:qFormat="1"/>
-    <w:lsdException w:name="Closing" w:semiHidden="1" w:unhideWhenUsed="1"/>
-    <w:lsdException w:name="Signature" w:semiHidden="1" w:unhideWhenUsed="1"/>
-    <w:lsdException w:name="Default Paragraph Font" w:semiHidden="1" w:uiPriority="1" w:unhideWhenUsed="1"/>
-    <w:lsdException w:name="Body Text" w:semiHidden="1" w:unhideWhenUsed="1"/>
-    <w:lsdException w:name="Body Text Indent" w:semiHidden="1" w:unhideWhenUsed="1"/>
-    <w:lsdException w:name="List Continue" w:semiHidden="1" w:unhideWhenUsed="1"/>
-    <w:lsdException w:name="List Continue 2" w:semiHidden="1" w:unhideWhenUsed="1"/>
-    <w:lsdException w:name="List Continue 3" w:semiHidden="1" w:unhideWhenUsed="1"/>
-    <w:lsdException w:name="List Continue 4" w:semiHidden="1" w:unhideWhenUsed="1"/>
-    <w:lsdException w:name="List Continue 5" w:semiHidden="1" w:unhideWhenUsed="1"/>
-    <w:lsdException w:name="Message Header" w:semiHidden="1" w:unhideWhenUsed="1"/>
-    <w:lsdException w:name="Subtitle" w:uiPriority="11" w:qFormat="1"/>
-    <w:lsdException w:name="Salutation" w:semiHidden="1" w:unhideWhenUsed="1"/>
-    <w:lsdException w:name="Date" w:semiHidden="1" w:unhideWhenUsed="1"/>
-    <w:lsdException w:name="Body Text First Indent" w:semiHidden="1" w:unhideWhenUsed="1"/>
-    <w:lsdException w:name="Body Text First Indent 2" w:semiHidden="1" w:unhideWhenUsed="1"/>
-    <w:lsdException w:name="Note Heading" w:semiHidden="1" w:unhideWhenUsed="1"/>
-    <w:lsdException w:name="Body Text 2" w:semiHidden="1" w:unhideWhenUsed="1"/>
-    <w:lsdException w:name="Body Text 3" w:semiHidden="1" w:unhideWhenUsed="1"/>
-    <w:lsdException w:name="Body Text Indent 2" w:semiHidden="1" w:unhideWhenUsed="1"/>
-    <w:lsdException w:name="Body Text Indent 3" w:semiHidden="1" w:unhideWhenUsed="1"/>
-    <w:lsdException w:name="Block Text" w:semiHidden="1" w:unhideWhenUsed="1"/>
-    <w:lsdException w:name="Hyperlink" w:semiHidden="1" w:unhideWhenUsed="1"/>
-    <w:lsdException w:name="FollowedHyperlink" w:semiHidden="1" w:unhideWhenUsed="1"/>
-    <w:lsdException w:name="Strong" w:uiPriority="22" w:qFormat="1"/>
-    <w:lsdException w:name="Emphasis" w:uiPriority="20" w:qFormat="1"/>
-    <w:lsdException w:name="Document Map" w:semiHidden="1" w:unhideWhenUsed="1"/>
-    <w:lsdException w:name="Plain Text" w:semiHidden="1" w:unhideWhenUsed="1"/>
-    <w:lsdException w:name="E-mail Signature" w:semiHidden="1" w:unhideWhenUsed="1"/>
-    <w:lsdException w:name="HTML Top of Form" w:semiHidden="1" w:unhideWhenUsed="1"/>
-    <w:lsdException w:name="HTML Bottom of Form" w:semiHidden="1" w:unhideWhenUsed="1"/>
-    <w:lsdException w:name="Normal (Web)" w:semiHidden="1" w:unhideWhenUsed="1"/>
-    <w:lsdException w:name="HTML Acronym" w:semiHidden="1" w:unhideWhenUsed="1"/>
-    <w:lsdException w:name="HTML Address" w:semiHidden="1" w:unhideWhenUsed="1"/>
-    <w:lsdException w:name="HTML Cite" w:semiHidden="1" w:unhideWhenUsed="1"/>
-    <w:lsdException w:name="HTML Code" w:semiHidden="1" w:unhideWhenUsed="1"/>
-    <w:lsdException w:name="HTML Definition" w:semiHidden="1" w:unhideWhenUsed="1"/>
-    <w:lsdException w:name="HTML Keyboard" w:semiHidden="1" w:unhideWhenUsed="1"/>
-    <w:lsdException w:name="HTML Preformatted" w:semiHidden="1" w:unhideWhenUsed="1"/>
-    <w:lsdException w:name="HTML Sample" w:semiHidden="1" w:unhideWhenUsed="1"/>
-    <w:lsdException w:name="HTML Typewriter" w:semiHidden="1" w:unhideWhenUsed="1"/>
-    <w:lsdException w:name="HTML Variable" w:semiHidden="1" w:unhideWhenUsed="1"/>
-    <w:lsdException w:name="Normal Table" w:semiHidden="1" w:unhideWhenUsed="1"/>
-    <w:lsdException w:name="annotation subject" w:semiHidden="1" w:unhideWhenUsed="1"/>
-    <w:lsdException w:name="No List" w:semiHidden="1" w:unhideWhenUsed="1"/>
-    <w:lsdException w:name="Outline List 1" w:semiHidden="1" w:unhideWhenUsed="1"/>
-    <w:lsdException w:name="Outline List 2" w:semiHidden="1" w:unhideWhenUsed="1"/>
-    <w:lsdException w:name="Outline List 3" w:semiHidden="1" w:unhideWhenUsed="1"/>
-    <w:lsdException w:name="Table Simple 1" w:semiHidden="1" w:unhideWhenUsed="1"/>
-    <w:lsdException w:name="Table Simple 2" w:semiHidden="1" w:unhideWhenUsed="1"/>
-    <w:lsdException w:name="Table Simple 3" w:semiHidden="1" w:unhideWhenUsed="1"/>
-    <w:lsdException w:name="Table Classic 1" w:semiHidden="1" w:unhideWhenUsed="1"/>
-    <w:lsdException w:name="Table Classic 2" w:semiHidden="1" w:unhideWhenUsed="1"/>
-    <w:lsdException w:name="Table Classic 3" w:semiHidden="1" w:unhideWhenUsed="1"/>
-    <w:lsdException w:name="Table Classic 4" w:semiHidden="1" w:unhideWhenUsed="1"/>
-    <w:lsdException w:name="Table Colorful 1" w:semiHidden="1" w:unhideWhenUsed="1"/>
-    <w:lsdException w:name="Table Colorful 2" w:semiHidden="1" w:unhideWhenUsed="1"/>
-    <w:lsdException w:name="Table Colorful 3" w:semiHidden="1" w:unhideWhenUsed="1"/>
-    <w:lsdException w:name="Table Columns 1" w:semiHidden="1" w:unhideWhenUsed="1"/>
-    <w:lsdException w:name="Table Columns 2" w:semiHidden="1" w:unhideWhenUsed="1"/>
-    <w:lsdException w:name="Table Columns 3" w:semiHidden="1" w:unhideWhenUsed="1"/>
-    <w:lsdException w:name="Table Columns 4" w:semiHidden="1" w:unhideWhenUsed="1"/>
-    <w:lsdException w:name="Table Columns 5" w:semiHidden="1" w:unhideWhenUsed="1"/>
-    <w:lsdException w:name="Table Grid 1" w:semiHidden="1" w:unhideWhenUsed="1"/>
-    <w:lsdException w:name="Table Grid 2" w:semiHidden="1" w:unhideWhenUsed="1"/>
-    <w:lsdException w:name="Table Grid 3" w:semiHidden="1" w:unhideWhenUsed="1"/>
-    <w:lsdException w:name="Table Grid 4" w:semiHidden="1" w:unhideWhenUsed="1"/>
-    <w:lsdException w:name="Table Grid 5" w:semiHidden="1" w:unhideWhenUsed="1"/>
-    <w:lsdException w:name="Table Grid 6" w:semiHidden="1" w:unhideWhenUsed="1"/>
-    <w:lsdException w:name="Table Grid 7" w:semiHidden="1" w:unhideWhenUsed="1"/>
-    <w:lsdException w:name="Table Grid 8" w:semiHidden="1" w:unhideWhenUsed="1"/>
-    <w:lsdException w:name="Table List 1" w:semiHidden="1" w:unhideWhenUsed="1"/>
-    <w:lsdException w:name="Table List 2" w:semiHidden="1" w:unhideWhenUsed="1"/>
-    <w:lsdException w:name="Table List 3" w:semiHidden="1" w:unhideWhenUsed="1"/>
-    <w:lsdException w:name="Table List 4" w:semiHidden="1" w:unhideWhenUsed="1"/>
-    <w:lsdException w:name="Table List 5" w:semiHidden="1" w:unhideWhenUsed="1"/>
-    <w:lsdException w:name="Table List 6" w:semiHidden="1" w:unhideWhenUsed="1"/>
-    <w:lsdException w:name="Table List 7" w:semiHidden="1" w:unhideWhenUsed="1"/>
-    <w:lsdException w:name="Table List 8" w:semiHidden="1" w:unhideWhenUsed="1"/>
-    <w:lsdException w:name="Table 3D effects 1" w:semiHidden="1" w:unhideWhenUsed="1"/>
-    <w:lsdException w:name="Table 3D effects 2" w:semiHidden="1" w:unhideWhenUsed="1"/>
-    <w:lsdException w:name="Table 3D effects 3" w:semiHidden="1" w:unhideWhenUsed="1"/>
-    <w:lsdException w:name="Table Contemporary" w:semiHidden="1" w:unhideWhenUsed="1"/>
-    <w:lsdException w:name="Table Elegant" w:semiHidden="1" w:unhideWhenUsed="1"/>
-    <w:lsdException w:name="Table Professional" w:semiHidden="1" w:unhideWhenUsed="1"/>
-    <w:lsdException w:name="Table Subtle 1" w:semiHidden="1" w:unhideWhenUsed="1"/>
-    <w:lsdException w:name="Table Subtle 2" w:semiHidden="1" w:unhideWhenUsed="1"/>
-    <w:lsdException w:name="Table Web 1" w:semiHidden="1" w:unhideWhenUsed="1"/>
-    <w:lsdException w:name="Table Web 2" w:semiHidden="1" w:unhideWhenUsed="1"/>
-    <w:lsdException w:name="Table Web 3" w:semiHidden="1" w:unhideWhenUsed="1"/>
-    <w:lsdException w:name="Balloon Text" w:semiHidden="1" w:unhideWhenUsed="1"/>
-    <w:lsdException w:name="Table Grid" w:uiPriority="39"/>
-    <w:lsdException w:name="Table Theme" w:semiHidden="1" w:unhideWhenUsed="1"/>
-    <w:lsdException w:name="Placeholder Text" w:semiHidden="1"/>
-    <w:lsdException w:name="No Spacing" w:uiPriority="1" w:qFormat="1"/>
-    <w:lsdException w:name="Light Shading" w:uiPriority="60"/>
-    <w:lsdException w:name="Light List" w:uiPriority="61"/>
-    <w:lsdException w:name="Light Grid" w:uiPriority="62"/>
-    <w:lsdException w:name="Medium Shading 1" w:uiPriority="63"/>
-    <w:lsdException w:name="Medium Shading 2" w:uiPriority="64"/>
-    <w:lsdException w:name="Medium List 1" w:uiPriority="65"/>
-    <w:lsdException w:name="Medium List 2" w:uiPriority="66"/>
-    <w:lsdException w:name="Medium Grid 1" w:uiPriority="67"/>
-    <w:lsdException w:name="Medium Grid 2" w:uiPriority="68"/>
-    <w:lsdException w:name="Medium Grid 3" w:uiPriority="69"/>
-    <w:lsdException w:name="Dark List" w:uiPriority="70"/>
-    <w:lsdException w:name="Colorful Shading" w:uiPriority="71"/>
-    <w:lsdException w:name="Colorful List" w:uiPriority="72"/>
-    <w:lsdException w:name="Colorful Grid" w:uiPriority="73"/>
-    <w:lsdException w:name="Light Shading Accent 1" w:uiPriority="60"/>
-    <w:lsdException w:name="Light List Accent 1" w:uiPriority="61"/>
-    <w:lsdException w:name="Light Grid Accent 1" w:uiPriority="62"/>
-    <w:lsdException w:name="Medium Shading 1 Accent 1" w:uiPriority="63"/>
-    <w:lsdException w:name="Medium Shading 2 Accent 1" w:uiPriority="64"/>
-    <w:lsdException w:name="Medium List 1 Accent 1" w:uiPriority="65"/>
-    <w:lsdException w:name="Revision" w:semiHidden="1"/>
-    <w:lsdException w:name="List Paragraph" w:uiPriority="34" w:qFormat="1"/>
-    <w:lsdException w:name="Quote" w:uiPriority="29" w:qFormat="1"/>
-    <w:lsdException w:name="Intense Quote" w:uiPriority="30" w:qFormat="1"/>
-    <w:lsdException w:name="Medium List 2 Accent 1" w:uiPriority="66"/>
-    <w:lsdException w:name="Medium Grid 1 Accent 1" w:uiPriority="67"/>
-    <w:lsdException w:name="Medium Grid 2 Accent 1" w:uiPriority="68"/>
-    <w:lsdException w:name="Medium Grid 3 Accent 1" w:uiPriority="69"/>
-    <w:lsdException w:name="Dark List Accent 1" w:uiPriority="70"/>
-    <w:lsdException w:name="Colorful Shading Accent 1" w:uiPriority="71"/>
-    <w:lsdException w:name="Colorful List Accent 1" w:uiPriority="72"/>
-    <w:lsdException w:name="Colorful Grid Accent 1" w:uiPriority="73"/>
-    <w:lsdException w:name="Light Shading Accent 2" w:uiPriority="60"/>
-    <w:lsdException w:name="Light List Accent 2" w:uiPriority="61"/>
-    <w:lsdException w:name="Light Grid Accent 2" w:uiPriority="62"/>
-    <w:lsdException w:name="Medium Shading 1 Accent 2" w:uiPriority="63"/>
-    <w:lsdException w:name="Medium Shading 2 Accent 2" w:uiPriority="64"/>
-    <w:lsdException w:name="Medium List 1 Accent 2" w:uiPriority="65"/>
-    <w:lsdException w:name="Medium List 2 Accent 2" w:uiPriority="66"/>
-    <w:lsdException w:name="Medium Grid 1 Accent 2" w:uiPriority="67"/>
-    <w:lsdException w:name="Medium Grid 2 Accent 2" w:uiPriority="68"/>
-    <w:lsdException w:name="Medium Grid 3 Accent 2" w:uiPriority="69"/>
-    <w:lsdException w:name="Dark List Accent 2" w:uiPriority="70"/>
-    <w:lsdException w:name="Colorful Shading Accent 2" w:uiPriority="71"/>
-    <w:lsdException w:name="Colorful List Accent 2" w:uiPriority="72"/>
-    <w:lsdException w:name="Colorful Grid Accent 2" w:uiPriority="73"/>
-    <w:lsdException w:name="Light Shading Accent 3" w:uiPriority="60"/>
-    <w:lsdException w:name="Light List Accent 3" w:uiPriority="61"/>
-    <w:lsdException w:name="Light Grid Accent 3" w:uiPriority="62"/>
-    <w:lsdException w:name="Medium Shading 1 Accent 3" w:uiPriority="63"/>
-    <w:lsdException w:name="Medium Shading 2 Accent 3" w:uiPriority="64"/>
-    <w:lsdException w:name="Medium List 1 Accent 3" w:uiPriority="65"/>
-    <w:lsdException w:name="Medium List 2 Accent 3" w:uiPriority="66"/>
-    <w:lsdException w:name="Medium Grid 1 Accent 3" w:uiPriority="67"/>
-    <w:lsdException w:name="Medium Grid 2 Accent 3" w:uiPriority="68"/>
-    <w:lsdException w:name="Medium Grid 3 Accent 3" w:uiPriority="69"/>
-    <w:lsdException w:name="Dark List Accent 3" w:uiPriority="70"/>
-    <w:lsdException w:name="Colorful Shading Accent 3" w:uiPriority="71"/>
-    <w:lsdException w:name="Colorful List Accent 3" w:uiPriority="72"/>
-    <w:lsdException w:name="Colorful Grid Accent 3" w:uiPriority="73"/>
-    <w:lsdException w:name="Light Shading Accent 4" w:uiPriority="60"/>
-    <w:lsdException w:name="Light List Accent 4" w:uiPriority="61"/>
-    <w:lsdException w:name="Light Grid Accent 4" w:uiPriority="62"/>
-    <w:lsdException w:name="Medium Shading 1 Accent 4" w:uiPriority="63"/>
-    <w:lsdException w:name="Medium Shading 2 Accent 4" w:uiPriority="64"/>
-    <w:lsdException w:name="Medium List 1 Accent 4" w:uiPriority="65"/>
-    <w:lsdException w:name="Medium List 2 Accent 4" w:uiPriority="66"/>
-    <w:lsdException w:name="Medium Grid 1 Accent 4" w:uiPriority="67"/>
-    <w:lsdException w:name="Medium Grid 2 Accent 4" w:uiPriority="68"/>
-    <w:lsdException w:name="Medium Grid 3 Accent 4" w:uiPriority="69"/>
-    <w:lsdException w:name="Dark List Accent 4" w:uiPriority="70"/>
-    <w:lsdException w:name="Colorful Shading Accent 4" w:uiPriority="71"/>
-    <w:lsdException w:name="Colorful List Accent 4" w:uiPriority="72"/>
-    <w:lsdException w:name="Colorful Grid Accent 4" w:uiPriority="73"/>
-    <w:lsdException w:name="Light Shading Accent 5" w:uiPriority="60"/>
-    <w:lsdException w:name="Light List Accent 5" w:uiPriority="61"/>
-    <w:lsdException w:name="Light Grid Accent 5" w:uiPriority="62"/>
-    <w:lsdException w:name="Medium Shading 1 Accent 5" w:uiPriority="63"/>
-    <w:lsdException w:name="Medium Shading 2 Accent 5" w:uiPriority="64"/>
-    <w:lsdException w:name="Medium List 1 Accent 5" w:uiPriority="65"/>
-    <w:lsdException w:name="Medium List 2 Accent 5" w:uiPriority="66"/>
-    <w:lsdException w:name="Medium Grid 1 Accent 5" w:uiPriority="67"/>
-    <w:lsdException w:name="Medium Grid 2 Accent 5" w:uiPriority="68"/>
-    <w:lsdException w:name="Medium Grid 3 Accent 5" w:uiPriority="69"/>
-    <w:lsdException w:name="Dark List Accent 5" w:uiPriority="70"/>
-    <w:lsdException w:name="Colorful Shading Accent 5" w:uiPriority="71"/>
-    <w:lsdException w:name="Colorful List Accent 5" w:uiPriority="72"/>
-    <w:lsdException w:name="Colorful Grid Accent 5" w:uiPriority="73"/>
-    <w:lsdException w:name="Light Shading Accent 6" w:uiPriority="60"/>
-    <w:lsdException w:name="Light List Accent 6" w:uiPriority="61"/>
-    <w:lsdException w:name="Light Grid Accent 6" w:uiPriority="62"/>
-    <w:lsdException w:name="Medium Shading 1 Accent 6" w:uiPriority="63"/>
-    <w:lsdException w:name="Medium Shading 2 Accent 6" w:uiPriority="64"/>
-    <w:lsdException w:name="Medium List 1 Accent 6" w:uiPriority="65"/>
-    <w:lsdException w:name="Medium List 2 Accent 6" w:uiPriority="66"/>
-    <w:lsdException w:name="Medium Grid 1 Accent 6" w:uiPriority="67"/>
-    <w:lsdException w:name="Medium Grid 2 Accent 6" w:uiPriority="68"/>
-    <w:lsdException w:name="Medium Grid 3 Accent 6" w:uiPriority="69"/>
-    <w:lsdException w:name="Dark List Accent 6" w:uiPriority="70"/>
-    <w:lsdException w:name="Colorful Shading Accent 6" w:uiPriority="71"/>
-    <w:lsdException w:name="Colorful List Accent 6" w:uiPriority="72"/>
-    <w:lsdException w:name="Colorful Grid Accent 6" w:uiPriority="73"/>
-    <w:lsdException w:name="Subtle Emphasis" w:uiPriority="19" w:qFormat="1"/>
-    <w:lsdException w:name="Intense Emphasis" w:uiPriority="21" w:qFormat="1"/>
-    <w:lsdException w:name="Subtle Reference" w:uiPriority="31" w:qFormat="1"/>
-    <w:lsdException w:name="Intense Reference" w:uiPriority="32" w:qFormat="1"/>
-    <w:lsdException w:name="Book Title" w:uiPriority="33" w:qFormat="1"/>
-    <w:lsdException w:name="Bibliography" w:semiHidden="1" w:uiPriority="37" w:unhideWhenUsed="1"/>
-    <w:lsdException w:name="TOC Heading" w:semiHidden="1" w:uiPriority="39" w:unhideWhenUsed="1" w:qFormat="1"/>
-    <w:lsdException w:name="Plain Table 1" w:uiPriority="41"/>
-    <w:lsdException w:name="Plain Table 2" w:uiPriority="42"/>
-    <w:lsdException w:name="Plain Table 3" w:uiPriority="43"/>
-    <w:lsdException w:name="Plain Table 4" w:uiPriority="44"/>
-    <w:lsdException w:name="Plain Table 5" w:uiPriority="45"/>
-    <w:lsdException w:name="Grid Table Light" w:uiPriority="40"/>
-    <w:lsdException w:name="Grid Table 1 Light" w:uiPriority="46"/>
-    <w:lsdException w:name="Grid Table 2" w:uiPriority="47"/>
-    <w:lsdException w:name="Grid Table 3" w:uiPriority="48"/>
-    <w:lsdException w:name="Grid Table 4" w:uiPriority="49"/>
-    <w:lsdException w:name="Grid Table 5 Dark" w:uiPriority="50"/>
-    <w:lsdException w:name="Grid Table 6 Colorful" w:uiPriority="51"/>
-    <w:lsdException w:name="Grid Table 7 Colorful" w:uiPriority="52"/>
-    <w:lsdException w:name="Grid Table 1 Light Accent 1" w:uiPriority="46"/>
-    <w:lsdException w:name="Grid Table 2 Accent 1" w:uiPriority="47"/>
-    <w:lsdException w:name="Grid Table 3 Accent 1" w:uiPriority="48"/>
-    <w:lsdException w:name="Grid Table 4 Accent 1" w:uiPriority="49"/>
-    <w:lsdException w:name="Grid Table 5 Dark Accent 1" w:uiPriority="50"/>
-    <w:lsdException w:name="Grid Table 6 Colorful Accent 1" w:uiPriority="51"/>
-    <w:lsdException w:name="Grid Table 7 Colorful Accent 1" w:uiPriority="52"/>
-    <w:lsdException w:name="Grid Table 1 Light Accent 2" w:uiPriority="46"/>
-    <w:lsdException w:name="Grid Table 2 Accent 2" w:uiPriority="47"/>
-    <w:lsdException w:name="Grid Table 3 Accent 2" w:uiPriority="48"/>
-    <w:lsdException w:name="Grid Table 4 Accent 2" w:uiPriority="49"/>
-    <w:lsdException w:name="Grid Table 5 Dark Accent 2" w:uiPriority="50"/>
-    <w:lsdException w:name="Grid Table 6 Colorful Accent 2" w:uiPriority="51"/>
-    <w:lsdException w:name="Grid Table 7 Colorful Accent 2" w:uiPriority="52"/>
-    <w:lsdException w:name="Grid Table 1 Light Accent 3" w:uiPriority="46"/>
-    <w:lsdException w:name="Grid Table 2 Accent 3" w:uiPriority="47"/>
-    <w:lsdException w:name="Grid Table 3 Accent 3" w:uiPriority="48"/>
-    <w:lsdException w:name="Grid Table 4 Accent 3" w:uiPriority="49"/>
-    <w:lsdException w:name="Grid Table 5 Dark Accent 3" w:uiPriority="50"/>
-    <w:lsdException w:name="Grid Table 6 Colorful Accent 3" w:uiPriority="51"/>
-    <w:lsdException w:name="Grid Table 7 Colorful Accent 3" w:uiPriority="52"/>
-    <w:lsdException w:name="Grid Table 1 Light Accent 4" w:uiPriority="46"/>
-    <w:lsdException w:name="Grid Table 2 Accent 4" w:uiPriority="47"/>
-    <w:lsdException w:name="Grid Table 3 Accent 4" w:uiPriority="48"/>
-    <w:lsdException w:name="Grid Table 4 Accent 4" w:uiPriority="49"/>
-    <w:lsdException w:name="Grid Table 5 Dark Accent 4" w:uiPriority="50"/>
-    <w:lsdException w:name="Grid Table 6 Colorful Accent 4" w:uiPriority="51"/>
-    <w:lsdException w:name="Grid Table 7 Colorful Accent 4" w:uiPriority="52"/>
-    <w:lsdException w:name="Grid Table 1 Light Accent 5" w:uiPriority="46"/>
-    <w:lsdException w:name="Grid Table 2 Accent 5" w:uiPriority="47"/>
-    <w:lsdException w:name="Grid Table 3 Accent 5" w:uiPriority="48"/>
-    <w:lsdException w:name="Grid Table 4 Accent 5" w:uiPriority="49"/>
-    <w:lsdException w:name="Grid Table 5 Dark Accent 5" w:uiPriority="50"/>
-    <w:lsdException w:name="Grid Table 6 Colorful Accent 5" w:uiPriority="51"/>
-    <w:lsdException w:name="Grid Table 7 Colorful Accent 5" w:uiPriority="52"/>
-    <w:lsdException w:name="Grid Table 1 Light Accent 6" w:uiPriority="46"/>
-    <w:lsdException w:name="Grid Table 2 Accent 6" w:uiPriority="47"/>
-    <w:lsdException w:name="Grid Table 3 Accent 6" w:uiPriority="48"/>
-    <w:lsdException w:name="Grid Table 4 Accent 6" w:uiPriority="49"/>
-    <w:lsdException w:name="Grid Table 5 Dark Accent 6" w:uiPriority="50"/>
-    <w:lsdException w:name="Grid Table 6 Colorful Accent 6" w:uiPriority="51"/>
-    <w:lsdException w:name="Grid Table 7 Colorful Accent 6" w:uiPriority="52"/>
-    <w:lsdException w:name="List Table 1 Light" w:uiPriority="46"/>
-    <w:lsdException w:name="List Table 2" w:uiPriority="47"/>
-    <w:lsdException w:name="List Table 3" w:uiPriority="48"/>
-    <w:lsdException w:name="List Table 4" w:uiPriority="49"/>
-    <w:lsdException w:name="List Table 5 Dark" w:uiPriority="50"/>
-    <w:lsdException w:name="List Table 6 Colorful" w:uiPriority="51"/>
-    <w:lsdException w:name="List Table 7 Colorful" w:uiPriority="52"/>
-    <w:lsdException w:name="List Table 1 Light Accent 1" w:uiPriority="46"/>
-    <w:lsdException w:name="List Table 2 Accent 1" w:uiPriority="47"/>
-    <w:lsdException w:name="List Table 3 Accent 1" w:uiPriority="48"/>
-    <w:lsdException w:name="List Table 4 Accent 1" w:uiPriority="49"/>
-    <w:lsdException w:name="List Table 5 Dark Accent 1" w:uiPriority="50"/>
-    <w:lsdException w:name="List Table 6 Colorful Accent 1" w:uiPriority="51"/>
-    <w:lsdException w:name="List Table 7 Colorful Accent 1" w:uiPriority="52"/>
-    <w:lsdException w:name="List Table 1 Light Accent 2" w:uiPriority="46"/>
-    <w:lsdException w:name="List Table 2 Accent 2" w:uiPriority="47"/>
-    <w:lsdException w:name="List Table 3 Accent 2" w:uiPriority="48"/>
-    <w:lsdException w:name="List Table 4 Accent 2" w:uiPriority="49"/>
-    <w:lsdException w:name="List Table 5 Dark Accent 2" w:uiPriority="50"/>
-    <w:lsdException w:name="List Table 6 Colorful Accent 2" w:uiPriority="51"/>
-    <w:lsdException w:name="List Table 7 Colorful Accent 2" w:uiPriority="52"/>
-    <w:lsdException w:name="List Table 1 Light Accent 3" w:uiPriority="46"/>
-    <w:lsdException w:name="List Table 2 Accent 3" w:uiPriority="47"/>
-    <w:lsdException w:name="List Table 3 Accent 3" w:uiPriority="48"/>
-    <w:lsdException w:name="List Table 4 Accent 3" w:uiPriority="49"/>
-    <w:lsdException w:name="List Table 5 Dark Accent 3" w:uiPriority="50"/>
-    <w:lsdException w:name="List Table 6 Colorful Accent 3" w:uiPriority="51"/>
-    <w:lsdException w:name="List Table 7 Colorful Accent 3" w:uiPriority="52"/>
-    <w:lsdException w:name="List Table 1 Light Accent 4" w:uiPriority="46"/>
-    <w:lsdException w:name="List Table 2 Accent 4" w:uiPriority="47"/>
-    <w:lsdException w:name="List Table 3 Accent 4" w:uiPriority="48"/>
-    <w:lsdException w:name="List Table 4 Accent 4" w:uiPriority="49"/>
-    <w:lsdException w:name="List Table 5 Dark Accent 4" w:uiPriority="50"/>
-    <w:lsdException w:name="List Table 6 Colorful Accent 4" w:uiPriority="51"/>
-    <w:lsdException w:name="List Table 7 Colorful Accent 4" w:uiPriority="52"/>
-    <w:lsdException w:name="List Table 1 Light Accent 5" w:uiPriority="46"/>
-    <w:lsdException w:name="List Table 2 Accent 5" w:uiPriority="47"/>
-    <w:lsdException w:name="List Table 3 Accent 5" w:uiPriority="48"/>
-    <w:lsdException w:name="List Table 4 Accent 5" w:uiPriority="49"/>
-    <w:lsdException w:name="List Table 5 Dark Accent 5" w:uiPriority="50"/>
-    <w:lsdException w:name="List Table 6 Colorful Accent 5" w:uiPriority="51"/>
-    <w:lsdException w:name="List Table 7 Colorful Accent 5" w:uiPriority="52"/>
-    <w:lsdException w:name="List Table 1 Light Accent 6" w:uiPriority="46"/>
-    <w:lsdException w:name="List Table 2 Accent 6" w:uiPriority="47"/>
-    <w:lsdException w:name="List Table 3 Accent 6" w:uiPriority="48"/>
-    <w:lsdException w:name="List Table 4 Accent 6" w:uiPriority="49"/>
-    <w:lsdException w:name="List Table 5 Dark Accent 6" w:uiPriority="50"/>
-    <w:lsdException w:name="List Table 6 Colorful Accent 6" w:uiPriority="51"/>
-    <w:lsdException w:name="List Table 7 Colorful Accent 6" w:uiPriority="52"/>
-  </w:latentStyles>
-  <w:style w:type="paragraph" w:default="1" w:styleId="Normal">
-    <w:name w:val="Normal"/>
-    <w:qFormat/>
-  </w:style>
-  <w:style w:type="character" w:default="1" w:styleId="DefaultParagraphFont">
-    <w:name w:val="Default Paragraph Font"/>
-    <w:uiPriority w:val="1"/>
-    <w:semiHidden/>
-    <w:unhideWhenUsed/>
-  </w:style>
-  <w:style w:type="table" w:default="1" w:styleId="TableNormal">
-    <w:name w:val="Normal Table"/>
-    <w:uiPriority w:val="99"/>
-    <w:semiHidden/>
-    <w:unhideWhenUsed/>
-    <w:tblPr>
-      <w:tblInd w:w="0" w:type="dxa"/>
-      <w:tblCellMar>
-        <w:top w:w="0" w:type="dxa"/>
-        <w:left w:w="108" w:type="dxa"/>
-        <w:bottom w:w="0" w:type="dxa"/>
-        <w:right w:w="108" w:type="dxa"/>
-      </w:tblCellMar>
-    </w:tblPr>
-  </w:style>
-  <w:style w:type="numbering" w:default="1" w:styleId="NoList">
-    <w:name w:val="No List"/>
-    <w:uiPriority w:val="99"/>
-    <w:semiHidden/>
-    <w:unhideWhenUsed/>
-  </w:style>
-  <w:style w:type="character" w:styleId="PlaceholderText">
-    <w:name w:val="Placeholder Text"/>
-    <w:basedOn w:val="DefaultParagraphFont"/>
-    <w:uiPriority w:val="99"/>
-    <w:semiHidden/>
-    <w:rsid w:val="0080332D"/>
-    <w:rPr>
-      <w:color w:val="808080"/>
-    </w:rPr>
-  </w:style>
-</w:styles>
-</file>
-
-<file path=word/glossary/webSettings.xml><?xml version="1.0" encoding="utf-8"?>
-<w:webSettings xmlns:mc="http://schemas.openxmlformats.org/markup-compatibility/2006" xmlns:r="http://schemas.openxmlformats.org/officeDocument/2006/relationships" xmlns:w="http://schemas.openxmlformats.org/wordprocessingml/2006/main" xmlns:w14="http://schemas.microsoft.com/office/word/2010/wordml" xmlns:w15="http://schemas.microsoft.com/office/word/2012/wordml" mc:Ignorable="w14 w15">
-  <w:optimizeForBrowser/>
-  <w:allowPNG/>
-</w:webSettings>
-</file>
-
 <file path=word/theme/theme1.xml><?xml version="1.0" encoding="utf-8"?>
 <a:theme xmlns:a="http://schemas.openxmlformats.org/drawingml/2006/main" name="Office Theme">
   <a:themeElements>

</xml_diff>